<commit_message>
add motivace struktura a cil
</commit_message>
<xml_diff>
--- a/text/BP_Profylaxe_sitovych_prvku.docx
+++ b/text/BP_Profylaxe_sitovych_prvku.docx
@@ -249,7 +249,6 @@
         </w:rPr>
         <w:tab/>
       </w:r>
-      <w:proofErr w:type="gramStart"/>
       <w:r>
         <w:rPr>
           <w:rFonts w:asciiTheme="minorHAnsi" w:hAnsiTheme="minorHAnsi" w:cstheme="minorHAnsi"/>
@@ -259,18 +258,8 @@
           <w:sz w:val="40"/>
         </w:rPr>
         <w:tab/>
-        <w:t xml:space="preserve">  </w:t>
-      </w:r>
-      <w:r>
-        <w:rPr>
-          <w:rFonts w:asciiTheme="minorHAnsi" w:hAnsiTheme="minorHAnsi" w:cstheme="minorHAnsi"/>
-          <w:b/>
-          <w:color w:val="0070C0"/>
-          <w:sz w:val="40"/>
-        </w:rPr>
-        <w:t>Vojtěch</w:t>
-      </w:r>
-      <w:proofErr w:type="gramEnd"/>
+        <w:t xml:space="preserve"> Vojtěch</w:t>
+      </w:r>
       <w:r>
         <w:rPr>
           <w:rFonts w:asciiTheme="minorHAnsi" w:hAnsiTheme="minorHAnsi" w:cstheme="minorHAnsi"/>
@@ -4805,7 +4794,7 @@
           <w:r>
             <w:fldChar w:fldCharType="separate"/>
           </w:r>
-          <w:hyperlink w:anchor="_Toc96262181" w:history="1">
+          <w:hyperlink w:anchor="_Toc96272805" w:history="1">
             <w:r>
               <w:rPr>
                 <w:rStyle w:val="Hyperlink"/>
@@ -4832,7 +4821,7 @@
                 <w:noProof/>
                 <w:webHidden/>
               </w:rPr>
-              <w:instrText xml:space="preserve"> PAGEREF _Toc96262181 \h </w:instrText>
+              <w:instrText xml:space="preserve"> PAGEREF _Toc96272805 \h </w:instrText>
             </w:r>
             <w:r>
               <w:rPr>
@@ -4852,7 +4841,7 @@
                 <w:noProof/>
                 <w:webHidden/>
               </w:rPr>
-              <w:t>10</w:t>
+              <w:t>11</w:t>
             </w:r>
             <w:r>
               <w:rPr>
@@ -4876,7 +4865,7 @@
               <w:lang w:eastAsia="cs-CZ"/>
             </w:rPr>
           </w:pPr>
-          <w:hyperlink w:anchor="_Toc96262182" w:history="1">
+          <w:hyperlink w:anchor="_Toc96272806" w:history="1">
             <w:r>
               <w:rPr>
                 <w:rStyle w:val="Hyperlink"/>
@@ -4897,7 +4886,7 @@
                 <w:rStyle w:val="Hyperlink"/>
                 <w:noProof/>
               </w:rPr>
-              <w:t>Teoretická část (není název kapitoly)</w:t>
+              <w:t>Úvod</w:t>
             </w:r>
             <w:r>
               <w:rPr>
@@ -4918,7 +4907,7 @@
                 <w:noProof/>
                 <w:webHidden/>
               </w:rPr>
-              <w:instrText xml:space="preserve"> PAGEREF _Toc96262182 \h </w:instrText>
+              <w:instrText xml:space="preserve"> PAGEREF _Toc96272806 \h </w:instrText>
             </w:r>
             <w:r>
               <w:rPr>
@@ -4938,7 +4927,7 @@
                 <w:noProof/>
                 <w:webHidden/>
               </w:rPr>
-              <w:t>11</w:t>
+              <w:t>13</w:t>
             </w:r>
             <w:r>
               <w:rPr>
@@ -4962,7 +4951,7 @@
               <w:lang w:eastAsia="cs-CZ"/>
             </w:rPr>
           </w:pPr>
-          <w:hyperlink w:anchor="_Toc96262183" w:history="1">
+          <w:hyperlink w:anchor="_Toc96272807" w:history="1">
             <w:r>
               <w:rPr>
                 <w:rStyle w:val="Hyperlink"/>
@@ -4983,7 +4972,7 @@
                 <w:rStyle w:val="Hyperlink"/>
                 <w:noProof/>
               </w:rPr>
-              <w:t>Nadpis úrovně 2</w:t>
+              <w:t>Motivace</w:t>
             </w:r>
             <w:r>
               <w:rPr>
@@ -5004,7 +4993,7 @@
                 <w:noProof/>
                 <w:webHidden/>
               </w:rPr>
-              <w:instrText xml:space="preserve"> PAGEREF _Toc96262183 \h </w:instrText>
+              <w:instrText xml:space="preserve"> PAGEREF _Toc96272807 \h </w:instrText>
             </w:r>
             <w:r>
               <w:rPr>
@@ -5024,7 +5013,179 @@
                 <w:noProof/>
                 <w:webHidden/>
               </w:rPr>
-              <w:t>11</w:t>
+              <w:t>13</w:t>
+            </w:r>
+            <w:r>
+              <w:rPr>
+                <w:noProof/>
+                <w:webHidden/>
+              </w:rPr>
+              <w:fldChar w:fldCharType="end"/>
+            </w:r>
+          </w:hyperlink>
+        </w:p>
+        <w:p>
+          <w:pPr>
+            <w:pStyle w:val="TOC2"/>
+            <w:tabs>
+              <w:tab w:val="left" w:pos="1368"/>
+              <w:tab w:val="right" w:leader="dot" w:pos="9490"/>
+            </w:tabs>
+            <w:rPr>
+              <w:rFonts w:asciiTheme="minorHAnsi" w:eastAsiaTheme="minorEastAsia" w:hAnsiTheme="minorHAnsi" w:cstheme="minorBidi"/>
+              <w:noProof/>
+              <w:lang w:eastAsia="cs-CZ"/>
+            </w:rPr>
+          </w:pPr>
+          <w:hyperlink w:anchor="_Toc96272808" w:history="1">
+            <w:r>
+              <w:rPr>
+                <w:rStyle w:val="Hyperlink"/>
+                <w:noProof/>
+              </w:rPr>
+              <w:t>1.2</w:t>
+            </w:r>
+            <w:r>
+              <w:rPr>
+                <w:rFonts w:asciiTheme="minorHAnsi" w:eastAsiaTheme="minorEastAsia" w:hAnsiTheme="minorHAnsi" w:cstheme="minorBidi"/>
+                <w:noProof/>
+                <w:lang w:eastAsia="cs-CZ"/>
+              </w:rPr>
+              <w:tab/>
+            </w:r>
+            <w:r>
+              <w:rPr>
+                <w:rStyle w:val="Hyperlink"/>
+                <w:noProof/>
+              </w:rPr>
+              <w:t>Struktura</w:t>
+            </w:r>
+            <w:r>
+              <w:rPr>
+                <w:noProof/>
+                <w:webHidden/>
+              </w:rPr>
+              <w:tab/>
+            </w:r>
+            <w:r>
+              <w:rPr>
+                <w:noProof/>
+                <w:webHidden/>
+              </w:rPr>
+              <w:fldChar w:fldCharType="begin"/>
+            </w:r>
+            <w:r>
+              <w:rPr>
+                <w:noProof/>
+                <w:webHidden/>
+              </w:rPr>
+              <w:instrText xml:space="preserve"> PAGEREF _Toc96272808 \h </w:instrText>
+            </w:r>
+            <w:r>
+              <w:rPr>
+                <w:noProof/>
+                <w:webHidden/>
+              </w:rPr>
+            </w:r>
+            <w:r>
+              <w:rPr>
+                <w:noProof/>
+                <w:webHidden/>
+              </w:rPr>
+              <w:fldChar w:fldCharType="separate"/>
+            </w:r>
+            <w:r>
+              <w:rPr>
+                <w:noProof/>
+                <w:webHidden/>
+              </w:rPr>
+              <w:t>13</w:t>
+            </w:r>
+            <w:r>
+              <w:rPr>
+                <w:noProof/>
+                <w:webHidden/>
+              </w:rPr>
+              <w:fldChar w:fldCharType="end"/>
+            </w:r>
+          </w:hyperlink>
+        </w:p>
+        <w:p>
+          <w:pPr>
+            <w:pStyle w:val="TOC2"/>
+            <w:tabs>
+              <w:tab w:val="left" w:pos="1368"/>
+              <w:tab w:val="right" w:leader="dot" w:pos="9490"/>
+            </w:tabs>
+            <w:rPr>
+              <w:rFonts w:asciiTheme="minorHAnsi" w:eastAsiaTheme="minorEastAsia" w:hAnsiTheme="minorHAnsi" w:cstheme="minorBidi"/>
+              <w:noProof/>
+              <w:lang w:eastAsia="cs-CZ"/>
+            </w:rPr>
+          </w:pPr>
+          <w:hyperlink w:anchor="_Toc96272809" w:history="1">
+            <w:r>
+              <w:rPr>
+                <w:rStyle w:val="Hyperlink"/>
+                <w:noProof/>
+              </w:rPr>
+              <w:t>1.3</w:t>
+            </w:r>
+            <w:r>
+              <w:rPr>
+                <w:rFonts w:asciiTheme="minorHAnsi" w:eastAsiaTheme="minorEastAsia" w:hAnsiTheme="minorHAnsi" w:cstheme="minorBidi"/>
+                <w:noProof/>
+                <w:lang w:eastAsia="cs-CZ"/>
+              </w:rPr>
+              <w:tab/>
+            </w:r>
+            <w:r>
+              <w:rPr>
+                <w:rStyle w:val="Hyperlink"/>
+                <w:noProof/>
+              </w:rPr>
+              <w:t>Cíl</w:t>
+            </w:r>
+            <w:r>
+              <w:rPr>
+                <w:noProof/>
+                <w:webHidden/>
+              </w:rPr>
+              <w:tab/>
+            </w:r>
+            <w:r>
+              <w:rPr>
+                <w:noProof/>
+                <w:webHidden/>
+              </w:rPr>
+              <w:fldChar w:fldCharType="begin"/>
+            </w:r>
+            <w:r>
+              <w:rPr>
+                <w:noProof/>
+                <w:webHidden/>
+              </w:rPr>
+              <w:instrText xml:space="preserve"> PAGEREF _Toc96272809 \h </w:instrText>
+            </w:r>
+            <w:r>
+              <w:rPr>
+                <w:noProof/>
+                <w:webHidden/>
+              </w:rPr>
+            </w:r>
+            <w:r>
+              <w:rPr>
+                <w:noProof/>
+                <w:webHidden/>
+              </w:rPr>
+              <w:fldChar w:fldCharType="separate"/>
+            </w:r>
+            <w:r>
+              <w:rPr>
+                <w:noProof/>
+                <w:webHidden/>
+              </w:rPr>
+              <w:t>13</w:t>
             </w:r>
             <w:r>
               <w:rPr>
@@ -5048,13 +5209,13 @@
               <w:lang w:eastAsia="cs-CZ"/>
             </w:rPr>
           </w:pPr>
-          <w:hyperlink w:anchor="_Toc96262184" w:history="1">
+          <w:hyperlink w:anchor="_Toc96272810" w:history="1">
             <w:r>
               <w:rPr>
                 <w:rStyle w:val="Hyperlink"/>
                 <w:noProof/>
               </w:rPr>
-              <w:t>1.1.1</w:t>
+              <w:t>1.3.1</w:t>
             </w:r>
             <w:r>
               <w:rPr>
@@ -5090,7 +5251,7 @@
                 <w:noProof/>
                 <w:webHidden/>
               </w:rPr>
-              <w:instrText xml:space="preserve"> PAGEREF _Toc96262184 \h </w:instrText>
+              <w:instrText xml:space="preserve"> PAGEREF _Toc96272810 \h </w:instrText>
             </w:r>
             <w:r>
               <w:rPr>
@@ -5110,7 +5271,7 @@
                 <w:noProof/>
                 <w:webHidden/>
               </w:rPr>
-              <w:t>11</w:t>
+              <w:t>13</w:t>
             </w:r>
             <w:r>
               <w:rPr>
@@ -5134,13 +5295,13 @@
               <w:lang w:eastAsia="cs-CZ"/>
             </w:rPr>
           </w:pPr>
-          <w:hyperlink w:anchor="_Toc96262185" w:history="1">
+          <w:hyperlink w:anchor="_Toc96272811" w:history="1">
             <w:r>
               <w:rPr>
                 <w:rStyle w:val="Hyperlink"/>
                 <w:noProof/>
               </w:rPr>
-              <w:t>1.1.2</w:t>
+              <w:t>1.3.2</w:t>
             </w:r>
             <w:r>
               <w:rPr>
@@ -5176,7 +5337,7 @@
                 <w:noProof/>
                 <w:webHidden/>
               </w:rPr>
-              <w:instrText xml:space="preserve"> PAGEREF _Toc96262185 \h </w:instrText>
+              <w:instrText xml:space="preserve"> PAGEREF _Toc96272811 \h </w:instrText>
             </w:r>
             <w:r>
               <w:rPr>
@@ -5196,7 +5357,93 @@
                 <w:noProof/>
                 <w:webHidden/>
               </w:rPr>
-              <w:t>11</w:t>
+              <w:t>13</w:t>
+            </w:r>
+            <w:r>
+              <w:rPr>
+                <w:noProof/>
+                <w:webHidden/>
+              </w:rPr>
+              <w:fldChar w:fldCharType="end"/>
+            </w:r>
+          </w:hyperlink>
+        </w:p>
+        <w:p>
+          <w:pPr>
+            <w:pStyle w:val="TOC1"/>
+            <w:tabs>
+              <w:tab w:val="left" w:pos="981"/>
+              <w:tab w:val="right" w:leader="dot" w:pos="9490"/>
+            </w:tabs>
+            <w:rPr>
+              <w:rFonts w:asciiTheme="minorHAnsi" w:eastAsiaTheme="minorEastAsia" w:hAnsiTheme="minorHAnsi" w:cstheme="minorBidi"/>
+              <w:noProof/>
+              <w:lang w:eastAsia="cs-CZ"/>
+            </w:rPr>
+          </w:pPr>
+          <w:hyperlink w:anchor="_Toc96272812" w:history="1">
+            <w:r>
+              <w:rPr>
+                <w:rStyle w:val="Hyperlink"/>
+                <w:noProof/>
+              </w:rPr>
+              <w:t>2</w:t>
+            </w:r>
+            <w:r>
+              <w:rPr>
+                <w:rFonts w:asciiTheme="minorHAnsi" w:eastAsiaTheme="minorEastAsia" w:hAnsiTheme="minorHAnsi" w:cstheme="minorBidi"/>
+                <w:noProof/>
+                <w:lang w:eastAsia="cs-CZ"/>
+              </w:rPr>
+              <w:tab/>
+            </w:r>
+            <w:r>
+              <w:rPr>
+                <w:rStyle w:val="Hyperlink"/>
+                <w:noProof/>
+              </w:rPr>
+              <w:t>Praktická část/Empirická část/Vlastní práce (není název kapitoly)</w:t>
+            </w:r>
+            <w:r>
+              <w:rPr>
+                <w:noProof/>
+                <w:webHidden/>
+              </w:rPr>
+              <w:tab/>
+            </w:r>
+            <w:r>
+              <w:rPr>
+                <w:noProof/>
+                <w:webHidden/>
+              </w:rPr>
+              <w:fldChar w:fldCharType="begin"/>
+            </w:r>
+            <w:r>
+              <w:rPr>
+                <w:noProof/>
+                <w:webHidden/>
+              </w:rPr>
+              <w:instrText xml:space="preserve"> PAGEREF _Toc96272812 \h </w:instrText>
+            </w:r>
+            <w:r>
+              <w:rPr>
+                <w:noProof/>
+                <w:webHidden/>
+              </w:rPr>
+            </w:r>
+            <w:r>
+              <w:rPr>
+                <w:noProof/>
+                <w:webHidden/>
+              </w:rPr>
+              <w:fldChar w:fldCharType="separate"/>
+            </w:r>
+            <w:r>
+              <w:rPr>
+                <w:noProof/>
+                <w:webHidden/>
+              </w:rPr>
+              <w:t>14</w:t>
             </w:r>
             <w:r>
               <w:rPr>
@@ -5220,13 +5467,13 @@
               <w:lang w:eastAsia="cs-CZ"/>
             </w:rPr>
           </w:pPr>
-          <w:hyperlink w:anchor="_Toc96262186" w:history="1">
+          <w:hyperlink w:anchor="_Toc96272813" w:history="1">
             <w:r>
               <w:rPr>
                 <w:rStyle w:val="Hyperlink"/>
                 <w:noProof/>
               </w:rPr>
-              <w:t>1.2</w:t>
+              <w:t>2.1</w:t>
             </w:r>
             <w:r>
               <w:rPr>
@@ -5262,7 +5509,7 @@
                 <w:noProof/>
                 <w:webHidden/>
               </w:rPr>
-              <w:instrText xml:space="preserve"> PAGEREF _Toc96262186 \h </w:instrText>
+              <w:instrText xml:space="preserve"> PAGEREF _Toc96272813 \h </w:instrText>
             </w:r>
             <w:r>
               <w:rPr>
@@ -5282,351 +5529,7 @@
                 <w:noProof/>
                 <w:webHidden/>
               </w:rPr>
-              <w:t>11</w:t>
-            </w:r>
-            <w:r>
-              <w:rPr>
-                <w:noProof/>
-                <w:webHidden/>
-              </w:rPr>
-              <w:fldChar w:fldCharType="end"/>
-            </w:r>
-          </w:hyperlink>
-        </w:p>
-        <w:p>
-          <w:pPr>
-            <w:pStyle w:val="TOC3"/>
-            <w:tabs>
-              <w:tab w:val="left" w:pos="1540"/>
-              <w:tab w:val="right" w:leader="dot" w:pos="9490"/>
-            </w:tabs>
-            <w:rPr>
-              <w:rFonts w:asciiTheme="minorHAnsi" w:eastAsiaTheme="minorEastAsia" w:hAnsiTheme="minorHAnsi" w:cstheme="minorBidi"/>
-              <w:noProof/>
-              <w:lang w:eastAsia="cs-CZ"/>
-            </w:rPr>
-          </w:pPr>
-          <w:hyperlink w:anchor="_Toc96262187" w:history="1">
-            <w:r>
-              <w:rPr>
-                <w:rStyle w:val="Hyperlink"/>
-                <w:noProof/>
-              </w:rPr>
-              <w:t>1.2.1</w:t>
-            </w:r>
-            <w:r>
-              <w:rPr>
-                <w:rFonts w:asciiTheme="minorHAnsi" w:eastAsiaTheme="minorEastAsia" w:hAnsiTheme="minorHAnsi" w:cstheme="minorBidi"/>
-                <w:noProof/>
-                <w:lang w:eastAsia="cs-CZ"/>
-              </w:rPr>
-              <w:tab/>
-            </w:r>
-            <w:r>
-              <w:rPr>
-                <w:rStyle w:val="Hyperlink"/>
-                <w:noProof/>
-              </w:rPr>
-              <w:t>Nadpis úrovně 3</w:t>
-            </w:r>
-            <w:r>
-              <w:rPr>
-                <w:noProof/>
-                <w:webHidden/>
-              </w:rPr>
-              <w:tab/>
-            </w:r>
-            <w:r>
-              <w:rPr>
-                <w:noProof/>
-                <w:webHidden/>
-              </w:rPr>
-              <w:fldChar w:fldCharType="begin"/>
-            </w:r>
-            <w:r>
-              <w:rPr>
-                <w:noProof/>
-                <w:webHidden/>
-              </w:rPr>
-              <w:instrText xml:space="preserve"> PAGEREF _Toc96262187 \h </w:instrText>
-            </w:r>
-            <w:r>
-              <w:rPr>
-                <w:noProof/>
-                <w:webHidden/>
-              </w:rPr>
-            </w:r>
-            <w:r>
-              <w:rPr>
-                <w:noProof/>
-                <w:webHidden/>
-              </w:rPr>
-              <w:fldChar w:fldCharType="separate"/>
-            </w:r>
-            <w:r>
-              <w:rPr>
-                <w:noProof/>
-                <w:webHidden/>
-              </w:rPr>
-              <w:t>11</w:t>
-            </w:r>
-            <w:r>
-              <w:rPr>
-                <w:noProof/>
-                <w:webHidden/>
-              </w:rPr>
-              <w:fldChar w:fldCharType="end"/>
-            </w:r>
-          </w:hyperlink>
-        </w:p>
-        <w:p>
-          <w:pPr>
-            <w:pStyle w:val="TOC3"/>
-            <w:tabs>
-              <w:tab w:val="left" w:pos="1540"/>
-              <w:tab w:val="right" w:leader="dot" w:pos="9490"/>
-            </w:tabs>
-            <w:rPr>
-              <w:rFonts w:asciiTheme="minorHAnsi" w:eastAsiaTheme="minorEastAsia" w:hAnsiTheme="minorHAnsi" w:cstheme="minorBidi"/>
-              <w:noProof/>
-              <w:lang w:eastAsia="cs-CZ"/>
-            </w:rPr>
-          </w:pPr>
-          <w:hyperlink w:anchor="_Toc96262188" w:history="1">
-            <w:r>
-              <w:rPr>
-                <w:rStyle w:val="Hyperlink"/>
-                <w:noProof/>
-              </w:rPr>
-              <w:t>1.2.2</w:t>
-            </w:r>
-            <w:r>
-              <w:rPr>
-                <w:rFonts w:asciiTheme="minorHAnsi" w:eastAsiaTheme="minorEastAsia" w:hAnsiTheme="minorHAnsi" w:cstheme="minorBidi"/>
-                <w:noProof/>
-                <w:lang w:eastAsia="cs-CZ"/>
-              </w:rPr>
-              <w:tab/>
-            </w:r>
-            <w:r>
-              <w:rPr>
-                <w:rStyle w:val="Hyperlink"/>
-                <w:noProof/>
-              </w:rPr>
-              <w:t>Nadpis úrovně 3</w:t>
-            </w:r>
-            <w:r>
-              <w:rPr>
-                <w:noProof/>
-                <w:webHidden/>
-              </w:rPr>
-              <w:tab/>
-            </w:r>
-            <w:r>
-              <w:rPr>
-                <w:noProof/>
-                <w:webHidden/>
-              </w:rPr>
-              <w:fldChar w:fldCharType="begin"/>
-            </w:r>
-            <w:r>
-              <w:rPr>
-                <w:noProof/>
-                <w:webHidden/>
-              </w:rPr>
-              <w:instrText xml:space="preserve"> PAGEREF _Toc96262188 \h </w:instrText>
-            </w:r>
-            <w:r>
-              <w:rPr>
-                <w:noProof/>
-                <w:webHidden/>
-              </w:rPr>
-            </w:r>
-            <w:r>
-              <w:rPr>
-                <w:noProof/>
-                <w:webHidden/>
-              </w:rPr>
-              <w:fldChar w:fldCharType="separate"/>
-            </w:r>
-            <w:r>
-              <w:rPr>
-                <w:noProof/>
-                <w:webHidden/>
-              </w:rPr>
-              <w:t>11</w:t>
-            </w:r>
-            <w:r>
-              <w:rPr>
-                <w:noProof/>
-                <w:webHidden/>
-              </w:rPr>
-              <w:fldChar w:fldCharType="end"/>
-            </w:r>
-          </w:hyperlink>
-        </w:p>
-        <w:p>
-          <w:pPr>
-            <w:pStyle w:val="TOC1"/>
-            <w:tabs>
-              <w:tab w:val="left" w:pos="981"/>
-              <w:tab w:val="right" w:leader="dot" w:pos="9490"/>
-            </w:tabs>
-            <w:rPr>
-              <w:rFonts w:asciiTheme="minorHAnsi" w:eastAsiaTheme="minorEastAsia" w:hAnsiTheme="minorHAnsi" w:cstheme="minorBidi"/>
-              <w:noProof/>
-              <w:lang w:eastAsia="cs-CZ"/>
-            </w:rPr>
-          </w:pPr>
-          <w:hyperlink w:anchor="_Toc96262189" w:history="1">
-            <w:r>
-              <w:rPr>
-                <w:rStyle w:val="Hyperlink"/>
-                <w:noProof/>
-              </w:rPr>
-              <w:t>2</w:t>
-            </w:r>
-            <w:r>
-              <w:rPr>
-                <w:rFonts w:asciiTheme="minorHAnsi" w:eastAsiaTheme="minorEastAsia" w:hAnsiTheme="minorHAnsi" w:cstheme="minorBidi"/>
-                <w:noProof/>
-                <w:lang w:eastAsia="cs-CZ"/>
-              </w:rPr>
-              <w:tab/>
-            </w:r>
-            <w:r>
-              <w:rPr>
-                <w:rStyle w:val="Hyperlink"/>
-                <w:noProof/>
-              </w:rPr>
-              <w:t>Praktická část/Empirická část/Vlastní práce (není název kapitoly)</w:t>
-            </w:r>
-            <w:r>
-              <w:rPr>
-                <w:noProof/>
-                <w:webHidden/>
-              </w:rPr>
-              <w:tab/>
-            </w:r>
-            <w:r>
-              <w:rPr>
-                <w:noProof/>
-                <w:webHidden/>
-              </w:rPr>
-              <w:fldChar w:fldCharType="begin"/>
-            </w:r>
-            <w:r>
-              <w:rPr>
-                <w:noProof/>
-                <w:webHidden/>
-              </w:rPr>
-              <w:instrText xml:space="preserve"> PAGEREF _Toc96262189 \h </w:instrText>
-            </w:r>
-            <w:r>
-              <w:rPr>
-                <w:noProof/>
-                <w:webHidden/>
-              </w:rPr>
-            </w:r>
-            <w:r>
-              <w:rPr>
-                <w:noProof/>
-                <w:webHidden/>
-              </w:rPr>
-              <w:fldChar w:fldCharType="separate"/>
-            </w:r>
-            <w:r>
-              <w:rPr>
-                <w:noProof/>
-                <w:webHidden/>
-              </w:rPr>
-              <w:t>12</w:t>
-            </w:r>
-            <w:r>
-              <w:rPr>
-                <w:noProof/>
-                <w:webHidden/>
-              </w:rPr>
-              <w:fldChar w:fldCharType="end"/>
-            </w:r>
-          </w:hyperlink>
-        </w:p>
-        <w:p>
-          <w:pPr>
-            <w:pStyle w:val="TOC2"/>
-            <w:tabs>
-              <w:tab w:val="left" w:pos="1368"/>
-              <w:tab w:val="right" w:leader="dot" w:pos="9490"/>
-            </w:tabs>
-            <w:rPr>
-              <w:rFonts w:asciiTheme="minorHAnsi" w:eastAsiaTheme="minorEastAsia" w:hAnsiTheme="minorHAnsi" w:cstheme="minorBidi"/>
-              <w:noProof/>
-              <w:lang w:eastAsia="cs-CZ"/>
-            </w:rPr>
-          </w:pPr>
-          <w:hyperlink w:anchor="_Toc96262190" w:history="1">
-            <w:r>
-              <w:rPr>
-                <w:rStyle w:val="Hyperlink"/>
-                <w:noProof/>
-              </w:rPr>
-              <w:t>2.1</w:t>
-            </w:r>
-            <w:r>
-              <w:rPr>
-                <w:rFonts w:asciiTheme="minorHAnsi" w:eastAsiaTheme="minorEastAsia" w:hAnsiTheme="minorHAnsi" w:cstheme="minorBidi"/>
-                <w:noProof/>
-                <w:lang w:eastAsia="cs-CZ"/>
-              </w:rPr>
-              <w:tab/>
-            </w:r>
-            <w:r>
-              <w:rPr>
-                <w:rStyle w:val="Hyperlink"/>
-                <w:noProof/>
-              </w:rPr>
-              <w:t>Nadpis úrovně 2</w:t>
-            </w:r>
-            <w:r>
-              <w:rPr>
-                <w:noProof/>
-                <w:webHidden/>
-              </w:rPr>
-              <w:tab/>
-            </w:r>
-            <w:r>
-              <w:rPr>
-                <w:noProof/>
-                <w:webHidden/>
-              </w:rPr>
-              <w:fldChar w:fldCharType="begin"/>
-            </w:r>
-            <w:r>
-              <w:rPr>
-                <w:noProof/>
-                <w:webHidden/>
-              </w:rPr>
-              <w:instrText xml:space="preserve"> PAGEREF _Toc96262190 \h </w:instrText>
-            </w:r>
-            <w:r>
-              <w:rPr>
-                <w:noProof/>
-                <w:webHidden/>
-              </w:rPr>
-            </w:r>
-            <w:r>
-              <w:rPr>
-                <w:noProof/>
-                <w:webHidden/>
-              </w:rPr>
-              <w:fldChar w:fldCharType="separate"/>
-            </w:r>
-            <w:r>
-              <w:rPr>
-                <w:noProof/>
-                <w:webHidden/>
-              </w:rPr>
-              <w:t>12</w:t>
+              <w:t>14</w:t>
             </w:r>
             <w:r>
               <w:rPr>
@@ -5649,7 +5552,7 @@
               <w:lang w:eastAsia="cs-CZ"/>
             </w:rPr>
           </w:pPr>
-          <w:hyperlink w:anchor="_Toc96262191" w:history="1">
+          <w:hyperlink w:anchor="_Toc96272814" w:history="1">
             <w:r>
               <w:rPr>
                 <w:rStyle w:val="Hyperlink"/>
@@ -5676,7 +5579,7 @@
                 <w:noProof/>
                 <w:webHidden/>
               </w:rPr>
-              <w:instrText xml:space="preserve"> PAGEREF _Toc96262191 \h </w:instrText>
+              <w:instrText xml:space="preserve"> PAGEREF _Toc96272814 \h </w:instrText>
             </w:r>
             <w:r>
               <w:rPr>
@@ -5696,7 +5599,7 @@
                 <w:noProof/>
                 <w:webHidden/>
               </w:rPr>
-              <w:t>14</w:t>
+              <w:t>16</w:t>
             </w:r>
             <w:r>
               <w:rPr>
@@ -5719,7 +5622,7 @@
               <w:lang w:eastAsia="cs-CZ"/>
             </w:rPr>
           </w:pPr>
-          <w:hyperlink w:anchor="_Toc96262192" w:history="1">
+          <w:hyperlink w:anchor="_Toc96272815" w:history="1">
             <w:r>
               <w:rPr>
                 <w:rStyle w:val="Hyperlink"/>
@@ -5746,7 +5649,7 @@
                 <w:noProof/>
                 <w:webHidden/>
               </w:rPr>
-              <w:instrText xml:space="preserve"> PAGEREF _Toc96262192 \h </w:instrText>
+              <w:instrText xml:space="preserve"> PAGEREF _Toc96272815 \h </w:instrText>
             </w:r>
             <w:r>
               <w:rPr>
@@ -5766,7 +5669,7 @@
                 <w:noProof/>
                 <w:webHidden/>
               </w:rPr>
-              <w:t>15</w:t>
+              <w:t>17</w:t>
             </w:r>
             <w:r>
               <w:rPr>
@@ -5789,7 +5692,7 @@
               <w:lang w:eastAsia="cs-CZ"/>
             </w:rPr>
           </w:pPr>
-          <w:hyperlink w:anchor="_Toc96262193" w:history="1">
+          <w:hyperlink w:anchor="_Toc96272816" w:history="1">
             <w:r>
               <w:rPr>
                 <w:rStyle w:val="Hyperlink"/>
@@ -5816,7 +5719,7 @@
                 <w:noProof/>
                 <w:webHidden/>
               </w:rPr>
-              <w:instrText xml:space="preserve"> PAGEREF _Toc96262193 \h </w:instrText>
+              <w:instrText xml:space="preserve"> PAGEREF _Toc96272816 \h </w:instrText>
             </w:r>
             <w:r>
               <w:rPr>
@@ -5836,7 +5739,7 @@
                 <w:noProof/>
                 <w:webHidden/>
               </w:rPr>
-              <w:t>16</w:t>
+              <w:t>18</w:t>
             </w:r>
             <w:r>
               <w:rPr>
@@ -5859,7 +5762,7 @@
               <w:lang w:eastAsia="cs-CZ"/>
             </w:rPr>
           </w:pPr>
-          <w:hyperlink w:anchor="_Toc96262194" w:history="1">
+          <w:hyperlink w:anchor="_Toc96272817" w:history="1">
             <w:r>
               <w:rPr>
                 <w:rStyle w:val="Hyperlink"/>
@@ -5886,7 +5789,7 @@
                 <w:noProof/>
                 <w:webHidden/>
               </w:rPr>
-              <w:instrText xml:space="preserve"> PAGEREF _Toc96262194 \h </w:instrText>
+              <w:instrText xml:space="preserve"> PAGEREF _Toc96272817 \h </w:instrText>
             </w:r>
             <w:r>
               <w:rPr>
@@ -5906,7 +5809,7 @@
                 <w:noProof/>
                 <w:webHidden/>
               </w:rPr>
-              <w:t>18</w:t>
+              <w:t>20</w:t>
             </w:r>
             <w:r>
               <w:rPr>
@@ -5929,7 +5832,7 @@
               <w:lang w:eastAsia="cs-CZ"/>
             </w:rPr>
           </w:pPr>
-          <w:hyperlink w:anchor="_Toc96262195" w:history="1">
+          <w:hyperlink w:anchor="_Toc96272818" w:history="1">
             <w:r>
               <w:rPr>
                 <w:rStyle w:val="Hyperlink"/>
@@ -5956,7 +5859,7 @@
                 <w:noProof/>
                 <w:webHidden/>
               </w:rPr>
-              <w:instrText xml:space="preserve"> PAGEREF _Toc96262195 \h </w:instrText>
+              <w:instrText xml:space="preserve"> PAGEREF _Toc96272818 \h </w:instrText>
             </w:r>
             <w:r>
               <w:rPr>
@@ -5976,7 +5879,7 @@
                 <w:noProof/>
                 <w:webHidden/>
               </w:rPr>
-              <w:t>19</w:t>
+              <w:t>21</w:t>
             </w:r>
             <w:r>
               <w:rPr>
@@ -5999,7 +5902,7 @@
               <w:lang w:eastAsia="cs-CZ"/>
             </w:rPr>
           </w:pPr>
-          <w:hyperlink w:anchor="_Toc96262196" w:history="1">
+          <w:hyperlink w:anchor="_Toc96272819" w:history="1">
             <w:r>
               <w:rPr>
                 <w:rStyle w:val="Hyperlink"/>
@@ -6026,7 +5929,7 @@
                 <w:noProof/>
                 <w:webHidden/>
               </w:rPr>
-              <w:instrText xml:space="preserve"> PAGEREF _Toc96262196 \h </w:instrText>
+              <w:instrText xml:space="preserve"> PAGEREF _Toc96272819 \h </w:instrText>
             </w:r>
             <w:r>
               <w:rPr>
@@ -6046,7 +5949,7 @@
                 <w:noProof/>
                 <w:webHidden/>
               </w:rPr>
-              <w:t>20</w:t>
+              <w:t>22</w:t>
             </w:r>
             <w:r>
               <w:rPr>
@@ -6069,7 +5972,7 @@
               <w:lang w:eastAsia="cs-CZ"/>
             </w:rPr>
           </w:pPr>
-          <w:hyperlink w:anchor="_Toc96262197" w:history="1">
+          <w:hyperlink w:anchor="_Toc96272820" w:history="1">
             <w:r>
               <w:rPr>
                 <w:rStyle w:val="Hyperlink"/>
@@ -6096,7 +5999,7 @@
                 <w:noProof/>
                 <w:webHidden/>
               </w:rPr>
-              <w:instrText xml:space="preserve"> PAGEREF _Toc96262197 \h </w:instrText>
+              <w:instrText xml:space="preserve"> PAGEREF _Toc96272820 \h </w:instrText>
             </w:r>
             <w:r>
               <w:rPr>
@@ -6116,7 +6019,7 @@
                 <w:noProof/>
                 <w:webHidden/>
               </w:rPr>
-              <w:t>21</w:t>
+              <w:t>23</w:t>
             </w:r>
             <w:r>
               <w:rPr>
@@ -6254,11 +6157,43 @@
         </w:numPr>
         <w:ind w:left="432"/>
       </w:pPr>
-      <w:bookmarkStart w:id="1" w:name="_Toc96262181"/>
+      <w:bookmarkStart w:id="1" w:name="_Toc96272805"/>
       <w:r>
         <w:t>Úvod</w:t>
       </w:r>
       <w:bookmarkEnd w:id="1"/>
+    </w:p>
+    <w:p/>
+    <w:p/>
+    <w:p/>
+    <w:p>
+      <w:r>
+        <w:t xml:space="preserve">V mé bakalářské práci se převážně </w:t>
+      </w:r>
+      <w:r>
+        <w:t>v</w:t>
+      </w:r>
+      <w:r>
+        <w:t>ěnuji</w:t>
+      </w:r>
+      <w:r>
+        <w:t xml:space="preserve"> tématu </w:t>
+      </w:r>
+      <w:r>
+        <w:t>profylaxe síťových prvků</w:t>
+      </w:r>
+      <w:r>
+        <w:t xml:space="preserve"> a její automatizaci</w:t>
+      </w:r>
+      <w:r>
+        <w:t>.</w:t>
+      </w:r>
+      <w:r>
+        <w:t xml:space="preserve"> </w:t>
+      </w:r>
+      <w:r>
+        <w:t>Ačkoli by se mohlo na první pohled zdát, že síťová dokumentace a administrace nejsou tak tíživé a náročné úlohy, ze své vlastní zkušenosti vím, že se jedná o vcelku komplexní problém. Z několika desítek projektů pro střední a velké firmy, na kterých jsem v rámci své pracovní náplně podílel, jsem si mohl udělat obrázek, jak moc je síťová infrastruktura a její dokumentace podceňovaná. Z jednoduchého průzkumu u zákazníků a síťových specialistů jasně vyplívá, proč je administrace a dokumentace ve firmách na nízké úrovni. Jedná se totiž zpravidla o inventární a repetitivní práci. I když jde o neoblíbenou úlohu, která má na první pohled málo využití, tak hraje obrovskou roli v řešení incidentů a výrazně ovlivňuje bezpečnost celé firmy. Se stále se měnicí topologií a inventářem síťových prvků je časově náročné udržovat aktuální stav celého prostředí. K mému velkému překvapení se většina firem o komplexní dokumentaci vůbec nestará a pokud ano, většinu práce provádí administrátoři ‚ručně‘ – tedy bez použití automatizovaných programů a nástrojů.</w:t>
+      </w:r>
     </w:p>
     <w:p>
       <w:pPr>
@@ -6670,10 +6605,10 @@
       <w:bookmarkStart w:id="2" w:name="1_Teoretická_východiska_(není_název_kapi"/>
       <w:bookmarkStart w:id="3" w:name="_Toc531008010"/>
       <w:bookmarkStart w:id="4" w:name="_Toc34565748"/>
-      <w:bookmarkStart w:id="5" w:name="_Toc96262182"/>
+      <w:bookmarkStart w:id="5" w:name="_Toc96272806"/>
       <w:bookmarkEnd w:id="2"/>
       <w:r>
-        <w:t>Teoretická část (není název kapitoly)</w:t>
+        <w:t>Úvod</w:t>
       </w:r>
       <w:bookmarkEnd w:id="5"/>
     </w:p>
@@ -6699,75 +6634,137 @@
       <w:pPr>
         <w:pStyle w:val="Heading2"/>
       </w:pPr>
-      <w:bookmarkStart w:id="6" w:name="_Toc96262183"/>
-      <w:r>
-        <w:t>Nadpis</w:t>
-      </w:r>
-      <w:r>
-        <w:t xml:space="preserve"> úrovně </w:t>
-      </w:r>
-      <w:r>
-        <w:t>2</w:t>
+      <w:bookmarkStart w:id="6" w:name="_Toc96272807"/>
+      <w:r>
+        <w:t>Motivace</w:t>
       </w:r>
       <w:bookmarkEnd w:id="6"/>
     </w:p>
+    <w:p/>
+    <w:p>
+      <w:r>
+        <w:t xml:space="preserve">Hlavní motivací ke zvolení </w:t>
+      </w:r>
+      <w:r>
+        <w:t>tohoto tématu byla především snaha zefektivnit a automatizovat soubor akcí, které se používají k vytvoření takzvané profylaxe. Skládá se zejména z kontroly a získaní dat ze síťových prvků a jejich následné vyhodnocení. Vzhledem k tomu že pracuji ve firmě, která nabízí profylaxi jako jeden z jejich mnoha produktů</w:t>
+      </w:r>
+      <w:r>
+        <w:t xml:space="preserve"> a dosavadní postup byl tvořen převážně manuálními kroky</w:t>
+      </w:r>
+      <w:r>
+        <w:t xml:space="preserve"> (přihlášení do síťových prvků a jejich zkontrolování, kopírovaní dat z terminálu) rozhodl jsem se celý tento postup zefektivnit jak časově, tak i z pohledu využití lidských zdrojů.</w:t>
+      </w:r>
+    </w:p>
+    <w:p/>
+    <w:p>
+      <w:pPr>
+        <w:pStyle w:val="Heading2"/>
+      </w:pPr>
+      <w:bookmarkStart w:id="7" w:name="_Toc96272808"/>
+      <w:r>
+        <w:t>Struktura</w:t>
+      </w:r>
+      <w:bookmarkEnd w:id="7"/>
+    </w:p>
+    <w:p>
+      <w:r>
+        <w:t xml:space="preserve">Struktura bakalářské práce se skládá ze dvou hlavních částí, a to z části teoretické a praktické. </w:t>
+      </w:r>
+      <w:r>
+        <w:t>Teoretická část obsahuje převážně informace ohledně síťové dokumentace a inventarizace</w:t>
+      </w:r>
+      <w:r>
+        <w:t>, ale také</w:t>
+      </w:r>
+      <w:r>
+        <w:t xml:space="preserve"> srovnání dosavadních nástrojů </w:t>
+      </w:r>
+      <w:r>
+        <w:t xml:space="preserve">na trhu. Hlavní náplní praktické části je vytvoření skriptu se všemi náležitostmi jako je </w:t>
+      </w:r>
+      <w:r>
+        <w:t xml:space="preserve">například </w:t>
+      </w:r>
+      <w:r>
+        <w:t>di</w:t>
+      </w:r>
+      <w:r>
+        <w:t>a</w:t>
+      </w:r>
+      <w:r>
+        <w:t>gram, dokumentace a popis hlavních funkcí skriptu.</w:t>
+      </w:r>
+    </w:p>
+    <w:p/>
+    <w:p>
+      <w:pPr>
+        <w:pStyle w:val="Heading2"/>
+      </w:pPr>
+      <w:bookmarkStart w:id="8" w:name="_Toc96272809"/>
+      <w:r>
+        <w:t>Cíl</w:t>
+      </w:r>
+      <w:bookmarkEnd w:id="8"/>
+    </w:p>
+    <w:p>
+      <w:r>
+        <w:t xml:space="preserve">Hlavním cílem této bakalářské práce je vytvoření </w:t>
+      </w:r>
+      <w:r>
+        <w:t>programu, který výrazně usnadní a zjednoduší dokumentaci síťové infrastruktury a skrz lepší znalost prostředí pomůže zvýšit úroveň zabezpečení.</w:t>
+      </w:r>
+      <w:r>
+        <w:t xml:space="preserve"> Největší důraz </w:t>
+      </w:r>
+      <w:r>
+        <w:t>bude</w:t>
+      </w:r>
+      <w:r>
+        <w:t xml:space="preserve"> kladen na automatizaci celého řešení profylaxe. </w:t>
+      </w:r>
+      <w:r>
+        <w:t xml:space="preserve">Výstupem programu </w:t>
+      </w:r>
+      <w:r>
+        <w:t>budou tabulky se seznamem prvků</w:t>
+      </w:r>
+      <w:r>
+        <w:t xml:space="preserve"> a jejich informacemi společně s </w:t>
+      </w:r>
+      <w:proofErr w:type="spellStart"/>
+      <w:r>
+        <w:t>best-practise</w:t>
+      </w:r>
+      <w:proofErr w:type="spellEnd"/>
+      <w:r>
+        <w:t xml:space="preserve"> principy pro zabezpečení a zvýšení transparentnosti síťové infrastruktury. Program bude mít konfigurační soubor a dokumentaci pomocí které půjde script jednoduše upravit </w:t>
+      </w:r>
+      <w:r>
+        <w:t>podle toho, co bude dané řešení potřebovat. Script bude primárně podporovat prvky od výrobce Huawei a Cisco.</w:t>
+      </w:r>
+    </w:p>
+    <w:p/>
+    <w:p/>
+    <w:p/>
     <w:p>
       <w:pPr>
         <w:pStyle w:val="Heading3"/>
       </w:pPr>
-      <w:bookmarkStart w:id="7" w:name="_Toc96262184"/>
-      <w:r>
-        <w:t>Nadpis</w:t>
-      </w:r>
-      <w:r>
-        <w:t xml:space="preserve"> úrovně </w:t>
-      </w:r>
-      <w:r>
-        <w:t>3</w:t>
-      </w:r>
-      <w:bookmarkEnd w:id="7"/>
+      <w:bookmarkStart w:id="9" w:name="_Toc96272810"/>
+      <w:r>
+        <w:t>Nadpis úrovně 3</w:t>
+      </w:r>
+      <w:bookmarkEnd w:id="9"/>
     </w:p>
     <w:p>
       <w:pPr>
         <w:pStyle w:val="Heading3"/>
       </w:pPr>
-      <w:bookmarkStart w:id="8" w:name="_Toc96262185"/>
+      <w:bookmarkStart w:id="10" w:name="_Toc96272811"/>
       <w:r>
         <w:t>Nadpis úrovně 3</w:t>
       </w:r>
-      <w:bookmarkEnd w:id="8"/>
-    </w:p>
-    <w:p/>
-    <w:p>
-      <w:pPr>
-        <w:pStyle w:val="Heading2"/>
-      </w:pPr>
-      <w:bookmarkStart w:id="9" w:name="_Toc96262186"/>
-      <w:r>
-        <w:t>Nadpis úrovně 2</w:t>
-      </w:r>
-      <w:bookmarkEnd w:id="9"/>
-    </w:p>
-    <w:p/>
-    <w:p>
-      <w:pPr>
-        <w:pStyle w:val="Heading3"/>
-      </w:pPr>
-      <w:bookmarkStart w:id="10" w:name="_Toc96262187"/>
-      <w:r>
-        <w:t>Nadpis úrovně 3</w:t>
-      </w:r>
       <w:bookmarkEnd w:id="10"/>
-    </w:p>
-    <w:p>
-      <w:pPr>
-        <w:pStyle w:val="Heading3"/>
-      </w:pPr>
-      <w:bookmarkStart w:id="11" w:name="_Toc96262188"/>
-      <w:r>
-        <w:t>Nadpis úrovně 3</w:t>
-      </w:r>
-      <w:bookmarkEnd w:id="11"/>
     </w:p>
     <w:p/>
     <w:bookmarkEnd w:id="3"/>
@@ -6788,63 +6785,63 @@
       <w:pPr>
         <w:pStyle w:val="Heading1"/>
       </w:pPr>
-      <w:bookmarkStart w:id="12" w:name="2_Praktická_část/Empirická_část/Vlastní_"/>
-      <w:bookmarkStart w:id="13" w:name="_Toc96262189"/>
-      <w:bookmarkEnd w:id="12"/>
+      <w:bookmarkStart w:id="11" w:name="2_Praktická_část/Empirická_část/Vlastní_"/>
+      <w:bookmarkStart w:id="12" w:name="_Toc96272812"/>
+      <w:bookmarkEnd w:id="11"/>
       <w:r>
         <w:lastRenderedPageBreak/>
         <w:t>Praktická část/Empirická část/Vlastní práce (není název kapitoly)</w:t>
       </w:r>
+      <w:bookmarkEnd w:id="12"/>
+    </w:p>
+    <w:p>
+      <w:pPr>
+        <w:pStyle w:val="BodyText"/>
+        <w:spacing w:before="7"/>
+        <w:rPr>
+          <w:b/>
+        </w:rPr>
+      </w:pPr>
+    </w:p>
+    <w:p>
+      <w:pPr>
+        <w:pStyle w:val="BodyText"/>
+        <w:ind w:left="328"/>
+        <w:rPr>
+          <w:i/>
+          <w:iCs/>
+          <w:color w:val="0070C0"/>
+        </w:rPr>
+      </w:pPr>
+      <w:r>
+        <w:rPr>
+          <w:i/>
+          <w:iCs/>
+          <w:color w:val="0070C0"/>
+        </w:rPr>
+        <w:t>Autor/autorka uvedou vlastní název kapitoly vztahující se ke konkrétnímu tématu práce</w:t>
+      </w:r>
+    </w:p>
+    <w:p>
+      <w:pPr>
+        <w:pStyle w:val="BodyText"/>
+        <w:spacing w:before="6"/>
+        <w:rPr>
+          <w:sz w:val="20"/>
+        </w:rPr>
+      </w:pPr>
+    </w:p>
+    <w:p>
+      <w:pPr>
+        <w:pStyle w:val="Heading2"/>
+      </w:pPr>
+      <w:bookmarkStart w:id="13" w:name="2.1_Nadpis_úrovně_2"/>
+      <w:bookmarkStart w:id="14" w:name="_Toc96272813"/>
       <w:bookmarkEnd w:id="13"/>
-    </w:p>
-    <w:p>
-      <w:pPr>
-        <w:pStyle w:val="BodyText"/>
-        <w:spacing w:before="7"/>
-        <w:rPr>
-          <w:b/>
-        </w:rPr>
-      </w:pPr>
-    </w:p>
-    <w:p>
-      <w:pPr>
-        <w:pStyle w:val="BodyText"/>
-        <w:ind w:left="328"/>
-        <w:rPr>
-          <w:i/>
-          <w:iCs/>
-          <w:color w:val="0070C0"/>
-        </w:rPr>
-      </w:pPr>
-      <w:r>
-        <w:rPr>
-          <w:i/>
-          <w:iCs/>
-          <w:color w:val="0070C0"/>
-        </w:rPr>
-        <w:t>Autor/autorka uvedou vlastní název kapitoly vztahující se ke konkrétnímu tématu práce</w:t>
-      </w:r>
-    </w:p>
-    <w:p>
-      <w:pPr>
-        <w:pStyle w:val="BodyText"/>
-        <w:spacing w:before="6"/>
-        <w:rPr>
-          <w:sz w:val="20"/>
-        </w:rPr>
-      </w:pPr>
-    </w:p>
-    <w:p>
-      <w:pPr>
-        <w:pStyle w:val="Heading2"/>
-      </w:pPr>
-      <w:bookmarkStart w:id="14" w:name="2.1_Nadpis_úrovně_2"/>
-      <w:bookmarkStart w:id="15" w:name="_Toc96262190"/>
+      <w:r>
+        <w:t>Nadpis úrovně 2</w:t>
+      </w:r>
       <w:bookmarkEnd w:id="14"/>
-      <w:r>
-        <w:t>Nadpis úrovně 2</w:t>
-      </w:r>
-      <w:bookmarkEnd w:id="15"/>
     </w:p>
     <w:p>
       <w:pPr>
@@ -6868,8 +6865,8 @@
           <w:color w:val="0070C0"/>
         </w:rPr>
       </w:pPr>
-      <w:bookmarkStart w:id="16" w:name="2.1.1_Ukázka_označení_obrázků_a_tabulek_"/>
-      <w:bookmarkEnd w:id="16"/>
+      <w:bookmarkStart w:id="15" w:name="2.1.1_Ukázka_označení_obrázků_a_tabulek_"/>
+      <w:bookmarkEnd w:id="15"/>
       <w:r>
         <w:rPr>
           <w:i/>
@@ -7357,8 +7354,8 @@
           <w:i/>
         </w:rPr>
       </w:pPr>
-      <w:bookmarkStart w:id="17" w:name="_bookmark9"/>
-      <w:bookmarkEnd w:id="17"/>
+      <w:bookmarkStart w:id="16" w:name="_bookmark9"/>
+      <w:bookmarkEnd w:id="16"/>
       <w:r>
         <w:rPr>
           <w:b/>
@@ -8014,8 +8011,8 @@
           <w:bCs/>
         </w:rPr>
       </w:pPr>
-      <w:bookmarkStart w:id="18" w:name="2.1.2_Matematické_rovnice,_vzorce"/>
-      <w:bookmarkEnd w:id="18"/>
+      <w:bookmarkStart w:id="17" w:name="2.1.2_Matematické_rovnice,_vzorce"/>
+      <w:bookmarkEnd w:id="17"/>
       <w:r>
         <w:rPr>
           <w:b/>
@@ -8273,13 +8270,13 @@
         </w:numPr>
         <w:ind w:left="284"/>
       </w:pPr>
-      <w:bookmarkStart w:id="19" w:name="Závěr"/>
-      <w:bookmarkStart w:id="20" w:name="_Toc96262191"/>
+      <w:bookmarkStart w:id="18" w:name="Závěr"/>
+      <w:bookmarkStart w:id="19" w:name="_Toc96272814"/>
+      <w:bookmarkEnd w:id="18"/>
+      <w:r>
+        <w:t>Závěr</w:t>
+      </w:r>
       <w:bookmarkEnd w:id="19"/>
-      <w:r>
-        <w:t>Závěr</w:t>
-      </w:r>
-      <w:bookmarkEnd w:id="20"/>
     </w:p>
     <w:p>
       <w:pPr>
@@ -8345,14 +8342,14 @@
         </w:numPr>
         <w:ind w:left="284"/>
       </w:pPr>
-      <w:bookmarkStart w:id="21" w:name="Seznam_použitých_zdrojů"/>
-      <w:bookmarkStart w:id="22" w:name="_Toc96262192"/>
-      <w:bookmarkEnd w:id="21"/>
+      <w:bookmarkStart w:id="20" w:name="Seznam_použitých_zdrojů"/>
+      <w:bookmarkStart w:id="21" w:name="_Toc96272815"/>
+      <w:bookmarkEnd w:id="20"/>
       <w:r>
         <w:lastRenderedPageBreak/>
         <w:t>Seznam použitých zdrojů</w:t>
       </w:r>
-      <w:bookmarkEnd w:id="22"/>
+      <w:bookmarkEnd w:id="21"/>
     </w:p>
     <w:p>
       <w:pPr>
@@ -8425,6 +8422,830 @@
           <w:color w:val="0070C0"/>
         </w:rPr>
       </w:pPr>
+    </w:p>
+    <w:p>
+      <w:pPr>
+        <w:pStyle w:val="BodyText"/>
+        <w:spacing w:before="121"/>
+        <w:ind w:left="328"/>
+        <w:jc w:val="both"/>
+        <w:rPr>
+          <w:color w:val="0070C0"/>
+        </w:rPr>
+      </w:pPr>
+      <w:r>
+        <w:rPr>
+          <w:color w:val="0070C0"/>
+        </w:rPr>
+        <w:t>•</w:t>
+      </w:r>
+      <w:r>
+        <w:rPr>
+          <w:color w:val="0070C0"/>
+        </w:rPr>
+        <w:tab/>
+        <w:t xml:space="preserve">HORÁK, Jaroslav a Milan KERŠLÁGER. Počítačové sítě pro začínající správce. 5., </w:t>
+      </w:r>
+      <w:proofErr w:type="spellStart"/>
+      <w:r>
+        <w:rPr>
+          <w:color w:val="0070C0"/>
+        </w:rPr>
+        <w:t>aktualiz</w:t>
+      </w:r>
+      <w:proofErr w:type="spellEnd"/>
+      <w:r>
+        <w:rPr>
+          <w:color w:val="0070C0"/>
+        </w:rPr>
+        <w:t xml:space="preserve">. vyd. Brno: </w:t>
+      </w:r>
+      <w:proofErr w:type="spellStart"/>
+      <w:r>
+        <w:rPr>
+          <w:color w:val="0070C0"/>
+        </w:rPr>
+        <w:t>Computer</w:t>
+      </w:r>
+      <w:proofErr w:type="spellEnd"/>
+      <w:r>
+        <w:rPr>
+          <w:color w:val="0070C0"/>
+        </w:rPr>
+        <w:t xml:space="preserve"> </w:t>
+      </w:r>
+      <w:proofErr w:type="spellStart"/>
+      <w:r>
+        <w:rPr>
+          <w:color w:val="0070C0"/>
+        </w:rPr>
+        <w:t>Press</w:t>
+      </w:r>
+      <w:proofErr w:type="spellEnd"/>
+      <w:r>
+        <w:rPr>
+          <w:color w:val="0070C0"/>
+        </w:rPr>
+        <w:t>, 2011. ISBN 978-80-251-3176-3.</w:t>
+      </w:r>
+    </w:p>
+    <w:p>
+      <w:pPr>
+        <w:pStyle w:val="BodyText"/>
+        <w:spacing w:before="121"/>
+        <w:ind w:left="328"/>
+        <w:jc w:val="both"/>
+        <w:rPr>
+          <w:color w:val="0070C0"/>
+        </w:rPr>
+      </w:pPr>
+      <w:r>
+        <w:rPr>
+          <w:color w:val="0070C0"/>
+        </w:rPr>
+        <w:t>•</w:t>
+      </w:r>
+      <w:r>
+        <w:rPr>
+          <w:color w:val="0070C0"/>
+        </w:rPr>
+        <w:tab/>
+        <w:t xml:space="preserve">KUROSE, James F. a </w:t>
+      </w:r>
+      <w:proofErr w:type="spellStart"/>
+      <w:r>
+        <w:rPr>
+          <w:color w:val="0070C0"/>
+        </w:rPr>
+        <w:t>Keith</w:t>
+      </w:r>
+      <w:proofErr w:type="spellEnd"/>
+      <w:r>
+        <w:rPr>
+          <w:color w:val="0070C0"/>
+        </w:rPr>
+        <w:t xml:space="preserve"> W. ROSS. Počítačové sítě. Brno: </w:t>
+      </w:r>
+      <w:proofErr w:type="spellStart"/>
+      <w:r>
+        <w:rPr>
+          <w:color w:val="0070C0"/>
+        </w:rPr>
+        <w:t>Computer</w:t>
+      </w:r>
+      <w:proofErr w:type="spellEnd"/>
+      <w:r>
+        <w:rPr>
+          <w:color w:val="0070C0"/>
+        </w:rPr>
+        <w:t xml:space="preserve"> </w:t>
+      </w:r>
+      <w:proofErr w:type="spellStart"/>
+      <w:r>
+        <w:rPr>
+          <w:color w:val="0070C0"/>
+        </w:rPr>
+        <w:t>Press</w:t>
+      </w:r>
+      <w:proofErr w:type="spellEnd"/>
+      <w:r>
+        <w:rPr>
+          <w:color w:val="0070C0"/>
+        </w:rPr>
+        <w:t>, 2014. ISBN 9788025138250.</w:t>
+      </w:r>
+    </w:p>
+    <w:p>
+      <w:pPr>
+        <w:pStyle w:val="BodyText"/>
+        <w:spacing w:before="121"/>
+        <w:ind w:left="328"/>
+        <w:jc w:val="both"/>
+        <w:rPr>
+          <w:color w:val="0070C0"/>
+        </w:rPr>
+      </w:pPr>
+      <w:r>
+        <w:rPr>
+          <w:color w:val="0070C0"/>
+        </w:rPr>
+        <w:t>•</w:t>
+      </w:r>
+      <w:r>
+        <w:rPr>
+          <w:color w:val="0070C0"/>
+        </w:rPr>
+        <w:tab/>
+        <w:t xml:space="preserve">SUMMERFIELD, Mark. Python 3: výukový kurz. 2. vydání. Přeložil Lukáš KREJČÍ. Brno: </w:t>
+      </w:r>
+      <w:proofErr w:type="spellStart"/>
+      <w:r>
+        <w:rPr>
+          <w:color w:val="0070C0"/>
+        </w:rPr>
+        <w:t>Computer</w:t>
+      </w:r>
+      <w:proofErr w:type="spellEnd"/>
+      <w:r>
+        <w:rPr>
+          <w:color w:val="0070C0"/>
+        </w:rPr>
+        <w:t xml:space="preserve"> </w:t>
+      </w:r>
+      <w:proofErr w:type="spellStart"/>
+      <w:r>
+        <w:rPr>
+          <w:color w:val="0070C0"/>
+        </w:rPr>
+        <w:t>Press</w:t>
+      </w:r>
+      <w:proofErr w:type="spellEnd"/>
+      <w:r>
+        <w:rPr>
+          <w:color w:val="0070C0"/>
+        </w:rPr>
+        <w:t>, 2021. ISBN 9788025150306.</w:t>
+      </w:r>
+    </w:p>
+    <w:p>
+      <w:pPr>
+        <w:pStyle w:val="BodyText"/>
+        <w:spacing w:before="121"/>
+        <w:ind w:left="328"/>
+        <w:jc w:val="both"/>
+        <w:rPr>
+          <w:color w:val="0070C0"/>
+        </w:rPr>
+      </w:pPr>
+      <w:r>
+        <w:rPr>
+          <w:color w:val="0070C0"/>
+        </w:rPr>
+        <w:t>•</w:t>
+      </w:r>
+      <w:r>
+        <w:rPr>
+          <w:color w:val="0070C0"/>
+        </w:rPr>
+        <w:tab/>
+        <w:t xml:space="preserve">3.10.1 </w:t>
+      </w:r>
+      <w:proofErr w:type="spellStart"/>
+      <w:r>
+        <w:rPr>
+          <w:color w:val="0070C0"/>
+        </w:rPr>
+        <w:t>Documentation</w:t>
+      </w:r>
+      <w:proofErr w:type="spellEnd"/>
+      <w:r>
+        <w:rPr>
+          <w:color w:val="0070C0"/>
+        </w:rPr>
+        <w:t>. [online]. Copyright © [cit. 30.12.2021]. Dostupné z: https://docs.python.org/3/</w:t>
+      </w:r>
+    </w:p>
+    <w:p>
+      <w:pPr>
+        <w:pStyle w:val="BodyText"/>
+        <w:spacing w:before="121"/>
+        <w:ind w:left="328"/>
+        <w:jc w:val="both"/>
+        <w:rPr>
+          <w:color w:val="0070C0"/>
+        </w:rPr>
+      </w:pPr>
+      <w:r>
+        <w:rPr>
+          <w:color w:val="0070C0"/>
+        </w:rPr>
+        <w:t>•</w:t>
+      </w:r>
+      <w:r>
+        <w:rPr>
+          <w:color w:val="0070C0"/>
+        </w:rPr>
+        <w:tab/>
+      </w:r>
+      <w:proofErr w:type="spellStart"/>
+      <w:r>
+        <w:rPr>
+          <w:color w:val="0070C0"/>
+        </w:rPr>
+        <w:t>Welcome</w:t>
+      </w:r>
+      <w:proofErr w:type="spellEnd"/>
+      <w:r>
+        <w:rPr>
+          <w:color w:val="0070C0"/>
+        </w:rPr>
+        <w:t xml:space="preserve"> to </w:t>
+      </w:r>
+      <w:proofErr w:type="spellStart"/>
+      <w:r>
+        <w:rPr>
+          <w:color w:val="0070C0"/>
+        </w:rPr>
+        <w:t>NAPALM’s</w:t>
+      </w:r>
+      <w:proofErr w:type="spellEnd"/>
+      <w:r>
+        <w:rPr>
+          <w:color w:val="0070C0"/>
+        </w:rPr>
+        <w:t xml:space="preserve"> </w:t>
+      </w:r>
+      <w:proofErr w:type="spellStart"/>
+      <w:r>
+        <w:rPr>
+          <w:color w:val="0070C0"/>
+        </w:rPr>
+        <w:t>documentation</w:t>
+      </w:r>
+      <w:proofErr w:type="spellEnd"/>
+      <w:r>
+        <w:rPr>
+          <w:color w:val="0070C0"/>
+        </w:rPr>
+        <w:t xml:space="preserve">! — NAPALM 3 </w:t>
+      </w:r>
+      <w:proofErr w:type="spellStart"/>
+      <w:r>
+        <w:rPr>
+          <w:color w:val="0070C0"/>
+        </w:rPr>
+        <w:t>documentation</w:t>
+      </w:r>
+      <w:proofErr w:type="spellEnd"/>
+      <w:r>
+        <w:rPr>
+          <w:color w:val="0070C0"/>
+        </w:rPr>
+        <w:t xml:space="preserve">. [online]. Copyright © </w:t>
+      </w:r>
+      <w:proofErr w:type="spellStart"/>
+      <w:r>
+        <w:rPr>
+          <w:color w:val="0070C0"/>
+        </w:rPr>
+        <w:t>Copyright</w:t>
+      </w:r>
+      <w:proofErr w:type="spellEnd"/>
+      <w:r>
+        <w:rPr>
+          <w:color w:val="0070C0"/>
+        </w:rPr>
+        <w:t xml:space="preserve"> 2021, David </w:t>
+      </w:r>
+      <w:proofErr w:type="spellStart"/>
+      <w:r>
+        <w:rPr>
+          <w:color w:val="0070C0"/>
+        </w:rPr>
+        <w:t>Barroso</w:t>
+      </w:r>
+      <w:proofErr w:type="spellEnd"/>
+      <w:r>
+        <w:rPr>
+          <w:color w:val="0070C0"/>
+        </w:rPr>
+        <w:t xml:space="preserve"> [cit. 30.12.2021]. Dostupné z: https://napalm.readthedocs.io/en/latest/</w:t>
+      </w:r>
+    </w:p>
+    <w:p>
+      <w:pPr>
+        <w:pStyle w:val="BodyText"/>
+        <w:spacing w:before="121"/>
+        <w:ind w:left="328"/>
+        <w:jc w:val="both"/>
+        <w:rPr>
+          <w:color w:val="0070C0"/>
+        </w:rPr>
+      </w:pPr>
+      <w:r>
+        <w:rPr>
+          <w:color w:val="0070C0"/>
+        </w:rPr>
+        <w:t>•</w:t>
+      </w:r>
+      <w:r>
+        <w:rPr>
+          <w:color w:val="0070C0"/>
+        </w:rPr>
+        <w:tab/>
+        <w:t xml:space="preserve">What is Network </w:t>
+      </w:r>
+      <w:proofErr w:type="spellStart"/>
+      <w:r>
+        <w:rPr>
+          <w:color w:val="0070C0"/>
+        </w:rPr>
+        <w:t>Penetration</w:t>
+      </w:r>
+      <w:proofErr w:type="spellEnd"/>
+      <w:r>
+        <w:rPr>
+          <w:color w:val="0070C0"/>
+        </w:rPr>
+        <w:t xml:space="preserve"> Testing? - </w:t>
+      </w:r>
+      <w:proofErr w:type="spellStart"/>
+      <w:r>
+        <w:rPr>
+          <w:color w:val="0070C0"/>
+        </w:rPr>
+        <w:t>Penetration</w:t>
+      </w:r>
+      <w:proofErr w:type="spellEnd"/>
+      <w:r>
+        <w:rPr>
+          <w:color w:val="0070C0"/>
+        </w:rPr>
+        <w:t xml:space="preserve"> Testing | </w:t>
+      </w:r>
+      <w:proofErr w:type="spellStart"/>
+      <w:r>
+        <w:rPr>
+          <w:color w:val="0070C0"/>
+        </w:rPr>
+        <w:t>aNetworks</w:t>
+      </w:r>
+      <w:proofErr w:type="spellEnd"/>
+      <w:r>
+        <w:rPr>
+          <w:color w:val="0070C0"/>
+        </w:rPr>
+        <w:t xml:space="preserve">. </w:t>
+      </w:r>
+      <w:proofErr w:type="spellStart"/>
+      <w:r>
+        <w:rPr>
+          <w:color w:val="0070C0"/>
+        </w:rPr>
+        <w:t>Cyber</w:t>
+      </w:r>
+      <w:proofErr w:type="spellEnd"/>
+      <w:r>
+        <w:rPr>
+          <w:color w:val="0070C0"/>
+        </w:rPr>
+        <w:t xml:space="preserve"> </w:t>
+      </w:r>
+      <w:proofErr w:type="spellStart"/>
+      <w:r>
+        <w:rPr>
+          <w:color w:val="0070C0"/>
+        </w:rPr>
+        <w:t>Security</w:t>
+      </w:r>
+      <w:proofErr w:type="spellEnd"/>
+      <w:r>
+        <w:rPr>
+          <w:color w:val="0070C0"/>
+        </w:rPr>
+        <w:t xml:space="preserve">, </w:t>
+      </w:r>
+      <w:proofErr w:type="spellStart"/>
+      <w:r>
+        <w:rPr>
+          <w:color w:val="0070C0"/>
+        </w:rPr>
+        <w:t>Managed</w:t>
+      </w:r>
+      <w:proofErr w:type="spellEnd"/>
+      <w:r>
+        <w:rPr>
+          <w:color w:val="0070C0"/>
+        </w:rPr>
+        <w:t xml:space="preserve"> IT, Cloud, &amp; </w:t>
+      </w:r>
+      <w:proofErr w:type="spellStart"/>
+      <w:r>
+        <w:rPr>
+          <w:color w:val="0070C0"/>
+        </w:rPr>
+        <w:t>Consulting</w:t>
+      </w:r>
+      <w:proofErr w:type="spellEnd"/>
+      <w:r>
+        <w:rPr>
+          <w:color w:val="0070C0"/>
+        </w:rPr>
+        <w:t xml:space="preserve"> </w:t>
+      </w:r>
+      <w:proofErr w:type="spellStart"/>
+      <w:r>
+        <w:rPr>
+          <w:color w:val="0070C0"/>
+        </w:rPr>
+        <w:t>Services</w:t>
+      </w:r>
+      <w:proofErr w:type="spellEnd"/>
+      <w:r>
+        <w:rPr>
+          <w:color w:val="0070C0"/>
+        </w:rPr>
+        <w:t xml:space="preserve"> | </w:t>
+      </w:r>
+      <w:proofErr w:type="spellStart"/>
+      <w:r>
+        <w:rPr>
+          <w:color w:val="0070C0"/>
+        </w:rPr>
+        <w:t>aNetworks</w:t>
+      </w:r>
+      <w:proofErr w:type="spellEnd"/>
+      <w:r>
+        <w:rPr>
+          <w:color w:val="0070C0"/>
+        </w:rPr>
+        <w:t xml:space="preserve"> [online]. Copyright © 2021 [cit. 30.12.2021]. Dostupné z: https://www.anetworks.com/what-is-network-penetration-testing/</w:t>
+      </w:r>
+    </w:p>
+    <w:p>
+      <w:pPr>
+        <w:pStyle w:val="BodyText"/>
+        <w:spacing w:before="121"/>
+        <w:ind w:left="328"/>
+        <w:jc w:val="both"/>
+        <w:rPr>
+          <w:color w:val="0070C0"/>
+        </w:rPr>
+      </w:pPr>
+      <w:r>
+        <w:rPr>
+          <w:color w:val="0070C0"/>
+        </w:rPr>
+        <w:t>•</w:t>
+      </w:r>
+      <w:r>
+        <w:rPr>
+          <w:color w:val="0070C0"/>
+        </w:rPr>
+        <w:tab/>
+        <w:t xml:space="preserve">Projekty ve firmě Altepro </w:t>
+      </w:r>
+      <w:proofErr w:type="spellStart"/>
+      <w:r>
+        <w:rPr>
+          <w:color w:val="0070C0"/>
+        </w:rPr>
+        <w:t>Solutions</w:t>
+      </w:r>
+      <w:proofErr w:type="spellEnd"/>
+      <w:r>
+        <w:rPr>
+          <w:color w:val="0070C0"/>
+        </w:rPr>
+        <w:t xml:space="preserve"> a.s.</w:t>
+      </w:r>
+    </w:p>
+    <w:p>
+      <w:pPr>
+        <w:pStyle w:val="BodyText"/>
+        <w:spacing w:before="121"/>
+        <w:ind w:left="328"/>
+        <w:jc w:val="both"/>
+        <w:rPr>
+          <w:color w:val="0070C0"/>
+        </w:rPr>
+      </w:pPr>
+      <w:r>
+        <w:rPr>
+          <w:color w:val="0070C0"/>
+        </w:rPr>
+        <w:t>o</w:t>
+      </w:r>
+      <w:r>
+        <w:rPr>
+          <w:color w:val="0070C0"/>
+        </w:rPr>
+        <w:tab/>
+        <w:t>Rozšíření a profylaxe sítě Nemocnice Pardubického kraje</w:t>
+      </w:r>
+    </w:p>
+    <w:p>
+      <w:pPr>
+        <w:pStyle w:val="BodyText"/>
+        <w:spacing w:before="121"/>
+        <w:ind w:left="328"/>
+        <w:jc w:val="both"/>
+        <w:rPr>
+          <w:color w:val="0070C0"/>
+        </w:rPr>
+      </w:pPr>
+      <w:r>
+        <w:rPr>
+          <w:color w:val="0070C0"/>
+        </w:rPr>
+        <w:t>o</w:t>
+      </w:r>
+      <w:r>
+        <w:rPr>
+          <w:color w:val="0070C0"/>
+        </w:rPr>
+        <w:tab/>
+        <w:t>Monitoring sítě – Česká televize</w:t>
+      </w:r>
+    </w:p>
+    <w:p>
+      <w:pPr>
+        <w:pStyle w:val="BodyText"/>
+        <w:spacing w:before="121"/>
+        <w:ind w:left="328"/>
+        <w:jc w:val="both"/>
+        <w:rPr>
+          <w:color w:val="0070C0"/>
+        </w:rPr>
+      </w:pPr>
+    </w:p>
+    <w:p>
+      <w:pPr>
+        <w:pStyle w:val="BodyText"/>
+        <w:spacing w:before="121"/>
+        <w:ind w:left="328"/>
+        <w:jc w:val="both"/>
+        <w:rPr>
+          <w:color w:val="0070C0"/>
+        </w:rPr>
+      </w:pPr>
+      <w:r>
+        <w:rPr>
+          <w:color w:val="0070C0"/>
+        </w:rPr>
+        <w:t>•</w:t>
+      </w:r>
+      <w:r>
+        <w:rPr>
+          <w:color w:val="0070C0"/>
+        </w:rPr>
+        <w:tab/>
+        <w:t xml:space="preserve">GitHub </w:t>
+      </w:r>
+      <w:proofErr w:type="spellStart"/>
+      <w:r>
+        <w:rPr>
+          <w:color w:val="0070C0"/>
+        </w:rPr>
+        <w:t>Documentation</w:t>
+      </w:r>
+      <w:proofErr w:type="spellEnd"/>
+      <w:r>
+        <w:rPr>
+          <w:color w:val="0070C0"/>
+        </w:rPr>
+        <w:t>. [online]. Copyright © [cit. 30.12.2021]. Dostupné z: https://docs.github.com/en</w:t>
+      </w:r>
+    </w:p>
+    <w:p>
+      <w:pPr>
+        <w:pStyle w:val="BodyText"/>
+        <w:spacing w:before="121"/>
+        <w:ind w:left="328"/>
+        <w:jc w:val="both"/>
+        <w:rPr>
+          <w:color w:val="0070C0"/>
+        </w:rPr>
+      </w:pPr>
+      <w:r>
+        <w:rPr>
+          <w:color w:val="0070C0"/>
+        </w:rPr>
+        <w:t>•</w:t>
+      </w:r>
+      <w:r>
+        <w:rPr>
+          <w:color w:val="0070C0"/>
+        </w:rPr>
+        <w:tab/>
+        <w:t xml:space="preserve">Network Management </w:t>
+      </w:r>
+      <w:proofErr w:type="spellStart"/>
+      <w:r>
+        <w:rPr>
+          <w:color w:val="0070C0"/>
+        </w:rPr>
+        <w:t>Guide</w:t>
+      </w:r>
+      <w:proofErr w:type="spellEnd"/>
+      <w:r>
+        <w:rPr>
+          <w:color w:val="0070C0"/>
+        </w:rPr>
+        <w:t xml:space="preserve">: </w:t>
+      </w:r>
+      <w:proofErr w:type="spellStart"/>
+      <w:r>
+        <w:rPr>
+          <w:color w:val="0070C0"/>
+        </w:rPr>
+        <w:t>How</w:t>
+      </w:r>
+      <w:proofErr w:type="spellEnd"/>
+      <w:r>
+        <w:rPr>
+          <w:color w:val="0070C0"/>
+        </w:rPr>
+        <w:t xml:space="preserve"> To, Best </w:t>
+      </w:r>
+      <w:proofErr w:type="spellStart"/>
+      <w:r>
+        <w:rPr>
+          <w:color w:val="0070C0"/>
+        </w:rPr>
+        <w:t>Practices</w:t>
+      </w:r>
+      <w:proofErr w:type="spellEnd"/>
+      <w:r>
+        <w:rPr>
+          <w:color w:val="0070C0"/>
+        </w:rPr>
+        <w:t xml:space="preserve">, &amp; </w:t>
+      </w:r>
+      <w:proofErr w:type="spellStart"/>
+      <w:proofErr w:type="gramStart"/>
+      <w:r>
+        <w:rPr>
+          <w:color w:val="0070C0"/>
+        </w:rPr>
+        <w:t>Tools</w:t>
+      </w:r>
+      <w:proofErr w:type="spellEnd"/>
+      <w:r>
+        <w:rPr>
+          <w:color w:val="0070C0"/>
+        </w:rPr>
+        <w:t xml:space="preserve"> - </w:t>
+      </w:r>
+      <w:proofErr w:type="spellStart"/>
+      <w:r>
+        <w:rPr>
+          <w:color w:val="0070C0"/>
+        </w:rPr>
+        <w:t>DNSstuff</w:t>
+      </w:r>
+      <w:proofErr w:type="spellEnd"/>
+      <w:proofErr w:type="gramEnd"/>
+      <w:r>
+        <w:rPr>
+          <w:color w:val="0070C0"/>
+        </w:rPr>
+        <w:t xml:space="preserve">. Software </w:t>
+      </w:r>
+      <w:proofErr w:type="spellStart"/>
+      <w:r>
+        <w:rPr>
+          <w:color w:val="0070C0"/>
+        </w:rPr>
+        <w:t>Reviews</w:t>
+      </w:r>
+      <w:proofErr w:type="spellEnd"/>
+      <w:r>
+        <w:rPr>
+          <w:color w:val="0070C0"/>
+        </w:rPr>
+        <w:t xml:space="preserve">, </w:t>
+      </w:r>
+      <w:proofErr w:type="spellStart"/>
+      <w:r>
+        <w:rPr>
+          <w:color w:val="0070C0"/>
+        </w:rPr>
+        <w:t>Opinions</w:t>
+      </w:r>
+      <w:proofErr w:type="spellEnd"/>
+      <w:r>
+        <w:rPr>
+          <w:color w:val="0070C0"/>
+        </w:rPr>
+        <w:t xml:space="preserve">, and </w:t>
+      </w:r>
+      <w:proofErr w:type="spellStart"/>
+      <w:proofErr w:type="gramStart"/>
+      <w:r>
+        <w:rPr>
+          <w:color w:val="0070C0"/>
+        </w:rPr>
+        <w:t>Tips</w:t>
+      </w:r>
+      <w:proofErr w:type="spellEnd"/>
+      <w:r>
+        <w:rPr>
+          <w:color w:val="0070C0"/>
+        </w:rPr>
+        <w:t xml:space="preserve"> - </w:t>
+      </w:r>
+      <w:proofErr w:type="spellStart"/>
+      <w:r>
+        <w:rPr>
+          <w:color w:val="0070C0"/>
+        </w:rPr>
+        <w:t>DNSstuff</w:t>
+      </w:r>
+      <w:proofErr w:type="spellEnd"/>
+      <w:proofErr w:type="gramEnd"/>
+      <w:r>
+        <w:rPr>
+          <w:color w:val="0070C0"/>
+        </w:rPr>
+        <w:t xml:space="preserve"> [online]. Copyright © 2021 </w:t>
+      </w:r>
+      <w:proofErr w:type="spellStart"/>
+      <w:r>
+        <w:rPr>
+          <w:color w:val="0070C0"/>
+        </w:rPr>
+        <w:t>SolarWinds</w:t>
+      </w:r>
+      <w:proofErr w:type="spellEnd"/>
+      <w:r>
+        <w:rPr>
+          <w:color w:val="0070C0"/>
+        </w:rPr>
+        <w:t xml:space="preserve"> </w:t>
+      </w:r>
+      <w:proofErr w:type="spellStart"/>
+      <w:r>
+        <w:rPr>
+          <w:color w:val="0070C0"/>
+        </w:rPr>
+        <w:t>Worldwide</w:t>
+      </w:r>
+      <w:proofErr w:type="spellEnd"/>
+      <w:r>
+        <w:rPr>
+          <w:color w:val="0070C0"/>
+        </w:rPr>
+        <w:t xml:space="preserve">, LLC. All </w:t>
+      </w:r>
+      <w:proofErr w:type="spellStart"/>
+      <w:r>
+        <w:rPr>
+          <w:color w:val="0070C0"/>
+        </w:rPr>
+        <w:t>rights</w:t>
+      </w:r>
+      <w:proofErr w:type="spellEnd"/>
+      <w:r>
+        <w:rPr>
+          <w:color w:val="0070C0"/>
+        </w:rPr>
+        <w:t xml:space="preserve"> </w:t>
+      </w:r>
+      <w:proofErr w:type="spellStart"/>
+      <w:r>
+        <w:rPr>
+          <w:color w:val="0070C0"/>
+        </w:rPr>
+        <w:t>reserved</w:t>
+      </w:r>
+      <w:proofErr w:type="spellEnd"/>
+      <w:r>
+        <w:rPr>
+          <w:color w:val="0070C0"/>
+        </w:rPr>
+        <w:t>. [cit. 30.12.2021]. Dostupné z: https://www.dnsstuff.com/network-management</w:t>
+      </w:r>
     </w:p>
     <w:p>
       <w:pPr>
@@ -8459,9 +9280,9 @@
           <w:color w:val="0070C0"/>
         </w:rPr>
       </w:pPr>
-      <w:bookmarkStart w:id="23" w:name="Seznam_obrázků_(existují-li)"/>
-      <w:bookmarkStart w:id="24" w:name="_Toc96262193"/>
-      <w:bookmarkEnd w:id="23"/>
+      <w:bookmarkStart w:id="22" w:name="Seznam_obrázků_(existují-li)"/>
+      <w:bookmarkStart w:id="23" w:name="_Toc96272816"/>
+      <w:bookmarkEnd w:id="22"/>
       <w:r>
         <w:lastRenderedPageBreak/>
         <w:t xml:space="preserve">Seznam obrázků </w:t>
@@ -8472,7 +9293,7 @@
         </w:rPr>
         <w:t>(existují-li)</w:t>
       </w:r>
-      <w:bookmarkEnd w:id="24"/>
+      <w:bookmarkEnd w:id="23"/>
     </w:p>
     <w:p>
       <w:pPr>
@@ -8711,9 +9532,9 @@
         </w:numPr>
         <w:ind w:left="284"/>
       </w:pPr>
-      <w:bookmarkStart w:id="25" w:name="Seznam_grafů_(existují-li)"/>
-      <w:bookmarkStart w:id="26" w:name="_Toc96262194"/>
-      <w:bookmarkEnd w:id="25"/>
+      <w:bookmarkStart w:id="24" w:name="Seznam_grafů_(existují-li)"/>
+      <w:bookmarkStart w:id="25" w:name="_Toc96272817"/>
+      <w:bookmarkEnd w:id="24"/>
       <w:r>
         <w:rPr>
           <w:color w:val="000009"/>
@@ -8724,7 +9545,7 @@
       <w:r>
         <w:t>(existují-li)</w:t>
       </w:r>
-      <w:bookmarkEnd w:id="26"/>
+      <w:bookmarkEnd w:id="25"/>
     </w:p>
     <w:p/>
     <w:p>
@@ -8748,9 +9569,9 @@
           <w:color w:val="0070C0"/>
         </w:rPr>
       </w:pPr>
-      <w:bookmarkStart w:id="27" w:name="Seznam_příloh_(existují-li)"/>
-      <w:bookmarkStart w:id="28" w:name="_Toc96262195"/>
-      <w:bookmarkEnd w:id="27"/>
+      <w:bookmarkStart w:id="26" w:name="Seznam_příloh_(existují-li)"/>
+      <w:bookmarkStart w:id="27" w:name="_Toc96272818"/>
+      <w:bookmarkEnd w:id="26"/>
       <w:r>
         <w:lastRenderedPageBreak/>
         <w:t xml:space="preserve">Seznam příloh </w:t>
@@ -8761,7 +9582,7 @@
         </w:rPr>
         <w:t>(existují-li)</w:t>
       </w:r>
-      <w:bookmarkEnd w:id="28"/>
+      <w:bookmarkEnd w:id="27"/>
     </w:p>
     <w:p>
       <w:pPr>
@@ -8802,9 +9623,9 @@
         </w:numPr>
         <w:ind w:left="284"/>
       </w:pPr>
-      <w:bookmarkStart w:id="29" w:name="Příloha_A_–_Název_přílohy"/>
-      <w:bookmarkStart w:id="30" w:name="_Toc96262196"/>
-      <w:bookmarkEnd w:id="29"/>
+      <w:bookmarkStart w:id="28" w:name="Příloha_A_–_Název_přílohy"/>
+      <w:bookmarkStart w:id="29" w:name="_Toc96272819"/>
+      <w:bookmarkEnd w:id="28"/>
       <w:r>
         <w:rPr>
           <w:color w:val="000009"/>
@@ -8815,7 +9636,7 @@
       <w:r>
         <w:t>Název přílohy</w:t>
       </w:r>
-      <w:bookmarkEnd w:id="30"/>
+      <w:bookmarkEnd w:id="29"/>
     </w:p>
     <w:p>
       <w:pPr>
@@ -8835,9 +9656,9 @@
         </w:numPr>
         <w:ind w:left="284"/>
       </w:pPr>
-      <w:bookmarkStart w:id="31" w:name="Příloha_B_–_Název_přílohy"/>
-      <w:bookmarkStart w:id="32" w:name="_Toc96262197"/>
-      <w:bookmarkEnd w:id="31"/>
+      <w:bookmarkStart w:id="30" w:name="Příloha_B_–_Název_přílohy"/>
+      <w:bookmarkStart w:id="31" w:name="_Toc96272820"/>
+      <w:bookmarkEnd w:id="30"/>
       <w:r>
         <w:rPr>
           <w:color w:val="000009"/>
@@ -8851,7 +9672,7 @@
       <w:r>
         <w:t>ohy</w:t>
       </w:r>
-      <w:bookmarkEnd w:id="32"/>
+      <w:bookmarkEnd w:id="31"/>
     </w:p>
     <w:sectPr>
       <w:pgSz w:w="11900" w:h="16840"/>
@@ -10742,6 +11563,7 @@
     <w:name w:val="heading 2"/>
     <w:basedOn w:val="Heading1"/>
     <w:next w:val="Normal"/>
+    <w:link w:val="Heading2Char"/>
     <w:autoRedefine/>
     <w:uiPriority w:val="9"/>
     <w:unhideWhenUsed/>
@@ -11290,6 +12112,20 @@
       <w:lang w:val="cs-CZ"/>
     </w:rPr>
   </w:style>
+  <w:style w:type="character" w:customStyle="1" w:styleId="Heading2Char">
+    <w:name w:val="Heading 2 Char"/>
+    <w:basedOn w:val="DefaultParagraphFont"/>
+    <w:link w:val="Heading2"/>
+    <w:uiPriority w:val="9"/>
+    <w:rsid w:val="0047094B"/>
+    <w:rPr>
+      <w:rFonts w:eastAsia="Carlito" w:cs="Carlito"/>
+      <w:b/>
+      <w:sz w:val="28"/>
+      <w:szCs w:val="28"/>
+      <w:lang w:val="cs-CZ"/>
+    </w:rPr>
+  </w:style>
 </w:styles>
 </file>
 

</xml_diff>

<commit_message>
Solar winds & Auvik
</commit_message>
<xml_diff>
--- a/text/BP_Profylaxe_sitovych_prvku.docx
+++ b/text/BP_Profylaxe_sitovych_prvku.docx
@@ -1257,13 +1257,7 @@
         <w:rPr>
           <w:color w:val="0070C0"/>
         </w:rPr>
-        <w:t>bakalářskou práci na téma  .......................  vypracoval/a samostatně pod vedením vedoucího bakalářské práce a s použitím výhradně odborné literatury a dalších informačních</w:t>
-      </w:r>
-      <w:r>
-        <w:rPr>
-          <w:color w:val="0070C0"/>
-        </w:rPr>
-        <w:t xml:space="preserve"> zdrojů, které jsou v práci </w:t>
+        <w:t xml:space="preserve">bakalářskou práci na téma  .......................  vypracoval/a samostatně pod vedením vedoucího bakalářské práce a s použitím výhradně odborné literatury a dalších informačních zdrojů, které jsou v práci </w:t>
       </w:r>
       <w:r>
         <w:rPr>
@@ -1909,13 +1903,7 @@
         <w:rPr>
           <w:color w:val="0070C0"/>
         </w:rPr>
-        <w:t>Děkuji vedoucímu bakalářské práce Jméno Příjmení (i s tituly) za účinnou metodickou, pedagogickou</w:t>
-      </w:r>
-      <w:r>
-        <w:rPr>
-          <w:color w:val="0070C0"/>
-        </w:rPr>
-        <w:t xml:space="preserve"> a odbornou pomoc a další cenné rady při zpracování mé bakalářské práce…</w:t>
+        <w:t>Děkuji vedoucímu bakalářské práce Jméno Příjmení (i s tituly) za účinnou metodickou, pedagogickou a odbornou pomoc a další cenné rady při zpracování mé bakalářské práce…</w:t>
       </w:r>
     </w:p>
     <w:p>
@@ -2766,7 +2754,7 @@
         <w:rPr>
           <w:color w:val="0070C0"/>
         </w:rPr>
-        <w:t>klíčová slova práce, minimálně 5, maximálně 10</w:t>
+        <w:t>Počítačové sítě, administrace, automatizace, switch, inventarizace</w:t>
       </w:r>
     </w:p>
     <w:p>
@@ -4644,7 +4632,7 @@
         <w:rPr>
           <w:color w:val="0070C0"/>
         </w:rPr>
-        <w:t>klíčová slova v anglickém jazyce</w:t>
+        <w:t>Počítačové sítě, administrace, automatizace, switch, inventarizace</w:t>
       </w:r>
     </w:p>
     <w:p>
@@ -4735,6 +4723,9 @@
         <w:p>
           <w:pPr>
             <w:pStyle w:val="TOCHeading"/>
+            <w:rPr>
+              <w:lang w:val="cs-CZ"/>
+            </w:rPr>
           </w:pPr>
         </w:p>
         <w:p>
@@ -4758,7 +4749,7 @@
           <w:r>
             <w:fldChar w:fldCharType="separate"/>
           </w:r>
-          <w:hyperlink w:anchor="_Toc96272805" w:history="1">
+          <w:hyperlink w:anchor="_Toc96879554" w:history="1">
             <w:r>
               <w:rPr>
                 <w:rStyle w:val="Hyperlink"/>
@@ -4785,7 +4776,7 @@
                 <w:noProof/>
                 <w:webHidden/>
               </w:rPr>
-              <w:instrText xml:space="preserve"> PAGEREF _Toc96272805 \h </w:instrText>
+              <w:instrText xml:space="preserve"> PAGEREF _Toc96879554 \h </w:instrText>
             </w:r>
             <w:r>
               <w:rPr>
@@ -4829,7 +4820,7 @@
               <w:lang w:eastAsia="cs-CZ"/>
             </w:rPr>
           </w:pPr>
-          <w:hyperlink w:anchor="_Toc96272806" w:history="1">
+          <w:hyperlink w:anchor="_Toc96879555" w:history="1">
             <w:r>
               <w:rPr>
                 <w:rStyle w:val="Hyperlink"/>
@@ -4871,7 +4862,7 @@
                 <w:noProof/>
                 <w:webHidden/>
               </w:rPr>
-              <w:instrText xml:space="preserve"> PAGEREF _Toc96272806 \h </w:instrText>
+              <w:instrText xml:space="preserve"> PAGEREF _Toc96879555 \h </w:instrText>
             </w:r>
             <w:r>
               <w:rPr>
@@ -4915,7 +4906,7 @@
               <w:lang w:eastAsia="cs-CZ"/>
             </w:rPr>
           </w:pPr>
-          <w:hyperlink w:anchor="_Toc96272807" w:history="1">
+          <w:hyperlink w:anchor="_Toc96879556" w:history="1">
             <w:r>
               <w:rPr>
                 <w:rStyle w:val="Hyperlink"/>
@@ -4957,7 +4948,7 @@
                 <w:noProof/>
                 <w:webHidden/>
               </w:rPr>
-              <w:instrText xml:space="preserve"> PAGEREF _Toc96272807 \h </w:instrText>
+              <w:instrText xml:space="preserve"> PAGEREF _Toc96879556 \h </w:instrText>
             </w:r>
             <w:r>
               <w:rPr>
@@ -5001,7 +4992,7 @@
               <w:lang w:eastAsia="cs-CZ"/>
             </w:rPr>
           </w:pPr>
-          <w:hyperlink w:anchor="_Toc96272808" w:history="1">
+          <w:hyperlink w:anchor="_Toc96879557" w:history="1">
             <w:r>
               <w:rPr>
                 <w:rStyle w:val="Hyperlink"/>
@@ -5043,7 +5034,7 @@
                 <w:noProof/>
                 <w:webHidden/>
               </w:rPr>
-              <w:instrText xml:space="preserve"> PAGEREF _Toc96272808 \h </w:instrText>
+              <w:instrText xml:space="preserve"> PAGEREF _Toc96879557 \h </w:instrText>
             </w:r>
             <w:r>
               <w:rPr>
@@ -5087,7 +5078,7 @@
               <w:lang w:eastAsia="cs-CZ"/>
             </w:rPr>
           </w:pPr>
-          <w:hyperlink w:anchor="_Toc96272809" w:history="1">
+          <w:hyperlink w:anchor="_Toc96879558" w:history="1">
             <w:r>
               <w:rPr>
                 <w:rStyle w:val="Hyperlink"/>
@@ -5129,179 +5120,7 @@
                 <w:noProof/>
                 <w:webHidden/>
               </w:rPr>
-              <w:instrText xml:space="preserve"> PAGEREF _Toc96272809 \h </w:instrText>
-            </w:r>
-            <w:r>
-              <w:rPr>
-                <w:noProof/>
-                <w:webHidden/>
-              </w:rPr>
-            </w:r>
-            <w:r>
-              <w:rPr>
-                <w:noProof/>
-                <w:webHidden/>
-              </w:rPr>
-              <w:fldChar w:fldCharType="separate"/>
-            </w:r>
-            <w:r>
-              <w:rPr>
-                <w:noProof/>
-                <w:webHidden/>
-              </w:rPr>
-              <w:t>13</w:t>
-            </w:r>
-            <w:r>
-              <w:rPr>
-                <w:noProof/>
-                <w:webHidden/>
-              </w:rPr>
-              <w:fldChar w:fldCharType="end"/>
-            </w:r>
-          </w:hyperlink>
-        </w:p>
-        <w:p>
-          <w:pPr>
-            <w:pStyle w:val="TOC3"/>
-            <w:tabs>
-              <w:tab w:val="left" w:pos="1540"/>
-              <w:tab w:val="right" w:leader="dot" w:pos="9490"/>
-            </w:tabs>
-            <w:rPr>
-              <w:rFonts w:asciiTheme="minorHAnsi" w:eastAsiaTheme="minorEastAsia" w:hAnsiTheme="minorHAnsi" w:cstheme="minorBidi"/>
-              <w:noProof/>
-              <w:lang w:eastAsia="cs-CZ"/>
-            </w:rPr>
-          </w:pPr>
-          <w:hyperlink w:anchor="_Toc96272810" w:history="1">
-            <w:r>
-              <w:rPr>
-                <w:rStyle w:val="Hyperlink"/>
-                <w:noProof/>
-              </w:rPr>
-              <w:t>1.3.1</w:t>
-            </w:r>
-            <w:r>
-              <w:rPr>
-                <w:rFonts w:asciiTheme="minorHAnsi" w:eastAsiaTheme="minorEastAsia" w:hAnsiTheme="minorHAnsi" w:cstheme="minorBidi"/>
-                <w:noProof/>
-                <w:lang w:eastAsia="cs-CZ"/>
-              </w:rPr>
-              <w:tab/>
-            </w:r>
-            <w:r>
-              <w:rPr>
-                <w:rStyle w:val="Hyperlink"/>
-                <w:noProof/>
-              </w:rPr>
-              <w:t>Nadpis úrovně 3</w:t>
-            </w:r>
-            <w:r>
-              <w:rPr>
-                <w:noProof/>
-                <w:webHidden/>
-              </w:rPr>
-              <w:tab/>
-            </w:r>
-            <w:r>
-              <w:rPr>
-                <w:noProof/>
-                <w:webHidden/>
-              </w:rPr>
-              <w:fldChar w:fldCharType="begin"/>
-            </w:r>
-            <w:r>
-              <w:rPr>
-                <w:noProof/>
-                <w:webHidden/>
-              </w:rPr>
-              <w:instrText xml:space="preserve"> PAGEREF _Toc96272810 \h </w:instrText>
-            </w:r>
-            <w:r>
-              <w:rPr>
-                <w:noProof/>
-                <w:webHidden/>
-              </w:rPr>
-            </w:r>
-            <w:r>
-              <w:rPr>
-                <w:noProof/>
-                <w:webHidden/>
-              </w:rPr>
-              <w:fldChar w:fldCharType="separate"/>
-            </w:r>
-            <w:r>
-              <w:rPr>
-                <w:noProof/>
-                <w:webHidden/>
-              </w:rPr>
-              <w:t>13</w:t>
-            </w:r>
-            <w:r>
-              <w:rPr>
-                <w:noProof/>
-                <w:webHidden/>
-              </w:rPr>
-              <w:fldChar w:fldCharType="end"/>
-            </w:r>
-          </w:hyperlink>
-        </w:p>
-        <w:p>
-          <w:pPr>
-            <w:pStyle w:val="TOC3"/>
-            <w:tabs>
-              <w:tab w:val="left" w:pos="1540"/>
-              <w:tab w:val="right" w:leader="dot" w:pos="9490"/>
-            </w:tabs>
-            <w:rPr>
-              <w:rFonts w:asciiTheme="minorHAnsi" w:eastAsiaTheme="minorEastAsia" w:hAnsiTheme="minorHAnsi" w:cstheme="minorBidi"/>
-              <w:noProof/>
-              <w:lang w:eastAsia="cs-CZ"/>
-            </w:rPr>
-          </w:pPr>
-          <w:hyperlink w:anchor="_Toc96272811" w:history="1">
-            <w:r>
-              <w:rPr>
-                <w:rStyle w:val="Hyperlink"/>
-                <w:noProof/>
-              </w:rPr>
-              <w:t>1.3.2</w:t>
-            </w:r>
-            <w:r>
-              <w:rPr>
-                <w:rFonts w:asciiTheme="minorHAnsi" w:eastAsiaTheme="minorEastAsia" w:hAnsiTheme="minorHAnsi" w:cstheme="minorBidi"/>
-                <w:noProof/>
-                <w:lang w:eastAsia="cs-CZ"/>
-              </w:rPr>
-              <w:tab/>
-            </w:r>
-            <w:r>
-              <w:rPr>
-                <w:rStyle w:val="Hyperlink"/>
-                <w:noProof/>
-              </w:rPr>
-              <w:t>Nadpis úrovně 3</w:t>
-            </w:r>
-            <w:r>
-              <w:rPr>
-                <w:noProof/>
-                <w:webHidden/>
-              </w:rPr>
-              <w:tab/>
-            </w:r>
-            <w:r>
-              <w:rPr>
-                <w:noProof/>
-                <w:webHidden/>
-              </w:rPr>
-              <w:fldChar w:fldCharType="begin"/>
-            </w:r>
-            <w:r>
-              <w:rPr>
-                <w:noProof/>
-                <w:webHidden/>
-              </w:rPr>
-              <w:instrText xml:space="preserve"> PAGEREF _Toc96272811 \h </w:instrText>
+              <w:instrText xml:space="preserve"> PAGEREF _Toc96879558 \h </w:instrText>
             </w:r>
             <w:r>
               <w:rPr>
@@ -5345,7 +5164,7 @@
               <w:lang w:eastAsia="cs-CZ"/>
             </w:rPr>
           </w:pPr>
-          <w:hyperlink w:anchor="_Toc96272812" w:history="1">
+          <w:hyperlink w:anchor="_Toc96879559" w:history="1">
             <w:r>
               <w:rPr>
                 <w:rStyle w:val="Hyperlink"/>
@@ -5366,7 +5185,7 @@
                 <w:rStyle w:val="Hyperlink"/>
                 <w:noProof/>
               </w:rPr>
-              <w:t>Praktická část/Empirická část/Vlastní práce (není název kapitoly)</w:t>
+              <w:t>Rešerše a průzkum trhu</w:t>
             </w:r>
             <w:r>
               <w:rPr>
@@ -5387,7 +5206,7 @@
                 <w:noProof/>
                 <w:webHidden/>
               </w:rPr>
-              <w:instrText xml:space="preserve"> PAGEREF _Toc96272812 \h </w:instrText>
+              <w:instrText xml:space="preserve"> PAGEREF _Toc96879559 \h </w:instrText>
             </w:r>
             <w:r>
               <w:rPr>
@@ -5431,7 +5250,7 @@
               <w:lang w:eastAsia="cs-CZ"/>
             </w:rPr>
           </w:pPr>
-          <w:hyperlink w:anchor="_Toc96272813" w:history="1">
+          <w:hyperlink w:anchor="_Toc96879560" w:history="1">
             <w:r>
               <w:rPr>
                 <w:rStyle w:val="Hyperlink"/>
@@ -5452,7 +5271,7 @@
                 <w:rStyle w:val="Hyperlink"/>
                 <w:noProof/>
               </w:rPr>
-              <w:t>Nadpis úrovně 2</w:t>
+              <w:t>Existující komerční řešení</w:t>
             </w:r>
             <w:r>
               <w:rPr>
@@ -5473,7 +5292,7 @@
                 <w:noProof/>
                 <w:webHidden/>
               </w:rPr>
-              <w:instrText xml:space="preserve"> PAGEREF _Toc96272813 \h </w:instrText>
+              <w:instrText xml:space="preserve"> PAGEREF _Toc96879560 \h </w:instrText>
             </w:r>
             <w:r>
               <w:rPr>
@@ -5516,7 +5335,7 @@
               <w:lang w:eastAsia="cs-CZ"/>
             </w:rPr>
           </w:pPr>
-          <w:hyperlink w:anchor="_Toc96272814" w:history="1">
+          <w:hyperlink w:anchor="_Toc96879561" w:history="1">
             <w:r>
               <w:rPr>
                 <w:rStyle w:val="Hyperlink"/>
@@ -5543,7 +5362,7 @@
                 <w:noProof/>
                 <w:webHidden/>
               </w:rPr>
-              <w:instrText xml:space="preserve"> PAGEREF _Toc96272814 \h </w:instrText>
+              <w:instrText xml:space="preserve"> PAGEREF _Toc96879561 \h </w:instrText>
             </w:r>
             <w:r>
               <w:rPr>
@@ -5586,7 +5405,7 @@
               <w:lang w:eastAsia="cs-CZ"/>
             </w:rPr>
           </w:pPr>
-          <w:hyperlink w:anchor="_Toc96272815" w:history="1">
+          <w:hyperlink w:anchor="_Toc96879562" w:history="1">
             <w:r>
               <w:rPr>
                 <w:rStyle w:val="Hyperlink"/>
@@ -5613,7 +5432,7 @@
                 <w:noProof/>
                 <w:webHidden/>
               </w:rPr>
-              <w:instrText xml:space="preserve"> PAGEREF _Toc96272815 \h </w:instrText>
+              <w:instrText xml:space="preserve"> PAGEREF _Toc96879562 \h </w:instrText>
             </w:r>
             <w:r>
               <w:rPr>
@@ -5656,7 +5475,7 @@
               <w:lang w:eastAsia="cs-CZ"/>
             </w:rPr>
           </w:pPr>
-          <w:hyperlink w:anchor="_Toc96272816" w:history="1">
+          <w:hyperlink w:anchor="_Toc96879563" w:history="1">
             <w:r>
               <w:rPr>
                 <w:rStyle w:val="Hyperlink"/>
@@ -5683,7 +5502,7 @@
                 <w:noProof/>
                 <w:webHidden/>
               </w:rPr>
-              <w:instrText xml:space="preserve"> PAGEREF _Toc96272816 \h </w:instrText>
+              <w:instrText xml:space="preserve"> PAGEREF _Toc96879563 \h </w:instrText>
             </w:r>
             <w:r>
               <w:rPr>
@@ -5726,7 +5545,7 @@
               <w:lang w:eastAsia="cs-CZ"/>
             </w:rPr>
           </w:pPr>
-          <w:hyperlink w:anchor="_Toc96272817" w:history="1">
+          <w:hyperlink w:anchor="_Toc96879564" w:history="1">
             <w:r>
               <w:rPr>
                 <w:rStyle w:val="Hyperlink"/>
@@ -5753,7 +5572,7 @@
                 <w:noProof/>
                 <w:webHidden/>
               </w:rPr>
-              <w:instrText xml:space="preserve"> PAGEREF _Toc96272817 \h </w:instrText>
+              <w:instrText xml:space="preserve"> PAGEREF _Toc96879564 \h </w:instrText>
             </w:r>
             <w:r>
               <w:rPr>
@@ -5796,7 +5615,7 @@
               <w:lang w:eastAsia="cs-CZ"/>
             </w:rPr>
           </w:pPr>
-          <w:hyperlink w:anchor="_Toc96272818" w:history="1">
+          <w:hyperlink w:anchor="_Toc96879565" w:history="1">
             <w:r>
               <w:rPr>
                 <w:rStyle w:val="Hyperlink"/>
@@ -5823,7 +5642,7 @@
                 <w:noProof/>
                 <w:webHidden/>
               </w:rPr>
-              <w:instrText xml:space="preserve"> PAGEREF _Toc96272818 \h </w:instrText>
+              <w:instrText xml:space="preserve"> PAGEREF _Toc96879565 \h </w:instrText>
             </w:r>
             <w:r>
               <w:rPr>
@@ -5866,7 +5685,7 @@
               <w:lang w:eastAsia="cs-CZ"/>
             </w:rPr>
           </w:pPr>
-          <w:hyperlink w:anchor="_Toc96272819" w:history="1">
+          <w:hyperlink w:anchor="_Toc96879566" w:history="1">
             <w:r>
               <w:rPr>
                 <w:rStyle w:val="Hyperlink"/>
@@ -5893,7 +5712,7 @@
                 <w:noProof/>
                 <w:webHidden/>
               </w:rPr>
-              <w:instrText xml:space="preserve"> PAGEREF _Toc96272819 \h </w:instrText>
+              <w:instrText xml:space="preserve"> PAGEREF _Toc96879566 \h </w:instrText>
             </w:r>
             <w:r>
               <w:rPr>
@@ -5936,7 +5755,7 @@
               <w:lang w:eastAsia="cs-CZ"/>
             </w:rPr>
           </w:pPr>
-          <w:hyperlink w:anchor="_Toc96272820" w:history="1">
+          <w:hyperlink w:anchor="_Toc96879567" w:history="1">
             <w:r>
               <w:rPr>
                 <w:rStyle w:val="Hyperlink"/>
@@ -5963,7 +5782,7 @@
                 <w:noProof/>
                 <w:webHidden/>
               </w:rPr>
-              <w:instrText xml:space="preserve"> PAGEREF _Toc96272820 \h </w:instrText>
+              <w:instrText xml:space="preserve"> PAGEREF _Toc96879567 \h </w:instrText>
             </w:r>
             <w:r>
               <w:rPr>
@@ -6121,7 +5940,7 @@
         </w:numPr>
         <w:ind w:left="432"/>
       </w:pPr>
-      <w:bookmarkStart w:id="1" w:name="_Toc96272805"/>
+      <w:bookmarkStart w:id="1" w:name="_Toc96879554"/>
       <w:r>
         <w:t>Úvod</w:t>
       </w:r>
@@ -6569,7 +6388,7 @@
       <w:bookmarkStart w:id="2" w:name="1_Teoretická_východiska_(není_název_kapi"/>
       <w:bookmarkStart w:id="3" w:name="_Toc531008010"/>
       <w:bookmarkStart w:id="4" w:name="_Toc34565748"/>
-      <w:bookmarkStart w:id="5" w:name="_Toc96272806"/>
+      <w:bookmarkStart w:id="5" w:name="_Toc96879555"/>
       <w:bookmarkEnd w:id="2"/>
       <w:r>
         <w:t>Úvod</w:t>
@@ -6598,7 +6417,7 @@
       <w:pPr>
         <w:pStyle w:val="Heading2"/>
       </w:pPr>
-      <w:bookmarkStart w:id="6" w:name="_Toc96272807"/>
+      <w:bookmarkStart w:id="6" w:name="_Toc96879556"/>
       <w:r>
         <w:t>Motivace</w:t>
       </w:r>
@@ -6624,12 +6443,13 @@
       <w:pPr>
         <w:pStyle w:val="Heading2"/>
       </w:pPr>
-      <w:bookmarkStart w:id="7" w:name="_Toc96272808"/>
+      <w:bookmarkStart w:id="7" w:name="_Toc96879557"/>
       <w:r>
         <w:t>Struktura</w:t>
       </w:r>
       <w:bookmarkEnd w:id="7"/>
     </w:p>
+    <w:p/>
     <w:p>
       <w:r>
         <w:t xml:space="preserve">Struktura bakalářské práce se skládá ze dvou hlavních částí, a to z části teoretické a praktické. </w:t>
@@ -6664,12 +6484,13 @@
       <w:pPr>
         <w:pStyle w:val="Heading2"/>
       </w:pPr>
-      <w:bookmarkStart w:id="8" w:name="_Toc96272809"/>
+      <w:bookmarkStart w:id="8" w:name="_Toc96879558"/>
       <w:r>
         <w:t>Cíl</w:t>
       </w:r>
       <w:bookmarkEnd w:id="8"/>
     </w:p>
+    <w:p/>
     <w:p>
       <w:r>
         <w:t xml:space="preserve">Hlavním cílem této bakalářské práce je vytvoření </w:t>
@@ -6725,10 +6546,12 @@
       <w:pPr>
         <w:pStyle w:val="Heading1"/>
       </w:pPr>
+      <w:bookmarkStart w:id="9" w:name="_Toc96879559"/>
       <w:r>
         <w:lastRenderedPageBreak/>
         <w:t>Rešerše a průzkum trhu</w:t>
       </w:r>
+      <w:bookmarkEnd w:id="9"/>
     </w:p>
     <w:p>
       <w:pPr>
@@ -6752,12 +6575,262 @@
       <w:pPr>
         <w:pStyle w:val="Heading2"/>
       </w:pPr>
-      <w:bookmarkStart w:id="9" w:name="2.1_Nadpis_úrovně_2"/>
-      <w:bookmarkEnd w:id="9"/>
+      <w:bookmarkStart w:id="10" w:name="2.1_Nadpis_úrovně_2"/>
+      <w:bookmarkStart w:id="11" w:name="_Toc96879560"/>
+      <w:bookmarkEnd w:id="10"/>
       <w:r>
         <w:t>Existující komerční řešení</w:t>
       </w:r>
-    </w:p>
+      <w:bookmarkEnd w:id="11"/>
+    </w:p>
+    <w:p/>
+    <w:p>
+      <w:r>
+        <w:t xml:space="preserve">Síťová administrace </w:t>
+      </w:r>
+      <w:r>
+        <w:t>má celosvětově</w:t>
+      </w:r>
+      <w:r>
+        <w:t xml:space="preserve"> obrovský </w:t>
+      </w:r>
+      <w:r>
+        <w:t>trh, a to hned z několika důvodů. K</w:t>
+      </w:r>
+      <w:r>
+        <w:t>ažd</w:t>
+      </w:r>
+      <w:r>
+        <w:t>á firma, ať už se jedná o malou či velkou, má několik síťových prvků, na kterých stojí celý její chod. Z pravidla se jedná o switche</w:t>
+      </w:r>
+      <w:r>
+        <w:t xml:space="preserve"> a routery, ale také firewally</w:t>
+      </w:r>
+      <w:r>
+        <w:t xml:space="preserve">. Těchto zařízení může být </w:t>
+      </w:r>
+      <w:r>
+        <w:t xml:space="preserve">ve společnosti </w:t>
+      </w:r>
+      <w:r>
+        <w:t xml:space="preserve">vysoký počet a jednoduše se tak může stát, že </w:t>
+      </w:r>
+      <w:r>
+        <w:t>ztratíme přehled o těchto</w:t>
+      </w:r>
+      <w:r>
+        <w:t xml:space="preserve"> zařízeních. </w:t>
+      </w:r>
+      <w:r>
+        <w:t xml:space="preserve">Se stále narůstajícím rizikem kyberútoků je důležité mít svou infrastrukturu pod kontrolou, mít aplikované nejnovější opravy chyb a dělat pravidelné kontroly zabezpečení. </w:t>
+      </w:r>
+    </w:p>
+    <w:p/>
+    <w:p>
+      <w:r>
+        <w:t xml:space="preserve">Jeden z největších hráčů na trhu se síťovou administrací je </w:t>
+      </w:r>
+      <w:proofErr w:type="spellStart"/>
+      <w:r>
+        <w:t>SolarWinds</w:t>
+      </w:r>
+      <w:proofErr w:type="spellEnd"/>
+      <w:r>
+        <w:t>.</w:t>
+      </w:r>
+      <w:r>
+        <w:t xml:space="preserve"> </w:t>
+      </w:r>
+      <w:proofErr w:type="spellStart"/>
+      <w:r>
+        <w:t>SolarWinds</w:t>
+      </w:r>
+      <w:proofErr w:type="spellEnd"/>
+      <w:r>
+        <w:t xml:space="preserve"> nabízí velké množství systému a služeb, které ulehčují práci </w:t>
+      </w:r>
+      <w:r>
+        <w:t xml:space="preserve">nejen </w:t>
+      </w:r>
+      <w:r>
+        <w:t>síťovým administrátorům.</w:t>
+      </w:r>
+      <w:r>
+        <w:t xml:space="preserve"> </w:t>
+      </w:r>
+      <w:r>
+        <w:t xml:space="preserve">Komerční řešení </w:t>
+      </w:r>
+      <w:r>
+        <w:t>od</w:t>
+      </w:r>
+      <w:r>
+        <w:t xml:space="preserve"> této společnosti má mnoho </w:t>
+      </w:r>
+      <w:r>
+        <w:t xml:space="preserve">skvělých </w:t>
+      </w:r>
+      <w:r>
+        <w:t>funkcí</w:t>
+      </w:r>
+      <w:r>
+        <w:t>, jako je například automatické nalezení nových prvků v</w:t>
+      </w:r>
+      <w:r>
+        <w:t> </w:t>
+      </w:r>
+      <w:r>
+        <w:t>síti</w:t>
+      </w:r>
+      <w:r>
+        <w:t xml:space="preserve"> nebo automatickou konfiguraci zařízení. Tento nástroj je velice robustní, avšak relativně drahý, a proto je převážně určen velkým firmám s vysokým počtem vlastních zařízení. Pro menší či střední společnosti s menším počtem síťových zařízení se nástroj nehodí, ať už jde o pokročilé </w:t>
+      </w:r>
+      <w:r>
+        <w:t>funkce,</w:t>
+      </w:r>
+      <w:r>
+        <w:t xml:space="preserve"> které menší podniky </w:t>
+      </w:r>
+      <w:r>
+        <w:t xml:space="preserve">nevyužijí </w:t>
+      </w:r>
+      <w:r>
+        <w:t xml:space="preserve">nebo </w:t>
+      </w:r>
+      <w:r>
+        <w:t xml:space="preserve">o </w:t>
+      </w:r>
+      <w:r>
+        <w:t xml:space="preserve">samotnou </w:t>
+      </w:r>
+      <w:r>
+        <w:t>cen</w:t>
+      </w:r>
+      <w:r>
+        <w:t>u</w:t>
+      </w:r>
+      <w:r>
+        <w:t xml:space="preserve"> tohoto nástroje.</w:t>
+      </w:r>
+    </w:p>
+    <w:p/>
+    <w:p/>
+    <w:p>
+      <w:r>
+        <w:t xml:space="preserve">Další společností, která </w:t>
+      </w:r>
+      <w:r>
+        <w:t xml:space="preserve">se specializuje na automatizaci síťové administrace je firma </w:t>
+      </w:r>
+      <w:proofErr w:type="spellStart"/>
+      <w:r>
+        <w:t>Auvik</w:t>
+      </w:r>
+      <w:proofErr w:type="spellEnd"/>
+      <w:r>
+        <w:t xml:space="preserve">. Software této </w:t>
+      </w:r>
+      <w:r>
+        <w:t>firmy,</w:t>
+      </w:r>
+      <w:r>
+        <w:t xml:space="preserve"> který je designován </w:t>
+      </w:r>
+      <w:r>
+        <w:t xml:space="preserve">tak, </w:t>
+      </w:r>
+      <w:r>
+        <w:t>aby běžel přímo v</w:t>
+      </w:r>
+      <w:r>
+        <w:t> </w:t>
+      </w:r>
+      <w:r>
+        <w:t>cloudu</w:t>
+      </w:r>
+      <w:r>
+        <w:t xml:space="preserve">, nabízí propracované funkce a širokou podporu </w:t>
+      </w:r>
+      <w:r>
+        <w:t xml:space="preserve">zařízení od mnoha výrobců. </w:t>
+      </w:r>
+      <w:proofErr w:type="spellStart"/>
+      <w:r>
+        <w:t>Auvik</w:t>
+      </w:r>
+      <w:proofErr w:type="spellEnd"/>
+      <w:r>
+        <w:t xml:space="preserve"> klade velký důraz na automatizaci a jednoduchost používaní</w:t>
+      </w:r>
+      <w:r>
+        <w:t xml:space="preserve"> a nabízí také mnoho integrací do nástrojů třetích stran jako je například komunikační nástroj </w:t>
+      </w:r>
+      <w:proofErr w:type="spellStart"/>
+      <w:r>
+        <w:t>Slack</w:t>
+      </w:r>
+      <w:proofErr w:type="spellEnd"/>
+      <w:r>
+        <w:t xml:space="preserve">. </w:t>
+      </w:r>
+    </w:p>
+    <w:p/>
+    <w:p/>
+    <w:p>
+      <w:r>
+        <w:t xml:space="preserve">   </w:t>
+      </w:r>
+    </w:p>
+    <w:p/>
+    <w:p/>
+    <w:p>
+      <w:pPr>
+        <w:pStyle w:val="Heading2"/>
+      </w:pPr>
+      <w:r>
+        <w:t>Dostupn</w:t>
+      </w:r>
+      <w:r>
+        <w:t>é</w:t>
+      </w:r>
+      <w:r>
+        <w:t xml:space="preserve"> o</w:t>
+      </w:r>
+      <w:proofErr w:type="spellStart"/>
+      <w:r>
+        <w:t>pensource</w:t>
+      </w:r>
+      <w:proofErr w:type="spellEnd"/>
+      <w:r>
+        <w:t xml:space="preserve"> </w:t>
+      </w:r>
+      <w:proofErr w:type="spellStart"/>
+      <w:r>
+        <w:t>nastroje</w:t>
+      </w:r>
+      <w:proofErr w:type="spellEnd"/>
+    </w:p>
+    <w:p/>
+    <w:p>
+      <w:pPr>
+        <w:pStyle w:val="Heading1"/>
+      </w:pPr>
+      <w:r>
+        <w:t>Analýza</w:t>
+      </w:r>
+    </w:p>
+    <w:p>
+      <w:pPr>
+        <w:rPr>
+          <w:lang w:val="en-US"/>
+        </w:rPr>
+      </w:pPr>
+      <w:r>
+        <w:t xml:space="preserve">Z </w:t>
+      </w:r>
+    </w:p>
+    <w:p/>
+    <w:p/>
     <w:p>
       <w:pPr>
         <w:pStyle w:val="BodyText"/>
@@ -6780,8 +6853,8 @@
           <w:color w:val="0070C0"/>
         </w:rPr>
       </w:pPr>
-      <w:bookmarkStart w:id="10" w:name="2.1.1_Ukázka_označení_obrázků_a_tabulek_"/>
-      <w:bookmarkEnd w:id="10"/>
+      <w:bookmarkStart w:id="12" w:name="2.1.1_Ukázka_označení_obrázků_a_tabulek_"/>
+      <w:bookmarkEnd w:id="12"/>
       <w:r>
         <w:rPr>
           <w:i/>
@@ -6951,6 +7024,7 @@
         <w:rPr>
           <w:noProof/>
         </w:rPr>
+        <w:lastRenderedPageBreak/>
         <w:drawing>
           <wp:inline distT="0" distB="0" distL="0" distR="0" wp14:anchorId="4E2AF442" wp14:editId="1FA59AA4">
             <wp:extent cx="2997200" cy="3572297"/>
@@ -7006,14 +7080,9 @@
         </w:rPr>
         <w:t xml:space="preserve">Zdroj: </w:t>
       </w:r>
-      <w:hyperlink r:id="rId15" w:history="1">
-        <w:r>
-          <w:rPr>
-            <w:rStyle w:val="Hyperlink"/>
-          </w:rPr>
-          <w:t>https://unicornuniversity.net/cs/</w:t>
-        </w:r>
-      </w:hyperlink>
+      <w:r>
+        <w:t>č</w:t>
+      </w:r>
     </w:p>
     <w:p>
       <w:pPr>
@@ -7088,7 +7157,7 @@
                     <pic:cNvPicPr/>
                   </pic:nvPicPr>
                   <pic:blipFill>
-                    <a:blip r:embed="rId16"/>
+                    <a:blip r:embed="rId15"/>
                     <a:stretch>
                       <a:fillRect/>
                     </a:stretch>
@@ -7269,8 +7338,8 @@
           <w:i/>
         </w:rPr>
       </w:pPr>
-      <w:bookmarkStart w:id="11" w:name="_bookmark9"/>
-      <w:bookmarkEnd w:id="11"/>
+      <w:bookmarkStart w:id="13" w:name="_bookmark9"/>
+      <w:bookmarkEnd w:id="13"/>
       <w:r>
         <w:rPr>
           <w:b/>
@@ -7926,8 +7995,8 @@
           <w:bCs/>
         </w:rPr>
       </w:pPr>
-      <w:bookmarkStart w:id="12" w:name="2.1.2_Matematické_rovnice,_vzorce"/>
-      <w:bookmarkEnd w:id="12"/>
+      <w:bookmarkStart w:id="14" w:name="2.1.2_Matematické_rovnice,_vzorce"/>
+      <w:bookmarkEnd w:id="14"/>
       <w:r>
         <w:rPr>
           <w:b/>
@@ -8175,13 +8244,13 @@
         </w:numPr>
         <w:ind w:left="284"/>
       </w:pPr>
-      <w:bookmarkStart w:id="13" w:name="Závěr"/>
-      <w:bookmarkStart w:id="14" w:name="_Toc96272814"/>
-      <w:bookmarkEnd w:id="13"/>
+      <w:bookmarkStart w:id="15" w:name="Závěr"/>
+      <w:bookmarkStart w:id="16" w:name="_Toc96879561"/>
+      <w:bookmarkEnd w:id="15"/>
       <w:r>
         <w:t>Závěr</w:t>
       </w:r>
-      <w:bookmarkEnd w:id="14"/>
+      <w:bookmarkEnd w:id="16"/>
     </w:p>
     <w:p>
       <w:pPr>
@@ -8247,14 +8316,14 @@
         </w:numPr>
         <w:ind w:left="284"/>
       </w:pPr>
-      <w:bookmarkStart w:id="15" w:name="Seznam_použitých_zdrojů"/>
-      <w:bookmarkStart w:id="16" w:name="_Toc96272815"/>
-      <w:bookmarkEnd w:id="15"/>
+      <w:bookmarkStart w:id="17" w:name="Seznam_použitých_zdrojů"/>
+      <w:bookmarkStart w:id="18" w:name="_Toc96879562"/>
+      <w:bookmarkEnd w:id="17"/>
       <w:r>
         <w:lastRenderedPageBreak/>
         <w:t>Seznam použitých zdrojů</w:t>
       </w:r>
-      <w:bookmarkEnd w:id="16"/>
+      <w:bookmarkEnd w:id="18"/>
     </w:p>
     <w:p>
       <w:pPr>
@@ -9181,9 +9250,9 @@
           <w:color w:val="0070C0"/>
         </w:rPr>
       </w:pPr>
-      <w:bookmarkStart w:id="17" w:name="Seznam_obrázků_(existují-li)"/>
-      <w:bookmarkStart w:id="18" w:name="_Toc96272816"/>
-      <w:bookmarkEnd w:id="17"/>
+      <w:bookmarkStart w:id="19" w:name="Seznam_obrázků_(existují-li)"/>
+      <w:bookmarkStart w:id="20" w:name="_Toc96879563"/>
+      <w:bookmarkEnd w:id="19"/>
       <w:r>
         <w:lastRenderedPageBreak/>
         <w:t xml:space="preserve">Seznam obrázků </w:t>
@@ -9194,7 +9263,7 @@
         </w:rPr>
         <w:t>(existují-li)</w:t>
       </w:r>
-      <w:bookmarkEnd w:id="18"/>
+      <w:bookmarkEnd w:id="20"/>
     </w:p>
     <w:p>
       <w:pPr>
@@ -9433,9 +9502,9 @@
         </w:numPr>
         <w:ind w:left="284"/>
       </w:pPr>
-      <w:bookmarkStart w:id="19" w:name="Seznam_grafů_(existují-li)"/>
-      <w:bookmarkStart w:id="20" w:name="_Toc96272817"/>
-      <w:bookmarkEnd w:id="19"/>
+      <w:bookmarkStart w:id="21" w:name="Seznam_grafů_(existují-li)"/>
+      <w:bookmarkStart w:id="22" w:name="_Toc96879564"/>
+      <w:bookmarkEnd w:id="21"/>
       <w:r>
         <w:rPr>
           <w:color w:val="000009"/>
@@ -9446,7 +9515,7 @@
       <w:r>
         <w:t>(existují-li)</w:t>
       </w:r>
-      <w:bookmarkEnd w:id="20"/>
+      <w:bookmarkEnd w:id="22"/>
     </w:p>
     <w:p/>
     <w:p>
@@ -9470,9 +9539,9 @@
           <w:color w:val="0070C0"/>
         </w:rPr>
       </w:pPr>
-      <w:bookmarkStart w:id="21" w:name="Seznam_příloh_(existují-li)"/>
-      <w:bookmarkStart w:id="22" w:name="_Toc96272818"/>
-      <w:bookmarkEnd w:id="21"/>
+      <w:bookmarkStart w:id="23" w:name="Seznam_příloh_(existují-li)"/>
+      <w:bookmarkStart w:id="24" w:name="_Toc96879565"/>
+      <w:bookmarkEnd w:id="23"/>
       <w:r>
         <w:lastRenderedPageBreak/>
         <w:t xml:space="preserve">Seznam příloh </w:t>
@@ -9483,7 +9552,7 @@
         </w:rPr>
         <w:t>(existují-li)</w:t>
       </w:r>
-      <w:bookmarkEnd w:id="22"/>
+      <w:bookmarkEnd w:id="24"/>
     </w:p>
     <w:p>
       <w:pPr>
@@ -9524,9 +9593,9 @@
         </w:numPr>
         <w:ind w:left="284"/>
       </w:pPr>
-      <w:bookmarkStart w:id="23" w:name="Příloha_A_–_Název_přílohy"/>
-      <w:bookmarkStart w:id="24" w:name="_Toc96272819"/>
-      <w:bookmarkEnd w:id="23"/>
+      <w:bookmarkStart w:id="25" w:name="Příloha_A_–_Název_přílohy"/>
+      <w:bookmarkStart w:id="26" w:name="_Toc96879566"/>
+      <w:bookmarkEnd w:id="25"/>
       <w:r>
         <w:rPr>
           <w:color w:val="000009"/>
@@ -9537,7 +9606,7 @@
       <w:r>
         <w:t>Název přílohy</w:t>
       </w:r>
-      <w:bookmarkEnd w:id="24"/>
+      <w:bookmarkEnd w:id="26"/>
     </w:p>
     <w:p>
       <w:pPr>
@@ -9557,9 +9626,9 @@
         </w:numPr>
         <w:ind w:left="284"/>
       </w:pPr>
-      <w:bookmarkStart w:id="25" w:name="Příloha_B_–_Název_přílohy"/>
-      <w:bookmarkStart w:id="26" w:name="_Toc96272820"/>
-      <w:bookmarkEnd w:id="25"/>
+      <w:bookmarkStart w:id="27" w:name="Příloha_B_–_Název_přílohy"/>
+      <w:bookmarkStart w:id="28" w:name="_Toc96879567"/>
+      <w:bookmarkEnd w:id="27"/>
       <w:r>
         <w:rPr>
           <w:color w:val="000009"/>
@@ -9573,7 +9642,7 @@
       <w:r>
         <w:t>ohy</w:t>
       </w:r>
-      <w:bookmarkEnd w:id="26"/>
+      <w:bookmarkEnd w:id="28"/>
     </w:p>
     <w:sectPr>
       <w:pgSz w:w="11900" w:h="16840"/>
@@ -10981,6 +11050,92 @@
       </w:pPr>
     </w:lvl>
   </w:abstractNum>
+  <w:abstractNum w:abstractNumId="10" w15:restartNumberingAfterBreak="0">
+    <w:nsid w:val="784F4425"/>
+    <w:multiLevelType w:val="hybridMultilevel"/>
+    <w:tmpl w:val="FB0A6206"/>
+    <w:lvl w:ilvl="0" w:tplc="0405000F">
+      <w:start w:val="1"/>
+      <w:numFmt w:val="decimal"/>
+      <w:lvlText w:val="%1."/>
+      <w:lvlJc w:val="left"/>
+      <w:pPr>
+        <w:ind w:left="720" w:hanging="360"/>
+      </w:pPr>
+    </w:lvl>
+    <w:lvl w:ilvl="1" w:tplc="04050019" w:tentative="1">
+      <w:start w:val="1"/>
+      <w:numFmt w:val="lowerLetter"/>
+      <w:lvlText w:val="%2."/>
+      <w:lvlJc w:val="left"/>
+      <w:pPr>
+        <w:ind w:left="1440" w:hanging="360"/>
+      </w:pPr>
+    </w:lvl>
+    <w:lvl w:ilvl="2" w:tplc="0405001B" w:tentative="1">
+      <w:start w:val="1"/>
+      <w:numFmt w:val="lowerRoman"/>
+      <w:lvlText w:val="%3."/>
+      <w:lvlJc w:val="right"/>
+      <w:pPr>
+        <w:ind w:left="2160" w:hanging="180"/>
+      </w:pPr>
+    </w:lvl>
+    <w:lvl w:ilvl="3" w:tplc="0405000F" w:tentative="1">
+      <w:start w:val="1"/>
+      <w:numFmt w:val="decimal"/>
+      <w:lvlText w:val="%4."/>
+      <w:lvlJc w:val="left"/>
+      <w:pPr>
+        <w:ind w:left="2880" w:hanging="360"/>
+      </w:pPr>
+    </w:lvl>
+    <w:lvl w:ilvl="4" w:tplc="04050019" w:tentative="1">
+      <w:start w:val="1"/>
+      <w:numFmt w:val="lowerLetter"/>
+      <w:lvlText w:val="%5."/>
+      <w:lvlJc w:val="left"/>
+      <w:pPr>
+        <w:ind w:left="3600" w:hanging="360"/>
+      </w:pPr>
+    </w:lvl>
+    <w:lvl w:ilvl="5" w:tplc="0405001B" w:tentative="1">
+      <w:start w:val="1"/>
+      <w:numFmt w:val="lowerRoman"/>
+      <w:lvlText w:val="%6."/>
+      <w:lvlJc w:val="right"/>
+      <w:pPr>
+        <w:ind w:left="4320" w:hanging="180"/>
+      </w:pPr>
+    </w:lvl>
+    <w:lvl w:ilvl="6" w:tplc="0405000F" w:tentative="1">
+      <w:start w:val="1"/>
+      <w:numFmt w:val="decimal"/>
+      <w:lvlText w:val="%7."/>
+      <w:lvlJc w:val="left"/>
+      <w:pPr>
+        <w:ind w:left="5040" w:hanging="360"/>
+      </w:pPr>
+    </w:lvl>
+    <w:lvl w:ilvl="7" w:tplc="04050019" w:tentative="1">
+      <w:start w:val="1"/>
+      <w:numFmt w:val="lowerLetter"/>
+      <w:lvlText w:val="%8."/>
+      <w:lvlJc w:val="left"/>
+      <w:pPr>
+        <w:ind w:left="5760" w:hanging="360"/>
+      </w:pPr>
+    </w:lvl>
+    <w:lvl w:ilvl="8" w:tplc="0405001B" w:tentative="1">
+      <w:start w:val="1"/>
+      <w:numFmt w:val="lowerRoman"/>
+      <w:lvlText w:val="%9."/>
+      <w:lvlJc w:val="right"/>
+      <w:pPr>
+        <w:ind w:left="6480" w:hanging="180"/>
+      </w:pPr>
+    </w:lvl>
+  </w:abstractNum>
   <w:num w:numId="1">
     <w:abstractNumId w:val="5"/>
   </w:num>
@@ -11028,6 +11183,9 @@
   </w:num>
   <w:num w:numId="13">
     <w:abstractNumId w:val="3"/>
+  </w:num>
+  <w:num w:numId="14">
+    <w:abstractNumId w:val="10"/>
   </w:num>
 </w:numbering>
 </file>

</xml_diff>

<commit_message>
Existujici komercni resen, Opensource not finished
</commit_message>
<xml_diff>
--- a/text/BP_Profylaxe_sitovych_prvku.docx
+++ b/text/BP_Profylaxe_sitovych_prvku.docx
@@ -267,8 +267,19 @@
           <w:color w:val="0070C0"/>
           <w:sz w:val="40"/>
         </w:rPr>
-        <w:t xml:space="preserve"> Šetina</w:t>
-      </w:r>
+        <w:t xml:space="preserve"> </w:t>
+      </w:r>
+      <w:proofErr w:type="spellStart"/>
+      <w:r>
+        <w:rPr>
+          <w:rFonts w:asciiTheme="minorHAnsi" w:hAnsiTheme="minorHAnsi" w:cstheme="minorHAnsi"/>
+          <w:b/>
+          <w:color w:val="0070C0"/>
+          <w:sz w:val="40"/>
+        </w:rPr>
+        <w:t>Šetina</w:t>
+      </w:r>
+      <w:proofErr w:type="spellEnd"/>
     </w:p>
     <w:p>
       <w:pPr>
@@ -620,8 +631,17 @@
           <w:rFonts w:ascii="Calibri" w:hAnsi="Calibri" w:cs="Calibri"/>
           <w:color w:val="0070C0"/>
         </w:rPr>
-        <w:t>Vojtěch Šetina</w:t>
-      </w:r>
+        <w:t xml:space="preserve">Vojtěch </w:t>
+      </w:r>
+      <w:proofErr w:type="spellStart"/>
+      <w:r>
+        <w:rPr>
+          <w:rFonts w:ascii="Calibri" w:hAnsi="Calibri" w:cs="Calibri"/>
+          <w:color w:val="0070C0"/>
+        </w:rPr>
+        <w:t>Šetina</w:t>
+      </w:r>
+      <w:proofErr w:type="spellEnd"/>
     </w:p>
     <w:p>
       <w:pPr>
@@ -653,8 +673,17 @@
           <w:rFonts w:ascii="Calibri" w:hAnsi="Calibri" w:cs="Calibri"/>
           <w:color w:val="0070C0"/>
         </w:rPr>
-        <w:t xml:space="preserve"> Radim Roška</w:t>
-      </w:r>
+        <w:t xml:space="preserve"> Radim </w:t>
+      </w:r>
+      <w:proofErr w:type="spellStart"/>
+      <w:r>
+        <w:rPr>
+          <w:rFonts w:ascii="Calibri" w:hAnsi="Calibri" w:cs="Calibri"/>
+          <w:color w:val="0070C0"/>
+        </w:rPr>
+        <w:t>Roška</w:t>
+      </w:r>
+      <w:proofErr w:type="spellEnd"/>
     </w:p>
     <w:p>
       <w:pPr>
@@ -1270,7 +1299,21 @@
         <w:rPr>
           <w:color w:val="0070C0"/>
         </w:rPr>
-        <w:t xml:space="preserve">Jako autor/ka této bakalářské práce dále prohlašuji, že v souvislosti s jejím vytvořením jsem neporušil/a autorská </w:t>
+        <w:t>Jako autor/</w:t>
+      </w:r>
+      <w:proofErr w:type="spellStart"/>
+      <w:r>
+        <w:rPr>
+          <w:color w:val="0070C0"/>
+        </w:rPr>
+        <w:t>ka</w:t>
+      </w:r>
+      <w:proofErr w:type="spellEnd"/>
+      <w:r>
+        <w:rPr>
+          <w:color w:val="0070C0"/>
+        </w:rPr>
+        <w:t xml:space="preserve"> této bakalářské práce dále prohlašuji, že v souvislosti s jejím vytvořením jsem neporušil/a autorská </w:t>
       </w:r>
       <w:r>
         <w:rPr>
@@ -1391,8 +1434,16 @@
         <w:rPr>
           <w:color w:val="0070C0"/>
         </w:rPr>
-        <w:t>Vojtěch Šetina</w:t>
-      </w:r>
+        <w:t xml:space="preserve">Vojtěch </w:t>
+      </w:r>
+      <w:proofErr w:type="spellStart"/>
+      <w:r>
+        <w:rPr>
+          <w:color w:val="0070C0"/>
+        </w:rPr>
+        <w:t>Šetina</w:t>
+      </w:r>
+      <w:proofErr w:type="spellEnd"/>
     </w:p>
     <w:p>
       <w:pPr>
@@ -2261,6 +2312,7 @@
         </w:rPr>
         <w:t xml:space="preserve"> </w:t>
       </w:r>
+      <w:proofErr w:type="spellStart"/>
       <w:r>
         <w:rPr>
           <w:rFonts w:asciiTheme="minorHAnsi" w:hAnsiTheme="minorHAnsi" w:cstheme="minorHAnsi"/>
@@ -2268,8 +2320,49 @@
           <w:color w:val="0070C0"/>
           <w:sz w:val="32"/>
         </w:rPr>
-        <w:t>Prophylaxis of network devices</w:t>
-      </w:r>
+        <w:t>Prophylaxis</w:t>
+      </w:r>
+      <w:proofErr w:type="spellEnd"/>
+      <w:r>
+        <w:rPr>
+          <w:rFonts w:asciiTheme="minorHAnsi" w:hAnsiTheme="minorHAnsi" w:cstheme="minorHAnsi"/>
+          <w:b/>
+          <w:color w:val="0070C0"/>
+          <w:sz w:val="32"/>
+        </w:rPr>
+        <w:t xml:space="preserve"> </w:t>
+      </w:r>
+      <w:proofErr w:type="spellStart"/>
+      <w:r>
+        <w:rPr>
+          <w:rFonts w:asciiTheme="minorHAnsi" w:hAnsiTheme="minorHAnsi" w:cstheme="minorHAnsi"/>
+          <w:b/>
+          <w:color w:val="0070C0"/>
+          <w:sz w:val="32"/>
+        </w:rPr>
+        <w:t>of</w:t>
+      </w:r>
+      <w:proofErr w:type="spellEnd"/>
+      <w:r>
+        <w:rPr>
+          <w:rFonts w:asciiTheme="minorHAnsi" w:hAnsiTheme="minorHAnsi" w:cstheme="minorHAnsi"/>
+          <w:b/>
+          <w:color w:val="0070C0"/>
+          <w:sz w:val="32"/>
+        </w:rPr>
+        <w:t xml:space="preserve"> network </w:t>
+      </w:r>
+      <w:proofErr w:type="spellStart"/>
+      <w:r>
+        <w:rPr>
+          <w:rFonts w:asciiTheme="minorHAnsi" w:hAnsiTheme="minorHAnsi" w:cstheme="minorHAnsi"/>
+          <w:b/>
+          <w:color w:val="0070C0"/>
+          <w:sz w:val="32"/>
+        </w:rPr>
+        <w:t>devices</w:t>
+      </w:r>
+      <w:proofErr w:type="spellEnd"/>
     </w:p>
     <w:p>
       <w:pPr>
@@ -2576,9 +2669,11 @@
     <w:p>
       <w:pPr>
         <w:pStyle w:val="BodyText"/>
-        <w:spacing w:before="7"/>
-        <w:rPr>
-          <w:b/>
+        <w:spacing w:line="360" w:lineRule="auto"/>
+        <w:ind w:right="122"/>
+        <w:jc w:val="both"/>
+        <w:rPr>
+          <w:color w:val="0070C0"/>
         </w:rPr>
       </w:pPr>
     </w:p>
@@ -2589,24 +2684,38 @@
         <w:ind w:left="308" w:right="122"/>
         <w:jc w:val="both"/>
         <w:rPr>
-          <w:rFonts w:ascii="Arial" w:hAnsi="Arial" w:cs="Arial"/>
-          <w:color w:val="0070C0"/>
-          <w:sz w:val="21"/>
-          <w:szCs w:val="21"/>
-          <w:shd w:val="clear" w:color="auto" w:fill="FFFFFF"/>
-        </w:rPr>
-      </w:pPr>
-      <w:r>
-        <w:rPr>
-          <w:color w:val="0070C0"/>
-        </w:rPr>
-        <w:t>Cílem bakalářské práce je vytvoření programu, který výrazně usnadní a zjednoduší dokumentaci síťové infrastruktury a skrz lepší znalost prostředí pomůže zvýšit úroveň zabezpečení. Program bude řešit profylaxi síťových prvků a její automatizaci. Bude rozdělen do dvou částí. První bude mít na starost dokumentaci a vizualizaci síťové topologie. Výsledkem budou tabulky se seznamem prvků – identifikace hardware modelu, nasazená verze operačního systému, používaných IP sítí, aktivních VLAN a IP rozhraní. Součástí bude také seznam všech portů a jejich konfigurace. V další části půjde o kontrolu nastavení zejména v kontextu doporučených bezpečnostních principů dle best-practice. Výsledkem bude report z několika běžně používaných nástrojů. Pomocí NMAP skeneru program zkontroluje otevřené porty, popřípadě vypíše známé zranitelnosti aktivních služeb. Skenem a následnou kontrolou konfigurací bude zjištěno, jaké služby má kontrolovaný síťový prvek zapnuté nebo například počet a jména uživatelů, kteří mají vzdálený přístup. Program vyzkouší defaultní přihlašovací údaje pro vzdálený přístup. Program bude primárně podporovat prvky od výrobce Huawei a Cisco.</w:t>
-      </w:r>
-      <w:r>
-        <w:rPr>
-          <w:color w:val="0070C0"/>
-        </w:rPr>
-        <w:t xml:space="preserve"> </w:t>
+          <w:color w:val="0070C0"/>
+        </w:rPr>
+      </w:pPr>
+      <w:r>
+        <w:rPr>
+          <w:color w:val="0070C0"/>
+        </w:rPr>
+        <w:t xml:space="preserve">Cílem bakalářské práce je vytvoření programu, který výrazně usnadní a zjednoduší dokumentaci síťové infrastruktury a skrz lepší znalost prostředí pomůže zvýšit úroveň zabezpečení. Program bude řešit </w:t>
+      </w:r>
+      <w:r>
+        <w:rPr>
+          <w:color w:val="0070C0"/>
+        </w:rPr>
+        <w:t xml:space="preserve">problém </w:t>
+      </w:r>
+      <w:r>
+        <w:rPr>
+          <w:color w:val="0070C0"/>
+        </w:rPr>
+        <w:t>profylax</w:t>
+      </w:r>
+      <w:r>
+        <w:rPr>
+          <w:color w:val="0070C0"/>
+        </w:rPr>
+        <w:t>e</w:t>
+      </w:r>
+      <w:r>
+        <w:rPr>
+          <w:color w:val="0070C0"/>
+        </w:rPr>
+        <w:t xml:space="preserve"> síťových prvků a její automatizaci.</w:t>
       </w:r>
     </w:p>
     <w:p>
@@ -2616,6 +2725,94 @@
         <w:ind w:left="308" w:right="122"/>
         <w:jc w:val="both"/>
         <w:rPr>
+          <w:color w:val="0070C0"/>
+        </w:rPr>
+      </w:pPr>
+    </w:p>
+    <w:p>
+      <w:pPr>
+        <w:pStyle w:val="BodyText"/>
+        <w:spacing w:line="360" w:lineRule="auto"/>
+        <w:ind w:left="308" w:right="122"/>
+        <w:jc w:val="both"/>
+        <w:rPr>
+          <w:color w:val="0070C0"/>
+        </w:rPr>
+      </w:pPr>
+      <w:r>
+        <w:rPr>
+          <w:color w:val="0070C0"/>
+        </w:rPr>
+        <w:t>V teoretické části je hlavním cílem zmapovat trh a srovnat nabízené řešení síťové inventarizace od několika výrobců.</w:t>
+      </w:r>
+      <w:r>
+        <w:rPr>
+          <w:color w:val="0070C0"/>
+        </w:rPr>
+        <w:t xml:space="preserve"> Řešením bude rešerše a průzkum trhu.</w:t>
+      </w:r>
+    </w:p>
+    <w:p>
+      <w:pPr>
+        <w:pStyle w:val="BodyText"/>
+        <w:spacing w:line="360" w:lineRule="auto"/>
+        <w:ind w:left="308" w:right="122"/>
+        <w:jc w:val="both"/>
+        <w:rPr>
+          <w:color w:val="0070C0"/>
+        </w:rPr>
+      </w:pPr>
+      <w:r>
+        <w:rPr>
+          <w:color w:val="0070C0"/>
+        </w:rPr>
+        <w:t xml:space="preserve"> </w:t>
+      </w:r>
+    </w:p>
+    <w:p>
+      <w:pPr>
+        <w:pStyle w:val="BodyText"/>
+        <w:spacing w:line="360" w:lineRule="auto"/>
+        <w:ind w:left="308" w:right="122"/>
+        <w:jc w:val="both"/>
+        <w:rPr>
+          <w:color w:val="0070C0"/>
+        </w:rPr>
+      </w:pPr>
+      <w:r>
+        <w:rPr>
+          <w:color w:val="0070C0"/>
+        </w:rPr>
+        <w:t>V praktické části se práce soustředí na vytvoření a implementaci samotného scriptu. Program b</w:t>
+      </w:r>
+      <w:r>
+        <w:rPr>
+          <w:color w:val="0070C0"/>
+        </w:rPr>
+        <w:t xml:space="preserve">ude rozdělen do dvou částí. První bude mít na starost dokumentaci a vizualizaci síťové topologie. Výsledkem budou tabulky se seznamem prvků – identifikace hardware modelu, nasazená verze operačního systému, používaných IP sítí, aktivních VLAN a IP rozhraní. Součástí bude také seznam všech portů a jejich konfigurace. V další části půjde o kontrolu nastavení zejména v kontextu doporučených bezpečnostních principů dle </w:t>
+      </w:r>
+      <w:proofErr w:type="spellStart"/>
+      <w:r>
+        <w:rPr>
+          <w:color w:val="0070C0"/>
+        </w:rPr>
+        <w:t>best-practice</w:t>
+      </w:r>
+      <w:proofErr w:type="spellEnd"/>
+      <w:r>
+        <w:rPr>
+          <w:color w:val="0070C0"/>
+        </w:rPr>
+        <w:t>.</w:t>
+      </w:r>
+    </w:p>
+    <w:p>
+      <w:pPr>
+        <w:pStyle w:val="BodyText"/>
+        <w:spacing w:line="360" w:lineRule="auto"/>
+        <w:ind w:right="122"/>
+        <w:jc w:val="both"/>
+        <w:rPr>
           <w:sz w:val="33"/>
         </w:rPr>
       </w:pPr>
@@ -2676,6 +2873,7 @@
           <w:sz w:val="32"/>
         </w:rPr>
       </w:pPr>
+      <w:proofErr w:type="spellStart"/>
       <w:r>
         <w:rPr>
           <w:rFonts w:asciiTheme="minorHAnsi" w:hAnsiTheme="minorHAnsi" w:cstheme="minorHAnsi"/>
@@ -2685,15 +2883,7 @@
         </w:rPr>
         <w:t>Abstract</w:t>
       </w:r>
-    </w:p>
-    <w:p>
-      <w:pPr>
-        <w:pStyle w:val="BodyText"/>
-        <w:rPr>
-          <w:b/>
-          <w:szCs w:val="16"/>
-        </w:rPr>
-      </w:pPr>
+      <w:proofErr w:type="spellEnd"/>
     </w:p>
     <w:p>
       <w:pPr>
@@ -2709,7 +2899,1503 @@
         <w:rPr>
           <w:color w:val="0070C0"/>
         </w:rPr>
-        <w:t>The aim of the bachelor thesis is to create a program that will greatly simplify the documentation of the network infrastructure and through better knowledge of the environment will help to increase the level of security. The program will address the prophylaxis of network elements and its automation. It will be divided into two parts. The first will be in charge of the documentation and visualization of the network topology. The result will be tables listing the elements - hardware model identification, deployed operating system version, IP networks in use, active VLANs and IP interfaces. It will also include a list of all ports and their configurations. The next section will be a check of the settings especially in the context of recommended security principles according to best-practice. The result will be a report from several commonly used tools. Using the NMAP scanner, the program will check for open ports, or list known vulnerabilities of active services. The scan and subsequent configuration checks will identify what services are enabled on the network element being scanned or, for example, the number and names of users who have remote access. The program will test the default login credentials for remote access. The program will primarily support elements from Huawei and Cisco.</w:t>
+        <w:t xml:space="preserve">The </w:t>
+      </w:r>
+      <w:proofErr w:type="spellStart"/>
+      <w:r>
+        <w:rPr>
+          <w:color w:val="0070C0"/>
+        </w:rPr>
+        <w:t>aim</w:t>
+      </w:r>
+      <w:proofErr w:type="spellEnd"/>
+      <w:r>
+        <w:rPr>
+          <w:color w:val="0070C0"/>
+        </w:rPr>
+        <w:t xml:space="preserve"> </w:t>
+      </w:r>
+      <w:proofErr w:type="spellStart"/>
+      <w:r>
+        <w:rPr>
+          <w:color w:val="0070C0"/>
+        </w:rPr>
+        <w:t>of</w:t>
+      </w:r>
+      <w:proofErr w:type="spellEnd"/>
+      <w:r>
+        <w:rPr>
+          <w:color w:val="0070C0"/>
+        </w:rPr>
+        <w:t xml:space="preserve"> the </w:t>
+      </w:r>
+      <w:proofErr w:type="spellStart"/>
+      <w:r>
+        <w:rPr>
+          <w:color w:val="0070C0"/>
+        </w:rPr>
+        <w:t>bachelor</w:t>
+      </w:r>
+      <w:proofErr w:type="spellEnd"/>
+      <w:r>
+        <w:rPr>
+          <w:color w:val="0070C0"/>
+        </w:rPr>
+        <w:t xml:space="preserve"> thesis is to </w:t>
+      </w:r>
+      <w:proofErr w:type="spellStart"/>
+      <w:r>
+        <w:rPr>
+          <w:color w:val="0070C0"/>
+        </w:rPr>
+        <w:t>create</w:t>
+      </w:r>
+      <w:proofErr w:type="spellEnd"/>
+      <w:r>
+        <w:rPr>
+          <w:color w:val="0070C0"/>
+        </w:rPr>
+        <w:t xml:space="preserve"> a program that </w:t>
+      </w:r>
+      <w:proofErr w:type="spellStart"/>
+      <w:r>
+        <w:rPr>
+          <w:color w:val="0070C0"/>
+        </w:rPr>
+        <w:t>will</w:t>
+      </w:r>
+      <w:proofErr w:type="spellEnd"/>
+      <w:r>
+        <w:rPr>
+          <w:color w:val="0070C0"/>
+        </w:rPr>
+        <w:t xml:space="preserve"> </w:t>
+      </w:r>
+      <w:proofErr w:type="spellStart"/>
+      <w:r>
+        <w:rPr>
+          <w:color w:val="0070C0"/>
+        </w:rPr>
+        <w:t>greatly</w:t>
+      </w:r>
+      <w:proofErr w:type="spellEnd"/>
+      <w:r>
+        <w:rPr>
+          <w:color w:val="0070C0"/>
+        </w:rPr>
+        <w:t xml:space="preserve"> </w:t>
+      </w:r>
+      <w:proofErr w:type="spellStart"/>
+      <w:r>
+        <w:rPr>
+          <w:color w:val="0070C0"/>
+        </w:rPr>
+        <w:t>simplify</w:t>
+      </w:r>
+      <w:proofErr w:type="spellEnd"/>
+      <w:r>
+        <w:rPr>
+          <w:color w:val="0070C0"/>
+        </w:rPr>
+        <w:t xml:space="preserve"> and </w:t>
+      </w:r>
+      <w:proofErr w:type="spellStart"/>
+      <w:r>
+        <w:rPr>
+          <w:color w:val="0070C0"/>
+        </w:rPr>
+        <w:t>simplify</w:t>
+      </w:r>
+      <w:proofErr w:type="spellEnd"/>
+      <w:r>
+        <w:rPr>
+          <w:color w:val="0070C0"/>
+        </w:rPr>
+        <w:t xml:space="preserve"> the </w:t>
+      </w:r>
+      <w:proofErr w:type="spellStart"/>
+      <w:r>
+        <w:rPr>
+          <w:color w:val="0070C0"/>
+        </w:rPr>
+        <w:t>documentation</w:t>
+      </w:r>
+      <w:proofErr w:type="spellEnd"/>
+      <w:r>
+        <w:rPr>
+          <w:color w:val="0070C0"/>
+        </w:rPr>
+        <w:t xml:space="preserve"> </w:t>
+      </w:r>
+      <w:proofErr w:type="spellStart"/>
+      <w:r>
+        <w:rPr>
+          <w:color w:val="0070C0"/>
+        </w:rPr>
+        <w:t>of</w:t>
+      </w:r>
+      <w:proofErr w:type="spellEnd"/>
+      <w:r>
+        <w:rPr>
+          <w:color w:val="0070C0"/>
+        </w:rPr>
+        <w:t xml:space="preserve"> the network </w:t>
+      </w:r>
+      <w:proofErr w:type="spellStart"/>
+      <w:r>
+        <w:rPr>
+          <w:color w:val="0070C0"/>
+        </w:rPr>
+        <w:t>infrastructure</w:t>
+      </w:r>
+      <w:proofErr w:type="spellEnd"/>
+      <w:r>
+        <w:rPr>
+          <w:color w:val="0070C0"/>
+        </w:rPr>
+        <w:t xml:space="preserve"> and </w:t>
+      </w:r>
+      <w:proofErr w:type="spellStart"/>
+      <w:r>
+        <w:rPr>
+          <w:color w:val="0070C0"/>
+        </w:rPr>
+        <w:t>through</w:t>
+      </w:r>
+      <w:proofErr w:type="spellEnd"/>
+      <w:r>
+        <w:rPr>
+          <w:color w:val="0070C0"/>
+        </w:rPr>
+        <w:t xml:space="preserve"> </w:t>
+      </w:r>
+      <w:proofErr w:type="spellStart"/>
+      <w:r>
+        <w:rPr>
+          <w:color w:val="0070C0"/>
+        </w:rPr>
+        <w:t>better</w:t>
+      </w:r>
+      <w:proofErr w:type="spellEnd"/>
+      <w:r>
+        <w:rPr>
+          <w:color w:val="0070C0"/>
+        </w:rPr>
+        <w:t xml:space="preserve"> </w:t>
+      </w:r>
+      <w:proofErr w:type="spellStart"/>
+      <w:r>
+        <w:rPr>
+          <w:color w:val="0070C0"/>
+        </w:rPr>
+        <w:t>knowledge</w:t>
+      </w:r>
+      <w:proofErr w:type="spellEnd"/>
+      <w:r>
+        <w:rPr>
+          <w:color w:val="0070C0"/>
+        </w:rPr>
+        <w:t xml:space="preserve"> </w:t>
+      </w:r>
+      <w:proofErr w:type="spellStart"/>
+      <w:r>
+        <w:rPr>
+          <w:color w:val="0070C0"/>
+        </w:rPr>
+        <w:t>of</w:t>
+      </w:r>
+      <w:proofErr w:type="spellEnd"/>
+      <w:r>
+        <w:rPr>
+          <w:color w:val="0070C0"/>
+        </w:rPr>
+        <w:t xml:space="preserve"> the environment </w:t>
+      </w:r>
+      <w:proofErr w:type="spellStart"/>
+      <w:r>
+        <w:rPr>
+          <w:color w:val="0070C0"/>
+        </w:rPr>
+        <w:t>will</w:t>
+      </w:r>
+      <w:proofErr w:type="spellEnd"/>
+      <w:r>
+        <w:rPr>
+          <w:color w:val="0070C0"/>
+        </w:rPr>
+        <w:t xml:space="preserve"> </w:t>
+      </w:r>
+      <w:proofErr w:type="spellStart"/>
+      <w:r>
+        <w:rPr>
+          <w:color w:val="0070C0"/>
+        </w:rPr>
+        <w:t>help</w:t>
+      </w:r>
+      <w:proofErr w:type="spellEnd"/>
+      <w:r>
+        <w:rPr>
+          <w:color w:val="0070C0"/>
+        </w:rPr>
+        <w:t xml:space="preserve"> to </w:t>
+      </w:r>
+      <w:proofErr w:type="spellStart"/>
+      <w:r>
+        <w:rPr>
+          <w:color w:val="0070C0"/>
+        </w:rPr>
+        <w:t>increase</w:t>
+      </w:r>
+      <w:proofErr w:type="spellEnd"/>
+      <w:r>
+        <w:rPr>
+          <w:color w:val="0070C0"/>
+        </w:rPr>
+        <w:t xml:space="preserve"> the level </w:t>
+      </w:r>
+      <w:proofErr w:type="spellStart"/>
+      <w:r>
+        <w:rPr>
+          <w:color w:val="0070C0"/>
+        </w:rPr>
+        <w:t>of</w:t>
+      </w:r>
+      <w:proofErr w:type="spellEnd"/>
+      <w:r>
+        <w:rPr>
+          <w:color w:val="0070C0"/>
+        </w:rPr>
+        <w:t xml:space="preserve"> </w:t>
+      </w:r>
+      <w:proofErr w:type="spellStart"/>
+      <w:r>
+        <w:rPr>
+          <w:color w:val="0070C0"/>
+        </w:rPr>
+        <w:t>security</w:t>
+      </w:r>
+      <w:proofErr w:type="spellEnd"/>
+      <w:r>
+        <w:rPr>
+          <w:color w:val="0070C0"/>
+        </w:rPr>
+        <w:t xml:space="preserve">. The program </w:t>
+      </w:r>
+      <w:proofErr w:type="spellStart"/>
+      <w:r>
+        <w:rPr>
+          <w:color w:val="0070C0"/>
+        </w:rPr>
+        <w:t>will</w:t>
+      </w:r>
+      <w:proofErr w:type="spellEnd"/>
+      <w:r>
+        <w:rPr>
+          <w:color w:val="0070C0"/>
+        </w:rPr>
+        <w:t xml:space="preserve"> </w:t>
+      </w:r>
+      <w:proofErr w:type="spellStart"/>
+      <w:r>
+        <w:rPr>
+          <w:color w:val="0070C0"/>
+        </w:rPr>
+        <w:t>address</w:t>
+      </w:r>
+      <w:proofErr w:type="spellEnd"/>
+      <w:r>
+        <w:rPr>
+          <w:color w:val="0070C0"/>
+        </w:rPr>
+        <w:t xml:space="preserve"> the </w:t>
+      </w:r>
+      <w:proofErr w:type="spellStart"/>
+      <w:r>
+        <w:rPr>
+          <w:color w:val="0070C0"/>
+        </w:rPr>
+        <w:t>problem</w:t>
+      </w:r>
+      <w:proofErr w:type="spellEnd"/>
+      <w:r>
+        <w:rPr>
+          <w:color w:val="0070C0"/>
+        </w:rPr>
+        <w:t xml:space="preserve"> </w:t>
+      </w:r>
+      <w:proofErr w:type="spellStart"/>
+      <w:r>
+        <w:rPr>
+          <w:color w:val="0070C0"/>
+        </w:rPr>
+        <w:t>of</w:t>
+      </w:r>
+      <w:proofErr w:type="spellEnd"/>
+      <w:r>
+        <w:rPr>
+          <w:color w:val="0070C0"/>
+        </w:rPr>
+        <w:t xml:space="preserve"> network element </w:t>
+      </w:r>
+      <w:proofErr w:type="spellStart"/>
+      <w:r>
+        <w:rPr>
+          <w:color w:val="0070C0"/>
+        </w:rPr>
+        <w:t>prophylaxis</w:t>
+      </w:r>
+      <w:proofErr w:type="spellEnd"/>
+      <w:r>
+        <w:rPr>
+          <w:color w:val="0070C0"/>
+        </w:rPr>
+        <w:t xml:space="preserve"> and </w:t>
+      </w:r>
+      <w:proofErr w:type="spellStart"/>
+      <w:r>
+        <w:rPr>
+          <w:color w:val="0070C0"/>
+        </w:rPr>
+        <w:t>its</w:t>
+      </w:r>
+      <w:proofErr w:type="spellEnd"/>
+      <w:r>
+        <w:rPr>
+          <w:color w:val="0070C0"/>
+        </w:rPr>
+        <w:t xml:space="preserve"> </w:t>
+      </w:r>
+      <w:proofErr w:type="spellStart"/>
+      <w:r>
+        <w:rPr>
+          <w:color w:val="0070C0"/>
+        </w:rPr>
+        <w:t>automation</w:t>
+      </w:r>
+      <w:proofErr w:type="spellEnd"/>
+      <w:r>
+        <w:rPr>
+          <w:color w:val="0070C0"/>
+        </w:rPr>
+        <w:t>.</w:t>
+      </w:r>
+    </w:p>
+    <w:p>
+      <w:pPr>
+        <w:pStyle w:val="BodyText"/>
+        <w:spacing w:before="210" w:line="360" w:lineRule="auto"/>
+        <w:ind w:left="308" w:right="114"/>
+        <w:jc w:val="both"/>
+        <w:rPr>
+          <w:color w:val="0070C0"/>
+        </w:rPr>
+      </w:pPr>
+      <w:r>
+        <w:rPr>
+          <w:color w:val="0070C0"/>
+        </w:rPr>
+        <w:t xml:space="preserve">In the </w:t>
+      </w:r>
+      <w:proofErr w:type="spellStart"/>
+      <w:r>
+        <w:rPr>
+          <w:color w:val="0070C0"/>
+        </w:rPr>
+        <w:t>theoretical</w:t>
+      </w:r>
+      <w:proofErr w:type="spellEnd"/>
+      <w:r>
+        <w:rPr>
+          <w:color w:val="0070C0"/>
+        </w:rPr>
+        <w:t xml:space="preserve"> part, the </w:t>
+      </w:r>
+      <w:proofErr w:type="spellStart"/>
+      <w:r>
+        <w:rPr>
+          <w:color w:val="0070C0"/>
+        </w:rPr>
+        <w:t>main</w:t>
+      </w:r>
+      <w:proofErr w:type="spellEnd"/>
+      <w:r>
+        <w:rPr>
+          <w:color w:val="0070C0"/>
+        </w:rPr>
+        <w:t xml:space="preserve"> </w:t>
+      </w:r>
+      <w:proofErr w:type="spellStart"/>
+      <w:r>
+        <w:rPr>
+          <w:color w:val="0070C0"/>
+        </w:rPr>
+        <w:t>objective</w:t>
+      </w:r>
+      <w:proofErr w:type="spellEnd"/>
+      <w:r>
+        <w:rPr>
+          <w:color w:val="0070C0"/>
+        </w:rPr>
+        <w:t xml:space="preserve"> is to map the market and </w:t>
+      </w:r>
+      <w:proofErr w:type="spellStart"/>
+      <w:r>
+        <w:rPr>
+          <w:color w:val="0070C0"/>
+        </w:rPr>
+        <w:t>compare</w:t>
+      </w:r>
+      <w:proofErr w:type="spellEnd"/>
+      <w:r>
+        <w:rPr>
+          <w:color w:val="0070C0"/>
+        </w:rPr>
+        <w:t xml:space="preserve"> the network </w:t>
+      </w:r>
+      <w:proofErr w:type="spellStart"/>
+      <w:r>
+        <w:rPr>
+          <w:color w:val="0070C0"/>
+        </w:rPr>
+        <w:t>inventory</w:t>
+      </w:r>
+      <w:proofErr w:type="spellEnd"/>
+      <w:r>
+        <w:rPr>
+          <w:color w:val="0070C0"/>
+        </w:rPr>
+        <w:t xml:space="preserve"> </w:t>
+      </w:r>
+      <w:proofErr w:type="spellStart"/>
+      <w:r>
+        <w:rPr>
+          <w:color w:val="0070C0"/>
+        </w:rPr>
+        <w:t>solutions</w:t>
+      </w:r>
+      <w:proofErr w:type="spellEnd"/>
+      <w:r>
+        <w:rPr>
+          <w:color w:val="0070C0"/>
+        </w:rPr>
+        <w:t xml:space="preserve"> </w:t>
+      </w:r>
+      <w:proofErr w:type="spellStart"/>
+      <w:r>
+        <w:rPr>
+          <w:color w:val="0070C0"/>
+        </w:rPr>
+        <w:t>offered</w:t>
+      </w:r>
+      <w:proofErr w:type="spellEnd"/>
+      <w:r>
+        <w:rPr>
+          <w:color w:val="0070C0"/>
+        </w:rPr>
+        <w:t xml:space="preserve"> by </w:t>
+      </w:r>
+      <w:proofErr w:type="spellStart"/>
+      <w:r>
+        <w:rPr>
+          <w:color w:val="0070C0"/>
+        </w:rPr>
+        <w:t>several</w:t>
+      </w:r>
+      <w:proofErr w:type="spellEnd"/>
+      <w:r>
+        <w:rPr>
+          <w:color w:val="0070C0"/>
+        </w:rPr>
+        <w:t xml:space="preserve"> </w:t>
+      </w:r>
+      <w:proofErr w:type="spellStart"/>
+      <w:r>
+        <w:rPr>
+          <w:color w:val="0070C0"/>
+        </w:rPr>
+        <w:t>vendors</w:t>
+      </w:r>
+      <w:proofErr w:type="spellEnd"/>
+      <w:r>
+        <w:rPr>
+          <w:color w:val="0070C0"/>
+        </w:rPr>
+        <w:t xml:space="preserve">. The </w:t>
+      </w:r>
+      <w:proofErr w:type="spellStart"/>
+      <w:r>
+        <w:rPr>
+          <w:color w:val="0070C0"/>
+        </w:rPr>
+        <w:t>solution</w:t>
+      </w:r>
+      <w:proofErr w:type="spellEnd"/>
+      <w:r>
+        <w:rPr>
+          <w:color w:val="0070C0"/>
+        </w:rPr>
+        <w:t xml:space="preserve"> </w:t>
+      </w:r>
+      <w:proofErr w:type="spellStart"/>
+      <w:r>
+        <w:rPr>
+          <w:color w:val="0070C0"/>
+        </w:rPr>
+        <w:t>will</w:t>
+      </w:r>
+      <w:proofErr w:type="spellEnd"/>
+      <w:r>
+        <w:rPr>
+          <w:color w:val="0070C0"/>
+        </w:rPr>
+        <w:t xml:space="preserve"> </w:t>
+      </w:r>
+      <w:proofErr w:type="spellStart"/>
+      <w:r>
+        <w:rPr>
+          <w:color w:val="0070C0"/>
+        </w:rPr>
+        <w:t>be</w:t>
+      </w:r>
+      <w:proofErr w:type="spellEnd"/>
+      <w:r>
+        <w:rPr>
+          <w:color w:val="0070C0"/>
+        </w:rPr>
+        <w:t xml:space="preserve"> a </w:t>
+      </w:r>
+      <w:proofErr w:type="spellStart"/>
+      <w:r>
+        <w:rPr>
+          <w:color w:val="0070C0"/>
+        </w:rPr>
+        <w:t>research</w:t>
+      </w:r>
+      <w:proofErr w:type="spellEnd"/>
+      <w:r>
+        <w:rPr>
+          <w:color w:val="0070C0"/>
+        </w:rPr>
+        <w:t xml:space="preserve"> and market </w:t>
+      </w:r>
+      <w:proofErr w:type="spellStart"/>
+      <w:r>
+        <w:rPr>
+          <w:color w:val="0070C0"/>
+        </w:rPr>
+        <w:t>survey</w:t>
+      </w:r>
+      <w:proofErr w:type="spellEnd"/>
+      <w:r>
+        <w:rPr>
+          <w:color w:val="0070C0"/>
+        </w:rPr>
+        <w:t>.</w:t>
+      </w:r>
+    </w:p>
+    <w:p>
+      <w:pPr>
+        <w:pStyle w:val="BodyText"/>
+        <w:spacing w:before="210" w:line="360" w:lineRule="auto"/>
+        <w:ind w:left="308" w:right="114"/>
+        <w:jc w:val="both"/>
+        <w:rPr>
+          <w:color w:val="0070C0"/>
+        </w:rPr>
+      </w:pPr>
+      <w:r>
+        <w:rPr>
+          <w:color w:val="0070C0"/>
+        </w:rPr>
+        <w:t xml:space="preserve">In the </w:t>
+      </w:r>
+      <w:proofErr w:type="spellStart"/>
+      <w:r>
+        <w:rPr>
+          <w:color w:val="0070C0"/>
+        </w:rPr>
+        <w:t>practical</w:t>
+      </w:r>
+      <w:proofErr w:type="spellEnd"/>
+      <w:r>
+        <w:rPr>
+          <w:color w:val="0070C0"/>
+        </w:rPr>
+        <w:t xml:space="preserve"> part, the </w:t>
+      </w:r>
+      <w:proofErr w:type="spellStart"/>
+      <w:r>
+        <w:rPr>
+          <w:color w:val="0070C0"/>
+        </w:rPr>
+        <w:t>work</w:t>
+      </w:r>
+      <w:proofErr w:type="spellEnd"/>
+      <w:r>
+        <w:rPr>
+          <w:color w:val="0070C0"/>
+        </w:rPr>
+        <w:t xml:space="preserve"> </w:t>
+      </w:r>
+      <w:proofErr w:type="spellStart"/>
+      <w:r>
+        <w:rPr>
+          <w:color w:val="0070C0"/>
+        </w:rPr>
+        <w:t>will</w:t>
+      </w:r>
+      <w:proofErr w:type="spellEnd"/>
+      <w:r>
+        <w:rPr>
+          <w:color w:val="0070C0"/>
+        </w:rPr>
+        <w:t xml:space="preserve"> </w:t>
+      </w:r>
+      <w:proofErr w:type="spellStart"/>
+      <w:r>
+        <w:rPr>
+          <w:color w:val="0070C0"/>
+        </w:rPr>
+        <w:t>focus</w:t>
+      </w:r>
+      <w:proofErr w:type="spellEnd"/>
+      <w:r>
+        <w:rPr>
+          <w:color w:val="0070C0"/>
+        </w:rPr>
+        <w:t xml:space="preserve"> on the </w:t>
+      </w:r>
+      <w:proofErr w:type="spellStart"/>
+      <w:r>
+        <w:rPr>
+          <w:color w:val="0070C0"/>
+        </w:rPr>
+        <w:t>creation</w:t>
+      </w:r>
+      <w:proofErr w:type="spellEnd"/>
+      <w:r>
+        <w:rPr>
+          <w:color w:val="0070C0"/>
+        </w:rPr>
+        <w:t xml:space="preserve"> and </w:t>
+      </w:r>
+      <w:proofErr w:type="spellStart"/>
+      <w:r>
+        <w:rPr>
+          <w:color w:val="0070C0"/>
+        </w:rPr>
+        <w:t>implementation</w:t>
+      </w:r>
+      <w:proofErr w:type="spellEnd"/>
+      <w:r>
+        <w:rPr>
+          <w:color w:val="0070C0"/>
+        </w:rPr>
+        <w:t xml:space="preserve"> </w:t>
+      </w:r>
+      <w:proofErr w:type="spellStart"/>
+      <w:r>
+        <w:rPr>
+          <w:color w:val="0070C0"/>
+        </w:rPr>
+        <w:t>of</w:t>
+      </w:r>
+      <w:proofErr w:type="spellEnd"/>
+      <w:r>
+        <w:rPr>
+          <w:color w:val="0070C0"/>
+        </w:rPr>
+        <w:t xml:space="preserve"> the script </w:t>
+      </w:r>
+      <w:proofErr w:type="spellStart"/>
+      <w:r>
+        <w:rPr>
+          <w:color w:val="0070C0"/>
+        </w:rPr>
+        <w:t>itself</w:t>
+      </w:r>
+      <w:proofErr w:type="spellEnd"/>
+      <w:r>
+        <w:rPr>
+          <w:color w:val="0070C0"/>
+        </w:rPr>
+        <w:t xml:space="preserve">. The program </w:t>
+      </w:r>
+      <w:proofErr w:type="spellStart"/>
+      <w:r>
+        <w:rPr>
+          <w:color w:val="0070C0"/>
+        </w:rPr>
+        <w:t>will</w:t>
+      </w:r>
+      <w:proofErr w:type="spellEnd"/>
+      <w:r>
+        <w:rPr>
+          <w:color w:val="0070C0"/>
+        </w:rPr>
+        <w:t xml:space="preserve"> </w:t>
+      </w:r>
+      <w:proofErr w:type="spellStart"/>
+      <w:r>
+        <w:rPr>
+          <w:color w:val="0070C0"/>
+        </w:rPr>
+        <w:t>be</w:t>
+      </w:r>
+      <w:proofErr w:type="spellEnd"/>
+      <w:r>
+        <w:rPr>
+          <w:color w:val="0070C0"/>
+        </w:rPr>
+        <w:t xml:space="preserve"> </w:t>
+      </w:r>
+      <w:proofErr w:type="spellStart"/>
+      <w:r>
+        <w:rPr>
+          <w:color w:val="0070C0"/>
+        </w:rPr>
+        <w:t>divided</w:t>
+      </w:r>
+      <w:proofErr w:type="spellEnd"/>
+      <w:r>
+        <w:rPr>
+          <w:color w:val="0070C0"/>
+        </w:rPr>
+        <w:t xml:space="preserve"> </w:t>
+      </w:r>
+      <w:proofErr w:type="spellStart"/>
+      <w:r>
+        <w:rPr>
+          <w:color w:val="0070C0"/>
+        </w:rPr>
+        <w:t>into</w:t>
+      </w:r>
+      <w:proofErr w:type="spellEnd"/>
+      <w:r>
+        <w:rPr>
+          <w:color w:val="0070C0"/>
+        </w:rPr>
+        <w:t xml:space="preserve"> </w:t>
+      </w:r>
+      <w:proofErr w:type="spellStart"/>
+      <w:r>
+        <w:rPr>
+          <w:color w:val="0070C0"/>
+        </w:rPr>
+        <w:t>two</w:t>
+      </w:r>
+      <w:proofErr w:type="spellEnd"/>
+      <w:r>
+        <w:rPr>
+          <w:color w:val="0070C0"/>
+        </w:rPr>
+        <w:t xml:space="preserve"> </w:t>
+      </w:r>
+      <w:proofErr w:type="spellStart"/>
+      <w:r>
+        <w:rPr>
+          <w:color w:val="0070C0"/>
+        </w:rPr>
+        <w:t>parts</w:t>
+      </w:r>
+      <w:proofErr w:type="spellEnd"/>
+      <w:r>
+        <w:rPr>
+          <w:color w:val="0070C0"/>
+        </w:rPr>
+        <w:t xml:space="preserve">. The </w:t>
+      </w:r>
+      <w:proofErr w:type="spellStart"/>
+      <w:r>
+        <w:rPr>
+          <w:color w:val="0070C0"/>
+        </w:rPr>
+        <w:t>first</w:t>
+      </w:r>
+      <w:proofErr w:type="spellEnd"/>
+      <w:r>
+        <w:rPr>
+          <w:color w:val="0070C0"/>
+        </w:rPr>
+        <w:t xml:space="preserve"> </w:t>
+      </w:r>
+      <w:proofErr w:type="spellStart"/>
+      <w:r>
+        <w:rPr>
+          <w:color w:val="0070C0"/>
+        </w:rPr>
+        <w:t>will</w:t>
+      </w:r>
+      <w:proofErr w:type="spellEnd"/>
+      <w:r>
+        <w:rPr>
+          <w:color w:val="0070C0"/>
+        </w:rPr>
+        <w:t xml:space="preserve"> </w:t>
+      </w:r>
+      <w:proofErr w:type="spellStart"/>
+      <w:r>
+        <w:rPr>
+          <w:color w:val="0070C0"/>
+        </w:rPr>
+        <w:t>be</w:t>
+      </w:r>
+      <w:proofErr w:type="spellEnd"/>
+      <w:r>
+        <w:rPr>
+          <w:color w:val="0070C0"/>
+        </w:rPr>
+        <w:t xml:space="preserve"> in </w:t>
+      </w:r>
+      <w:proofErr w:type="spellStart"/>
+      <w:r>
+        <w:rPr>
+          <w:color w:val="0070C0"/>
+        </w:rPr>
+        <w:t>charge</w:t>
+      </w:r>
+      <w:proofErr w:type="spellEnd"/>
+      <w:r>
+        <w:rPr>
+          <w:color w:val="0070C0"/>
+        </w:rPr>
+        <w:t xml:space="preserve"> </w:t>
+      </w:r>
+      <w:proofErr w:type="spellStart"/>
+      <w:r>
+        <w:rPr>
+          <w:color w:val="0070C0"/>
+        </w:rPr>
+        <w:t>of</w:t>
+      </w:r>
+      <w:proofErr w:type="spellEnd"/>
+      <w:r>
+        <w:rPr>
+          <w:color w:val="0070C0"/>
+        </w:rPr>
+        <w:t xml:space="preserve"> the </w:t>
+      </w:r>
+      <w:proofErr w:type="spellStart"/>
+      <w:r>
+        <w:rPr>
+          <w:color w:val="0070C0"/>
+        </w:rPr>
+        <w:t>documentation</w:t>
+      </w:r>
+      <w:proofErr w:type="spellEnd"/>
+      <w:r>
+        <w:rPr>
+          <w:color w:val="0070C0"/>
+        </w:rPr>
+        <w:t xml:space="preserve"> and </w:t>
+      </w:r>
+      <w:proofErr w:type="spellStart"/>
+      <w:r>
+        <w:rPr>
+          <w:color w:val="0070C0"/>
+        </w:rPr>
+        <w:t>visualization</w:t>
+      </w:r>
+      <w:proofErr w:type="spellEnd"/>
+      <w:r>
+        <w:rPr>
+          <w:color w:val="0070C0"/>
+        </w:rPr>
+        <w:t xml:space="preserve"> </w:t>
+      </w:r>
+      <w:proofErr w:type="spellStart"/>
+      <w:r>
+        <w:rPr>
+          <w:color w:val="0070C0"/>
+        </w:rPr>
+        <w:t>of</w:t>
+      </w:r>
+      <w:proofErr w:type="spellEnd"/>
+      <w:r>
+        <w:rPr>
+          <w:color w:val="0070C0"/>
+        </w:rPr>
+        <w:t xml:space="preserve"> the network </w:t>
+      </w:r>
+      <w:proofErr w:type="spellStart"/>
+      <w:r>
+        <w:rPr>
+          <w:color w:val="0070C0"/>
+        </w:rPr>
+        <w:t>topology</w:t>
+      </w:r>
+      <w:proofErr w:type="spellEnd"/>
+      <w:r>
+        <w:rPr>
+          <w:color w:val="0070C0"/>
+        </w:rPr>
+        <w:t xml:space="preserve">. The </w:t>
+      </w:r>
+      <w:proofErr w:type="spellStart"/>
+      <w:r>
+        <w:rPr>
+          <w:color w:val="0070C0"/>
+        </w:rPr>
+        <w:t>result</w:t>
+      </w:r>
+      <w:proofErr w:type="spellEnd"/>
+      <w:r>
+        <w:rPr>
+          <w:color w:val="0070C0"/>
+        </w:rPr>
+        <w:t xml:space="preserve"> </w:t>
+      </w:r>
+      <w:proofErr w:type="spellStart"/>
+      <w:r>
+        <w:rPr>
+          <w:color w:val="0070C0"/>
+        </w:rPr>
+        <w:t>will</w:t>
+      </w:r>
+      <w:proofErr w:type="spellEnd"/>
+      <w:r>
+        <w:rPr>
+          <w:color w:val="0070C0"/>
+        </w:rPr>
+        <w:t xml:space="preserve"> </w:t>
+      </w:r>
+      <w:proofErr w:type="spellStart"/>
+      <w:r>
+        <w:rPr>
+          <w:color w:val="0070C0"/>
+        </w:rPr>
+        <w:t>be</w:t>
+      </w:r>
+      <w:proofErr w:type="spellEnd"/>
+      <w:r>
+        <w:rPr>
+          <w:color w:val="0070C0"/>
+        </w:rPr>
+        <w:t xml:space="preserve"> </w:t>
+      </w:r>
+      <w:proofErr w:type="spellStart"/>
+      <w:r>
+        <w:rPr>
+          <w:color w:val="0070C0"/>
+        </w:rPr>
+        <w:t>tables</w:t>
+      </w:r>
+      <w:proofErr w:type="spellEnd"/>
+      <w:r>
+        <w:rPr>
+          <w:color w:val="0070C0"/>
+        </w:rPr>
+        <w:t xml:space="preserve"> </w:t>
+      </w:r>
+      <w:proofErr w:type="spellStart"/>
+      <w:r>
+        <w:rPr>
+          <w:color w:val="0070C0"/>
+        </w:rPr>
+        <w:t>with</w:t>
+      </w:r>
+      <w:proofErr w:type="spellEnd"/>
+      <w:r>
+        <w:rPr>
+          <w:color w:val="0070C0"/>
+        </w:rPr>
+        <w:t xml:space="preserve"> a list </w:t>
+      </w:r>
+      <w:proofErr w:type="spellStart"/>
+      <w:r>
+        <w:rPr>
+          <w:color w:val="0070C0"/>
+        </w:rPr>
+        <w:t>of</w:t>
+      </w:r>
+      <w:proofErr w:type="spellEnd"/>
+      <w:r>
+        <w:rPr>
+          <w:color w:val="0070C0"/>
+        </w:rPr>
+        <w:t xml:space="preserve"> </w:t>
+      </w:r>
+      <w:proofErr w:type="spellStart"/>
+      <w:r>
+        <w:rPr>
+          <w:color w:val="0070C0"/>
+        </w:rPr>
+        <w:t>elements</w:t>
+      </w:r>
+      <w:proofErr w:type="spellEnd"/>
+      <w:r>
+        <w:rPr>
+          <w:color w:val="0070C0"/>
+        </w:rPr>
+        <w:t xml:space="preserve"> - </w:t>
+      </w:r>
+      <w:proofErr w:type="spellStart"/>
+      <w:r>
+        <w:rPr>
+          <w:color w:val="0070C0"/>
+        </w:rPr>
+        <w:t>identification</w:t>
+      </w:r>
+      <w:proofErr w:type="spellEnd"/>
+      <w:r>
+        <w:rPr>
+          <w:color w:val="0070C0"/>
+        </w:rPr>
+        <w:t xml:space="preserve"> </w:t>
+      </w:r>
+      <w:proofErr w:type="spellStart"/>
+      <w:r>
+        <w:rPr>
+          <w:color w:val="0070C0"/>
+        </w:rPr>
+        <w:t>of</w:t>
+      </w:r>
+      <w:proofErr w:type="spellEnd"/>
+      <w:r>
+        <w:rPr>
+          <w:color w:val="0070C0"/>
+        </w:rPr>
+        <w:t xml:space="preserve"> the hardware model, </w:t>
+      </w:r>
+      <w:proofErr w:type="spellStart"/>
+      <w:r>
+        <w:rPr>
+          <w:color w:val="0070C0"/>
+        </w:rPr>
+        <w:t>deployed</w:t>
+      </w:r>
+      <w:proofErr w:type="spellEnd"/>
+      <w:r>
+        <w:rPr>
+          <w:color w:val="0070C0"/>
+        </w:rPr>
+        <w:t xml:space="preserve"> </w:t>
+      </w:r>
+      <w:proofErr w:type="spellStart"/>
+      <w:r>
+        <w:rPr>
+          <w:color w:val="0070C0"/>
+        </w:rPr>
+        <w:t>operating</w:t>
+      </w:r>
+      <w:proofErr w:type="spellEnd"/>
+      <w:r>
+        <w:rPr>
+          <w:color w:val="0070C0"/>
+        </w:rPr>
+        <w:t xml:space="preserve"> </w:t>
+      </w:r>
+      <w:proofErr w:type="spellStart"/>
+      <w:r>
+        <w:rPr>
+          <w:color w:val="0070C0"/>
+        </w:rPr>
+        <w:t>system</w:t>
+      </w:r>
+      <w:proofErr w:type="spellEnd"/>
+      <w:r>
+        <w:rPr>
+          <w:color w:val="0070C0"/>
+        </w:rPr>
+        <w:t xml:space="preserve"> </w:t>
+      </w:r>
+      <w:proofErr w:type="spellStart"/>
+      <w:r>
+        <w:rPr>
+          <w:color w:val="0070C0"/>
+        </w:rPr>
+        <w:t>version</w:t>
+      </w:r>
+      <w:proofErr w:type="spellEnd"/>
+      <w:r>
+        <w:rPr>
+          <w:color w:val="0070C0"/>
+        </w:rPr>
+        <w:t xml:space="preserve">, IP </w:t>
+      </w:r>
+      <w:proofErr w:type="spellStart"/>
+      <w:r>
+        <w:rPr>
+          <w:color w:val="0070C0"/>
+        </w:rPr>
+        <w:t>networks</w:t>
+      </w:r>
+      <w:proofErr w:type="spellEnd"/>
+      <w:r>
+        <w:rPr>
+          <w:color w:val="0070C0"/>
+        </w:rPr>
+        <w:t xml:space="preserve"> </w:t>
+      </w:r>
+      <w:proofErr w:type="spellStart"/>
+      <w:r>
+        <w:rPr>
+          <w:color w:val="0070C0"/>
+        </w:rPr>
+        <w:t>used</w:t>
+      </w:r>
+      <w:proofErr w:type="spellEnd"/>
+      <w:r>
+        <w:rPr>
+          <w:color w:val="0070C0"/>
+        </w:rPr>
+        <w:t xml:space="preserve">, </w:t>
+      </w:r>
+      <w:proofErr w:type="spellStart"/>
+      <w:r>
+        <w:rPr>
+          <w:color w:val="0070C0"/>
+        </w:rPr>
+        <w:t>active</w:t>
+      </w:r>
+      <w:proofErr w:type="spellEnd"/>
+      <w:r>
+        <w:rPr>
+          <w:color w:val="0070C0"/>
+        </w:rPr>
+        <w:t xml:space="preserve"> </w:t>
+      </w:r>
+      <w:proofErr w:type="spellStart"/>
+      <w:r>
+        <w:rPr>
+          <w:color w:val="0070C0"/>
+        </w:rPr>
+        <w:t>VLANs</w:t>
+      </w:r>
+      <w:proofErr w:type="spellEnd"/>
+      <w:r>
+        <w:rPr>
+          <w:color w:val="0070C0"/>
+        </w:rPr>
+        <w:t xml:space="preserve"> and IP </w:t>
+      </w:r>
+      <w:proofErr w:type="spellStart"/>
+      <w:r>
+        <w:rPr>
+          <w:color w:val="0070C0"/>
+        </w:rPr>
+        <w:t>interfaces</w:t>
+      </w:r>
+      <w:proofErr w:type="spellEnd"/>
+      <w:r>
+        <w:rPr>
+          <w:color w:val="0070C0"/>
+        </w:rPr>
+        <w:t xml:space="preserve">. It </w:t>
+      </w:r>
+      <w:proofErr w:type="spellStart"/>
+      <w:r>
+        <w:rPr>
+          <w:color w:val="0070C0"/>
+        </w:rPr>
+        <w:t>will</w:t>
+      </w:r>
+      <w:proofErr w:type="spellEnd"/>
+      <w:r>
+        <w:rPr>
+          <w:color w:val="0070C0"/>
+        </w:rPr>
+        <w:t xml:space="preserve"> </w:t>
+      </w:r>
+      <w:proofErr w:type="spellStart"/>
+      <w:r>
+        <w:rPr>
+          <w:color w:val="0070C0"/>
+        </w:rPr>
+        <w:t>also</w:t>
+      </w:r>
+      <w:proofErr w:type="spellEnd"/>
+      <w:r>
+        <w:rPr>
+          <w:color w:val="0070C0"/>
+        </w:rPr>
+        <w:t xml:space="preserve"> </w:t>
+      </w:r>
+      <w:proofErr w:type="spellStart"/>
+      <w:r>
+        <w:rPr>
+          <w:color w:val="0070C0"/>
+        </w:rPr>
+        <w:t>include</w:t>
+      </w:r>
+      <w:proofErr w:type="spellEnd"/>
+      <w:r>
+        <w:rPr>
+          <w:color w:val="0070C0"/>
+        </w:rPr>
+        <w:t xml:space="preserve"> a list </w:t>
+      </w:r>
+      <w:proofErr w:type="spellStart"/>
+      <w:r>
+        <w:rPr>
+          <w:color w:val="0070C0"/>
+        </w:rPr>
+        <w:t>of</w:t>
+      </w:r>
+      <w:proofErr w:type="spellEnd"/>
+      <w:r>
+        <w:rPr>
+          <w:color w:val="0070C0"/>
+        </w:rPr>
+        <w:t xml:space="preserve"> </w:t>
+      </w:r>
+      <w:proofErr w:type="spellStart"/>
+      <w:r>
+        <w:rPr>
+          <w:color w:val="0070C0"/>
+        </w:rPr>
+        <w:t>all</w:t>
+      </w:r>
+      <w:proofErr w:type="spellEnd"/>
+      <w:r>
+        <w:rPr>
+          <w:color w:val="0070C0"/>
+        </w:rPr>
+        <w:t xml:space="preserve"> </w:t>
+      </w:r>
+      <w:proofErr w:type="spellStart"/>
+      <w:r>
+        <w:rPr>
+          <w:color w:val="0070C0"/>
+        </w:rPr>
+        <w:t>ports</w:t>
+      </w:r>
+      <w:proofErr w:type="spellEnd"/>
+      <w:r>
+        <w:rPr>
+          <w:color w:val="0070C0"/>
+        </w:rPr>
+        <w:t xml:space="preserve"> and </w:t>
+      </w:r>
+      <w:proofErr w:type="spellStart"/>
+      <w:r>
+        <w:rPr>
+          <w:color w:val="0070C0"/>
+        </w:rPr>
+        <w:t>their</w:t>
+      </w:r>
+      <w:proofErr w:type="spellEnd"/>
+      <w:r>
+        <w:rPr>
+          <w:color w:val="0070C0"/>
+        </w:rPr>
+        <w:t xml:space="preserve"> </w:t>
+      </w:r>
+      <w:proofErr w:type="spellStart"/>
+      <w:r>
+        <w:rPr>
+          <w:color w:val="0070C0"/>
+        </w:rPr>
+        <w:t>configurations</w:t>
+      </w:r>
+      <w:proofErr w:type="spellEnd"/>
+      <w:r>
+        <w:rPr>
+          <w:color w:val="0070C0"/>
+        </w:rPr>
+        <w:t xml:space="preserve">. The </w:t>
+      </w:r>
+      <w:proofErr w:type="spellStart"/>
+      <w:r>
+        <w:rPr>
+          <w:color w:val="0070C0"/>
+        </w:rPr>
+        <w:t>next</w:t>
+      </w:r>
+      <w:proofErr w:type="spellEnd"/>
+      <w:r>
+        <w:rPr>
+          <w:color w:val="0070C0"/>
+        </w:rPr>
+        <w:t xml:space="preserve"> part </w:t>
+      </w:r>
+      <w:proofErr w:type="spellStart"/>
+      <w:r>
+        <w:rPr>
+          <w:color w:val="0070C0"/>
+        </w:rPr>
+        <w:t>will</w:t>
+      </w:r>
+      <w:proofErr w:type="spellEnd"/>
+      <w:r>
+        <w:rPr>
+          <w:color w:val="0070C0"/>
+        </w:rPr>
+        <w:t xml:space="preserve"> </w:t>
+      </w:r>
+      <w:proofErr w:type="spellStart"/>
+      <w:r>
+        <w:rPr>
+          <w:color w:val="0070C0"/>
+        </w:rPr>
+        <w:t>be</w:t>
+      </w:r>
+      <w:proofErr w:type="spellEnd"/>
+      <w:r>
+        <w:rPr>
+          <w:color w:val="0070C0"/>
+        </w:rPr>
+        <w:t xml:space="preserve"> a </w:t>
+      </w:r>
+      <w:proofErr w:type="spellStart"/>
+      <w:r>
+        <w:rPr>
+          <w:color w:val="0070C0"/>
+        </w:rPr>
+        <w:t>check</w:t>
+      </w:r>
+      <w:proofErr w:type="spellEnd"/>
+      <w:r>
+        <w:rPr>
+          <w:color w:val="0070C0"/>
+        </w:rPr>
+        <w:t xml:space="preserve"> </w:t>
+      </w:r>
+      <w:proofErr w:type="spellStart"/>
+      <w:r>
+        <w:rPr>
+          <w:color w:val="0070C0"/>
+        </w:rPr>
+        <w:t>of</w:t>
+      </w:r>
+      <w:proofErr w:type="spellEnd"/>
+      <w:r>
+        <w:rPr>
+          <w:color w:val="0070C0"/>
+        </w:rPr>
+        <w:t xml:space="preserve"> the </w:t>
+      </w:r>
+      <w:proofErr w:type="spellStart"/>
+      <w:r>
+        <w:rPr>
+          <w:color w:val="0070C0"/>
+        </w:rPr>
+        <w:t>settings</w:t>
+      </w:r>
+      <w:proofErr w:type="spellEnd"/>
+      <w:r>
+        <w:rPr>
+          <w:color w:val="0070C0"/>
+        </w:rPr>
+        <w:t xml:space="preserve">, </w:t>
+      </w:r>
+      <w:proofErr w:type="spellStart"/>
+      <w:r>
+        <w:rPr>
+          <w:color w:val="0070C0"/>
+        </w:rPr>
+        <w:t>especially</w:t>
+      </w:r>
+      <w:proofErr w:type="spellEnd"/>
+      <w:r>
+        <w:rPr>
+          <w:color w:val="0070C0"/>
+        </w:rPr>
+        <w:t xml:space="preserve"> in the </w:t>
+      </w:r>
+      <w:proofErr w:type="spellStart"/>
+      <w:r>
+        <w:rPr>
+          <w:color w:val="0070C0"/>
+        </w:rPr>
+        <w:t>context</w:t>
+      </w:r>
+      <w:proofErr w:type="spellEnd"/>
+      <w:r>
+        <w:rPr>
+          <w:color w:val="0070C0"/>
+        </w:rPr>
+        <w:t xml:space="preserve"> </w:t>
+      </w:r>
+      <w:proofErr w:type="spellStart"/>
+      <w:r>
+        <w:rPr>
+          <w:color w:val="0070C0"/>
+        </w:rPr>
+        <w:t>of</w:t>
+      </w:r>
+      <w:proofErr w:type="spellEnd"/>
+      <w:r>
+        <w:rPr>
+          <w:color w:val="0070C0"/>
+        </w:rPr>
+        <w:t xml:space="preserve"> </w:t>
+      </w:r>
+      <w:proofErr w:type="spellStart"/>
+      <w:r>
+        <w:rPr>
+          <w:color w:val="0070C0"/>
+        </w:rPr>
+        <w:t>recommended</w:t>
+      </w:r>
+      <w:proofErr w:type="spellEnd"/>
+      <w:r>
+        <w:rPr>
+          <w:color w:val="0070C0"/>
+        </w:rPr>
+        <w:t xml:space="preserve"> </w:t>
+      </w:r>
+      <w:proofErr w:type="spellStart"/>
+      <w:r>
+        <w:rPr>
+          <w:color w:val="0070C0"/>
+        </w:rPr>
+        <w:t>security</w:t>
+      </w:r>
+      <w:proofErr w:type="spellEnd"/>
+      <w:r>
+        <w:rPr>
+          <w:color w:val="0070C0"/>
+        </w:rPr>
+        <w:t xml:space="preserve"> </w:t>
+      </w:r>
+      <w:proofErr w:type="spellStart"/>
+      <w:r>
+        <w:rPr>
+          <w:color w:val="0070C0"/>
+        </w:rPr>
+        <w:t>principles</w:t>
+      </w:r>
+      <w:proofErr w:type="spellEnd"/>
+      <w:r>
+        <w:rPr>
+          <w:color w:val="0070C0"/>
+        </w:rPr>
+        <w:t xml:space="preserve"> </w:t>
+      </w:r>
+      <w:proofErr w:type="spellStart"/>
+      <w:r>
+        <w:rPr>
+          <w:color w:val="0070C0"/>
+        </w:rPr>
+        <w:t>according</w:t>
+      </w:r>
+      <w:proofErr w:type="spellEnd"/>
+      <w:r>
+        <w:rPr>
+          <w:color w:val="0070C0"/>
+        </w:rPr>
+        <w:t xml:space="preserve"> to </w:t>
+      </w:r>
+      <w:proofErr w:type="spellStart"/>
+      <w:r>
+        <w:rPr>
+          <w:color w:val="0070C0"/>
+        </w:rPr>
+        <w:t>best-practice</w:t>
+      </w:r>
+      <w:proofErr w:type="spellEnd"/>
+      <w:r>
+        <w:rPr>
+          <w:color w:val="0070C0"/>
+        </w:rPr>
+        <w:t>.</w:t>
+      </w:r>
+      <w:r>
+        <w:rPr>
+          <w:color w:val="0070C0"/>
+        </w:rPr>
+        <w:t xml:space="preserve"> </w:t>
       </w:r>
     </w:p>
     <w:p>
@@ -2735,11 +4421,20 @@
           <w:cols w:space="720"/>
         </w:sectPr>
       </w:pPr>
+      <w:proofErr w:type="spellStart"/>
       <w:r>
         <w:rPr>
           <w:color w:val="000009"/>
         </w:rPr>
-        <w:t>Keywords:</w:t>
+        <w:lastRenderedPageBreak/>
+        <w:t>Keywords</w:t>
+      </w:r>
+      <w:proofErr w:type="spellEnd"/>
+      <w:r>
+        <w:rPr>
+          <w:color w:val="000009"/>
+        </w:rPr>
+        <w:t>:</w:t>
       </w:r>
       <w:r>
         <w:rPr>
@@ -2747,12 +4442,88 @@
         </w:rPr>
         <w:t xml:space="preserve"> </w:t>
       </w:r>
-      <w:r>
-        <w:rPr>
-          <w:color w:val="0070C0"/>
-        </w:rPr>
-        <w:t>Počítačové sítě, administrace, automatizace, switch, inventarizace</w:t>
-      </w:r>
+      <w:proofErr w:type="spellStart"/>
+      <w:r>
+        <w:rPr>
+          <w:color w:val="0070C0"/>
+        </w:rPr>
+        <w:t>Computer</w:t>
+      </w:r>
+      <w:proofErr w:type="spellEnd"/>
+      <w:r>
+        <w:rPr>
+          <w:color w:val="0070C0"/>
+        </w:rPr>
+        <w:t xml:space="preserve"> </w:t>
+      </w:r>
+      <w:proofErr w:type="spellStart"/>
+      <w:r>
+        <w:rPr>
+          <w:color w:val="0070C0"/>
+        </w:rPr>
+        <w:t>networks</w:t>
+      </w:r>
+      <w:proofErr w:type="spellEnd"/>
+      <w:r>
+        <w:rPr>
+          <w:color w:val="0070C0"/>
+        </w:rPr>
+        <w:t xml:space="preserve">, </w:t>
+      </w:r>
+      <w:proofErr w:type="spellStart"/>
+      <w:r>
+        <w:rPr>
+          <w:color w:val="0070C0"/>
+        </w:rPr>
+        <w:t>admi</w:t>
+      </w:r>
+      <w:r>
+        <w:rPr>
+          <w:color w:val="0070C0"/>
+        </w:rPr>
+        <w:t>nistration</w:t>
+      </w:r>
+      <w:proofErr w:type="spellEnd"/>
+      <w:r>
+        <w:rPr>
+          <w:color w:val="0070C0"/>
+        </w:rPr>
+        <w:t xml:space="preserve">, </w:t>
+      </w:r>
+      <w:proofErr w:type="spellStart"/>
+      <w:r>
+        <w:rPr>
+          <w:color w:val="0070C0"/>
+        </w:rPr>
+        <w:t>automatiz</w:t>
+      </w:r>
+      <w:r>
+        <w:rPr>
+          <w:color w:val="0070C0"/>
+        </w:rPr>
+        <w:t>ation</w:t>
+      </w:r>
+      <w:proofErr w:type="spellEnd"/>
+      <w:r>
+        <w:rPr>
+          <w:color w:val="0070C0"/>
+        </w:rPr>
+        <w:t xml:space="preserve">, switch, </w:t>
+      </w:r>
+      <w:proofErr w:type="spellStart"/>
+      <w:r>
+        <w:rPr>
+          <w:color w:val="0070C0"/>
+        </w:rPr>
+        <w:t>inventari</w:t>
+      </w:r>
+      <w:r>
+        <w:rPr>
+          <w:color w:val="0070C0"/>
+        </w:rPr>
+        <w:t>zation</w:t>
+      </w:r>
+      <w:proofErr w:type="spellEnd"/>
     </w:p>
     <w:p>
       <w:pPr>
@@ -2868,7 +4639,7 @@
           <w:r>
             <w:fldChar w:fldCharType="separate"/>
           </w:r>
-          <w:hyperlink w:anchor="_Toc96879554" w:history="1">
+          <w:hyperlink w:anchor="_Toc97478259" w:history="1">
             <w:r>
               <w:rPr>
                 <w:rStyle w:val="Hyperlink"/>
@@ -2895,7 +4666,7 @@
                 <w:noProof/>
                 <w:webHidden/>
               </w:rPr>
-              <w:instrText xml:space="preserve"> PAGEREF _Toc96879554 \h </w:instrText>
+              <w:instrText xml:space="preserve"> PAGEREF _Toc97478259 \h </w:instrText>
             </w:r>
             <w:r>
               <w:rPr>
@@ -2939,7 +4710,7 @@
               <w:lang w:eastAsia="cs-CZ"/>
             </w:rPr>
           </w:pPr>
-          <w:hyperlink w:anchor="_Toc96879555" w:history="1">
+          <w:hyperlink w:anchor="_Toc97478260" w:history="1">
             <w:r>
               <w:rPr>
                 <w:rStyle w:val="Hyperlink"/>
@@ -2981,7 +4752,7 @@
                 <w:noProof/>
                 <w:webHidden/>
               </w:rPr>
-              <w:instrText xml:space="preserve"> PAGEREF _Toc96879555 \h </w:instrText>
+              <w:instrText xml:space="preserve"> PAGEREF _Toc97478260 \h </w:instrText>
             </w:r>
             <w:r>
               <w:rPr>
@@ -3001,7 +4772,7 @@
                 <w:noProof/>
                 <w:webHidden/>
               </w:rPr>
-              <w:t>13</w:t>
+              <w:t>12</w:t>
             </w:r>
             <w:r>
               <w:rPr>
@@ -3025,7 +4796,7 @@
               <w:lang w:eastAsia="cs-CZ"/>
             </w:rPr>
           </w:pPr>
-          <w:hyperlink w:anchor="_Toc96879556" w:history="1">
+          <w:hyperlink w:anchor="_Toc97478261" w:history="1">
             <w:r>
               <w:rPr>
                 <w:rStyle w:val="Hyperlink"/>
@@ -3067,7 +4838,7 @@
                 <w:noProof/>
                 <w:webHidden/>
               </w:rPr>
-              <w:instrText xml:space="preserve"> PAGEREF _Toc96879556 \h </w:instrText>
+              <w:instrText xml:space="preserve"> PAGEREF _Toc97478261 \h </w:instrText>
             </w:r>
             <w:r>
               <w:rPr>
@@ -3087,7 +4858,7 @@
                 <w:noProof/>
                 <w:webHidden/>
               </w:rPr>
-              <w:t>13</w:t>
+              <w:t>12</w:t>
             </w:r>
             <w:r>
               <w:rPr>
@@ -3111,7 +4882,7 @@
               <w:lang w:eastAsia="cs-CZ"/>
             </w:rPr>
           </w:pPr>
-          <w:hyperlink w:anchor="_Toc96879557" w:history="1">
+          <w:hyperlink w:anchor="_Toc97478262" w:history="1">
             <w:r>
               <w:rPr>
                 <w:rStyle w:val="Hyperlink"/>
@@ -3153,7 +4924,7 @@
                 <w:noProof/>
                 <w:webHidden/>
               </w:rPr>
-              <w:instrText xml:space="preserve"> PAGEREF _Toc96879557 \h </w:instrText>
+              <w:instrText xml:space="preserve"> PAGEREF _Toc97478262 \h </w:instrText>
             </w:r>
             <w:r>
               <w:rPr>
@@ -3173,7 +4944,7 @@
                 <w:noProof/>
                 <w:webHidden/>
               </w:rPr>
-              <w:t>13</w:t>
+              <w:t>12</w:t>
             </w:r>
             <w:r>
               <w:rPr>
@@ -3197,7 +4968,7 @@
               <w:lang w:eastAsia="cs-CZ"/>
             </w:rPr>
           </w:pPr>
-          <w:hyperlink w:anchor="_Toc96879558" w:history="1">
+          <w:hyperlink w:anchor="_Toc97478263" w:history="1">
             <w:r>
               <w:rPr>
                 <w:rStyle w:val="Hyperlink"/>
@@ -3239,7 +5010,7 @@
                 <w:noProof/>
                 <w:webHidden/>
               </w:rPr>
-              <w:instrText xml:space="preserve"> PAGEREF _Toc96879558 \h </w:instrText>
+              <w:instrText xml:space="preserve"> PAGEREF _Toc97478263 \h </w:instrText>
             </w:r>
             <w:r>
               <w:rPr>
@@ -3259,7 +5030,7 @@
                 <w:noProof/>
                 <w:webHidden/>
               </w:rPr>
-              <w:t>13</w:t>
+              <w:t>12</w:t>
             </w:r>
             <w:r>
               <w:rPr>
@@ -3283,7 +5054,7 @@
               <w:lang w:eastAsia="cs-CZ"/>
             </w:rPr>
           </w:pPr>
-          <w:hyperlink w:anchor="_Toc96879559" w:history="1">
+          <w:hyperlink w:anchor="_Toc97478264" w:history="1">
             <w:r>
               <w:rPr>
                 <w:rStyle w:val="Hyperlink"/>
@@ -3325,7 +5096,7 @@
                 <w:noProof/>
                 <w:webHidden/>
               </w:rPr>
-              <w:instrText xml:space="preserve"> PAGEREF _Toc96879559 \h </w:instrText>
+              <w:instrText xml:space="preserve"> PAGEREF _Toc97478264 \h </w:instrText>
             </w:r>
             <w:r>
               <w:rPr>
@@ -3345,7 +5116,7 @@
                 <w:noProof/>
                 <w:webHidden/>
               </w:rPr>
-              <w:t>14</w:t>
+              <w:t>13</w:t>
             </w:r>
             <w:r>
               <w:rPr>
@@ -3369,7 +5140,7 @@
               <w:lang w:eastAsia="cs-CZ"/>
             </w:rPr>
           </w:pPr>
-          <w:hyperlink w:anchor="_Toc96879560" w:history="1">
+          <w:hyperlink w:anchor="_Toc97478265" w:history="1">
             <w:r>
               <w:rPr>
                 <w:rStyle w:val="Hyperlink"/>
@@ -3411,7 +5182,179 @@
                 <w:noProof/>
                 <w:webHidden/>
               </w:rPr>
-              <w:instrText xml:space="preserve"> PAGEREF _Toc96879560 \h </w:instrText>
+              <w:instrText xml:space="preserve"> PAGEREF _Toc97478265 \h </w:instrText>
+            </w:r>
+            <w:r>
+              <w:rPr>
+                <w:noProof/>
+                <w:webHidden/>
+              </w:rPr>
+            </w:r>
+            <w:r>
+              <w:rPr>
+                <w:noProof/>
+                <w:webHidden/>
+              </w:rPr>
+              <w:fldChar w:fldCharType="separate"/>
+            </w:r>
+            <w:r>
+              <w:rPr>
+                <w:noProof/>
+                <w:webHidden/>
+              </w:rPr>
+              <w:t>13</w:t>
+            </w:r>
+            <w:r>
+              <w:rPr>
+                <w:noProof/>
+                <w:webHidden/>
+              </w:rPr>
+              <w:fldChar w:fldCharType="end"/>
+            </w:r>
+          </w:hyperlink>
+        </w:p>
+        <w:p>
+          <w:pPr>
+            <w:pStyle w:val="TOC2"/>
+            <w:tabs>
+              <w:tab w:val="left" w:pos="1368"/>
+              <w:tab w:val="right" w:leader="dot" w:pos="9490"/>
+            </w:tabs>
+            <w:rPr>
+              <w:rFonts w:asciiTheme="minorHAnsi" w:eastAsiaTheme="minorEastAsia" w:hAnsiTheme="minorHAnsi" w:cstheme="minorBidi"/>
+              <w:noProof/>
+              <w:lang w:eastAsia="cs-CZ"/>
+            </w:rPr>
+          </w:pPr>
+          <w:hyperlink w:anchor="_Toc97478266" w:history="1">
+            <w:r>
+              <w:rPr>
+                <w:rStyle w:val="Hyperlink"/>
+                <w:noProof/>
+              </w:rPr>
+              <w:t>2.2</w:t>
+            </w:r>
+            <w:r>
+              <w:rPr>
+                <w:rFonts w:asciiTheme="minorHAnsi" w:eastAsiaTheme="minorEastAsia" w:hAnsiTheme="minorHAnsi" w:cstheme="minorBidi"/>
+                <w:noProof/>
+                <w:lang w:eastAsia="cs-CZ"/>
+              </w:rPr>
+              <w:tab/>
+            </w:r>
+            <w:r>
+              <w:rPr>
+                <w:rStyle w:val="Hyperlink"/>
+                <w:noProof/>
+              </w:rPr>
+              <w:t>Dostupné opensource nastroje</w:t>
+            </w:r>
+            <w:r>
+              <w:rPr>
+                <w:noProof/>
+                <w:webHidden/>
+              </w:rPr>
+              <w:tab/>
+            </w:r>
+            <w:r>
+              <w:rPr>
+                <w:noProof/>
+                <w:webHidden/>
+              </w:rPr>
+              <w:fldChar w:fldCharType="begin"/>
+            </w:r>
+            <w:r>
+              <w:rPr>
+                <w:noProof/>
+                <w:webHidden/>
+              </w:rPr>
+              <w:instrText xml:space="preserve"> PAGEREF _Toc97478266 \h </w:instrText>
+            </w:r>
+            <w:r>
+              <w:rPr>
+                <w:noProof/>
+                <w:webHidden/>
+              </w:rPr>
+            </w:r>
+            <w:r>
+              <w:rPr>
+                <w:noProof/>
+                <w:webHidden/>
+              </w:rPr>
+              <w:fldChar w:fldCharType="separate"/>
+            </w:r>
+            <w:r>
+              <w:rPr>
+                <w:noProof/>
+                <w:webHidden/>
+              </w:rPr>
+              <w:t>14</w:t>
+            </w:r>
+            <w:r>
+              <w:rPr>
+                <w:noProof/>
+                <w:webHidden/>
+              </w:rPr>
+              <w:fldChar w:fldCharType="end"/>
+            </w:r>
+          </w:hyperlink>
+        </w:p>
+        <w:p>
+          <w:pPr>
+            <w:pStyle w:val="TOC1"/>
+            <w:tabs>
+              <w:tab w:val="left" w:pos="981"/>
+              <w:tab w:val="right" w:leader="dot" w:pos="9490"/>
+            </w:tabs>
+            <w:rPr>
+              <w:rFonts w:asciiTheme="minorHAnsi" w:eastAsiaTheme="minorEastAsia" w:hAnsiTheme="minorHAnsi" w:cstheme="minorBidi"/>
+              <w:noProof/>
+              <w:lang w:eastAsia="cs-CZ"/>
+            </w:rPr>
+          </w:pPr>
+          <w:hyperlink w:anchor="_Toc97478267" w:history="1">
+            <w:r>
+              <w:rPr>
+                <w:rStyle w:val="Hyperlink"/>
+                <w:noProof/>
+              </w:rPr>
+              <w:t>3</w:t>
+            </w:r>
+            <w:r>
+              <w:rPr>
+                <w:rFonts w:asciiTheme="minorHAnsi" w:eastAsiaTheme="minorEastAsia" w:hAnsiTheme="minorHAnsi" w:cstheme="minorBidi"/>
+                <w:noProof/>
+                <w:lang w:eastAsia="cs-CZ"/>
+              </w:rPr>
+              <w:tab/>
+            </w:r>
+            <w:r>
+              <w:rPr>
+                <w:rStyle w:val="Hyperlink"/>
+                <w:noProof/>
+              </w:rPr>
+              <w:t>Analýza</w:t>
+            </w:r>
+            <w:r>
+              <w:rPr>
+                <w:noProof/>
+                <w:webHidden/>
+              </w:rPr>
+              <w:tab/>
+            </w:r>
+            <w:r>
+              <w:rPr>
+                <w:noProof/>
+                <w:webHidden/>
+              </w:rPr>
+              <w:fldChar w:fldCharType="begin"/>
+            </w:r>
+            <w:r>
+              <w:rPr>
+                <w:noProof/>
+                <w:webHidden/>
+              </w:rPr>
+              <w:instrText xml:space="preserve"> PAGEREF _Toc97478267 \h </w:instrText>
             </w:r>
             <w:r>
               <w:rPr>
@@ -3454,7 +5397,7 @@
               <w:lang w:eastAsia="cs-CZ"/>
             </w:rPr>
           </w:pPr>
-          <w:hyperlink w:anchor="_Toc96879561" w:history="1">
+          <w:hyperlink w:anchor="_Toc97478268" w:history="1">
             <w:r>
               <w:rPr>
                 <w:rStyle w:val="Hyperlink"/>
@@ -3481,7 +5424,7 @@
                 <w:noProof/>
                 <w:webHidden/>
               </w:rPr>
-              <w:instrText xml:space="preserve"> PAGEREF _Toc96879561 \h </w:instrText>
+              <w:instrText xml:space="preserve"> PAGEREF _Toc97478268 \h </w:instrText>
             </w:r>
             <w:r>
               <w:rPr>
@@ -3501,7 +5444,7 @@
                 <w:noProof/>
                 <w:webHidden/>
               </w:rPr>
-              <w:t>16</w:t>
+              <w:t>17</w:t>
             </w:r>
             <w:r>
               <w:rPr>
@@ -3524,7 +5467,7 @@
               <w:lang w:eastAsia="cs-CZ"/>
             </w:rPr>
           </w:pPr>
-          <w:hyperlink w:anchor="_Toc96879562" w:history="1">
+          <w:hyperlink w:anchor="_Toc97478269" w:history="1">
             <w:r>
               <w:rPr>
                 <w:rStyle w:val="Hyperlink"/>
@@ -3551,7 +5494,7 @@
                 <w:noProof/>
                 <w:webHidden/>
               </w:rPr>
-              <w:instrText xml:space="preserve"> PAGEREF _Toc96879562 \h </w:instrText>
+              <w:instrText xml:space="preserve"> PAGEREF _Toc97478269 \h </w:instrText>
             </w:r>
             <w:r>
               <w:rPr>
@@ -3571,7 +5514,7 @@
                 <w:noProof/>
                 <w:webHidden/>
               </w:rPr>
-              <w:t>17</w:t>
+              <w:t>18</w:t>
             </w:r>
             <w:r>
               <w:rPr>
@@ -3594,7 +5537,7 @@
               <w:lang w:eastAsia="cs-CZ"/>
             </w:rPr>
           </w:pPr>
-          <w:hyperlink w:anchor="_Toc96879563" w:history="1">
+          <w:hyperlink w:anchor="_Toc97478270" w:history="1">
             <w:r>
               <w:rPr>
                 <w:rStyle w:val="Hyperlink"/>
@@ -3621,7 +5564,7 @@
                 <w:noProof/>
                 <w:webHidden/>
               </w:rPr>
-              <w:instrText xml:space="preserve"> PAGEREF _Toc96879563 \h </w:instrText>
+              <w:instrText xml:space="preserve"> PAGEREF _Toc97478270 \h </w:instrText>
             </w:r>
             <w:r>
               <w:rPr>
@@ -3641,7 +5584,7 @@
                 <w:noProof/>
                 <w:webHidden/>
               </w:rPr>
-              <w:t>18</w:t>
+              <w:t>19</w:t>
             </w:r>
             <w:r>
               <w:rPr>
@@ -3664,7 +5607,7 @@
               <w:lang w:eastAsia="cs-CZ"/>
             </w:rPr>
           </w:pPr>
-          <w:hyperlink w:anchor="_Toc96879564" w:history="1">
+          <w:hyperlink w:anchor="_Toc97478271" w:history="1">
             <w:r>
               <w:rPr>
                 <w:rStyle w:val="Hyperlink"/>
@@ -3691,7 +5634,7 @@
                 <w:noProof/>
                 <w:webHidden/>
               </w:rPr>
-              <w:instrText xml:space="preserve"> PAGEREF _Toc96879564 \h </w:instrText>
+              <w:instrText xml:space="preserve"> PAGEREF _Toc97478271 \h </w:instrText>
             </w:r>
             <w:r>
               <w:rPr>
@@ -3711,7 +5654,7 @@
                 <w:noProof/>
                 <w:webHidden/>
               </w:rPr>
-              <w:t>20</w:t>
+              <w:t>21</w:t>
             </w:r>
             <w:r>
               <w:rPr>
@@ -3734,7 +5677,7 @@
               <w:lang w:eastAsia="cs-CZ"/>
             </w:rPr>
           </w:pPr>
-          <w:hyperlink w:anchor="_Toc96879565" w:history="1">
+          <w:hyperlink w:anchor="_Toc97478272" w:history="1">
             <w:r>
               <w:rPr>
                 <w:rStyle w:val="Hyperlink"/>
@@ -3761,7 +5704,7 @@
                 <w:noProof/>
                 <w:webHidden/>
               </w:rPr>
-              <w:instrText xml:space="preserve"> PAGEREF _Toc96879565 \h </w:instrText>
+              <w:instrText xml:space="preserve"> PAGEREF _Toc97478272 \h </w:instrText>
             </w:r>
             <w:r>
               <w:rPr>
@@ -3781,7 +5724,7 @@
                 <w:noProof/>
                 <w:webHidden/>
               </w:rPr>
-              <w:t>21</w:t>
+              <w:t>22</w:t>
             </w:r>
             <w:r>
               <w:rPr>
@@ -3804,7 +5747,7 @@
               <w:lang w:eastAsia="cs-CZ"/>
             </w:rPr>
           </w:pPr>
-          <w:hyperlink w:anchor="_Toc96879566" w:history="1">
+          <w:hyperlink w:anchor="_Toc97478273" w:history="1">
             <w:r>
               <w:rPr>
                 <w:rStyle w:val="Hyperlink"/>
@@ -3831,7 +5774,7 @@
                 <w:noProof/>
                 <w:webHidden/>
               </w:rPr>
-              <w:instrText xml:space="preserve"> PAGEREF _Toc96879566 \h </w:instrText>
+              <w:instrText xml:space="preserve"> PAGEREF _Toc97478273 \h </w:instrText>
             </w:r>
             <w:r>
               <w:rPr>
@@ -3851,7 +5794,7 @@
                 <w:noProof/>
                 <w:webHidden/>
               </w:rPr>
-              <w:t>22</w:t>
+              <w:t>23</w:t>
             </w:r>
             <w:r>
               <w:rPr>
@@ -3874,7 +5817,7 @@
               <w:lang w:eastAsia="cs-CZ"/>
             </w:rPr>
           </w:pPr>
-          <w:hyperlink w:anchor="_Toc96879567" w:history="1">
+          <w:hyperlink w:anchor="_Toc97478274" w:history="1">
             <w:r>
               <w:rPr>
                 <w:rStyle w:val="Hyperlink"/>
@@ -3901,7 +5844,7 @@
                 <w:noProof/>
                 <w:webHidden/>
               </w:rPr>
-              <w:instrText xml:space="preserve"> PAGEREF _Toc96879567 \h </w:instrText>
+              <w:instrText xml:space="preserve"> PAGEREF _Toc97478274 \h </w:instrText>
             </w:r>
             <w:r>
               <w:rPr>
@@ -3921,7 +5864,7 @@
                 <w:noProof/>
                 <w:webHidden/>
               </w:rPr>
-              <w:t>23</w:t>
+              <w:t>24</w:t>
             </w:r>
             <w:r>
               <w:rPr>
@@ -4059,7 +6002,7 @@
         </w:numPr>
         <w:ind w:left="432"/>
       </w:pPr>
-      <w:bookmarkStart w:id="1" w:name="_Toc96879554"/>
+      <w:bookmarkStart w:id="1" w:name="_Toc97478259"/>
       <w:r>
         <w:t>Úvod</w:t>
       </w:r>
@@ -4073,13 +6016,7 @@
         <w:t xml:space="preserve">V mé bakalářské práci se převážně </w:t>
       </w:r>
       <w:r>
-        <w:t>v</w:t>
-      </w:r>
-      <w:r>
-        <w:t>ěnuji</w:t>
-      </w:r>
-      <w:r>
-        <w:t xml:space="preserve"> tématu </w:t>
+        <w:t xml:space="preserve">věnuji tématu </w:t>
       </w:r>
       <w:r>
         <w:t>profylaxe síťových prvků</w:t>
@@ -4091,10 +6028,19 @@
         <w:t>.</w:t>
       </w:r>
       <w:r>
-        <w:t xml:space="preserve"> </w:t>
-      </w:r>
-      <w:r>
-        <w:t>Ačkoli by se mohlo na první pohled zdát, že síťová dokumentace a administrace nejsou tak tíživé a náročné úlohy, ze své vlastní zkušenosti vím, že se jedná o vcelku komplexní problém. Z několika desítek projektů pro střední a velké firmy, na kterých jsem v rámci své pracovní náplně podílel, jsem si mohl udělat obrázek, jak moc je síťová infrastruktura a její dokumentace podceňovaná. Z jednoduchého průzkumu u zákazníků a síťových specialistů jasně vyplívá, proč je administrace a dokumentace ve firmách na nízké úrovni. Jedná se totiž zpravidla o inventární a repetitivní práci. I když jde o neoblíbenou úlohu, která má na první pohled málo využití, tak hraje obrovskou roli v řešení incidentů a výrazně ovlivňuje bezpečnost celé firmy. Se stále se měnicí topologií a inventářem síťových prvků je časově náročné udržovat aktuální stav celého prostředí. K mému velkému překvapení se většina firem o komplexní dokumentaci vůbec nestará a pokud ano, většinu práce provádí administrátoři ‚ručně‘ – tedy bez použití automatizovaných programů a nástrojů.</w:t>
+        <w:t xml:space="preserve"> Ačkoli by se mohlo na první pohled zdát, že síťová dokumentace a administrace nejsou tak tíživé a náročné úlohy, ze své vlastní zkušenosti vím, že se jedná o vcelku komplexní problém. Z několika desítek projektů pro střední a velké firmy, na kterých jsem v rámci své pracovní náplně podílel, jsem si mohl udělat obrázek, jak moc je síťová infrastruktura a její dokumentace podceňovaná. Z jednoduchého průzkumu u zákazníků a síťových specialistů jasně vyplívá, proč je administrace a dokumentace ve firmách na nízké úrovni. Jedná se totiž zpravidla o inventární a repetitivní práci. I když jde o neoblíbenou úlohu, která má na první pohled málo využití, tak hraje obrovskou roli v řešení incidentů a výrazně ovlivňuje bezpečnost celé firmy. Se stále se měnicí topologií a inventářem síťových prvků je časově náročné udržovat aktuální stav celého prostředí. K mému velkému překvapení se většina firem o komplexní dokumentaci vůbec nestará a pokud ano, většinu práce provádí administrátoři </w:t>
+      </w:r>
+      <w:r>
+        <w:t>„</w:t>
+      </w:r>
+      <w:r>
+        <w:t>ručně</w:t>
+      </w:r>
+      <w:r>
+        <w:t>“</w:t>
+      </w:r>
+      <w:r>
+        <w:t xml:space="preserve"> – tedy bez použití automatizovaných programů a nástrojů.</w:t>
       </w:r>
     </w:p>
     <w:p>
@@ -4408,47 +6354,6 @@
     </w:p>
     <w:p>
       <w:pPr>
-        <w:pStyle w:val="BodyText"/>
-        <w:ind w:right="56"/>
-        <w:jc w:val="center"/>
-        <w:rPr>
-          <w:color w:val="000009"/>
-          <w:w w:val="99"/>
-        </w:rPr>
-      </w:pPr>
-    </w:p>
-    <w:p>
-      <w:pPr>
-        <w:pStyle w:val="BodyText"/>
-        <w:ind w:right="56"/>
-        <w:jc w:val="center"/>
-        <w:rPr>
-          <w:color w:val="000009"/>
-          <w:w w:val="99"/>
-        </w:rPr>
-      </w:pPr>
-    </w:p>
-    <w:p>
-      <w:pPr>
-        <w:pStyle w:val="BodyText"/>
-        <w:ind w:right="56"/>
-        <w:jc w:val="center"/>
-        <w:rPr>
-          <w:color w:val="000009"/>
-          <w:w w:val="99"/>
-        </w:rPr>
-      </w:pPr>
-    </w:p>
-    <w:p>
-      <w:pPr>
-        <w:pStyle w:val="BodyText"/>
-        <w:ind w:right="56"/>
-        <w:jc w:val="center"/>
-      </w:pPr>
-    </w:p>
-    <w:p>
-      <w:pPr>
-        <w:jc w:val="center"/>
         <w:sectPr>
           <w:pgSz w:w="11900" w:h="16840"/>
           <w:pgMar w:top="620" w:right="740" w:bottom="280" w:left="1660" w:header="720" w:footer="720" w:gutter="0"/>
@@ -4459,7 +6364,7 @@
     <w:p>
       <w:pPr>
         <w:spacing w:before="89"/>
-        <w:ind w:left="328" w:right="405"/>
+        <w:ind w:right="405"/>
         <w:jc w:val="both"/>
         <w:rPr>
           <w:i/>
@@ -4507,7 +6412,7 @@
       <w:bookmarkStart w:id="2" w:name="1_Teoretická_východiska_(není_název_kapi"/>
       <w:bookmarkStart w:id="3" w:name="_Toc531008010"/>
       <w:bookmarkStart w:id="4" w:name="_Toc34565748"/>
-      <w:bookmarkStart w:id="5" w:name="_Toc96879555"/>
+      <w:bookmarkStart w:id="5" w:name="_Toc97478260"/>
       <w:bookmarkEnd w:id="2"/>
       <w:r>
         <w:t>Úvod</w:t>
@@ -4536,7 +6441,7 @@
       <w:pPr>
         <w:pStyle w:val="Heading2"/>
       </w:pPr>
-      <w:bookmarkStart w:id="6" w:name="_Toc96879556"/>
+      <w:bookmarkStart w:id="6" w:name="_Toc97478261"/>
       <w:r>
         <w:t>Motivace</w:t>
       </w:r>
@@ -4548,13 +6453,46 @@
         <w:t xml:space="preserve">Hlavní motivací ke zvolení </w:t>
       </w:r>
       <w:r>
-        <w:t>tohoto tématu byla především snaha zefektivnit a automatizovat soubor akcí, které se používají k vytvoření takzvané profylaxe. Skládá se zejména z kontroly a získaní dat ze síťových prvků a jejich následné vyhodnocení. Vzhledem k tomu že pracuji ve firmě, která nabízí profylaxi jako jeden z jejich mnoha produktů</w:t>
-      </w:r>
-      <w:r>
-        <w:t xml:space="preserve"> a dosavadní postup byl tvořen převážně manuálními kroky</w:t>
-      </w:r>
-      <w:r>
-        <w:t xml:space="preserve"> (přihlášení do síťových prvků a jejich zkontrolování, kopírovaní dat z terminálu) rozhodl jsem se celý tento postup zefektivnit jak časově, tak i z pohledu využití lidských zdrojů.</w:t>
+        <w:t>tohoto tématu byla především snaha zefektivnit a automatizovat soubor</w:t>
+      </w:r>
+      <w:r>
+        <w:t xml:space="preserve"> úkonů</w:t>
+      </w:r>
+      <w:r>
+        <w:t>, které se používají k vytvoření takzvané profylaxe. Skládá se zejména z kontroly a získaní dat ze síťových prvků a jejich následné vyhodnocení. Vzhledem k tomu že pracuji ve firmě, která nabízí profylaxi jako jeden z mnoha produktů</w:t>
+      </w:r>
+      <w:r>
+        <w:t xml:space="preserve"> a dosavadní postup byl tvořen převážně kroky</w:t>
+      </w:r>
+      <w:r>
+        <w:t xml:space="preserve">, u kterých byla potřeba stálá intervence technika, jako je například </w:t>
+      </w:r>
+      <w:r>
+        <w:t xml:space="preserve">přihlášení </w:t>
+      </w:r>
+      <w:r>
+        <w:t xml:space="preserve">se </w:t>
+      </w:r>
+      <w:r>
+        <w:t>do síťových prvků a</w:t>
+      </w:r>
+      <w:r>
+        <w:t xml:space="preserve"> následný </w:t>
+      </w:r>
+      <w:r>
+        <w:t>manuální</w:t>
+      </w:r>
+      <w:r>
+        <w:t xml:space="preserve"> sběr informací přímo z příkazové řádky nebo tvoření tabulek,</w:t>
+      </w:r>
+      <w:r>
+        <w:t xml:space="preserve"> rozhodl jsem se celý tento postup zefektivnit jak časově, tak i z pohledu využití lidských zdrojů.</w:t>
+      </w:r>
+      <w:r>
+        <w:t xml:space="preserve"> Téma automatizace je mi velmi blízké a v mém oboru působnosti se bez něj nelze obejít.</w:t>
+      </w:r>
+      <w:r>
+        <w:t xml:space="preserve"> V dnešním rychle se měnícím světě je potřeba využívat možnosti nejnovějších technologií pro automatizaci a stále tak zefektivňovat a šetřit čas na úlohy, které zatím stroje nejsou schopny vykonat za nás. </w:t>
       </w:r>
     </w:p>
     <w:p/>
@@ -4562,7 +6500,7 @@
       <w:pPr>
         <w:pStyle w:val="Heading2"/>
       </w:pPr>
-      <w:bookmarkStart w:id="7" w:name="_Toc96879557"/>
+      <w:bookmarkStart w:id="7" w:name="_Toc97478262"/>
       <w:r>
         <w:t>Struktura</w:t>
       </w:r>
@@ -4583,7 +6521,19 @@
         <w:t xml:space="preserve"> srovnání dosavadních nástrojů </w:t>
       </w:r>
       <w:r>
-        <w:t xml:space="preserve">na trhu. Hlavní náplní praktické části je vytvoření skriptu se všemi náležitostmi jako je </w:t>
+        <w:t>na trhu</w:t>
+      </w:r>
+      <w:r>
+        <w:t xml:space="preserve"> a jejich výhody i nevýhody.</w:t>
+      </w:r>
+      <w:r>
+        <w:t xml:space="preserve"> Hlavní náplní praktické části je </w:t>
+      </w:r>
+      <w:r>
+        <w:t xml:space="preserve">poté </w:t>
+      </w:r>
+      <w:r>
+        <w:t xml:space="preserve">vytvoření skriptu se všemi náležitostmi jako je </w:t>
       </w:r>
       <w:r>
         <w:t xml:space="preserve">například </w:t>
@@ -4603,7 +6553,7 @@
       <w:pPr>
         <w:pStyle w:val="Heading2"/>
       </w:pPr>
-      <w:bookmarkStart w:id="8" w:name="_Toc96879558"/>
+      <w:bookmarkStart w:id="8" w:name="_Toc97478263"/>
       <w:r>
         <w:t>Cíl</w:t>
       </w:r>
@@ -4611,53 +6561,65 @@
     </w:p>
     <w:p/>
     <w:p>
-      <w:r>
-        <w:t xml:space="preserve">Hlavním cílem této bakalářské práce je vytvoření </w:t>
-      </w:r>
-      <w:r>
-        <w:t>programu, který výrazně usnadní a zjednoduší dokumentaci síťové infrastruktury a skrz lepší znalost prostředí pomůže zvýšit úroveň zabezpečení.</w:t>
-      </w:r>
-      <w:r>
-        <w:t xml:space="preserve"> Největší důraz </w:t>
-      </w:r>
-      <w:r>
-        <w:t>bude</w:t>
-      </w:r>
-      <w:r>
-        <w:t xml:space="preserve"> kladen na automatizaci celého řešení profylaxe. </w:t>
-      </w:r>
-      <w:r>
-        <w:t xml:space="preserve">Výstupem programu </w:t>
-      </w:r>
-      <w:r>
-        <w:t>budou tabulky se seznamem prvků</w:t>
-      </w:r>
-      <w:r>
-        <w:t xml:space="preserve"> a jejich informacemi společně s best-practise principy pro zabezpečení a zvýšení transparentnosti síťové infrastruktury. Program bude mít konfigurační soubor a dokumentaci pomocí které půjde script jednoduše upravit </w:t>
-      </w:r>
-      <w:r>
-        <w:t>podle toho, co bude dané řešení potřebovat. Script bude primárně podporovat prvky od výrobce Huawei a Cisco.</w:t>
-      </w:r>
-    </w:p>
-    <w:bookmarkEnd w:id="3"/>
-    <w:bookmarkEnd w:id="4"/>
-    <w:p>
-      <w:pPr>
-        <w:pStyle w:val="BodyText"/>
-        <w:ind w:left="794" w:right="848"/>
-        <w:jc w:val="center"/>
+      <w:pPr>
         <w:sectPr>
           <w:pgSz w:w="11900" w:h="16840"/>
           <w:pgMar w:top="620" w:right="740" w:bottom="280" w:left="1660" w:header="720" w:footer="720" w:gutter="0"/>
           <w:cols w:space="720"/>
         </w:sectPr>
       </w:pPr>
+      <w:r>
+        <w:t xml:space="preserve">Hlavním cílem této bakalářské práce je vytvoření programu, který výrazně usnadní a zjednoduší dokumentaci síťové infrastruktury a skrz lepší znalost prostředí pomůže zvýšit úroveň zabezpečení. Největší důraz </w:t>
+      </w:r>
+      <w:r>
+        <w:t>bude</w:t>
+      </w:r>
+      <w:r>
+        <w:t xml:space="preserve"> kladen na automatizaci celého řešení profylaxe. </w:t>
+      </w:r>
+      <w:r>
+        <w:t>Výstupem programu budou tabulky se seznamem prvků</w:t>
+      </w:r>
+      <w:r>
+        <w:t xml:space="preserve"> a jejich informacemi společně s </w:t>
+      </w:r>
+      <w:proofErr w:type="spellStart"/>
+      <w:r>
+        <w:t>best-practise</w:t>
+      </w:r>
+      <w:proofErr w:type="spellEnd"/>
+      <w:r>
+        <w:t xml:space="preserve"> principy pro zabezpečení a zvýšení transparentnosti síťové infrastruktury. Program bude mít konfigurační soubor a dokumentaci pomocí které </w:t>
+      </w:r>
+      <w:r>
+        <w:t>bude možno</w:t>
+      </w:r>
+      <w:r>
+        <w:t xml:space="preserve"> script jednoduše upravit </w:t>
+      </w:r>
+      <w:r>
+        <w:t xml:space="preserve">podle toho, co bude dané řešení </w:t>
+      </w:r>
+      <w:r>
+        <w:t>vyžadovat</w:t>
+      </w:r>
+      <w:r>
+        <w:t xml:space="preserve">. </w:t>
+      </w:r>
+      <w:r>
+        <w:t>Program</w:t>
+      </w:r>
+      <w:r>
+        <w:t xml:space="preserve"> bude primárně podporovat prvky od výrobce Huawei a Cisco.</w:t>
+      </w:r>
+      <w:bookmarkEnd w:id="3"/>
+      <w:bookmarkEnd w:id="4"/>
     </w:p>
     <w:p>
       <w:pPr>
         <w:pStyle w:val="Heading1"/>
       </w:pPr>
-      <w:bookmarkStart w:id="9" w:name="_Toc96879559"/>
+      <w:bookmarkStart w:id="9" w:name="_Toc97478264"/>
       <w:r>
         <w:lastRenderedPageBreak/>
         <w:t>Rešerše a průzkum trhu</w:t>
@@ -4687,7 +6649,7 @@
         <w:pStyle w:val="Heading2"/>
       </w:pPr>
       <w:bookmarkStart w:id="10" w:name="2.1_Nadpis_úrovně_2"/>
-      <w:bookmarkStart w:id="11" w:name="_Toc96879560"/>
+      <w:bookmarkStart w:id="11" w:name="_Toc97478265"/>
       <w:bookmarkEnd w:id="10"/>
       <w:r>
         <w:t>Existující komerční řešení</w:t>
@@ -4733,22 +6695,71 @@
         <w:t xml:space="preserve"> zařízeních. </w:t>
       </w:r>
       <w:r>
-        <w:t xml:space="preserve">Se stále narůstajícím rizikem kyberútoků je důležité mít svou infrastrukturu pod kontrolou, mít aplikované nejnovější opravy chyb a dělat pravidelné kontroly zabezpečení. </w:t>
+        <w:t>Se stále narůstajícím rizikem kyberútoků je důležité mít svou infrastrukturu pod kontrolou, mít aplikované nejnovější opravy chyb a dělat pravidelné kontroly zabezpečení.</w:t>
+      </w:r>
+      <w:r>
+        <w:t xml:space="preserve"> S tím souvisí i </w:t>
+      </w:r>
+      <w:r>
+        <w:t>délka</w:t>
+      </w:r>
+      <w:r>
+        <w:t xml:space="preserve"> </w:t>
+      </w:r>
+      <w:r>
+        <w:t>podpor</w:t>
+      </w:r>
+      <w:r>
+        <w:t>y</w:t>
+      </w:r>
+      <w:r>
+        <w:t xml:space="preserve"> zařízení od výrobce</w:t>
+      </w:r>
+      <w:r>
+        <w:t>, která garantuje vydávání patchů a nových verzí s opravami chyb ať už z hlediska funkčního nebo bezpečnostního. U různých modelů se časový úsek podpory liší a je tak velmi důležité mít přehled a dostatek informací o každém zařízení v síti.</w:t>
+      </w:r>
+      <w:r>
+        <w:t xml:space="preserve"> </w:t>
+      </w:r>
+      <w:r>
+        <w:t xml:space="preserve"> </w:t>
       </w:r>
     </w:p>
     <w:p/>
     <w:p>
       <w:r>
-        <w:t>Jeden z největších hráčů na trhu se síťovou administrací je SolarWinds.</w:t>
-      </w:r>
-      <w:r>
-        <w:t xml:space="preserve"> SolarWinds nabízí velké množství systému a služeb, které ulehčují práci </w:t>
+        <w:t xml:space="preserve">Jeden z největších hráčů na trhu se síťovou administrací je </w:t>
+      </w:r>
+      <w:proofErr w:type="spellStart"/>
+      <w:r>
+        <w:t>SolarWinds</w:t>
+      </w:r>
+      <w:proofErr w:type="spellEnd"/>
+      <w:r>
+        <w:t>.</w:t>
+      </w:r>
+      <w:r>
+        <w:t xml:space="preserve"> </w:t>
+      </w:r>
+      <w:proofErr w:type="spellStart"/>
+      <w:r>
+        <w:t>SolarWinds</w:t>
+      </w:r>
+      <w:proofErr w:type="spellEnd"/>
+      <w:r>
+        <w:t xml:space="preserve"> nabízí velké množství systému a služeb, které ulehčují práci </w:t>
       </w:r>
       <w:r>
         <w:t xml:space="preserve">nejen </w:t>
       </w:r>
       <w:r>
-        <w:t>síťovým administrátorům.</w:t>
+        <w:t>síťovým administrátorům</w:t>
+      </w:r>
+      <w:r>
+        <w:t xml:space="preserve"> ale také provozním inženýrům a jiným specialistům</w:t>
+      </w:r>
+      <w:r>
+        <w:t>.</w:t>
       </w:r>
       <w:r>
         <w:t xml:space="preserve"> </w:t>
@@ -4787,7 +6798,10 @@
         <w:t xml:space="preserve"> které menší podniky </w:t>
       </w:r>
       <w:r>
-        <w:t xml:space="preserve">nevyužijí </w:t>
+        <w:t>nevyužijí</w:t>
+      </w:r>
+      <w:r>
+        <w:t xml:space="preserve">, </w:t>
       </w:r>
       <w:r>
         <w:t xml:space="preserve">nebo </w:t>
@@ -4807,98 +6821,543 @@
       <w:r>
         <w:t xml:space="preserve"> tohoto nástroje.</w:t>
       </w:r>
+    </w:p>
+    <w:p/>
+    <w:p>
+      <w:r>
+        <w:t xml:space="preserve">Relativně nová firma </w:t>
+      </w:r>
+      <w:proofErr w:type="spellStart"/>
+      <w:r>
+        <w:t>Armis</w:t>
+      </w:r>
+      <w:proofErr w:type="spellEnd"/>
+      <w:r>
+        <w:t xml:space="preserve">, která byla založena v roce 2015 patří mezi špičky v odvětví zabezpečení a inventarizace </w:t>
+      </w:r>
+      <w:r>
+        <w:t xml:space="preserve">počítačových sítí. Softwarová platforma je nasazována v cloudu, do kterého se skrz </w:t>
+      </w:r>
+      <w:r>
+        <w:t xml:space="preserve">centrálního </w:t>
+      </w:r>
+      <w:r>
+        <w:t xml:space="preserve">agenta </w:t>
+      </w:r>
+      <w:r>
+        <w:t>posílá</w:t>
+      </w:r>
+      <w:r>
+        <w:t xml:space="preserve"> </w:t>
+      </w:r>
+      <w:r>
+        <w:t>telemetrie</w:t>
+      </w:r>
+      <w:r>
+        <w:t xml:space="preserve"> </w:t>
+      </w:r>
+      <w:r>
+        <w:t>pro</w:t>
+      </w:r>
+      <w:r>
+        <w:t xml:space="preserve"> následné vyhodnocení. Výhodou je obrovská databáze zařízení od </w:t>
+      </w:r>
+      <w:proofErr w:type="spellStart"/>
+      <w:r>
+        <w:t>switch</w:t>
+      </w:r>
+      <w:r>
+        <w:t>ů</w:t>
+      </w:r>
+      <w:proofErr w:type="spellEnd"/>
+      <w:r>
+        <w:t xml:space="preserve"> předních výrobců po různá IOT zařízení, díky které může systém vyhodnotit o jaké zařízení se jedná a například okamžitě použít takzvaný „</w:t>
+      </w:r>
+      <w:proofErr w:type="spellStart"/>
+      <w:r>
+        <w:t>Vi</w:t>
+      </w:r>
+      <w:r>
+        <w:t>r</w:t>
+      </w:r>
+      <w:r>
+        <w:t>tual</w:t>
+      </w:r>
+      <w:proofErr w:type="spellEnd"/>
+      <w:r>
+        <w:t xml:space="preserve"> </w:t>
+      </w:r>
+      <w:proofErr w:type="spellStart"/>
+      <w:r>
+        <w:t>Patching</w:t>
+      </w:r>
+      <w:proofErr w:type="spellEnd"/>
+      <w:r>
+        <w:t>“ pro ochranu zařízení bez nutnosti instalace softwaru přímo na daném zařízení.</w:t>
+      </w:r>
+    </w:p>
+    <w:p/>
+    <w:p>
+      <w:r>
+        <w:t xml:space="preserve">Další společností, která </w:t>
+      </w:r>
+      <w:r>
+        <w:t xml:space="preserve">se specializuje na automatizaci síťové administrace je firma </w:t>
+      </w:r>
+      <w:proofErr w:type="spellStart"/>
+      <w:r>
+        <w:t>Auvik</w:t>
+      </w:r>
+      <w:proofErr w:type="spellEnd"/>
+      <w:r>
+        <w:t xml:space="preserve">. Software této </w:t>
+      </w:r>
+      <w:r>
+        <w:t>firmy,</w:t>
+      </w:r>
+      <w:r>
+        <w:t xml:space="preserve"> který je designován </w:t>
+      </w:r>
+      <w:r>
+        <w:t xml:space="preserve">tak, </w:t>
+      </w:r>
+      <w:r>
+        <w:t>aby běžel přímo v</w:t>
+      </w:r>
+      <w:r>
+        <w:t> </w:t>
+      </w:r>
+      <w:r>
+        <w:t>cloudu</w:t>
+      </w:r>
+      <w:r>
+        <w:t xml:space="preserve">, nabízí propracované funkce a širokou podporu </w:t>
+      </w:r>
+      <w:r>
+        <w:t xml:space="preserve">zařízení od mnoha výrobců. </w:t>
+      </w:r>
+      <w:proofErr w:type="spellStart"/>
+      <w:r>
+        <w:t>Auvik</w:t>
+      </w:r>
+      <w:proofErr w:type="spellEnd"/>
+      <w:r>
+        <w:t xml:space="preserve"> klade velký důraz na automatizaci a jednoduchost používaní</w:t>
+      </w:r>
+      <w:r>
+        <w:t xml:space="preserve"> a nabízí také mnoho integrací do nástrojů třetích stran jako je například komunikační nástroj </w:t>
+      </w:r>
+      <w:proofErr w:type="spellStart"/>
+      <w:r>
+        <w:t>Slack</w:t>
+      </w:r>
+      <w:proofErr w:type="spellEnd"/>
+      <w:r>
+        <w:t xml:space="preserve"> nebo </w:t>
+      </w:r>
+      <w:proofErr w:type="spellStart"/>
+      <w:r>
+        <w:t>ticketovací</w:t>
+      </w:r>
+      <w:proofErr w:type="spellEnd"/>
+      <w:r>
+        <w:t xml:space="preserve"> systém </w:t>
+      </w:r>
+      <w:proofErr w:type="spellStart"/>
+      <w:r>
+        <w:t>F</w:t>
+      </w:r>
+      <w:r>
+        <w:t>reshdesk</w:t>
+      </w:r>
+      <w:proofErr w:type="spellEnd"/>
+      <w:r>
+        <w:t>.</w:t>
+      </w:r>
+    </w:p>
+    <w:p/>
+    <w:p>
+      <w:r>
+        <w:t>Obecně by se dalo tvrdit, že na trhu existuje již velké množství řešení</w:t>
+      </w:r>
+      <w:r>
+        <w:t xml:space="preserve">, které jsou schopna spolehlivě, ale hlavně automatizovaně vyřešit problém inventarizace a následného zabezpečení zařízení na síti. Většina firem je ale primárně soustředěna na velké firmy a korporace kde z důvodu obrovského počtu zařízení není možnost udržovat přehled a transparentnost infrastruktury bez použití </w:t>
+      </w:r>
+      <w:r>
+        <w:t xml:space="preserve">moderního softwaru. Z důvodu nutnosti minimalizace nákladů se u malých či středních společností se najde spoustu firem, které si jednoduše nemohou dovolit některý s výše uvedených komplexních řešení. V praxi to poté často vypadá tak, že se </w:t>
+      </w:r>
+      <w:r>
+        <w:t xml:space="preserve">veškeré úkony spojené se správou zařízení nechávají na zpravidla malém týmu síťových správců, kteří bývají plně </w:t>
+      </w:r>
+      <w:proofErr w:type="spellStart"/>
+      <w:r>
+        <w:t>utilizováni</w:t>
+      </w:r>
+      <w:proofErr w:type="spellEnd"/>
+      <w:r>
+        <w:t xml:space="preserve">. Absence </w:t>
+      </w:r>
+      <w:r>
+        <w:t>lidských zdrojů se</w:t>
+      </w:r>
+      <w:r>
+        <w:t xml:space="preserve"> </w:t>
+      </w:r>
+      <w:r>
+        <w:t xml:space="preserve">poté </w:t>
+      </w:r>
+      <w:r>
+        <w:t>projev</w:t>
+      </w:r>
+      <w:r>
+        <w:t>uje</w:t>
+      </w:r>
+      <w:r>
+        <w:t xml:space="preserve"> na nedostatečné</w:t>
+      </w:r>
+      <w:r>
+        <w:t>m</w:t>
+      </w:r>
+      <w:r>
+        <w:t xml:space="preserve"> či neexistující</w:t>
+      </w:r>
+      <w:r>
+        <w:t xml:space="preserve">m řešení správy prvků, ze </w:t>
+      </w:r>
+      <w:r>
+        <w:t>?</w:t>
+      </w:r>
+      <w:r>
+        <w:t>které</w:t>
+      </w:r>
+      <w:r>
+        <w:t>ho?</w:t>
+      </w:r>
+      <w:r>
+        <w:t xml:space="preserve"> mohou vznikat provozní a bezpečnostní rizika.</w:t>
+      </w:r>
+      <w:r>
+        <w:t xml:space="preserve"> </w:t>
+      </w:r>
+    </w:p>
+    <w:p/>
+    <w:p>
+      <w:pPr>
+        <w:rPr>
+          <w:lang w:val="en-US"/>
+        </w:rPr>
+      </w:pPr>
     </w:p>
     <w:p/>
     <w:p/>
     <w:p>
-      <w:pPr>
-        <w:rPr>
-          <w:lang w:val="en-US"/>
-        </w:rPr>
-      </w:pPr>
-      <w:r>
-        <w:t xml:space="preserve">Další společností, která </w:t>
-      </w:r>
-      <w:r>
-        <w:t xml:space="preserve">se specializuje na automatizaci síťové administrace je firma Auvik. Software této </w:t>
-      </w:r>
-      <w:r>
-        <w:t>firmy,</w:t>
-      </w:r>
-      <w:r>
-        <w:t xml:space="preserve"> který je designován </w:t>
-      </w:r>
-      <w:r>
-        <w:t xml:space="preserve">tak, </w:t>
-      </w:r>
-      <w:r>
-        <w:t>aby běžel přímo v</w:t>
-      </w:r>
-      <w:r>
-        <w:t> </w:t>
-      </w:r>
-      <w:r>
-        <w:t>cloudu</w:t>
-      </w:r>
-      <w:r>
-        <w:t xml:space="preserve">, nabízí propracované funkce a širokou podporu </w:t>
-      </w:r>
-      <w:r>
-        <w:t>zařízení od mnoha výrobců. Auvik klade velký důraz na automatizaci a jednoduchost používaní</w:t>
-      </w:r>
-      <w:r>
-        <w:t xml:space="preserve"> a nabízí také mnoho integrací do nástrojů třetích stran jako je například komunikační nástroj Slack</w:t>
-      </w:r>
-      <w:r>
-        <w:t xml:space="preserve"> nebo ticketovací systém </w:t>
-      </w:r>
-      <w:r>
-        <w:t>F</w:t>
-      </w:r>
-      <w:r>
-        <w:t>reshdesk.</w:t>
+      <w:r>
+        <w:t xml:space="preserve">   </w:t>
       </w:r>
     </w:p>
     <w:p/>
     <w:p/>
     <w:p>
-      <w:r>
-        <w:t xml:space="preserve">   </w:t>
+      <w:pPr>
+        <w:pStyle w:val="Heading2"/>
+      </w:pPr>
+      <w:bookmarkStart w:id="12" w:name="_Toc97478266"/>
+      <w:r>
+        <w:t>Dostupn</w:t>
+      </w:r>
+      <w:r>
+        <w:t>é</w:t>
+      </w:r>
+      <w:r>
+        <w:t xml:space="preserve"> </w:t>
+      </w:r>
+      <w:proofErr w:type="spellStart"/>
+      <w:r>
+        <w:t>opensource</w:t>
+      </w:r>
+      <w:proofErr w:type="spellEnd"/>
+      <w:r>
+        <w:t xml:space="preserve"> </w:t>
+      </w:r>
+      <w:proofErr w:type="spellStart"/>
+      <w:r>
+        <w:t>nastroje</w:t>
+      </w:r>
+      <w:bookmarkEnd w:id="12"/>
+      <w:proofErr w:type="spellEnd"/>
+    </w:p>
+    <w:p/>
+    <w:p>
+      <w:proofErr w:type="spellStart"/>
+      <w:r>
+        <w:t>Opensource</w:t>
+      </w:r>
+      <w:proofErr w:type="spellEnd"/>
+      <w:r>
+        <w:t xml:space="preserve"> nástrojů na inventarizaci a správu zařízení existuje velká </w:t>
+      </w:r>
+      <w:r>
+        <w:t>řada,</w:t>
+      </w:r>
+      <w:r>
+        <w:t xml:space="preserve"> avšak podle mého názoru nemůžeme v tomto odvětví srovnávat </w:t>
+      </w:r>
+      <w:r>
+        <w:t>z hlediska komplexnosti a funkcí</w:t>
+      </w:r>
+      <w:r>
+        <w:t xml:space="preserve">, </w:t>
+      </w:r>
+      <w:r>
+        <w:t>komerční a opensou</w:t>
+      </w:r>
+      <w:proofErr w:type="spellStart"/>
+      <w:r>
+        <w:t>rce</w:t>
+      </w:r>
+      <w:proofErr w:type="spellEnd"/>
+      <w:r>
+        <w:t xml:space="preserve"> </w:t>
+      </w:r>
+      <w:r>
+        <w:t>řešení.</w:t>
+      </w:r>
+      <w:r>
+        <w:t xml:space="preserve"> V rámci průzkumu trhu jsem nenašel žádný </w:t>
+      </w:r>
+      <w:proofErr w:type="spellStart"/>
+      <w:r>
+        <w:t>opensource</w:t>
+      </w:r>
+      <w:proofErr w:type="spellEnd"/>
+      <w:r>
+        <w:t xml:space="preserve"> </w:t>
+      </w:r>
+      <w:r>
+        <w:t>program,</w:t>
+      </w:r>
+      <w:r>
+        <w:t xml:space="preserve"> který by byl zaměřen </w:t>
+      </w:r>
+      <w:r>
+        <w:t xml:space="preserve">čistě na síťovou inventarizaci a bezpečnost. Na trhu najdeme velké množství </w:t>
+      </w:r>
+      <w:r>
+        <w:t>programů,</w:t>
+      </w:r>
+      <w:r>
+        <w:t xml:space="preserve"> které se zaměřují převážně na monitoring zařízení jako je například robustní monitorovací </w:t>
+      </w:r>
+      <w:proofErr w:type="spellStart"/>
+      <w:r>
+        <w:t>opensource</w:t>
+      </w:r>
+      <w:proofErr w:type="spellEnd"/>
+      <w:r>
+        <w:t xml:space="preserve"> software Zabbix nebo také </w:t>
+      </w:r>
+      <w:proofErr w:type="spellStart"/>
+      <w:r>
+        <w:t>LibreNMS</w:t>
+      </w:r>
+      <w:proofErr w:type="spellEnd"/>
+      <w:r>
+        <w:t xml:space="preserve"> a další. Můžeme také nalézt velké množství programů zaměřené </w:t>
+      </w:r>
+      <w:r>
+        <w:t>čistě</w:t>
+      </w:r>
+      <w:r>
+        <w:t xml:space="preserve"> na správu majetku firmy jako takové, kde tyto nástroje nabízí integrace s čárovými </w:t>
+      </w:r>
+      <w:r>
+        <w:t xml:space="preserve">a QR </w:t>
+      </w:r>
+      <w:r>
+        <w:t>kódy</w:t>
+      </w:r>
+      <w:r>
+        <w:t>, nicméně chybí zde jakákoli komunikace s přístroji a jejich kontrola v reálném čase</w:t>
+      </w:r>
+      <w:r>
+        <w:t xml:space="preserve"> </w:t>
+      </w:r>
+      <w:r>
+        <w:t xml:space="preserve">či doporučení zabezpečení podle postupů </w:t>
+      </w:r>
+      <w:proofErr w:type="spellStart"/>
+      <w:r>
+        <w:t>best-practise</w:t>
+      </w:r>
+      <w:proofErr w:type="spellEnd"/>
+      <w:r>
+        <w:t>.</w:t>
       </w:r>
     </w:p>
     <w:p/>
     <w:p/>
     <w:p>
-      <w:pPr>
-        <w:pStyle w:val="Heading2"/>
-      </w:pPr>
-      <w:r>
-        <w:t>Dostupn</w:t>
-      </w:r>
-      <w:r>
-        <w:t>é</w:t>
-      </w:r>
-      <w:r>
-        <w:t xml:space="preserve"> opensource nastroje</w:t>
+      <w:r>
+        <w:t>Komplexní monitorovací sof</w:t>
+      </w:r>
+      <w:r>
+        <w:t>tware Zabbix je jedním z nejlepších ve svém odvětví. Má obrovskou komunitu, kteří základní systém vylepšuje. Jedná se převážně o t</w:t>
+      </w:r>
+      <w:r>
+        <w:t xml:space="preserve">akzvané šablony, které </w:t>
+      </w:r>
+      <w:proofErr w:type="spellStart"/>
+      <w:r>
+        <w:t>zabbix</w:t>
+      </w:r>
+      <w:proofErr w:type="spellEnd"/>
+      <w:r>
+        <w:t xml:space="preserve"> využívá pro monitorování různých zařízení.</w:t>
+      </w:r>
+      <w:r>
+        <w:t xml:space="preserve"> Existuje také velké množství externích skriptů pro další rozšíření funkcionalit.</w:t>
+      </w:r>
+      <w:r>
+        <w:t xml:space="preserve">   </w:t>
       </w:r>
     </w:p>
     <w:p/>
+    <w:p/>
+    <w:p/>
+    <w:p/>
+    <w:p/>
+    <w:p/>
+    <w:p/>
+    <w:p/>
+    <w:p/>
+    <w:p/>
+    <w:p/>
+    <w:p/>
+    <w:p/>
+    <w:p/>
+    <w:p/>
+    <w:p/>
+    <w:p/>
     <w:p>
       <w:pPr>
         <w:pStyle w:val="Heading1"/>
       </w:pPr>
+      <w:bookmarkStart w:id="13" w:name="_Toc97478267"/>
       <w:r>
         <w:t>Analýza</w:t>
       </w:r>
-    </w:p>
-    <w:p>
-      <w:pPr>
+      <w:bookmarkEnd w:id="13"/>
+    </w:p>
+    <w:p/>
+    <w:p>
+      <w:pPr>
+        <w:pStyle w:val="ListParagraph"/>
+        <w:numPr>
+          <w:ilvl w:val="0"/>
+          <w:numId w:val="15"/>
+        </w:numPr>
         <w:rPr>
           <w:lang w:val="en-US"/>
         </w:rPr>
       </w:pPr>
       <w:r>
-        <w:t xml:space="preserve">Z </w:t>
+        <w:t xml:space="preserve">V </w:t>
+      </w:r>
+      <w:proofErr w:type="spellStart"/>
+      <w:r>
+        <w:t>analyticke</w:t>
+      </w:r>
+      <w:proofErr w:type="spellEnd"/>
+      <w:r>
+        <w:t xml:space="preserve"> </w:t>
+      </w:r>
+      <w:proofErr w:type="spellStart"/>
+      <w:r>
+        <w:t>casti</w:t>
+      </w:r>
+      <w:proofErr w:type="spellEnd"/>
+      <w:r>
+        <w:t xml:space="preserve"> jednak </w:t>
+      </w:r>
+      <w:proofErr w:type="spellStart"/>
+      <w:r>
+        <w:t>analyzu</w:t>
+      </w:r>
+      <w:proofErr w:type="spellEnd"/>
+      <w:r>
+        <w:t xml:space="preserve"> jiz </w:t>
+      </w:r>
+      <w:proofErr w:type="spellStart"/>
+      <w:r>
+        <w:t>existujicich</w:t>
+      </w:r>
+      <w:proofErr w:type="spellEnd"/>
+      <w:r>
+        <w:t xml:space="preserve"> </w:t>
+      </w:r>
+      <w:proofErr w:type="spellStart"/>
+      <w:r>
+        <w:t>reseni</w:t>
+      </w:r>
+      <w:proofErr w:type="spellEnd"/>
+      <w:r>
+        <w:t xml:space="preserve">...abys </w:t>
+      </w:r>
+      <w:proofErr w:type="spellStart"/>
+      <w:r>
+        <w:t>oduvodnil</w:t>
+      </w:r>
+      <w:proofErr w:type="spellEnd"/>
+      <w:r>
+        <w:t xml:space="preserve"> </w:t>
+      </w:r>
+      <w:proofErr w:type="spellStart"/>
+      <w:r>
+        <w:t>svuj</w:t>
+      </w:r>
+      <w:proofErr w:type="spellEnd"/>
+      <w:r>
+        <w:t xml:space="preserve"> </w:t>
+      </w:r>
+      <w:proofErr w:type="spellStart"/>
+      <w:r>
+        <w:t>featureset</w:t>
+      </w:r>
+      <w:proofErr w:type="spellEnd"/>
+      <w:r>
+        <w:t xml:space="preserve">....a pak i navrhnout jak to </w:t>
+      </w:r>
+      <w:proofErr w:type="spellStart"/>
+      <w:r>
+        <w:t>budes</w:t>
+      </w:r>
+      <w:proofErr w:type="spellEnd"/>
+      <w:r>
+        <w:t xml:space="preserve"> </w:t>
+      </w:r>
+      <w:proofErr w:type="spellStart"/>
+      <w:r>
+        <w:t>psat</w:t>
+      </w:r>
+      <w:proofErr w:type="spellEnd"/>
+      <w:r>
+        <w:t xml:space="preserve">, </w:t>
+      </w:r>
+      <w:proofErr w:type="spellStart"/>
+      <w:r>
+        <w:t>jaky</w:t>
+      </w:r>
+      <w:proofErr w:type="spellEnd"/>
+      <w:r>
+        <w:t xml:space="preserve"> jazyk, </w:t>
+      </w:r>
+      <w:proofErr w:type="spellStart"/>
+      <w:r>
+        <w:t>jake</w:t>
+      </w:r>
+      <w:proofErr w:type="spellEnd"/>
+      <w:r>
+        <w:t xml:space="preserve"> knihovny.</w:t>
       </w:r>
     </w:p>
     <w:p/>
@@ -4925,8 +7384,8 @@
           <w:color w:val="0070C0"/>
         </w:rPr>
       </w:pPr>
-      <w:bookmarkStart w:id="12" w:name="2.1.1_Ukázka_označení_obrázků_a_tabulek_"/>
-      <w:bookmarkEnd w:id="12"/>
+      <w:bookmarkStart w:id="14" w:name="2.1.1_Ukázka_označení_obrázků_a_tabulek_"/>
+      <w:bookmarkEnd w:id="14"/>
       <w:r>
         <w:rPr>
           <w:i/>
@@ -4950,14 +7409,32 @@
           <w:iCs/>
           <w:color w:val="0070C0"/>
         </w:rPr>
-        <w:t xml:space="preserve">“ (11 nebo 12 pt, černě, tučně). </w:t>
-      </w:r>
+        <w:t xml:space="preserve">“ (11 nebo 12 </w:t>
+      </w:r>
+      <w:proofErr w:type="spellStart"/>
       <w:r>
         <w:rPr>
           <w:i/>
           <w:iCs/>
           <w:color w:val="0070C0"/>
         </w:rPr>
+        <w:t>pt</w:t>
+      </w:r>
+      <w:proofErr w:type="spellEnd"/>
+      <w:r>
+        <w:rPr>
+          <w:i/>
+          <w:iCs/>
+          <w:color w:val="0070C0"/>
+        </w:rPr>
+        <w:t xml:space="preserve">, černě, tučně). </w:t>
+      </w:r>
+      <w:r>
+        <w:rPr>
+          <w:i/>
+          <w:iCs/>
+          <w:color w:val="0070C0"/>
+        </w:rPr>
         <w:t>Obrázky se označují názvem a číslováním nad obrázkem a zdrojovým dokument</w:t>
       </w:r>
       <w:r>
@@ -4982,7 +7459,25 @@
           <w:iCs/>
           <w:color w:val="0070C0"/>
         </w:rPr>
-        <w:t>příp. informace o vlastním zpracování (11 nebo 12 pt, černě). K popisování doporučujeme využít nástroje textového editoru, který usnadní generování seznamu obrázků na konci</w:t>
+        <w:t xml:space="preserve">příp. informace o vlastním zpracování (11 nebo 12 </w:t>
+      </w:r>
+      <w:proofErr w:type="spellStart"/>
+      <w:r>
+        <w:rPr>
+          <w:i/>
+          <w:iCs/>
+          <w:color w:val="0070C0"/>
+        </w:rPr>
+        <w:t>pt</w:t>
+      </w:r>
+      <w:proofErr w:type="spellEnd"/>
+      <w:r>
+        <w:rPr>
+          <w:i/>
+          <w:iCs/>
+          <w:color w:val="0070C0"/>
+        </w:rPr>
+        <w:t>, černě). K popisování doporučujeme využít nástroje textového editoru, který usnadní generování seznamu obrázků na konci</w:t>
       </w:r>
       <w:r>
         <w:rPr>
@@ -5042,6 +7537,7 @@
           <w:b/>
           <w:bCs/>
         </w:rPr>
+        <w:lastRenderedPageBreak/>
         <w:t xml:space="preserve">Obrázek 1: </w:t>
       </w:r>
       <w:r>
@@ -5060,7 +7556,6 @@
         <w:rPr>
           <w:noProof/>
         </w:rPr>
-        <w:lastRenderedPageBreak/>
         <w:drawing>
           <wp:inline distT="0" distB="0" distL="0" distR="0" wp14:anchorId="4E2AF442" wp14:editId="1FA59AA4">
             <wp:extent cx="2997200" cy="3572297"/>
@@ -5374,8 +7869,8 @@
           <w:i/>
         </w:rPr>
       </w:pPr>
-      <w:bookmarkStart w:id="13" w:name="_bookmark9"/>
-      <w:bookmarkEnd w:id="13"/>
+      <w:bookmarkStart w:id="15" w:name="_bookmark9"/>
+      <w:bookmarkEnd w:id="15"/>
       <w:r>
         <w:rPr>
           <w:b/>
@@ -5579,6 +8074,7 @@
                 <w:sz w:val="24"/>
               </w:rPr>
             </w:pPr>
+            <w:proofErr w:type="spellStart"/>
             <w:r>
               <w:rPr>
                 <w:rFonts w:ascii="Cambria" w:hAnsi="Cambria"/>
@@ -5588,6 +8084,7 @@
               </w:rPr>
               <w:t>dtest</w:t>
             </w:r>
+            <w:proofErr w:type="spellEnd"/>
           </w:p>
         </w:tc>
         <w:tc>
@@ -5723,6 +8220,7 @@
                 <w:sz w:val="24"/>
               </w:rPr>
             </w:pPr>
+            <w:proofErr w:type="spellStart"/>
             <w:r>
               <w:rPr>
                 <w:rFonts w:ascii="Cambria" w:hAnsi="Cambria"/>
@@ -5732,6 +8230,7 @@
               </w:rPr>
               <w:t>etest</w:t>
             </w:r>
+            <w:proofErr w:type="spellEnd"/>
           </w:p>
         </w:tc>
         <w:tc>
@@ -6027,8 +8526,8 @@
           <w:bCs/>
         </w:rPr>
       </w:pPr>
-      <w:bookmarkStart w:id="14" w:name="2.1.2_Matematické_rovnice,_vzorce"/>
-      <w:bookmarkEnd w:id="14"/>
+      <w:bookmarkStart w:id="16" w:name="2.1.2_Matematické_rovnice,_vzorce"/>
+      <w:bookmarkEnd w:id="16"/>
       <w:r>
         <w:rPr>
           <w:b/>
@@ -6276,13 +8775,13 @@
         </w:numPr>
         <w:ind w:left="284"/>
       </w:pPr>
-      <w:bookmarkStart w:id="15" w:name="Závěr"/>
-      <w:bookmarkStart w:id="16" w:name="_Toc96879561"/>
-      <w:bookmarkEnd w:id="15"/>
+      <w:bookmarkStart w:id="17" w:name="Závěr"/>
+      <w:bookmarkStart w:id="18" w:name="_Toc97478268"/>
+      <w:bookmarkEnd w:id="17"/>
       <w:r>
         <w:t>Závěr</w:t>
       </w:r>
-      <w:bookmarkEnd w:id="16"/>
+      <w:bookmarkEnd w:id="18"/>
     </w:p>
     <w:p>
       <w:pPr>
@@ -6348,14 +8847,14 @@
         </w:numPr>
         <w:ind w:left="284"/>
       </w:pPr>
-      <w:bookmarkStart w:id="17" w:name="Seznam_použitých_zdrojů"/>
-      <w:bookmarkStart w:id="18" w:name="_Toc96879562"/>
-      <w:bookmarkEnd w:id="17"/>
+      <w:bookmarkStart w:id="19" w:name="Seznam_použitých_zdrojů"/>
+      <w:bookmarkStart w:id="20" w:name="_Toc97478269"/>
+      <w:bookmarkEnd w:id="19"/>
       <w:r>
         <w:lastRenderedPageBreak/>
         <w:t>Seznam použitých zdrojů</w:t>
       </w:r>
-      <w:bookmarkEnd w:id="18"/>
+      <w:bookmarkEnd w:id="20"/>
     </w:p>
     <w:p>
       <w:pPr>
@@ -6450,7 +8949,49 @@
           <w:color w:val="0070C0"/>
         </w:rPr>
         <w:tab/>
-        <w:t>HORÁK, Jaroslav a Milan KERŠLÁGER. Počítačové sítě pro začínající správce. 5., aktualiz. vyd. Brno: Computer Press, 2011. ISBN 978-80-251-3176-3.</w:t>
+        <w:t xml:space="preserve">HORÁK, Jaroslav a Milan KERŠLÁGER. Počítačové sítě pro začínající správce. 5., </w:t>
+      </w:r>
+      <w:proofErr w:type="spellStart"/>
+      <w:r>
+        <w:rPr>
+          <w:color w:val="0070C0"/>
+        </w:rPr>
+        <w:t>aktualiz</w:t>
+      </w:r>
+      <w:proofErr w:type="spellEnd"/>
+      <w:r>
+        <w:rPr>
+          <w:color w:val="0070C0"/>
+        </w:rPr>
+        <w:t xml:space="preserve">. vyd. Brno: </w:t>
+      </w:r>
+      <w:proofErr w:type="spellStart"/>
+      <w:r>
+        <w:rPr>
+          <w:color w:val="0070C0"/>
+        </w:rPr>
+        <w:t>Computer</w:t>
+      </w:r>
+      <w:proofErr w:type="spellEnd"/>
+      <w:r>
+        <w:rPr>
+          <w:color w:val="0070C0"/>
+        </w:rPr>
+        <w:t xml:space="preserve"> </w:t>
+      </w:r>
+      <w:proofErr w:type="spellStart"/>
+      <w:r>
+        <w:rPr>
+          <w:color w:val="0070C0"/>
+        </w:rPr>
+        <w:t>Press</w:t>
+      </w:r>
+      <w:proofErr w:type="spellEnd"/>
+      <w:r>
+        <w:rPr>
+          <w:color w:val="0070C0"/>
+        </w:rPr>
+        <w:t>, 2011. ISBN 978-80-251-3176-3.</w:t>
       </w:r>
     </w:p>
     <w:p>
@@ -6474,7 +9015,49 @@
           <w:color w:val="0070C0"/>
         </w:rPr>
         <w:tab/>
-        <w:t>KUROSE, James F. a Keith W. ROSS. Počítačové sítě. Brno: Computer Press, 2014. ISBN 9788025138250.</w:t>
+        <w:t xml:space="preserve">KUROSE, James F. a </w:t>
+      </w:r>
+      <w:proofErr w:type="spellStart"/>
+      <w:r>
+        <w:rPr>
+          <w:color w:val="0070C0"/>
+        </w:rPr>
+        <w:t>Keith</w:t>
+      </w:r>
+      <w:proofErr w:type="spellEnd"/>
+      <w:r>
+        <w:rPr>
+          <w:color w:val="0070C0"/>
+        </w:rPr>
+        <w:t xml:space="preserve"> W. ROSS. Počítačové sítě. Brno: </w:t>
+      </w:r>
+      <w:proofErr w:type="spellStart"/>
+      <w:r>
+        <w:rPr>
+          <w:color w:val="0070C0"/>
+        </w:rPr>
+        <w:t>Computer</w:t>
+      </w:r>
+      <w:proofErr w:type="spellEnd"/>
+      <w:r>
+        <w:rPr>
+          <w:color w:val="0070C0"/>
+        </w:rPr>
+        <w:t xml:space="preserve"> </w:t>
+      </w:r>
+      <w:proofErr w:type="spellStart"/>
+      <w:r>
+        <w:rPr>
+          <w:color w:val="0070C0"/>
+        </w:rPr>
+        <w:t>Press</w:t>
+      </w:r>
+      <w:proofErr w:type="spellEnd"/>
+      <w:r>
+        <w:rPr>
+          <w:color w:val="0070C0"/>
+        </w:rPr>
+        <w:t>, 2014. ISBN 9788025138250.</w:t>
       </w:r>
     </w:p>
     <w:p>
@@ -6498,7 +9081,35 @@
           <w:color w:val="0070C0"/>
         </w:rPr>
         <w:tab/>
-        <w:t>SUMMERFIELD, Mark. Python 3: výukový kurz. 2. vydání. Přeložil Lukáš KREJČÍ. Brno: Computer Press, 2021. ISBN 9788025150306.</w:t>
+        <w:t xml:space="preserve">SUMMERFIELD, Mark. Python 3: výukový kurz. 2. vydání. Přeložil Lukáš KREJČÍ. Brno: </w:t>
+      </w:r>
+      <w:proofErr w:type="spellStart"/>
+      <w:r>
+        <w:rPr>
+          <w:color w:val="0070C0"/>
+        </w:rPr>
+        <w:t>Computer</w:t>
+      </w:r>
+      <w:proofErr w:type="spellEnd"/>
+      <w:r>
+        <w:rPr>
+          <w:color w:val="0070C0"/>
+        </w:rPr>
+        <w:t xml:space="preserve"> </w:t>
+      </w:r>
+      <w:proofErr w:type="spellStart"/>
+      <w:r>
+        <w:rPr>
+          <w:color w:val="0070C0"/>
+        </w:rPr>
+        <w:t>Press</w:t>
+      </w:r>
+      <w:proofErr w:type="spellEnd"/>
+      <w:r>
+        <w:rPr>
+          <w:color w:val="0070C0"/>
+        </w:rPr>
+        <w:t>, 2021. ISBN 9788025150306.</w:t>
       </w:r>
     </w:p>
     <w:p>
@@ -6522,7 +9133,21 @@
           <w:color w:val="0070C0"/>
         </w:rPr>
         <w:tab/>
-        <w:t>3.10.1 Documentation. [online]. Copyright © [cit. 30.12.2021]. Dostupné z: https://docs.python.org/3/</w:t>
+        <w:t xml:space="preserve">3.10.1 </w:t>
+      </w:r>
+      <w:proofErr w:type="spellStart"/>
+      <w:r>
+        <w:rPr>
+          <w:color w:val="0070C0"/>
+        </w:rPr>
+        <w:t>Documentation</w:t>
+      </w:r>
+      <w:proofErr w:type="spellEnd"/>
+      <w:r>
+        <w:rPr>
+          <w:color w:val="0070C0"/>
+        </w:rPr>
+        <w:t>. [online]. Copyright © [cit. 30.12.2021]. Dostupné z: https://docs.python.org/3/</w:t>
       </w:r>
     </w:p>
     <w:p>
@@ -6546,7 +9171,90 @@
           <w:color w:val="0070C0"/>
         </w:rPr>
         <w:tab/>
-        <w:t>Welcome to NAPALM’s documentation! — NAPALM 3 documentation. [online]. Copyright © Copyright 2021, David Barroso [cit. 30.12.2021]. Dostupné z: https://napalm.readthedocs.io/en/latest/</w:t>
+      </w:r>
+      <w:proofErr w:type="spellStart"/>
+      <w:r>
+        <w:rPr>
+          <w:color w:val="0070C0"/>
+        </w:rPr>
+        <w:t>Welcome</w:t>
+      </w:r>
+      <w:proofErr w:type="spellEnd"/>
+      <w:r>
+        <w:rPr>
+          <w:color w:val="0070C0"/>
+        </w:rPr>
+        <w:t xml:space="preserve"> to </w:t>
+      </w:r>
+      <w:proofErr w:type="spellStart"/>
+      <w:r>
+        <w:rPr>
+          <w:color w:val="0070C0"/>
+        </w:rPr>
+        <w:t>NAPALM’s</w:t>
+      </w:r>
+      <w:proofErr w:type="spellEnd"/>
+      <w:r>
+        <w:rPr>
+          <w:color w:val="0070C0"/>
+        </w:rPr>
+        <w:t xml:space="preserve"> </w:t>
+      </w:r>
+      <w:proofErr w:type="spellStart"/>
+      <w:r>
+        <w:rPr>
+          <w:color w:val="0070C0"/>
+        </w:rPr>
+        <w:t>documentation</w:t>
+      </w:r>
+      <w:proofErr w:type="spellEnd"/>
+      <w:r>
+        <w:rPr>
+          <w:color w:val="0070C0"/>
+        </w:rPr>
+        <w:t xml:space="preserve">! — NAPALM 3 </w:t>
+      </w:r>
+      <w:proofErr w:type="spellStart"/>
+      <w:r>
+        <w:rPr>
+          <w:color w:val="0070C0"/>
+        </w:rPr>
+        <w:t>documentation</w:t>
+      </w:r>
+      <w:proofErr w:type="spellEnd"/>
+      <w:r>
+        <w:rPr>
+          <w:color w:val="0070C0"/>
+        </w:rPr>
+        <w:t xml:space="preserve">. [online]. Copyright © </w:t>
+      </w:r>
+      <w:proofErr w:type="spellStart"/>
+      <w:r>
+        <w:rPr>
+          <w:color w:val="0070C0"/>
+        </w:rPr>
+        <w:t>Copyright</w:t>
+      </w:r>
+      <w:proofErr w:type="spellEnd"/>
+      <w:r>
+        <w:rPr>
+          <w:color w:val="0070C0"/>
+        </w:rPr>
+        <w:t xml:space="preserve"> 2021, David </w:t>
+      </w:r>
+      <w:proofErr w:type="spellStart"/>
+      <w:r>
+        <w:rPr>
+          <w:color w:val="0070C0"/>
+        </w:rPr>
+        <w:t>Barroso</w:t>
+      </w:r>
+      <w:proofErr w:type="spellEnd"/>
+      <w:r>
+        <w:rPr>
+          <w:color w:val="0070C0"/>
+        </w:rPr>
+        <w:t xml:space="preserve"> [cit. 30.12.2021]. Dostupné z: https://napalm.readthedocs.io/en/latest/</w:t>
       </w:r>
     </w:p>
     <w:p>
@@ -6570,7 +9278,133 @@
           <w:color w:val="0070C0"/>
         </w:rPr>
         <w:tab/>
-        <w:t>What is Network Penetration Testing? - Penetration Testing | aNetworks. Cyber Security, Managed IT, Cloud, &amp; Consulting Services | aNetworks [online]. Copyright © 2021 [cit. 30.12.2021]. Dostupné z: https://www.anetworks.com/what-is-network-penetration-testing/</w:t>
+        <w:t xml:space="preserve">What is Network </w:t>
+      </w:r>
+      <w:proofErr w:type="spellStart"/>
+      <w:r>
+        <w:rPr>
+          <w:color w:val="0070C0"/>
+        </w:rPr>
+        <w:t>Penetration</w:t>
+      </w:r>
+      <w:proofErr w:type="spellEnd"/>
+      <w:r>
+        <w:rPr>
+          <w:color w:val="0070C0"/>
+        </w:rPr>
+        <w:t xml:space="preserve"> Testing? - </w:t>
+      </w:r>
+      <w:proofErr w:type="spellStart"/>
+      <w:r>
+        <w:rPr>
+          <w:color w:val="0070C0"/>
+        </w:rPr>
+        <w:t>Penetration</w:t>
+      </w:r>
+      <w:proofErr w:type="spellEnd"/>
+      <w:r>
+        <w:rPr>
+          <w:color w:val="0070C0"/>
+        </w:rPr>
+        <w:t xml:space="preserve"> Testing | </w:t>
+      </w:r>
+      <w:proofErr w:type="spellStart"/>
+      <w:r>
+        <w:rPr>
+          <w:color w:val="0070C0"/>
+        </w:rPr>
+        <w:t>aNetworks</w:t>
+      </w:r>
+      <w:proofErr w:type="spellEnd"/>
+      <w:r>
+        <w:rPr>
+          <w:color w:val="0070C0"/>
+        </w:rPr>
+        <w:t xml:space="preserve">. </w:t>
+      </w:r>
+      <w:proofErr w:type="spellStart"/>
+      <w:r>
+        <w:rPr>
+          <w:color w:val="0070C0"/>
+        </w:rPr>
+        <w:t>Cyber</w:t>
+      </w:r>
+      <w:proofErr w:type="spellEnd"/>
+      <w:r>
+        <w:rPr>
+          <w:color w:val="0070C0"/>
+        </w:rPr>
+        <w:t xml:space="preserve"> </w:t>
+      </w:r>
+      <w:proofErr w:type="spellStart"/>
+      <w:r>
+        <w:rPr>
+          <w:color w:val="0070C0"/>
+        </w:rPr>
+        <w:t>Security</w:t>
+      </w:r>
+      <w:proofErr w:type="spellEnd"/>
+      <w:r>
+        <w:rPr>
+          <w:color w:val="0070C0"/>
+        </w:rPr>
+        <w:t xml:space="preserve">, </w:t>
+      </w:r>
+      <w:proofErr w:type="spellStart"/>
+      <w:r>
+        <w:rPr>
+          <w:color w:val="0070C0"/>
+        </w:rPr>
+        <w:t>Managed</w:t>
+      </w:r>
+      <w:proofErr w:type="spellEnd"/>
+      <w:r>
+        <w:rPr>
+          <w:color w:val="0070C0"/>
+        </w:rPr>
+        <w:t xml:space="preserve"> IT, Cloud, &amp; </w:t>
+      </w:r>
+      <w:proofErr w:type="spellStart"/>
+      <w:r>
+        <w:rPr>
+          <w:color w:val="0070C0"/>
+        </w:rPr>
+        <w:t>Consulting</w:t>
+      </w:r>
+      <w:proofErr w:type="spellEnd"/>
+      <w:r>
+        <w:rPr>
+          <w:color w:val="0070C0"/>
+        </w:rPr>
+        <w:t xml:space="preserve"> </w:t>
+      </w:r>
+      <w:proofErr w:type="spellStart"/>
+      <w:r>
+        <w:rPr>
+          <w:color w:val="0070C0"/>
+        </w:rPr>
+        <w:t>Services</w:t>
+      </w:r>
+      <w:proofErr w:type="spellEnd"/>
+      <w:r>
+        <w:rPr>
+          <w:color w:val="0070C0"/>
+        </w:rPr>
+        <w:t xml:space="preserve"> | </w:t>
+      </w:r>
+      <w:proofErr w:type="spellStart"/>
+      <w:r>
+        <w:rPr>
+          <w:color w:val="0070C0"/>
+        </w:rPr>
+        <w:t>aNetworks</w:t>
+      </w:r>
+      <w:proofErr w:type="spellEnd"/>
+      <w:r>
+        <w:rPr>
+          <w:color w:val="0070C0"/>
+        </w:rPr>
+        <w:t xml:space="preserve"> [online]. Copyright © 2021 [cit. 30.12.2021]. Dostupné z: https://www.anetworks.com/what-is-network-penetration-testing/</w:t>
       </w:r>
     </w:p>
     <w:p>
@@ -6594,7 +9428,21 @@
           <w:color w:val="0070C0"/>
         </w:rPr>
         <w:tab/>
-        <w:t>Projekty ve firmě Altepro Solutions a.s.</w:t>
+        <w:t xml:space="preserve">Projekty ve firmě Altepro </w:t>
+      </w:r>
+      <w:proofErr w:type="spellStart"/>
+      <w:r>
+        <w:rPr>
+          <w:color w:val="0070C0"/>
+        </w:rPr>
+        <w:t>Solutions</w:t>
+      </w:r>
+      <w:proofErr w:type="spellEnd"/>
+      <w:r>
+        <w:rPr>
+          <w:color w:val="0070C0"/>
+        </w:rPr>
+        <w:t xml:space="preserve"> a.s.</w:t>
       </w:r>
     </w:p>
     <w:p>
@@ -6677,7 +9525,21 @@
           <w:color w:val="0070C0"/>
         </w:rPr>
         <w:tab/>
-        <w:t>GitHub Documentation. [online]. Copyright © [cit. 30.12.2021]. Dostupné z: https://docs.github.com/en</w:t>
+        <w:t xml:space="preserve">GitHub </w:t>
+      </w:r>
+      <w:proofErr w:type="spellStart"/>
+      <w:r>
+        <w:rPr>
+          <w:color w:val="0070C0"/>
+        </w:rPr>
+        <w:t>Documentation</w:t>
+      </w:r>
+      <w:proofErr w:type="spellEnd"/>
+      <w:r>
+        <w:rPr>
+          <w:color w:val="0070C0"/>
+        </w:rPr>
+        <w:t>. [online]. Copyright © [cit. 30.12.2021]. Dostupné z: https://docs.github.com/en</w:t>
       </w:r>
     </w:p>
     <w:p>
@@ -6701,7 +9563,175 @@
           <w:color w:val="0070C0"/>
         </w:rPr>
         <w:tab/>
-        <w:t>Network Management Guide: How To, Best Practices, &amp; Tools - DNSstuff. Software Reviews, Opinions, and Tips - DNSstuff [online]. Copyright © 2021 SolarWinds Worldwide, LLC. All rights reserved. [cit. 30.12.2021]. Dostupné z: https://www.dnsstuff.com/network-management</w:t>
+        <w:t xml:space="preserve">Network Management </w:t>
+      </w:r>
+      <w:proofErr w:type="spellStart"/>
+      <w:r>
+        <w:rPr>
+          <w:color w:val="0070C0"/>
+        </w:rPr>
+        <w:t>Guide</w:t>
+      </w:r>
+      <w:proofErr w:type="spellEnd"/>
+      <w:r>
+        <w:rPr>
+          <w:color w:val="0070C0"/>
+        </w:rPr>
+        <w:t xml:space="preserve">: </w:t>
+      </w:r>
+      <w:proofErr w:type="spellStart"/>
+      <w:r>
+        <w:rPr>
+          <w:color w:val="0070C0"/>
+        </w:rPr>
+        <w:t>How</w:t>
+      </w:r>
+      <w:proofErr w:type="spellEnd"/>
+      <w:r>
+        <w:rPr>
+          <w:color w:val="0070C0"/>
+        </w:rPr>
+        <w:t xml:space="preserve"> To, Best </w:t>
+      </w:r>
+      <w:proofErr w:type="spellStart"/>
+      <w:r>
+        <w:rPr>
+          <w:color w:val="0070C0"/>
+        </w:rPr>
+        <w:t>Practices</w:t>
+      </w:r>
+      <w:proofErr w:type="spellEnd"/>
+      <w:r>
+        <w:rPr>
+          <w:color w:val="0070C0"/>
+        </w:rPr>
+        <w:t xml:space="preserve">, &amp; </w:t>
+      </w:r>
+      <w:proofErr w:type="spellStart"/>
+      <w:r>
+        <w:rPr>
+          <w:color w:val="0070C0"/>
+        </w:rPr>
+        <w:t>Tools</w:t>
+      </w:r>
+      <w:proofErr w:type="spellEnd"/>
+      <w:r>
+        <w:rPr>
+          <w:color w:val="0070C0"/>
+        </w:rPr>
+        <w:t xml:space="preserve"> - </w:t>
+      </w:r>
+      <w:proofErr w:type="spellStart"/>
+      <w:r>
+        <w:rPr>
+          <w:color w:val="0070C0"/>
+        </w:rPr>
+        <w:t>DNSstuff</w:t>
+      </w:r>
+      <w:proofErr w:type="spellEnd"/>
+      <w:r>
+        <w:rPr>
+          <w:color w:val="0070C0"/>
+        </w:rPr>
+        <w:t xml:space="preserve">. Software </w:t>
+      </w:r>
+      <w:proofErr w:type="spellStart"/>
+      <w:r>
+        <w:rPr>
+          <w:color w:val="0070C0"/>
+        </w:rPr>
+        <w:t>Reviews</w:t>
+      </w:r>
+      <w:proofErr w:type="spellEnd"/>
+      <w:r>
+        <w:rPr>
+          <w:color w:val="0070C0"/>
+        </w:rPr>
+        <w:t xml:space="preserve">, </w:t>
+      </w:r>
+      <w:proofErr w:type="spellStart"/>
+      <w:r>
+        <w:rPr>
+          <w:color w:val="0070C0"/>
+        </w:rPr>
+        <w:t>Opinions</w:t>
+      </w:r>
+      <w:proofErr w:type="spellEnd"/>
+      <w:r>
+        <w:rPr>
+          <w:color w:val="0070C0"/>
+        </w:rPr>
+        <w:t xml:space="preserve">, and </w:t>
+      </w:r>
+      <w:proofErr w:type="spellStart"/>
+      <w:r>
+        <w:rPr>
+          <w:color w:val="0070C0"/>
+        </w:rPr>
+        <w:t>Tips</w:t>
+      </w:r>
+      <w:proofErr w:type="spellEnd"/>
+      <w:r>
+        <w:rPr>
+          <w:color w:val="0070C0"/>
+        </w:rPr>
+        <w:t xml:space="preserve"> - </w:t>
+      </w:r>
+      <w:proofErr w:type="spellStart"/>
+      <w:r>
+        <w:rPr>
+          <w:color w:val="0070C0"/>
+        </w:rPr>
+        <w:t>DNSstuff</w:t>
+      </w:r>
+      <w:proofErr w:type="spellEnd"/>
+      <w:r>
+        <w:rPr>
+          <w:color w:val="0070C0"/>
+        </w:rPr>
+        <w:t xml:space="preserve"> [online]. Copyright © 2021 </w:t>
+      </w:r>
+      <w:proofErr w:type="spellStart"/>
+      <w:r>
+        <w:rPr>
+          <w:color w:val="0070C0"/>
+        </w:rPr>
+        <w:t>SolarWinds</w:t>
+      </w:r>
+      <w:proofErr w:type="spellEnd"/>
+      <w:r>
+        <w:rPr>
+          <w:color w:val="0070C0"/>
+        </w:rPr>
+        <w:t xml:space="preserve"> </w:t>
+      </w:r>
+      <w:proofErr w:type="spellStart"/>
+      <w:r>
+        <w:rPr>
+          <w:color w:val="0070C0"/>
+        </w:rPr>
+        <w:t>Worldwide</w:t>
+      </w:r>
+      <w:proofErr w:type="spellEnd"/>
+      <w:r>
+        <w:rPr>
+          <w:color w:val="0070C0"/>
+        </w:rPr>
+        <w:t xml:space="preserve">, LLC. All rights </w:t>
+      </w:r>
+      <w:proofErr w:type="spellStart"/>
+      <w:r>
+        <w:rPr>
+          <w:color w:val="0070C0"/>
+        </w:rPr>
+        <w:t>reserved</w:t>
+      </w:r>
+      <w:proofErr w:type="spellEnd"/>
+      <w:r>
+        <w:rPr>
+          <w:color w:val="0070C0"/>
+        </w:rPr>
+        <w:t>. [cit. 30.12.2021]. Dostupné z: https://www.dnsstuff.com/network-management</w:t>
       </w:r>
     </w:p>
     <w:p>
@@ -6737,9 +9767,9 @@
           <w:color w:val="0070C0"/>
         </w:rPr>
       </w:pPr>
-      <w:bookmarkStart w:id="19" w:name="Seznam_obrázků_(existují-li)"/>
-      <w:bookmarkStart w:id="20" w:name="_Toc96879563"/>
-      <w:bookmarkEnd w:id="19"/>
+      <w:bookmarkStart w:id="21" w:name="Seznam_obrázků_(existují-li)"/>
+      <w:bookmarkStart w:id="22" w:name="_Toc97478270"/>
+      <w:bookmarkEnd w:id="21"/>
       <w:r>
         <w:lastRenderedPageBreak/>
         <w:t xml:space="preserve">Seznam obrázků </w:t>
@@ -6750,7 +9780,7 @@
         </w:rPr>
         <w:t>(existují-li)</w:t>
       </w:r>
-      <w:bookmarkEnd w:id="20"/>
+      <w:bookmarkEnd w:id="22"/>
     </w:p>
     <w:p>
       <w:pPr>
@@ -6989,9 +10019,9 @@
         </w:numPr>
         <w:ind w:left="284"/>
       </w:pPr>
-      <w:bookmarkStart w:id="21" w:name="Seznam_grafů_(existují-li)"/>
-      <w:bookmarkStart w:id="22" w:name="_Toc96879564"/>
-      <w:bookmarkEnd w:id="21"/>
+      <w:bookmarkStart w:id="23" w:name="Seznam_grafů_(existují-li)"/>
+      <w:bookmarkStart w:id="24" w:name="_Toc97478271"/>
+      <w:bookmarkEnd w:id="23"/>
       <w:r>
         <w:rPr>
           <w:color w:val="000009"/>
@@ -7002,7 +10032,7 @@
       <w:r>
         <w:t>(existují-li)</w:t>
       </w:r>
-      <w:bookmarkEnd w:id="22"/>
+      <w:bookmarkEnd w:id="24"/>
     </w:p>
     <w:p/>
     <w:p>
@@ -7026,9 +10056,9 @@
           <w:color w:val="0070C0"/>
         </w:rPr>
       </w:pPr>
-      <w:bookmarkStart w:id="23" w:name="Seznam_příloh_(existují-li)"/>
-      <w:bookmarkStart w:id="24" w:name="_Toc96879565"/>
-      <w:bookmarkEnd w:id="23"/>
+      <w:bookmarkStart w:id="25" w:name="Seznam_příloh_(existují-li)"/>
+      <w:bookmarkStart w:id="26" w:name="_Toc97478272"/>
+      <w:bookmarkEnd w:id="25"/>
       <w:r>
         <w:lastRenderedPageBreak/>
         <w:t xml:space="preserve">Seznam příloh </w:t>
@@ -7039,7 +10069,7 @@
         </w:rPr>
         <w:t>(existují-li)</w:t>
       </w:r>
-      <w:bookmarkEnd w:id="24"/>
+      <w:bookmarkEnd w:id="26"/>
     </w:p>
     <w:p>
       <w:pPr>
@@ -7080,9 +10110,9 @@
         </w:numPr>
         <w:ind w:left="284"/>
       </w:pPr>
-      <w:bookmarkStart w:id="25" w:name="Příloha_A_–_Název_přílohy"/>
-      <w:bookmarkStart w:id="26" w:name="_Toc96879566"/>
-      <w:bookmarkEnd w:id="25"/>
+      <w:bookmarkStart w:id="27" w:name="Příloha_A_–_Název_přílohy"/>
+      <w:bookmarkStart w:id="28" w:name="_Toc97478273"/>
+      <w:bookmarkEnd w:id="27"/>
       <w:r>
         <w:rPr>
           <w:color w:val="000009"/>
@@ -7093,7 +10123,7 @@
       <w:r>
         <w:t>Název přílohy</w:t>
       </w:r>
-      <w:bookmarkEnd w:id="26"/>
+      <w:bookmarkEnd w:id="28"/>
     </w:p>
     <w:p>
       <w:pPr>
@@ -7113,9 +10143,9 @@
         </w:numPr>
         <w:ind w:left="284"/>
       </w:pPr>
-      <w:bookmarkStart w:id="27" w:name="Příloha_B_–_Název_přílohy"/>
-      <w:bookmarkStart w:id="28" w:name="_Toc96879567"/>
-      <w:bookmarkEnd w:id="27"/>
+      <w:bookmarkStart w:id="29" w:name="Příloha_B_–_Název_přílohy"/>
+      <w:bookmarkStart w:id="30" w:name="_Toc97478274"/>
+      <w:bookmarkEnd w:id="29"/>
       <w:r>
         <w:rPr>
           <w:color w:val="000009"/>
@@ -7129,7 +10159,7 @@
       <w:r>
         <w:t>ohy</w:t>
       </w:r>
-      <w:bookmarkEnd w:id="28"/>
+      <w:bookmarkEnd w:id="30"/>
     </w:p>
     <w:sectPr>
       <w:pgSz w:w="11900" w:h="16840"/>
@@ -7863,6 +10893,119 @@
     </w:lvl>
   </w:abstractNum>
   <w:abstractNum w:abstractNumId="4" w15:restartNumberingAfterBreak="0">
+    <w:nsid w:val="33BF6BA6"/>
+    <w:multiLevelType w:val="hybridMultilevel"/>
+    <w:tmpl w:val="17F436D6"/>
+    <w:lvl w:ilvl="0" w:tplc="04050001">
+      <w:start w:val="1"/>
+      <w:numFmt w:val="bullet"/>
+      <w:lvlText w:val=""/>
+      <w:lvlJc w:val="left"/>
+      <w:pPr>
+        <w:ind w:left="720" w:hanging="360"/>
+      </w:pPr>
+      <w:rPr>
+        <w:rFonts w:ascii="Symbol" w:hAnsi="Symbol" w:hint="default"/>
+      </w:rPr>
+    </w:lvl>
+    <w:lvl w:ilvl="1" w:tplc="04050003" w:tentative="1">
+      <w:start w:val="1"/>
+      <w:numFmt w:val="bullet"/>
+      <w:lvlText w:val="o"/>
+      <w:lvlJc w:val="left"/>
+      <w:pPr>
+        <w:ind w:left="1440" w:hanging="360"/>
+      </w:pPr>
+      <w:rPr>
+        <w:rFonts w:ascii="Courier New" w:hAnsi="Courier New" w:cs="Courier New" w:hint="default"/>
+      </w:rPr>
+    </w:lvl>
+    <w:lvl w:ilvl="2" w:tplc="04050005" w:tentative="1">
+      <w:start w:val="1"/>
+      <w:numFmt w:val="bullet"/>
+      <w:lvlText w:val=""/>
+      <w:lvlJc w:val="left"/>
+      <w:pPr>
+        <w:ind w:left="2160" w:hanging="360"/>
+      </w:pPr>
+      <w:rPr>
+        <w:rFonts w:ascii="Wingdings" w:hAnsi="Wingdings" w:hint="default"/>
+      </w:rPr>
+    </w:lvl>
+    <w:lvl w:ilvl="3" w:tplc="04050001" w:tentative="1">
+      <w:start w:val="1"/>
+      <w:numFmt w:val="bullet"/>
+      <w:lvlText w:val=""/>
+      <w:lvlJc w:val="left"/>
+      <w:pPr>
+        <w:ind w:left="2880" w:hanging="360"/>
+      </w:pPr>
+      <w:rPr>
+        <w:rFonts w:ascii="Symbol" w:hAnsi="Symbol" w:hint="default"/>
+      </w:rPr>
+    </w:lvl>
+    <w:lvl w:ilvl="4" w:tplc="04050003" w:tentative="1">
+      <w:start w:val="1"/>
+      <w:numFmt w:val="bullet"/>
+      <w:lvlText w:val="o"/>
+      <w:lvlJc w:val="left"/>
+      <w:pPr>
+        <w:ind w:left="3600" w:hanging="360"/>
+      </w:pPr>
+      <w:rPr>
+        <w:rFonts w:ascii="Courier New" w:hAnsi="Courier New" w:cs="Courier New" w:hint="default"/>
+      </w:rPr>
+    </w:lvl>
+    <w:lvl w:ilvl="5" w:tplc="04050005" w:tentative="1">
+      <w:start w:val="1"/>
+      <w:numFmt w:val="bullet"/>
+      <w:lvlText w:val=""/>
+      <w:lvlJc w:val="left"/>
+      <w:pPr>
+        <w:ind w:left="4320" w:hanging="360"/>
+      </w:pPr>
+      <w:rPr>
+        <w:rFonts w:ascii="Wingdings" w:hAnsi="Wingdings" w:hint="default"/>
+      </w:rPr>
+    </w:lvl>
+    <w:lvl w:ilvl="6" w:tplc="04050001" w:tentative="1">
+      <w:start w:val="1"/>
+      <w:numFmt w:val="bullet"/>
+      <w:lvlText w:val=""/>
+      <w:lvlJc w:val="left"/>
+      <w:pPr>
+        <w:ind w:left="5040" w:hanging="360"/>
+      </w:pPr>
+      <w:rPr>
+        <w:rFonts w:ascii="Symbol" w:hAnsi="Symbol" w:hint="default"/>
+      </w:rPr>
+    </w:lvl>
+    <w:lvl w:ilvl="7" w:tplc="04050003" w:tentative="1">
+      <w:start w:val="1"/>
+      <w:numFmt w:val="bullet"/>
+      <w:lvlText w:val="o"/>
+      <w:lvlJc w:val="left"/>
+      <w:pPr>
+        <w:ind w:left="5760" w:hanging="360"/>
+      </w:pPr>
+      <w:rPr>
+        <w:rFonts w:ascii="Courier New" w:hAnsi="Courier New" w:cs="Courier New" w:hint="default"/>
+      </w:rPr>
+    </w:lvl>
+    <w:lvl w:ilvl="8" w:tplc="04050005" w:tentative="1">
+      <w:start w:val="1"/>
+      <w:numFmt w:val="bullet"/>
+      <w:lvlText w:val=""/>
+      <w:lvlJc w:val="left"/>
+      <w:pPr>
+        <w:ind w:left="6480" w:hanging="360"/>
+      </w:pPr>
+      <w:rPr>
+        <w:rFonts w:ascii="Wingdings" w:hAnsi="Wingdings" w:hint="default"/>
+      </w:rPr>
+    </w:lvl>
+  </w:abstractNum>
+  <w:abstractNum w:abstractNumId="5" w15:restartNumberingAfterBreak="0">
     <w:nsid w:val="47DC0D94"/>
     <w:multiLevelType w:val="multilevel"/>
     <w:tmpl w:val="1CCE8B16"/>
@@ -7975,7 +11118,7 @@
       </w:pPr>
     </w:lvl>
   </w:abstractNum>
-  <w:abstractNum w:abstractNumId="5" w15:restartNumberingAfterBreak="0">
+  <w:abstractNum w:abstractNumId="6" w15:restartNumberingAfterBreak="0">
     <w:nsid w:val="47FF560A"/>
     <w:multiLevelType w:val="hybridMultilevel"/>
     <w:tmpl w:val="F9828EF8"/>
@@ -8092,7 +11235,7 @@
       </w:rPr>
     </w:lvl>
   </w:abstractNum>
-  <w:abstractNum w:abstractNumId="6" w15:restartNumberingAfterBreak="0">
+  <w:abstractNum w:abstractNumId="7" w15:restartNumberingAfterBreak="0">
     <w:nsid w:val="49101C45"/>
     <w:multiLevelType w:val="hybridMultilevel"/>
     <w:tmpl w:val="D662F978"/>
@@ -8181,7 +11324,7 @@
       </w:pPr>
     </w:lvl>
   </w:abstractNum>
-  <w:abstractNum w:abstractNumId="7" w15:restartNumberingAfterBreak="0">
+  <w:abstractNum w:abstractNumId="8" w15:restartNumberingAfterBreak="0">
     <w:nsid w:val="49AB7101"/>
     <w:multiLevelType w:val="multilevel"/>
     <w:tmpl w:val="4CEA1DF4"/>
@@ -8310,7 +11453,7 @@
       </w:rPr>
     </w:lvl>
   </w:abstractNum>
-  <w:abstractNum w:abstractNumId="8" w15:restartNumberingAfterBreak="0">
+  <w:abstractNum w:abstractNumId="9" w15:restartNumberingAfterBreak="0">
     <w:nsid w:val="55C1148C"/>
     <w:multiLevelType w:val="multilevel"/>
     <w:tmpl w:val="8214C842"/>
@@ -8448,7 +11591,7 @@
       </w:rPr>
     </w:lvl>
   </w:abstractNum>
-  <w:abstractNum w:abstractNumId="9" w15:restartNumberingAfterBreak="0">
+  <w:abstractNum w:abstractNumId="10" w15:restartNumberingAfterBreak="0">
     <w:nsid w:val="5D3F0C00"/>
     <w:multiLevelType w:val="hybridMultilevel"/>
     <w:tmpl w:val="FE164840"/>
@@ -8537,7 +11680,7 @@
       </w:pPr>
     </w:lvl>
   </w:abstractNum>
-  <w:abstractNum w:abstractNumId="10" w15:restartNumberingAfterBreak="0">
+  <w:abstractNum w:abstractNumId="11" w15:restartNumberingAfterBreak="0">
     <w:nsid w:val="784F4425"/>
     <w:multiLevelType w:val="hybridMultilevel"/>
     <w:tmpl w:val="FB0A6206"/>
@@ -8624,25 +11767,25 @@
     </w:lvl>
   </w:abstractNum>
   <w:num w:numId="1">
-    <w:abstractNumId w:val="5"/>
+    <w:abstractNumId w:val="6"/>
   </w:num>
   <w:num w:numId="2">
-    <w:abstractNumId w:val="8"/>
+    <w:abstractNumId w:val="9"/>
   </w:num>
   <w:num w:numId="3">
-    <w:abstractNumId w:val="7"/>
+    <w:abstractNumId w:val="8"/>
   </w:num>
   <w:num w:numId="4">
     <w:abstractNumId w:val="0"/>
   </w:num>
   <w:num w:numId="5">
-    <w:abstractNumId w:val="6"/>
+    <w:abstractNumId w:val="7"/>
   </w:num>
   <w:num w:numId="6">
-    <w:abstractNumId w:val="9"/>
+    <w:abstractNumId w:val="10"/>
   </w:num>
   <w:num w:numId="7">
-    <w:abstractNumId w:val="6"/>
+    <w:abstractNumId w:val="7"/>
     <w:lvlOverride w:ilvl="0">
       <w:startOverride w:val="1"/>
     </w:lvlOverride>
@@ -8654,16 +11797,16 @@
     <w:abstractNumId w:val="1"/>
   </w:num>
   <w:num w:numId="10">
-    <w:abstractNumId w:val="4"/>
+    <w:abstractNumId w:val="5"/>
   </w:num>
   <w:num w:numId="11">
-    <w:abstractNumId w:val="9"/>
+    <w:abstractNumId w:val="10"/>
     <w:lvlOverride w:ilvl="0">
       <w:startOverride w:val="1"/>
     </w:lvlOverride>
   </w:num>
   <w:num w:numId="12">
-    <w:abstractNumId w:val="9"/>
+    <w:abstractNumId w:val="10"/>
     <w:lvlOverride w:ilvl="0">
       <w:startOverride w:val="1"/>
     </w:lvlOverride>
@@ -8672,7 +11815,10 @@
     <w:abstractNumId w:val="3"/>
   </w:num>
   <w:num w:numId="14">
-    <w:abstractNumId w:val="10"/>
+    <w:abstractNumId w:val="11"/>
+  </w:num>
+  <w:num w:numId="15">
+    <w:abstractNumId w:val="4"/>
   </w:num>
 </w:numbering>
 </file>

</xml_diff>

<commit_message>
Opensource reseni, Analyza, rozvrzeni + diagram
</commit_message>
<xml_diff>
--- a/text/BP_Profylaxe_sitovych_prvku.docx
+++ b/text/BP_Profylaxe_sitovych_prvku.docx
@@ -1257,7 +1257,19 @@
         <w:rPr>
           <w:color w:val="0070C0"/>
         </w:rPr>
-        <w:t xml:space="preserve">bakalářskou práci na téma  .......................  vypracoval/a samostatně pod vedením vedoucího bakalářské práce a s použitím výhradně odborné literatury a dalších informačních zdrojů, které jsou v práci </w:t>
+        <w:t xml:space="preserve">bakalářskou práci na </w:t>
+      </w:r>
+      <w:r>
+        <w:rPr>
+          <w:color w:val="0070C0"/>
+        </w:rPr>
+        <w:t>téma .......................</w:t>
+      </w:r>
+      <w:r>
+        <w:rPr>
+          <w:color w:val="0070C0"/>
+        </w:rPr>
+        <w:t xml:space="preserve">  vypracoval/a samostatně pod vedením vedoucího bakalářské práce a s použitím výhradně odborné literatury a dalších informačních zdrojů, které jsou v práci </w:t>
       </w:r>
       <w:r>
         <w:rPr>
@@ -1411,7 +1423,21 @@
         <w:rPr>
           <w:color w:val="0070C0"/>
         </w:rPr>
-        <w:t>dne ………..</w:t>
+        <w:t>dne …</w:t>
+      </w:r>
+      <w:proofErr w:type="gramStart"/>
+      <w:r>
+        <w:rPr>
+          <w:color w:val="0070C0"/>
+        </w:rPr>
+        <w:t>…….</w:t>
+      </w:r>
+      <w:proofErr w:type="gramEnd"/>
+      <w:r>
+        <w:rPr>
+          <w:color w:val="0070C0"/>
+        </w:rPr>
+        <w:t>.</w:t>
       </w:r>
       <w:r>
         <w:rPr>
@@ -3916,6 +3942,7 @@
         <w:t xml:space="preserve"> </w:t>
       </w:r>
       <w:proofErr w:type="spellStart"/>
+      <w:proofErr w:type="gramStart"/>
       <w:r>
         <w:rPr>
           <w:color w:val="0070C0"/>
@@ -3937,6 +3964,7 @@
         <w:t>identification</w:t>
       </w:r>
       <w:proofErr w:type="spellEnd"/>
+      <w:proofErr w:type="gramEnd"/>
       <w:r>
         <w:rPr>
           <w:color w:val="0070C0"/>
@@ -4639,7 +4667,7 @@
           <w:r>
             <w:fldChar w:fldCharType="separate"/>
           </w:r>
-          <w:hyperlink w:anchor="_Toc97478259" w:history="1">
+          <w:hyperlink w:anchor="_Toc98077382" w:history="1">
             <w:r>
               <w:rPr>
                 <w:rStyle w:val="Hyperlink"/>
@@ -4666,7 +4694,7 @@
                 <w:noProof/>
                 <w:webHidden/>
               </w:rPr>
-              <w:instrText xml:space="preserve"> PAGEREF _Toc97478259 \h </w:instrText>
+              <w:instrText xml:space="preserve"> PAGEREF _Toc98077382 \h </w:instrText>
             </w:r>
             <w:r>
               <w:rPr>
@@ -4710,7 +4738,7 @@
               <w:lang w:eastAsia="cs-CZ"/>
             </w:rPr>
           </w:pPr>
-          <w:hyperlink w:anchor="_Toc97478260" w:history="1">
+          <w:hyperlink w:anchor="_Toc98077383" w:history="1">
             <w:r>
               <w:rPr>
                 <w:rStyle w:val="Hyperlink"/>
@@ -4752,7 +4780,7 @@
                 <w:noProof/>
                 <w:webHidden/>
               </w:rPr>
-              <w:instrText xml:space="preserve"> PAGEREF _Toc97478260 \h </w:instrText>
+              <w:instrText xml:space="preserve"> PAGEREF _Toc98077383 \h </w:instrText>
             </w:r>
             <w:r>
               <w:rPr>
@@ -4796,7 +4824,7 @@
               <w:lang w:eastAsia="cs-CZ"/>
             </w:rPr>
           </w:pPr>
-          <w:hyperlink w:anchor="_Toc97478261" w:history="1">
+          <w:hyperlink w:anchor="_Toc98077384" w:history="1">
             <w:r>
               <w:rPr>
                 <w:rStyle w:val="Hyperlink"/>
@@ -4838,7 +4866,7 @@
                 <w:noProof/>
                 <w:webHidden/>
               </w:rPr>
-              <w:instrText xml:space="preserve"> PAGEREF _Toc97478261 \h </w:instrText>
+              <w:instrText xml:space="preserve"> PAGEREF _Toc98077384 \h </w:instrText>
             </w:r>
             <w:r>
               <w:rPr>
@@ -4882,7 +4910,7 @@
               <w:lang w:eastAsia="cs-CZ"/>
             </w:rPr>
           </w:pPr>
-          <w:hyperlink w:anchor="_Toc97478262" w:history="1">
+          <w:hyperlink w:anchor="_Toc98077385" w:history="1">
             <w:r>
               <w:rPr>
                 <w:rStyle w:val="Hyperlink"/>
@@ -4924,7 +4952,7 @@
                 <w:noProof/>
                 <w:webHidden/>
               </w:rPr>
-              <w:instrText xml:space="preserve"> PAGEREF _Toc97478262 \h </w:instrText>
+              <w:instrText xml:space="preserve"> PAGEREF _Toc98077385 \h </w:instrText>
             </w:r>
             <w:r>
               <w:rPr>
@@ -4968,7 +4996,7 @@
               <w:lang w:eastAsia="cs-CZ"/>
             </w:rPr>
           </w:pPr>
-          <w:hyperlink w:anchor="_Toc97478263" w:history="1">
+          <w:hyperlink w:anchor="_Toc98077386" w:history="1">
             <w:r>
               <w:rPr>
                 <w:rStyle w:val="Hyperlink"/>
@@ -5010,7 +5038,7 @@
                 <w:noProof/>
                 <w:webHidden/>
               </w:rPr>
-              <w:instrText xml:space="preserve"> PAGEREF _Toc97478263 \h </w:instrText>
+              <w:instrText xml:space="preserve"> PAGEREF _Toc98077386 \h </w:instrText>
             </w:r>
             <w:r>
               <w:rPr>
@@ -5054,7 +5082,7 @@
               <w:lang w:eastAsia="cs-CZ"/>
             </w:rPr>
           </w:pPr>
-          <w:hyperlink w:anchor="_Toc97478264" w:history="1">
+          <w:hyperlink w:anchor="_Toc98077387" w:history="1">
             <w:r>
               <w:rPr>
                 <w:rStyle w:val="Hyperlink"/>
@@ -5096,7 +5124,7 @@
                 <w:noProof/>
                 <w:webHidden/>
               </w:rPr>
-              <w:instrText xml:space="preserve"> PAGEREF _Toc97478264 \h </w:instrText>
+              <w:instrText xml:space="preserve"> PAGEREF _Toc98077387 \h </w:instrText>
             </w:r>
             <w:r>
               <w:rPr>
@@ -5140,7 +5168,7 @@
               <w:lang w:eastAsia="cs-CZ"/>
             </w:rPr>
           </w:pPr>
-          <w:hyperlink w:anchor="_Toc97478265" w:history="1">
+          <w:hyperlink w:anchor="_Toc98077388" w:history="1">
             <w:r>
               <w:rPr>
                 <w:rStyle w:val="Hyperlink"/>
@@ -5182,7 +5210,7 @@
                 <w:noProof/>
                 <w:webHidden/>
               </w:rPr>
-              <w:instrText xml:space="preserve"> PAGEREF _Toc97478265 \h </w:instrText>
+              <w:instrText xml:space="preserve"> PAGEREF _Toc98077388 \h </w:instrText>
             </w:r>
             <w:r>
               <w:rPr>
@@ -5226,7 +5254,7 @@
               <w:lang w:eastAsia="cs-CZ"/>
             </w:rPr>
           </w:pPr>
-          <w:hyperlink w:anchor="_Toc97478266" w:history="1">
+          <w:hyperlink w:anchor="_Toc98077389" w:history="1">
             <w:r>
               <w:rPr>
                 <w:rStyle w:val="Hyperlink"/>
@@ -5268,7 +5296,7 @@
                 <w:noProof/>
                 <w:webHidden/>
               </w:rPr>
-              <w:instrText xml:space="preserve"> PAGEREF _Toc97478266 \h </w:instrText>
+              <w:instrText xml:space="preserve"> PAGEREF _Toc98077389 \h </w:instrText>
             </w:r>
             <w:r>
               <w:rPr>
@@ -5312,7 +5340,7 @@
               <w:lang w:eastAsia="cs-CZ"/>
             </w:rPr>
           </w:pPr>
-          <w:hyperlink w:anchor="_Toc97478267" w:history="1">
+          <w:hyperlink w:anchor="_Toc98077390" w:history="1">
             <w:r>
               <w:rPr>
                 <w:rStyle w:val="Hyperlink"/>
@@ -5354,7 +5382,7 @@
                 <w:noProof/>
                 <w:webHidden/>
               </w:rPr>
-              <w:instrText xml:space="preserve"> PAGEREF _Toc97478267 \h </w:instrText>
+              <w:instrText xml:space="preserve"> PAGEREF _Toc98077390 \h </w:instrText>
             </w:r>
             <w:r>
               <w:rPr>
@@ -5374,7 +5402,7 @@
                 <w:noProof/>
                 <w:webHidden/>
               </w:rPr>
-              <w:t>14</w:t>
+              <w:t>15</w:t>
             </w:r>
             <w:r>
               <w:rPr>
@@ -5397,7 +5425,7 @@
               <w:lang w:eastAsia="cs-CZ"/>
             </w:rPr>
           </w:pPr>
-          <w:hyperlink w:anchor="_Toc97478268" w:history="1">
+          <w:hyperlink w:anchor="_Toc98077391" w:history="1">
             <w:r>
               <w:rPr>
                 <w:rStyle w:val="Hyperlink"/>
@@ -5424,7 +5452,7 @@
                 <w:noProof/>
                 <w:webHidden/>
               </w:rPr>
-              <w:instrText xml:space="preserve"> PAGEREF _Toc97478268 \h </w:instrText>
+              <w:instrText xml:space="preserve"> PAGEREF _Toc98077391 \h </w:instrText>
             </w:r>
             <w:r>
               <w:rPr>
@@ -5444,7 +5472,7 @@
                 <w:noProof/>
                 <w:webHidden/>
               </w:rPr>
-              <w:t>17</w:t>
+              <w:t>18</w:t>
             </w:r>
             <w:r>
               <w:rPr>
@@ -5467,7 +5495,7 @@
               <w:lang w:eastAsia="cs-CZ"/>
             </w:rPr>
           </w:pPr>
-          <w:hyperlink w:anchor="_Toc97478269" w:history="1">
+          <w:hyperlink w:anchor="_Toc98077392" w:history="1">
             <w:r>
               <w:rPr>
                 <w:rStyle w:val="Hyperlink"/>
@@ -5494,7 +5522,7 @@
                 <w:noProof/>
                 <w:webHidden/>
               </w:rPr>
-              <w:instrText xml:space="preserve"> PAGEREF _Toc97478269 \h </w:instrText>
+              <w:instrText xml:space="preserve"> PAGEREF _Toc98077392 \h </w:instrText>
             </w:r>
             <w:r>
               <w:rPr>
@@ -5514,7 +5542,7 @@
                 <w:noProof/>
                 <w:webHidden/>
               </w:rPr>
-              <w:t>18</w:t>
+              <w:t>19</w:t>
             </w:r>
             <w:r>
               <w:rPr>
@@ -5537,7 +5565,7 @@
               <w:lang w:eastAsia="cs-CZ"/>
             </w:rPr>
           </w:pPr>
-          <w:hyperlink w:anchor="_Toc97478270" w:history="1">
+          <w:hyperlink w:anchor="_Toc98077393" w:history="1">
             <w:r>
               <w:rPr>
                 <w:rStyle w:val="Hyperlink"/>
@@ -5564,7 +5592,7 @@
                 <w:noProof/>
                 <w:webHidden/>
               </w:rPr>
-              <w:instrText xml:space="preserve"> PAGEREF _Toc97478270 \h </w:instrText>
+              <w:instrText xml:space="preserve"> PAGEREF _Toc98077393 \h </w:instrText>
             </w:r>
             <w:r>
               <w:rPr>
@@ -5584,7 +5612,7 @@
                 <w:noProof/>
                 <w:webHidden/>
               </w:rPr>
-              <w:t>19</w:t>
+              <w:t>20</w:t>
             </w:r>
             <w:r>
               <w:rPr>
@@ -5607,7 +5635,7 @@
               <w:lang w:eastAsia="cs-CZ"/>
             </w:rPr>
           </w:pPr>
-          <w:hyperlink w:anchor="_Toc97478271" w:history="1">
+          <w:hyperlink w:anchor="_Toc98077394" w:history="1">
             <w:r>
               <w:rPr>
                 <w:rStyle w:val="Hyperlink"/>
@@ -5634,7 +5662,7 @@
                 <w:noProof/>
                 <w:webHidden/>
               </w:rPr>
-              <w:instrText xml:space="preserve"> PAGEREF _Toc97478271 \h </w:instrText>
+              <w:instrText xml:space="preserve"> PAGEREF _Toc98077394 \h </w:instrText>
             </w:r>
             <w:r>
               <w:rPr>
@@ -5654,7 +5682,7 @@
                 <w:noProof/>
                 <w:webHidden/>
               </w:rPr>
-              <w:t>21</w:t>
+              <w:t>22</w:t>
             </w:r>
             <w:r>
               <w:rPr>
@@ -5677,7 +5705,7 @@
               <w:lang w:eastAsia="cs-CZ"/>
             </w:rPr>
           </w:pPr>
-          <w:hyperlink w:anchor="_Toc97478272" w:history="1">
+          <w:hyperlink w:anchor="_Toc98077395" w:history="1">
             <w:r>
               <w:rPr>
                 <w:rStyle w:val="Hyperlink"/>
@@ -5704,7 +5732,7 @@
                 <w:noProof/>
                 <w:webHidden/>
               </w:rPr>
-              <w:instrText xml:space="preserve"> PAGEREF _Toc97478272 \h </w:instrText>
+              <w:instrText xml:space="preserve"> PAGEREF _Toc98077395 \h </w:instrText>
             </w:r>
             <w:r>
               <w:rPr>
@@ -5724,7 +5752,7 @@
                 <w:noProof/>
                 <w:webHidden/>
               </w:rPr>
-              <w:t>22</w:t>
+              <w:t>23</w:t>
             </w:r>
             <w:r>
               <w:rPr>
@@ -5747,7 +5775,7 @@
               <w:lang w:eastAsia="cs-CZ"/>
             </w:rPr>
           </w:pPr>
-          <w:hyperlink w:anchor="_Toc97478273" w:history="1">
+          <w:hyperlink w:anchor="_Toc98077396" w:history="1">
             <w:r>
               <w:rPr>
                 <w:rStyle w:val="Hyperlink"/>
@@ -5774,7 +5802,7 @@
                 <w:noProof/>
                 <w:webHidden/>
               </w:rPr>
-              <w:instrText xml:space="preserve"> PAGEREF _Toc97478273 \h </w:instrText>
+              <w:instrText xml:space="preserve"> PAGEREF _Toc98077396 \h </w:instrText>
             </w:r>
             <w:r>
               <w:rPr>
@@ -5794,7 +5822,7 @@
                 <w:noProof/>
                 <w:webHidden/>
               </w:rPr>
-              <w:t>23</w:t>
+              <w:t>24</w:t>
             </w:r>
             <w:r>
               <w:rPr>
@@ -5817,7 +5845,7 @@
               <w:lang w:eastAsia="cs-CZ"/>
             </w:rPr>
           </w:pPr>
-          <w:hyperlink w:anchor="_Toc97478274" w:history="1">
+          <w:hyperlink w:anchor="_Toc98077397" w:history="1">
             <w:r>
               <w:rPr>
                 <w:rStyle w:val="Hyperlink"/>
@@ -5844,7 +5872,7 @@
                 <w:noProof/>
                 <w:webHidden/>
               </w:rPr>
-              <w:instrText xml:space="preserve"> PAGEREF _Toc97478274 \h </w:instrText>
+              <w:instrText xml:space="preserve"> PAGEREF _Toc98077397 \h </w:instrText>
             </w:r>
             <w:r>
               <w:rPr>
@@ -5864,7 +5892,7 @@
                 <w:noProof/>
                 <w:webHidden/>
               </w:rPr>
-              <w:t>24</w:t>
+              <w:t>25</w:t>
             </w:r>
             <w:r>
               <w:rPr>
@@ -6002,7 +6030,7 @@
         </w:numPr>
         <w:ind w:left="432"/>
       </w:pPr>
-      <w:bookmarkStart w:id="1" w:name="_Toc97478259"/>
+      <w:bookmarkStart w:id="1" w:name="_Toc98077382"/>
       <w:r>
         <w:t>Úvod</w:t>
       </w:r>
@@ -6412,7 +6440,7 @@
       <w:bookmarkStart w:id="2" w:name="1_Teoretická_východiska_(není_název_kapi"/>
       <w:bookmarkStart w:id="3" w:name="_Toc531008010"/>
       <w:bookmarkStart w:id="4" w:name="_Toc34565748"/>
-      <w:bookmarkStart w:id="5" w:name="_Toc97478260"/>
+      <w:bookmarkStart w:id="5" w:name="_Toc98077383"/>
       <w:bookmarkEnd w:id="2"/>
       <w:r>
         <w:t>Úvod</w:t>
@@ -6441,7 +6469,7 @@
       <w:pPr>
         <w:pStyle w:val="Heading2"/>
       </w:pPr>
-      <w:bookmarkStart w:id="6" w:name="_Toc97478261"/>
+      <w:bookmarkStart w:id="6" w:name="_Toc98077384"/>
       <w:r>
         <w:t>Motivace</w:t>
       </w:r>
@@ -6500,7 +6528,7 @@
       <w:pPr>
         <w:pStyle w:val="Heading2"/>
       </w:pPr>
-      <w:bookmarkStart w:id="7" w:name="_Toc97478262"/>
+      <w:bookmarkStart w:id="7" w:name="_Toc98077385"/>
       <w:r>
         <w:t>Struktura</w:t>
       </w:r>
@@ -6553,11 +6581,13 @@
       <w:pPr>
         <w:pStyle w:val="Heading2"/>
       </w:pPr>
-      <w:bookmarkStart w:id="8" w:name="_Toc97478263"/>
+      <w:bookmarkStart w:id="8" w:name="_Toc98063347"/>
+      <w:bookmarkStart w:id="9" w:name="_Toc98077386"/>
       <w:r>
         <w:t>Cíl</w:t>
       </w:r>
       <w:bookmarkEnd w:id="8"/>
+      <w:bookmarkEnd w:id="9"/>
     </w:p>
     <w:p/>
     <w:p>
@@ -6619,12 +6649,12 @@
       <w:pPr>
         <w:pStyle w:val="Heading1"/>
       </w:pPr>
-      <w:bookmarkStart w:id="9" w:name="_Toc97478264"/>
+      <w:bookmarkStart w:id="10" w:name="_Toc98077387"/>
       <w:r>
         <w:lastRenderedPageBreak/>
         <w:t>Rešerše a průzkum trhu</w:t>
       </w:r>
-      <w:bookmarkEnd w:id="9"/>
+      <w:bookmarkEnd w:id="10"/>
     </w:p>
     <w:p>
       <w:pPr>
@@ -6648,13 +6678,13 @@
       <w:pPr>
         <w:pStyle w:val="Heading2"/>
       </w:pPr>
-      <w:bookmarkStart w:id="10" w:name="2.1_Nadpis_úrovně_2"/>
-      <w:bookmarkStart w:id="11" w:name="_Toc97478265"/>
-      <w:bookmarkEnd w:id="10"/>
+      <w:bookmarkStart w:id="11" w:name="2.1_Nadpis_úrovně_2"/>
+      <w:bookmarkStart w:id="12" w:name="_Toc98077388"/>
+      <w:bookmarkEnd w:id="11"/>
       <w:r>
         <w:t>Existující komerční řešení</w:t>
       </w:r>
-      <w:bookmarkEnd w:id="11"/>
+      <w:bookmarkEnd w:id="12"/>
     </w:p>
     <w:p/>
     <w:p>
@@ -7022,7 +7052,11 @@
         <w:t xml:space="preserve"> či neexistující</w:t>
       </w:r>
       <w:r>
-        <w:t xml:space="preserve">m řešení správy prvků, ze </w:t>
+        <w:t xml:space="preserve">m řešení správy prvků, </w:t>
+      </w:r>
+      <w:proofErr w:type="gramStart"/>
+      <w:r>
+        <w:t xml:space="preserve">ze </w:t>
       </w:r>
       <w:r>
         <w:t>?</w:t>
@@ -7031,7 +7065,11 @@
         <w:t>které</w:t>
       </w:r>
       <w:r>
-        <w:t>ho?</w:t>
+        <w:t>ho</w:t>
+      </w:r>
+      <w:proofErr w:type="gramEnd"/>
+      <w:r>
+        <w:t>?</w:t>
       </w:r>
       <w:r>
         <w:t xml:space="preserve"> mohou vznikat provozní a bezpečnostní rizika.</w:t>
@@ -7061,7 +7099,7 @@
       <w:pPr>
         <w:pStyle w:val="Heading2"/>
       </w:pPr>
-      <w:bookmarkStart w:id="12" w:name="_Toc97478266"/>
+      <w:bookmarkStart w:id="13" w:name="_Toc98077389"/>
       <w:r>
         <w:t>Dostupn</w:t>
       </w:r>
@@ -7083,7 +7121,7 @@
       <w:r>
         <w:t>nastroje</w:t>
       </w:r>
-      <w:bookmarkEnd w:id="12"/>
+      <w:bookmarkEnd w:id="13"/>
       <w:proofErr w:type="spellEnd"/>
     </w:p>
     <w:p/>
@@ -7109,11 +7147,11 @@
         <w:t xml:space="preserve">, </w:t>
       </w:r>
       <w:r>
-        <w:t>komerční a opensou</w:t>
-      </w:r>
-      <w:proofErr w:type="spellStart"/>
-      <w:r>
-        <w:t>rce</w:t>
+        <w:t xml:space="preserve">komerční a </w:t>
+      </w:r>
+      <w:proofErr w:type="spellStart"/>
+      <w:r>
+        <w:t>opensource</w:t>
       </w:r>
       <w:proofErr w:type="spellEnd"/>
       <w:r>
@@ -7123,7 +7161,13 @@
         <w:t>řešení.</w:t>
       </w:r>
       <w:r>
-        <w:t xml:space="preserve"> V rámci průzkumu trhu jsem nenašel žádný </w:t>
+        <w:t xml:space="preserve"> V rámci průzkumu trhu jsem našel </w:t>
+      </w:r>
+      <w:r>
+        <w:t>mnoho</w:t>
+      </w:r>
+      <w:r>
+        <w:t xml:space="preserve"> </w:t>
       </w:r>
       <w:proofErr w:type="spellStart"/>
       <w:r>
@@ -7134,19 +7178,52 @@
         <w:t xml:space="preserve"> </w:t>
       </w:r>
       <w:r>
-        <w:t>program,</w:t>
-      </w:r>
-      <w:r>
-        <w:t xml:space="preserve"> který by byl zaměřen </w:t>
-      </w:r>
-      <w:r>
-        <w:t xml:space="preserve">čistě na síťovou inventarizaci a bezpečnost. Na trhu najdeme velké množství </w:t>
-      </w:r>
-      <w:r>
-        <w:t>programů,</w:t>
-      </w:r>
-      <w:r>
-        <w:t xml:space="preserve"> které se zaměřují převážně na monitoring zařízení jako je například robustní monitorovací </w:t>
+        <w:t>program</w:t>
+      </w:r>
+      <w:r>
+        <w:t>ů a aplikací</w:t>
+      </w:r>
+      <w:r>
+        <w:t>,</w:t>
+      </w:r>
+      <w:r>
+        <w:t xml:space="preserve"> kter</w:t>
+      </w:r>
+      <w:r>
+        <w:t>é</w:t>
+      </w:r>
+      <w:r>
+        <w:t xml:space="preserve"> </w:t>
+      </w:r>
+      <w:r>
+        <w:t xml:space="preserve">jsou </w:t>
+      </w:r>
+      <w:r>
+        <w:t>zaměřen</w:t>
+      </w:r>
+      <w:r>
+        <w:t>y</w:t>
+      </w:r>
+      <w:r>
+        <w:t xml:space="preserve"> </w:t>
+      </w:r>
+      <w:r>
+        <w:t>na inventarizaci bezpečnost ale také monitoring, který je pro bezpečnost a transparentnost infrastruktury nepostradatelný.</w:t>
+      </w:r>
+      <w:r>
+        <w:t xml:space="preserve"> </w:t>
+      </w:r>
+      <w:r>
+        <w:t>P</w:t>
+      </w:r>
+      <w:r>
+        <w:t>říklad</w:t>
+      </w:r>
+      <w:r>
+        <w:t>em je</w:t>
+      </w:r>
+      <w:r>
+        <w:t xml:space="preserve"> robustní monitorovací </w:t>
       </w:r>
       <w:proofErr w:type="spellStart"/>
       <w:r>
@@ -7154,7 +7231,13 @@
       </w:r>
       <w:proofErr w:type="spellEnd"/>
       <w:r>
-        <w:t xml:space="preserve"> software Zabbix nebo také </w:t>
+        <w:t xml:space="preserve"> software Zabbix nebo také</w:t>
+      </w:r>
+      <w:r>
+        <w:t xml:space="preserve"> konkurenční</w:t>
+      </w:r>
+      <w:r>
+        <w:t xml:space="preserve"> </w:t>
       </w:r>
       <w:proofErr w:type="spellStart"/>
       <w:r>
@@ -7190,6 +7273,25 @@
         <w:t>best-practise</w:t>
       </w:r>
       <w:proofErr w:type="spellEnd"/>
+      <w:r>
+        <w:t xml:space="preserve"> nebo výše zmíněný „</w:t>
+      </w:r>
+      <w:proofErr w:type="spellStart"/>
+      <w:r>
+        <w:t>Virtual</w:t>
+      </w:r>
+      <w:proofErr w:type="spellEnd"/>
+      <w:r>
+        <w:t xml:space="preserve"> </w:t>
+      </w:r>
+      <w:proofErr w:type="spellStart"/>
+      <w:r>
+        <w:t>patching</w:t>
+      </w:r>
+      <w:proofErr w:type="spellEnd"/>
+      <w:r>
+        <w:t>“</w:t>
+      </w:r>
       <w:r>
         <w:t>.</w:t>
       </w:r>
@@ -7201,7 +7303,25 @@
         <w:t>Komplexní monitorovací sof</w:t>
       </w:r>
       <w:r>
-        <w:t>tware Zabbix je jedním z nejlepších ve svém odvětví. Má obrovskou komunitu, kteří základní systém vylepšuje. Jedná se převážně o t</w:t>
+        <w:t>tware Zabbix je jedním z nejlepších ve svém odvětví. Má obrovskou komunitu, kte</w:t>
+      </w:r>
+      <w:r>
+        <w:t>rá</w:t>
+      </w:r>
+      <w:r>
+        <w:t xml:space="preserve"> základní systém </w:t>
+      </w:r>
+      <w:r>
+        <w:t xml:space="preserve">stále </w:t>
+      </w:r>
+      <w:r>
+        <w:t>vylepšuje. Jedná se</w:t>
+      </w:r>
+      <w:r>
+        <w:t xml:space="preserve"> zde</w:t>
+      </w:r>
+      <w:r>
+        <w:t xml:space="preserve"> převážně o t</w:t>
       </w:r>
       <w:r>
         <w:t xml:space="preserve">akzvané šablony, které </w:t>
@@ -7218,7 +7338,221 @@
         <w:t xml:space="preserve"> Existuje také velké množství externích skriptů pro další rozšíření funkcionalit.</w:t>
       </w:r>
       <w:r>
-        <w:t xml:space="preserve">   </w:t>
+        <w:t xml:space="preserve"> </w:t>
+      </w:r>
+      <w:r>
+        <w:t xml:space="preserve">Podstatou většiny </w:t>
+      </w:r>
+      <w:proofErr w:type="spellStart"/>
+      <w:r>
+        <w:t>opensource</w:t>
+      </w:r>
+      <w:proofErr w:type="spellEnd"/>
+      <w:r>
+        <w:t xml:space="preserve"> programů je že jejich instalace a používaní není zpoplatněno</w:t>
+      </w:r>
+      <w:r>
+        <w:t>, ale uživatel si sám musí systém nainstalovat a nastavit. Proto je kvalitní dokumentace nedílnou součástí většiny takových to nástrojů.</w:t>
+      </w:r>
+    </w:p>
+    <w:p/>
+    <w:p/>
+    <w:p>
+      <w:proofErr w:type="spellStart"/>
+      <w:r>
+        <w:t>Francouzká</w:t>
+      </w:r>
+      <w:proofErr w:type="spellEnd"/>
+      <w:r>
+        <w:t xml:space="preserve"> společnost</w:t>
+      </w:r>
+      <w:r>
+        <w:t xml:space="preserve"> </w:t>
+      </w:r>
+      <w:r>
+        <w:t xml:space="preserve">OCS </w:t>
+      </w:r>
+      <w:proofErr w:type="spellStart"/>
+      <w:r>
+        <w:t>invenotory</w:t>
+      </w:r>
+      <w:proofErr w:type="spellEnd"/>
+      <w:r>
+        <w:t xml:space="preserve"> a její </w:t>
+      </w:r>
+      <w:proofErr w:type="spellStart"/>
+      <w:r>
+        <w:t>opensource</w:t>
+      </w:r>
+      <w:proofErr w:type="spellEnd"/>
+      <w:r>
+        <w:t xml:space="preserve"> program, starající se o inventarizaci firemní infrastruktury je další z mnoha nástrojů na trhu. Díky automatickému skenování je tato aplikace schopna vytvořit kompletní seznam zařízení na síti, včetně jejich verzí softwaru a ve většině případů i její licenci.</w:t>
+      </w:r>
+      <w:r>
+        <w:t xml:space="preserve"> Komunikace mezi zařízeními je především řešena nainstalovanými agenty, díky kterým dokáže program zjistit i typ Hardwaru jako je například procesor, paměti </w:t>
+      </w:r>
+      <w:proofErr w:type="spellStart"/>
+      <w:r>
+        <w:t>ram</w:t>
+      </w:r>
+      <w:proofErr w:type="spellEnd"/>
+      <w:r>
+        <w:t xml:space="preserve"> a další. Na </w:t>
+      </w:r>
+      <w:r>
+        <w:t>zařízení,</w:t>
+      </w:r>
+      <w:r>
+        <w:t xml:space="preserve"> které neumožnuje instalaci </w:t>
+      </w:r>
+      <w:r>
+        <w:t>softwaru</w:t>
+      </w:r>
+      <w:r>
+        <w:t xml:space="preserve"> se používá protokol SNMP. Výrobce tvrdí možnost využití i v prostředí, kde je více než 150000 zařízení.</w:t>
+      </w:r>
+      <w:r>
+        <w:t xml:space="preserve"> </w:t>
+      </w:r>
+      <w:r>
+        <w:t xml:space="preserve">Další funkcí je pak automatická distribuce softwarových balíčků a scriptů a jejich následné spuštění. Při získávání informací o tomto řešení </w:t>
+      </w:r>
+      <w:r>
+        <w:t>se</w:t>
+      </w:r>
+      <w:r>
+        <w:t xml:space="preserve"> několikrát </w:t>
+      </w:r>
+      <w:r>
+        <w:t>objevili nepříliš dobré recenze, ať už se jednalo o velké množství chyb nebo dokonce nefunkčnost některých modulů.</w:t>
+      </w:r>
+    </w:p>
+    <w:p/>
+    <w:p/>
+    <w:p>
+      <w:proofErr w:type="spellStart"/>
+      <w:r>
+        <w:t>NetBox</w:t>
+      </w:r>
+      <w:proofErr w:type="spellEnd"/>
+      <w:r>
+        <w:t xml:space="preserve"> je komplexní systém pro síťovou transparentnost. Poskytuje takzvaný „IPAM“ (IP </w:t>
+      </w:r>
+      <w:proofErr w:type="spellStart"/>
+      <w:r>
+        <w:t>address</w:t>
+      </w:r>
+      <w:proofErr w:type="spellEnd"/>
+      <w:r>
+        <w:t xml:space="preserve"> management) a to včetně virtuálních </w:t>
+      </w:r>
+      <w:r>
+        <w:t>lokální</w:t>
+      </w:r>
+      <w:r>
+        <w:t xml:space="preserve"> sítí (VLAN) nebo </w:t>
+      </w:r>
+      <w:r>
+        <w:t xml:space="preserve">virtuálně oddělených </w:t>
+      </w:r>
+      <w:proofErr w:type="spellStart"/>
+      <w:r>
+        <w:t>routovacích</w:t>
+      </w:r>
+      <w:proofErr w:type="spellEnd"/>
+      <w:r>
+        <w:t xml:space="preserve"> tabulek (VRF). Vzhledem k použití programu v datacentrech je zde i integrovaná vizualizace rackových skříní a jejich zařazení do skupin. Velkou výhodou a skvělou funkcí je </w:t>
+      </w:r>
+      <w:r>
+        <w:t>databáze</w:t>
+      </w:r>
+      <w:r>
+        <w:t xml:space="preserve"> a její následná vizualizace fyzických ale i virtuálních propojení zařízení. </w:t>
+      </w:r>
+      <w:proofErr w:type="spellStart"/>
+      <w:r>
+        <w:t>NetBox</w:t>
+      </w:r>
+      <w:proofErr w:type="spellEnd"/>
+      <w:r>
+        <w:t xml:space="preserve"> zatím nepodporuje monitoring ani automatické konfigurace zařízení. </w:t>
+      </w:r>
+      <w:r>
+        <w:t xml:space="preserve">Myšlenkou celého </w:t>
+      </w:r>
+      <w:r>
+        <w:t>programu</w:t>
+      </w:r>
+      <w:r>
+        <w:t xml:space="preserve"> je převážně dokumentace a vizualizace, která je na vysoké úrovni vzhledem k tomu, že se jedná o menší </w:t>
+      </w:r>
+      <w:proofErr w:type="spellStart"/>
+      <w:r>
+        <w:t>opensource</w:t>
+      </w:r>
+      <w:proofErr w:type="spellEnd"/>
+      <w:r>
+        <w:t xml:space="preserve"> projekt.</w:t>
+      </w:r>
+      <w:r>
+        <w:t xml:space="preserve"> </w:t>
+      </w:r>
+      <w:proofErr w:type="spellStart"/>
+      <w:r>
+        <w:t>Netbox</w:t>
+      </w:r>
+      <w:proofErr w:type="spellEnd"/>
+      <w:r>
+        <w:t xml:space="preserve"> byl </w:t>
+      </w:r>
+      <w:r>
+        <w:t xml:space="preserve">v minulosti </w:t>
+      </w:r>
+      <w:r>
+        <w:t>vylepšen a upraven</w:t>
+      </w:r>
+      <w:r>
+        <w:t xml:space="preserve"> firmou </w:t>
+      </w:r>
+      <w:proofErr w:type="spellStart"/>
+      <w:r>
+        <w:t>Networktocode</w:t>
+      </w:r>
+      <w:proofErr w:type="spellEnd"/>
+      <w:r>
+        <w:t>, která přidala mnoho chybějících funkcí</w:t>
+      </w:r>
+      <w:r>
+        <w:t xml:space="preserve"> jako je automatická konfigurace</w:t>
+      </w:r>
+      <w:r>
+        <w:t xml:space="preserve"> a dokumentace</w:t>
+      </w:r>
+      <w:r>
+        <w:t xml:space="preserve">, softwarové aktualizace, validace konfigurací a mnoho dalších. Nástroj je ale komerční a nese název </w:t>
+      </w:r>
+      <w:proofErr w:type="spellStart"/>
+      <w:r>
+        <w:t>Nautobot</w:t>
+      </w:r>
+      <w:proofErr w:type="spellEnd"/>
+      <w:r>
+        <w:t xml:space="preserve">. </w:t>
+      </w:r>
+    </w:p>
+    <w:p/>
+    <w:p>
+      <w:r>
+        <w:t>OBRAZEK NETBOX</w:t>
+      </w:r>
+      <w:r>
+        <w:t xml:space="preserve"> ZAPOJENI</w:t>
+      </w:r>
+    </w:p>
+    <w:p/>
+    <w:p>
+      <w:r>
+        <w:t xml:space="preserve"> </w:t>
       </w:r>
     </w:p>
     <w:p/>
@@ -7228,6 +7562,269 @@
     <w:p/>
     <w:p/>
     <w:p/>
+    <w:p>
+      <w:pPr>
+        <w:pStyle w:val="Heading1"/>
+      </w:pPr>
+      <w:bookmarkStart w:id="14" w:name="_Toc98077390"/>
+      <w:r>
+        <w:t>Analýza</w:t>
+      </w:r>
+      <w:bookmarkEnd w:id="14"/>
+    </w:p>
+    <w:p/>
+    <w:p>
+      <w:pPr>
+        <w:pStyle w:val="ListParagraph"/>
+        <w:numPr>
+          <w:ilvl w:val="0"/>
+          <w:numId w:val="15"/>
+        </w:numPr>
+        <w:rPr>
+          <w:lang w:val="en-US"/>
+        </w:rPr>
+      </w:pPr>
+      <w:r>
+        <w:t xml:space="preserve">V </w:t>
+      </w:r>
+      <w:proofErr w:type="spellStart"/>
+      <w:r>
+        <w:t>analyticke</w:t>
+      </w:r>
+      <w:proofErr w:type="spellEnd"/>
+      <w:r>
+        <w:t xml:space="preserve"> </w:t>
+      </w:r>
+      <w:proofErr w:type="spellStart"/>
+      <w:r>
+        <w:t>casti</w:t>
+      </w:r>
+      <w:proofErr w:type="spellEnd"/>
+      <w:r>
+        <w:t xml:space="preserve"> jednak </w:t>
+      </w:r>
+      <w:proofErr w:type="spellStart"/>
+      <w:r>
+        <w:t>analyzu</w:t>
+      </w:r>
+      <w:proofErr w:type="spellEnd"/>
+      <w:r>
+        <w:t xml:space="preserve"> jiz </w:t>
+      </w:r>
+      <w:proofErr w:type="spellStart"/>
+      <w:r>
+        <w:t>existujicich</w:t>
+      </w:r>
+      <w:proofErr w:type="spellEnd"/>
+      <w:r>
+        <w:t xml:space="preserve"> </w:t>
+      </w:r>
+      <w:proofErr w:type="spellStart"/>
+      <w:r>
+        <w:t>reseni</w:t>
+      </w:r>
+      <w:proofErr w:type="spellEnd"/>
+      <w:r>
+        <w:t xml:space="preserve">...abys </w:t>
+      </w:r>
+      <w:proofErr w:type="spellStart"/>
+      <w:r>
+        <w:t>oduvodnil</w:t>
+      </w:r>
+      <w:proofErr w:type="spellEnd"/>
+      <w:r>
+        <w:t xml:space="preserve"> </w:t>
+      </w:r>
+      <w:proofErr w:type="spellStart"/>
+      <w:r>
+        <w:t>svuj</w:t>
+      </w:r>
+      <w:proofErr w:type="spellEnd"/>
+      <w:r>
+        <w:t xml:space="preserve"> </w:t>
+      </w:r>
+      <w:proofErr w:type="spellStart"/>
+      <w:proofErr w:type="gramStart"/>
+      <w:r>
+        <w:t>featureset</w:t>
+      </w:r>
+      <w:proofErr w:type="spellEnd"/>
+      <w:r>
+        <w:t>....</w:t>
+      </w:r>
+      <w:proofErr w:type="gramEnd"/>
+      <w:r>
+        <w:t xml:space="preserve">a pak i navrhnout jak to </w:t>
+      </w:r>
+      <w:proofErr w:type="spellStart"/>
+      <w:r>
+        <w:t>budes</w:t>
+      </w:r>
+      <w:proofErr w:type="spellEnd"/>
+      <w:r>
+        <w:t xml:space="preserve"> </w:t>
+      </w:r>
+      <w:proofErr w:type="spellStart"/>
+      <w:r>
+        <w:t>psat</w:t>
+      </w:r>
+      <w:proofErr w:type="spellEnd"/>
+      <w:r>
+        <w:t xml:space="preserve">, </w:t>
+      </w:r>
+      <w:proofErr w:type="spellStart"/>
+      <w:r>
+        <w:t>jaky</w:t>
+      </w:r>
+      <w:proofErr w:type="spellEnd"/>
+      <w:r>
+        <w:t xml:space="preserve"> jazyk, </w:t>
+      </w:r>
+      <w:proofErr w:type="spellStart"/>
+      <w:r>
+        <w:t>jake</w:t>
+      </w:r>
+      <w:proofErr w:type="spellEnd"/>
+      <w:r>
+        <w:t xml:space="preserve"> knihovny.</w:t>
+      </w:r>
+    </w:p>
+    <w:p>
+      <w:pPr>
+        <w:pStyle w:val="ListParagraph"/>
+        <w:ind w:left="720" w:firstLine="0"/>
+        <w:rPr>
+          <w:lang w:val="en-US"/>
+        </w:rPr>
+      </w:pPr>
+    </w:p>
+    <w:p>
+      <w:r>
+        <w:t xml:space="preserve">Z dosavadního poznání, zejména komerčního trhu, lze usuzovat že se v </w:t>
+      </w:r>
+      <w:r>
+        <w:t>budoucnu</w:t>
+      </w:r>
+      <w:r>
+        <w:t xml:space="preserve"> budou nároky na bezpečnost infrastruktury zvyšovat</w:t>
+      </w:r>
+      <w:r>
+        <w:t xml:space="preserve">. Bezpečnost nelze řešit zodpovědně, pokud nemáme stoprocentní přehled o všech zařízení v dané společnosti. V dnešní době stačí jedno malé zařízení jako je například chytrá žárovka nebo IOT reproduktor ke kompromitaci celé firmy. O to více by se měl klást důraz na dokumentaci a inventarizaci abychom minimalizovali rizika napadení. </w:t>
+      </w:r>
+      <w:r>
+        <w:t xml:space="preserve">Program, který v rámci této bakalářské práce vznikne bude z velké části vycházet z potřeb automatizace produktu firmy Altepro </w:t>
+      </w:r>
+      <w:proofErr w:type="spellStart"/>
+      <w:r>
+        <w:t>Solutions</w:t>
+      </w:r>
+      <w:proofErr w:type="spellEnd"/>
+      <w:r>
+        <w:t xml:space="preserve"> – Profylaxe síťových zařízení.</w:t>
+      </w:r>
+    </w:p>
+    <w:p/>
+    <w:p>
+      <w:proofErr w:type="spellStart"/>
+      <w:r>
+        <w:t>Pozadovane</w:t>
+      </w:r>
+      <w:proofErr w:type="spellEnd"/>
+      <w:r>
+        <w:t xml:space="preserve"> </w:t>
+      </w:r>
+      <w:proofErr w:type="spellStart"/>
+      <w:r>
+        <w:t>funkcnosti</w:t>
+      </w:r>
+      <w:proofErr w:type="spellEnd"/>
+    </w:p>
+    <w:p/>
+    <w:p>
+      <w:r>
+        <w:t xml:space="preserve"> </w:t>
+      </w:r>
+    </w:p>
+    <w:p/>
+    <w:p/>
+    <w:p>
+      <w:r>
+        <w:t>IMPLEMENTACE</w:t>
+      </w:r>
+    </w:p>
+    <w:p>
+      <w:r>
+        <w:t>Vzhledem k tomu že pro některé funkčnosti bude nezbytně nutné přímé navázaní spojení se zařízeními bude program napsán v programovacím jazyce Python. Python</w:t>
+      </w:r>
+      <w:r>
+        <w:t>,</w:t>
+      </w:r>
+      <w:r>
+        <w:t xml:space="preserve"> jako jeden z nejpoužívanějších jazyků na </w:t>
+      </w:r>
+      <w:r>
+        <w:t xml:space="preserve">síťovou </w:t>
+      </w:r>
+      <w:r>
+        <w:t>automatizaci</w:t>
+      </w:r>
+      <w:r>
+        <w:t xml:space="preserve">, konfiguraci </w:t>
+      </w:r>
+      <w:r>
+        <w:t xml:space="preserve">a práci </w:t>
+      </w:r>
+      <w:r>
+        <w:t>s</w:t>
+      </w:r>
+      <w:r>
+        <w:t xml:space="preserve"> daty </w:t>
+      </w:r>
+      <w:r>
+        <w:t>má s využitím několika knihoven již připravené funkce pro zabezpečené spojení s prvky využitím protokolu SSH. Další výhodou</w:t>
+      </w:r>
+      <w:r>
+        <w:t>.</w:t>
+      </w:r>
+    </w:p>
+    <w:p/>
+    <w:p>
+      <w:pPr>
+        <w:rPr>
+          <w:lang w:val="en-US"/>
+        </w:rPr>
+      </w:pPr>
+      <w:r>
+        <w:t xml:space="preserve">OOB </w:t>
+      </w:r>
+      <w:r>
+        <w:rPr>
+          <w:lang w:val="en-US"/>
+        </w:rPr>
+        <w:t xml:space="preserve">- </w:t>
+      </w:r>
+    </w:p>
+    <w:p/>
+    <w:p/>
+    <w:p/>
+    <w:p>
+      <w:proofErr w:type="spellStart"/>
+      <w:r>
+        <w:t>Navrh</w:t>
+      </w:r>
+      <w:proofErr w:type="spellEnd"/>
+      <w:r>
+        <w:t xml:space="preserve"> </w:t>
+      </w:r>
+      <w:proofErr w:type="spellStart"/>
+      <w:r>
+        <w:t>reseni</w:t>
+      </w:r>
+      <w:proofErr w:type="spellEnd"/>
+      <w:r>
+        <w:t xml:space="preserve"> – popsat diagram</w:t>
+      </w:r>
+    </w:p>
     <w:p/>
     <w:p/>
     <w:p/>
@@ -7235,133 +7832,6 @@
     <w:p/>
     <w:p/>
     <w:p/>
-    <w:p/>
-    <w:p/>
-    <w:p/>
-    <w:p>
-      <w:pPr>
-        <w:pStyle w:val="Heading1"/>
-      </w:pPr>
-      <w:bookmarkStart w:id="13" w:name="_Toc97478267"/>
-      <w:r>
-        <w:t>Analýza</w:t>
-      </w:r>
-      <w:bookmarkEnd w:id="13"/>
-    </w:p>
-    <w:p/>
-    <w:p>
-      <w:pPr>
-        <w:pStyle w:val="ListParagraph"/>
-        <w:numPr>
-          <w:ilvl w:val="0"/>
-          <w:numId w:val="15"/>
-        </w:numPr>
-        <w:rPr>
-          <w:lang w:val="en-US"/>
-        </w:rPr>
-      </w:pPr>
-      <w:r>
-        <w:t xml:space="preserve">V </w:t>
-      </w:r>
-      <w:proofErr w:type="spellStart"/>
-      <w:r>
-        <w:t>analyticke</w:t>
-      </w:r>
-      <w:proofErr w:type="spellEnd"/>
-      <w:r>
-        <w:t xml:space="preserve"> </w:t>
-      </w:r>
-      <w:proofErr w:type="spellStart"/>
-      <w:r>
-        <w:t>casti</w:t>
-      </w:r>
-      <w:proofErr w:type="spellEnd"/>
-      <w:r>
-        <w:t xml:space="preserve"> jednak </w:t>
-      </w:r>
-      <w:proofErr w:type="spellStart"/>
-      <w:r>
-        <w:t>analyzu</w:t>
-      </w:r>
-      <w:proofErr w:type="spellEnd"/>
-      <w:r>
-        <w:t xml:space="preserve"> jiz </w:t>
-      </w:r>
-      <w:proofErr w:type="spellStart"/>
-      <w:r>
-        <w:t>existujicich</w:t>
-      </w:r>
-      <w:proofErr w:type="spellEnd"/>
-      <w:r>
-        <w:t xml:space="preserve"> </w:t>
-      </w:r>
-      <w:proofErr w:type="spellStart"/>
-      <w:r>
-        <w:t>reseni</w:t>
-      </w:r>
-      <w:proofErr w:type="spellEnd"/>
-      <w:r>
-        <w:t xml:space="preserve">...abys </w:t>
-      </w:r>
-      <w:proofErr w:type="spellStart"/>
-      <w:r>
-        <w:t>oduvodnil</w:t>
-      </w:r>
-      <w:proofErr w:type="spellEnd"/>
-      <w:r>
-        <w:t xml:space="preserve"> </w:t>
-      </w:r>
-      <w:proofErr w:type="spellStart"/>
-      <w:r>
-        <w:t>svuj</w:t>
-      </w:r>
-      <w:proofErr w:type="spellEnd"/>
-      <w:r>
-        <w:t xml:space="preserve"> </w:t>
-      </w:r>
-      <w:proofErr w:type="spellStart"/>
-      <w:r>
-        <w:t>featureset</w:t>
-      </w:r>
-      <w:proofErr w:type="spellEnd"/>
-      <w:r>
-        <w:t xml:space="preserve">....a pak i navrhnout jak to </w:t>
-      </w:r>
-      <w:proofErr w:type="spellStart"/>
-      <w:r>
-        <w:t>budes</w:t>
-      </w:r>
-      <w:proofErr w:type="spellEnd"/>
-      <w:r>
-        <w:t xml:space="preserve"> </w:t>
-      </w:r>
-      <w:proofErr w:type="spellStart"/>
-      <w:r>
-        <w:t>psat</w:t>
-      </w:r>
-      <w:proofErr w:type="spellEnd"/>
-      <w:r>
-        <w:t xml:space="preserve">, </w:t>
-      </w:r>
-      <w:proofErr w:type="spellStart"/>
-      <w:r>
-        <w:t>jaky</w:t>
-      </w:r>
-      <w:proofErr w:type="spellEnd"/>
-      <w:r>
-        <w:t xml:space="preserve"> jazyk, </w:t>
-      </w:r>
-      <w:proofErr w:type="spellStart"/>
-      <w:r>
-        <w:t>jake</w:t>
-      </w:r>
-      <w:proofErr w:type="spellEnd"/>
-      <w:r>
-        <w:t xml:space="preserve"> knihovny.</w:t>
-      </w:r>
-    </w:p>
-    <w:p/>
-    <w:p/>
     <w:p>
       <w:pPr>
         <w:pStyle w:val="BodyText"/>
@@ -7384,8 +7854,8 @@
           <w:color w:val="0070C0"/>
         </w:rPr>
       </w:pPr>
-      <w:bookmarkStart w:id="14" w:name="2.1.1_Ukázka_označení_obrázků_a_tabulek_"/>
-      <w:bookmarkEnd w:id="14"/>
+      <w:bookmarkStart w:id="15" w:name="2.1.1_Ukázka_označení_obrázků_a_tabulek_"/>
+      <w:bookmarkEnd w:id="15"/>
       <w:r>
         <w:rPr>
           <w:i/>
@@ -7537,25 +8007,25 @@
           <w:b/>
           <w:bCs/>
         </w:rPr>
+        <w:t xml:space="preserve">Obrázek 1: </w:t>
+      </w:r>
+      <w:r>
+        <w:rPr>
+          <w:b/>
+          <w:bCs/>
+        </w:rPr>
+        <w:t>Logo</w:t>
+      </w:r>
+    </w:p>
+    <w:p>
+      <w:pPr>
+        <w:jc w:val="center"/>
+      </w:pPr>
+      <w:r>
+        <w:rPr>
+          <w:noProof/>
+        </w:rPr>
         <w:lastRenderedPageBreak/>
-        <w:t xml:space="preserve">Obrázek 1: </w:t>
-      </w:r>
-      <w:r>
-        <w:rPr>
-          <w:b/>
-          <w:bCs/>
-        </w:rPr>
-        <w:t>Logo</w:t>
-      </w:r>
-    </w:p>
-    <w:p>
-      <w:pPr>
-        <w:jc w:val="center"/>
-      </w:pPr>
-      <w:r>
-        <w:rPr>
-          <w:noProof/>
-        </w:rPr>
         <w:drawing>
           <wp:inline distT="0" distB="0" distL="0" distR="0" wp14:anchorId="4E2AF442" wp14:editId="1FA59AA4">
             <wp:extent cx="2997200" cy="3572297"/>
@@ -7869,8 +8339,8 @@
           <w:i/>
         </w:rPr>
       </w:pPr>
-      <w:bookmarkStart w:id="15" w:name="_bookmark9"/>
-      <w:bookmarkEnd w:id="15"/>
+      <w:bookmarkStart w:id="16" w:name="_bookmark9"/>
+      <w:bookmarkEnd w:id="16"/>
       <w:r>
         <w:rPr>
           <w:b/>
@@ -8526,8 +8996,8 @@
           <w:bCs/>
         </w:rPr>
       </w:pPr>
-      <w:bookmarkStart w:id="16" w:name="2.1.2_Matematické_rovnice,_vzorce"/>
-      <w:bookmarkEnd w:id="16"/>
+      <w:bookmarkStart w:id="17" w:name="2.1.2_Matematické_rovnice,_vzorce"/>
+      <w:bookmarkEnd w:id="17"/>
       <w:r>
         <w:rPr>
           <w:b/>
@@ -8743,8 +9213,18 @@
           <w:iCs/>
           <w:color w:val="0070C0"/>
         </w:rPr>
-        <w:t>kde S je obsah kruhu o poloměru r .</w:t>
-      </w:r>
+        <w:t xml:space="preserve">kde S je obsah kruhu o poloměru </w:t>
+      </w:r>
+      <w:proofErr w:type="gramStart"/>
+      <w:r>
+        <w:rPr>
+          <w:i/>
+          <w:iCs/>
+          <w:color w:val="0070C0"/>
+        </w:rPr>
+        <w:t>r .</w:t>
+      </w:r>
+      <w:proofErr w:type="gramEnd"/>
     </w:p>
     <w:p>
       <w:pPr>
@@ -8775,13 +9255,13 @@
         </w:numPr>
         <w:ind w:left="284"/>
       </w:pPr>
-      <w:bookmarkStart w:id="17" w:name="Závěr"/>
-      <w:bookmarkStart w:id="18" w:name="_Toc97478268"/>
-      <w:bookmarkEnd w:id="17"/>
+      <w:bookmarkStart w:id="18" w:name="Závěr"/>
+      <w:bookmarkStart w:id="19" w:name="_Toc98077391"/>
+      <w:bookmarkEnd w:id="18"/>
       <w:r>
         <w:t>Závěr</w:t>
       </w:r>
-      <w:bookmarkEnd w:id="18"/>
+      <w:bookmarkEnd w:id="19"/>
     </w:p>
     <w:p>
       <w:pPr>
@@ -8847,14 +9327,14 @@
         </w:numPr>
         <w:ind w:left="284"/>
       </w:pPr>
-      <w:bookmarkStart w:id="19" w:name="Seznam_použitých_zdrojů"/>
-      <w:bookmarkStart w:id="20" w:name="_Toc97478269"/>
-      <w:bookmarkEnd w:id="19"/>
+      <w:bookmarkStart w:id="20" w:name="Seznam_použitých_zdrojů"/>
+      <w:bookmarkStart w:id="21" w:name="_Toc98077392"/>
+      <w:bookmarkEnd w:id="20"/>
       <w:r>
         <w:lastRenderedPageBreak/>
         <w:t>Seznam použitých zdrojů</w:t>
       </w:r>
-      <w:bookmarkEnd w:id="20"/>
+      <w:bookmarkEnd w:id="21"/>
     </w:p>
     <w:p>
       <w:pPr>
@@ -9608,6 +10088,7 @@
         <w:t xml:space="preserve">, &amp; </w:t>
       </w:r>
       <w:proofErr w:type="spellStart"/>
+      <w:proofErr w:type="gramStart"/>
       <w:r>
         <w:rPr>
           <w:color w:val="0070C0"/>
@@ -9629,6 +10110,7 @@
         <w:t>DNSstuff</w:t>
       </w:r>
       <w:proofErr w:type="spellEnd"/>
+      <w:proofErr w:type="gramEnd"/>
       <w:r>
         <w:rPr>
           <w:color w:val="0070C0"/>
@@ -9664,6 +10146,7 @@
         <w:t xml:space="preserve">, and </w:t>
       </w:r>
       <w:proofErr w:type="spellStart"/>
+      <w:proofErr w:type="gramStart"/>
       <w:r>
         <w:rPr>
           <w:color w:val="0070C0"/>
@@ -9685,6 +10168,7 @@
         <w:t>DNSstuff</w:t>
       </w:r>
       <w:proofErr w:type="spellEnd"/>
+      <w:proofErr w:type="gramEnd"/>
       <w:r>
         <w:rPr>
           <w:color w:val="0070C0"/>
@@ -9767,9 +10251,9 @@
           <w:color w:val="0070C0"/>
         </w:rPr>
       </w:pPr>
-      <w:bookmarkStart w:id="21" w:name="Seznam_obrázků_(existují-li)"/>
-      <w:bookmarkStart w:id="22" w:name="_Toc97478270"/>
-      <w:bookmarkEnd w:id="21"/>
+      <w:bookmarkStart w:id="22" w:name="Seznam_obrázků_(existují-li)"/>
+      <w:bookmarkStart w:id="23" w:name="_Toc98077393"/>
+      <w:bookmarkEnd w:id="22"/>
       <w:r>
         <w:lastRenderedPageBreak/>
         <w:t xml:space="preserve">Seznam obrázků </w:t>
@@ -9780,7 +10264,7 @@
         </w:rPr>
         <w:t>(existují-li)</w:t>
       </w:r>
-      <w:bookmarkEnd w:id="22"/>
+      <w:bookmarkEnd w:id="23"/>
     </w:p>
     <w:p>
       <w:pPr>
@@ -10019,9 +10503,9 @@
         </w:numPr>
         <w:ind w:left="284"/>
       </w:pPr>
-      <w:bookmarkStart w:id="23" w:name="Seznam_grafů_(existují-li)"/>
-      <w:bookmarkStart w:id="24" w:name="_Toc97478271"/>
-      <w:bookmarkEnd w:id="23"/>
+      <w:bookmarkStart w:id="24" w:name="Seznam_grafů_(existují-li)"/>
+      <w:bookmarkStart w:id="25" w:name="_Toc98077394"/>
+      <w:bookmarkEnd w:id="24"/>
       <w:r>
         <w:rPr>
           <w:color w:val="000009"/>
@@ -10032,7 +10516,7 @@
       <w:r>
         <w:t>(existují-li)</w:t>
       </w:r>
-      <w:bookmarkEnd w:id="24"/>
+      <w:bookmarkEnd w:id="25"/>
     </w:p>
     <w:p/>
     <w:p>
@@ -10056,9 +10540,9 @@
           <w:color w:val="0070C0"/>
         </w:rPr>
       </w:pPr>
-      <w:bookmarkStart w:id="25" w:name="Seznam_příloh_(existují-li)"/>
-      <w:bookmarkStart w:id="26" w:name="_Toc97478272"/>
-      <w:bookmarkEnd w:id="25"/>
+      <w:bookmarkStart w:id="26" w:name="Seznam_příloh_(existují-li)"/>
+      <w:bookmarkStart w:id="27" w:name="_Toc98077395"/>
+      <w:bookmarkEnd w:id="26"/>
       <w:r>
         <w:lastRenderedPageBreak/>
         <w:t xml:space="preserve">Seznam příloh </w:t>
@@ -10069,7 +10553,7 @@
         </w:rPr>
         <w:t>(existují-li)</w:t>
       </w:r>
-      <w:bookmarkEnd w:id="26"/>
+      <w:bookmarkEnd w:id="27"/>
     </w:p>
     <w:p>
       <w:pPr>
@@ -10110,9 +10594,9 @@
         </w:numPr>
         <w:ind w:left="284"/>
       </w:pPr>
-      <w:bookmarkStart w:id="27" w:name="Příloha_A_–_Název_přílohy"/>
-      <w:bookmarkStart w:id="28" w:name="_Toc97478273"/>
-      <w:bookmarkEnd w:id="27"/>
+      <w:bookmarkStart w:id="28" w:name="Příloha_A_–_Název_přílohy"/>
+      <w:bookmarkStart w:id="29" w:name="_Toc98077396"/>
+      <w:bookmarkEnd w:id="28"/>
       <w:r>
         <w:rPr>
           <w:color w:val="000009"/>
@@ -10123,7 +10607,7 @@
       <w:r>
         <w:t>Název přílohy</w:t>
       </w:r>
-      <w:bookmarkEnd w:id="28"/>
+      <w:bookmarkEnd w:id="29"/>
     </w:p>
     <w:p>
       <w:pPr>
@@ -10143,9 +10627,9 @@
         </w:numPr>
         <w:ind w:left="284"/>
       </w:pPr>
-      <w:bookmarkStart w:id="29" w:name="Příloha_B_–_Název_přílohy"/>
-      <w:bookmarkStart w:id="30" w:name="_Toc97478274"/>
-      <w:bookmarkEnd w:id="29"/>
+      <w:bookmarkStart w:id="30" w:name="Příloha_B_–_Název_přílohy"/>
+      <w:bookmarkStart w:id="31" w:name="_Toc98077397"/>
+      <w:bookmarkEnd w:id="30"/>
       <w:r>
         <w:rPr>
           <w:color w:val="000009"/>
@@ -10159,7 +10643,7 @@
       <w:r>
         <w:t>ohy</w:t>
       </w:r>
-      <w:bookmarkEnd w:id="30"/>
+      <w:bookmarkEnd w:id="31"/>
     </w:p>
     <w:sectPr>
       <w:pgSz w:w="11900" w:h="16840"/>

</xml_diff>

<commit_message>
next steps /w radim
</commit_message>
<xml_diff>
--- a/text/BP_Profylaxe_sitovych_prvku.docx
+++ b/text/BP_Profylaxe_sitovych_prvku.docx
@@ -1,6 +1,6 @@
 
 <file path=word/document.xml><?xml version="1.0" encoding="utf-8"?>
-<w:document xmlns:wpc="http://schemas.microsoft.com/office/word/2010/wordprocessingCanvas" xmlns:cx="http://schemas.microsoft.com/office/drawing/2014/chartex" xmlns:cx1="http://schemas.microsoft.com/office/drawing/2015/9/8/chartex" xmlns:cx2="http://schemas.microsoft.com/office/drawing/2015/10/21/chartex" xmlns:cx3="http://schemas.microsoft.com/office/drawing/2016/5/9/chartex" xmlns:cx4="http://schemas.microsoft.com/office/drawing/2016/5/10/chartex" xmlns:cx5="http://schemas.microsoft.com/office/drawing/2016/5/11/chartex" xmlns:cx6="http://schemas.microsoft.com/office/drawing/2016/5/12/chartex" xmlns:cx7="http://schemas.microsoft.com/office/drawing/2016/5/13/chartex" xmlns:cx8="http://schemas.microsoft.com/office/drawing/2016/5/14/chartex" xmlns:mc="http://schemas.openxmlformats.org/markup-compatibility/2006" xmlns:aink="http://schemas.microsoft.com/office/drawing/2016/ink" xmlns:am3d="http://schemas.microsoft.com/office/drawing/2017/model3d" xmlns:o="urn:schemas-microsoft-com:office:office" xmlns:r="http://schemas.openxmlformats.org/officeDocument/2006/relationships" xmlns:m="http://schemas.openxmlformats.org/officeDocument/2006/math" xmlns:v="urn:schemas-microsoft-com:vml" xmlns:wp14="http://schemas.microsoft.com/office/word/2010/wordprocessingDrawing" xmlns:wp="http://schemas.openxmlformats.org/drawingml/2006/wordprocessingDrawing" xmlns:w10="urn:schemas-microsoft-com:office:word" xmlns:w="http://schemas.openxmlformats.org/wordprocessingml/2006/main" xmlns:w14="http://schemas.microsoft.com/office/word/2010/wordml" xmlns:w15="http://schemas.microsoft.com/office/word/2012/wordml" xmlns:w16cex="http://schemas.microsoft.com/office/word/2018/wordml/cex" xmlns:w16cid="http://schemas.microsoft.com/office/word/2016/wordml/cid" xmlns:w16="http://schemas.microsoft.com/office/word/2018/wordml" xmlns:w16sdtdh="http://schemas.microsoft.com/office/word/2020/wordml/sdtdatahash" xmlns:w16se="http://schemas.microsoft.com/office/word/2015/wordml/symex" xmlns:wpg="http://schemas.microsoft.com/office/word/2010/wordprocessingGroup" xmlns:wpi="http://schemas.microsoft.com/office/word/2010/wordprocessingInk" xmlns:wne="http://schemas.microsoft.com/office/word/2006/wordml" xmlns:wps="http://schemas.microsoft.com/office/word/2010/wordprocessingShape" mc:Ignorable="w14 w15 w16se w16cid w16 w16cex w16sdtdh wp14">
+<w:document xmlns:wpc="http://schemas.microsoft.com/office/word/2010/wordprocessingCanvas" xmlns:cx="http://schemas.microsoft.com/office/drawing/2014/chartex" xmlns:cx1="http://schemas.microsoft.com/office/drawing/2015/9/8/chartex" xmlns:cx2="http://schemas.microsoft.com/office/drawing/2015/10/21/chartex" xmlns:cx3="http://schemas.microsoft.com/office/drawing/2016/5/9/chartex" xmlns:cx4="http://schemas.microsoft.com/office/drawing/2016/5/10/chartex" xmlns:cx5="http://schemas.microsoft.com/office/drawing/2016/5/11/chartex" xmlns:cx6="http://schemas.microsoft.com/office/drawing/2016/5/12/chartex" xmlns:cx7="http://schemas.microsoft.com/office/drawing/2016/5/13/chartex" xmlns:cx8="http://schemas.microsoft.com/office/drawing/2016/5/14/chartex" xmlns:mc="http://schemas.openxmlformats.org/markup-compatibility/2006" xmlns:aink="http://schemas.microsoft.com/office/drawing/2016/ink" xmlns:am3d="http://schemas.microsoft.com/office/drawing/2017/model3d" xmlns:o="urn:schemas-microsoft-com:office:office" xmlns:oel="http://schemas.microsoft.com/office/2019/extlst" xmlns:r="http://schemas.openxmlformats.org/officeDocument/2006/relationships" xmlns:m="http://schemas.openxmlformats.org/officeDocument/2006/math" xmlns:v="urn:schemas-microsoft-com:vml" xmlns:wp14="http://schemas.microsoft.com/office/word/2010/wordprocessingDrawing" xmlns:wp="http://schemas.openxmlformats.org/drawingml/2006/wordprocessingDrawing" xmlns:w10="urn:schemas-microsoft-com:office:word" xmlns:w="http://schemas.openxmlformats.org/wordprocessingml/2006/main" xmlns:w14="http://schemas.microsoft.com/office/word/2010/wordml" xmlns:w15="http://schemas.microsoft.com/office/word/2012/wordml" xmlns:w16cex="http://schemas.microsoft.com/office/word/2018/wordml/cex" xmlns:w16cid="http://schemas.microsoft.com/office/word/2016/wordml/cid" xmlns:w16="http://schemas.microsoft.com/office/word/2018/wordml" xmlns:w16sdtdh="http://schemas.microsoft.com/office/word/2020/wordml/sdtdatahash" xmlns:w16se="http://schemas.microsoft.com/office/word/2015/wordml/symex" xmlns:wpg="http://schemas.microsoft.com/office/word/2010/wordprocessingGroup" xmlns:wpi="http://schemas.microsoft.com/office/word/2010/wordprocessingInk" xmlns:wne="http://schemas.microsoft.com/office/word/2006/wordml" xmlns:wps="http://schemas.microsoft.com/office/word/2010/wordprocessingShape" mc:Ignorable="w14 w15 w16se w16cid w16 w16cex w16sdtdh wp14">
   <w:body>
     <w:p>
       <w:pPr>
@@ -4727,7 +4727,7 @@
             <w:rPr>
               <w:rFonts w:asciiTheme="minorHAnsi" w:eastAsiaTheme="minorEastAsia" w:hAnsiTheme="minorHAnsi" w:cstheme="minorBidi"/>
               <w:noProof/>
-              <w:lang w:eastAsia="cs-CZ"/>
+              <w:lang w:val="en-US"/>
             </w:rPr>
           </w:pPr>
           <w:r>
@@ -4739,7 +4739,7 @@
           <w:r>
             <w:fldChar w:fldCharType="separate"/>
           </w:r>
-          <w:hyperlink w:anchor="_Toc98188455" w:history="1">
+          <w:hyperlink w:anchor="_Toc105743772" w:history="1">
             <w:r>
               <w:rPr>
                 <w:rStyle w:val="Hyperlink"/>
@@ -4766,7 +4766,7 @@
                 <w:noProof/>
                 <w:webHidden/>
               </w:rPr>
-              <w:instrText xml:space="preserve"> PAGEREF _Toc98188455 \h </w:instrText>
+              <w:instrText xml:space="preserve"> PAGEREF _Toc105743772 \h </w:instrText>
             </w:r>
             <w:r>
               <w:rPr>
@@ -4807,10 +4807,10 @@
             <w:rPr>
               <w:rFonts w:asciiTheme="minorHAnsi" w:eastAsiaTheme="minorEastAsia" w:hAnsiTheme="minorHAnsi" w:cstheme="minorBidi"/>
               <w:noProof/>
-              <w:lang w:eastAsia="cs-CZ"/>
+              <w:lang w:val="en-US"/>
             </w:rPr>
           </w:pPr>
-          <w:hyperlink w:anchor="_Toc98188456" w:history="1">
+          <w:hyperlink w:anchor="_Toc105743773" w:history="1">
             <w:r>
               <w:rPr>
                 <w:rStyle w:val="Hyperlink"/>
@@ -4822,7 +4822,7 @@
               <w:rPr>
                 <w:rFonts w:asciiTheme="minorHAnsi" w:eastAsiaTheme="minorEastAsia" w:hAnsiTheme="minorHAnsi" w:cstheme="minorBidi"/>
                 <w:noProof/>
-                <w:lang w:eastAsia="cs-CZ"/>
+                <w:lang w:val="en-US"/>
               </w:rPr>
               <w:tab/>
             </w:r>
@@ -4852,7 +4852,7 @@
                 <w:noProof/>
                 <w:webHidden/>
               </w:rPr>
-              <w:instrText xml:space="preserve"> PAGEREF _Toc98188456 \h </w:instrText>
+              <w:instrText xml:space="preserve"> PAGEREF _Toc105743773 \h </w:instrText>
             </w:r>
             <w:r>
               <w:rPr>
@@ -4893,10 +4893,10 @@
             <w:rPr>
               <w:rFonts w:asciiTheme="minorHAnsi" w:eastAsiaTheme="minorEastAsia" w:hAnsiTheme="minorHAnsi" w:cstheme="minorBidi"/>
               <w:noProof/>
-              <w:lang w:eastAsia="cs-CZ"/>
+              <w:lang w:val="en-US"/>
             </w:rPr>
           </w:pPr>
-          <w:hyperlink w:anchor="_Toc98188457" w:history="1">
+          <w:hyperlink w:anchor="_Toc105743774" w:history="1">
             <w:r>
               <w:rPr>
                 <w:rStyle w:val="Hyperlink"/>
@@ -4908,7 +4908,7 @@
               <w:rPr>
                 <w:rFonts w:asciiTheme="minorHAnsi" w:eastAsiaTheme="minorEastAsia" w:hAnsiTheme="minorHAnsi" w:cstheme="minorBidi"/>
                 <w:noProof/>
-                <w:lang w:eastAsia="cs-CZ"/>
+                <w:lang w:val="en-US"/>
               </w:rPr>
               <w:tab/>
             </w:r>
@@ -4938,7 +4938,7 @@
                 <w:noProof/>
                 <w:webHidden/>
               </w:rPr>
-              <w:instrText xml:space="preserve"> PAGEREF _Toc98188457 \h </w:instrText>
+              <w:instrText xml:space="preserve"> PAGEREF _Toc105743774 \h </w:instrText>
             </w:r>
             <w:r>
               <w:rPr>
@@ -4979,10 +4979,10 @@
             <w:rPr>
               <w:rFonts w:asciiTheme="minorHAnsi" w:eastAsiaTheme="minorEastAsia" w:hAnsiTheme="minorHAnsi" w:cstheme="minorBidi"/>
               <w:noProof/>
-              <w:lang w:eastAsia="cs-CZ"/>
+              <w:lang w:val="en-US"/>
             </w:rPr>
           </w:pPr>
-          <w:hyperlink w:anchor="_Toc98188458" w:history="1">
+          <w:hyperlink w:anchor="_Toc105743775" w:history="1">
             <w:r>
               <w:rPr>
                 <w:rStyle w:val="Hyperlink"/>
@@ -4994,7 +4994,7 @@
               <w:rPr>
                 <w:rFonts w:asciiTheme="minorHAnsi" w:eastAsiaTheme="minorEastAsia" w:hAnsiTheme="minorHAnsi" w:cstheme="minorBidi"/>
                 <w:noProof/>
-                <w:lang w:eastAsia="cs-CZ"/>
+                <w:lang w:val="en-US"/>
               </w:rPr>
               <w:tab/>
             </w:r>
@@ -5024,7 +5024,7 @@
                 <w:noProof/>
                 <w:webHidden/>
               </w:rPr>
-              <w:instrText xml:space="preserve"> PAGEREF _Toc98188458 \h </w:instrText>
+              <w:instrText xml:space="preserve"> PAGEREF _Toc105743775 \h </w:instrText>
             </w:r>
             <w:r>
               <w:rPr>
@@ -5065,10 +5065,10 @@
             <w:rPr>
               <w:rFonts w:asciiTheme="minorHAnsi" w:eastAsiaTheme="minorEastAsia" w:hAnsiTheme="minorHAnsi" w:cstheme="minorBidi"/>
               <w:noProof/>
-              <w:lang w:eastAsia="cs-CZ"/>
+              <w:lang w:val="en-US"/>
             </w:rPr>
           </w:pPr>
-          <w:hyperlink w:anchor="_Toc98188459" w:history="1">
+          <w:hyperlink w:anchor="_Toc105743776" w:history="1">
             <w:r>
               <w:rPr>
                 <w:rStyle w:val="Hyperlink"/>
@@ -5080,7 +5080,7 @@
               <w:rPr>
                 <w:rFonts w:asciiTheme="minorHAnsi" w:eastAsiaTheme="minorEastAsia" w:hAnsiTheme="minorHAnsi" w:cstheme="minorBidi"/>
                 <w:noProof/>
-                <w:lang w:eastAsia="cs-CZ"/>
+                <w:lang w:val="en-US"/>
               </w:rPr>
               <w:tab/>
             </w:r>
@@ -5110,7 +5110,7 @@
                 <w:noProof/>
                 <w:webHidden/>
               </w:rPr>
-              <w:instrText xml:space="preserve"> PAGEREF _Toc98188459 \h </w:instrText>
+              <w:instrText xml:space="preserve"> PAGEREF _Toc105743776 \h </w:instrText>
             </w:r>
             <w:r>
               <w:rPr>
@@ -5151,10 +5151,10 @@
             <w:rPr>
               <w:rFonts w:asciiTheme="minorHAnsi" w:eastAsiaTheme="minorEastAsia" w:hAnsiTheme="minorHAnsi" w:cstheme="minorBidi"/>
               <w:noProof/>
-              <w:lang w:eastAsia="cs-CZ"/>
+              <w:lang w:val="en-US"/>
             </w:rPr>
           </w:pPr>
-          <w:hyperlink w:anchor="_Toc98188460" w:history="1">
+          <w:hyperlink w:anchor="_Toc105743777" w:history="1">
             <w:r>
               <w:rPr>
                 <w:rStyle w:val="Hyperlink"/>
@@ -5166,7 +5166,7 @@
               <w:rPr>
                 <w:rFonts w:asciiTheme="minorHAnsi" w:eastAsiaTheme="minorEastAsia" w:hAnsiTheme="minorHAnsi" w:cstheme="minorBidi"/>
                 <w:noProof/>
-                <w:lang w:eastAsia="cs-CZ"/>
+                <w:lang w:val="en-US"/>
               </w:rPr>
               <w:tab/>
             </w:r>
@@ -5196,7 +5196,7 @@
                 <w:noProof/>
                 <w:webHidden/>
               </w:rPr>
-              <w:instrText xml:space="preserve"> PAGEREF _Toc98188460 \h </w:instrText>
+              <w:instrText xml:space="preserve"> PAGEREF _Toc105743777 \h </w:instrText>
             </w:r>
             <w:r>
               <w:rPr>
@@ -5237,10 +5237,10 @@
             <w:rPr>
               <w:rFonts w:asciiTheme="minorHAnsi" w:eastAsiaTheme="minorEastAsia" w:hAnsiTheme="minorHAnsi" w:cstheme="minorBidi"/>
               <w:noProof/>
-              <w:lang w:eastAsia="cs-CZ"/>
+              <w:lang w:val="en-US"/>
             </w:rPr>
           </w:pPr>
-          <w:hyperlink w:anchor="_Toc98188461" w:history="1">
+          <w:hyperlink w:anchor="_Toc105743778" w:history="1">
             <w:r>
               <w:rPr>
                 <w:rStyle w:val="Hyperlink"/>
@@ -5252,7 +5252,7 @@
               <w:rPr>
                 <w:rFonts w:asciiTheme="minorHAnsi" w:eastAsiaTheme="minorEastAsia" w:hAnsiTheme="minorHAnsi" w:cstheme="minorBidi"/>
                 <w:noProof/>
-                <w:lang w:eastAsia="cs-CZ"/>
+                <w:lang w:val="en-US"/>
               </w:rPr>
               <w:tab/>
             </w:r>
@@ -5282,7 +5282,7 @@
                 <w:noProof/>
                 <w:webHidden/>
               </w:rPr>
-              <w:instrText xml:space="preserve"> PAGEREF _Toc98188461 \h </w:instrText>
+              <w:instrText xml:space="preserve"> PAGEREF _Toc105743778 \h </w:instrText>
             </w:r>
             <w:r>
               <w:rPr>
@@ -5323,10 +5323,10 @@
             <w:rPr>
               <w:rFonts w:asciiTheme="minorHAnsi" w:eastAsiaTheme="minorEastAsia" w:hAnsiTheme="minorHAnsi" w:cstheme="minorBidi"/>
               <w:noProof/>
-              <w:lang w:eastAsia="cs-CZ"/>
+              <w:lang w:val="en-US"/>
             </w:rPr>
           </w:pPr>
-          <w:hyperlink w:anchor="_Toc98188462" w:history="1">
+          <w:hyperlink w:anchor="_Toc105743779" w:history="1">
             <w:r>
               <w:rPr>
                 <w:rStyle w:val="Hyperlink"/>
@@ -5338,7 +5338,7 @@
               <w:rPr>
                 <w:rFonts w:asciiTheme="minorHAnsi" w:eastAsiaTheme="minorEastAsia" w:hAnsiTheme="minorHAnsi" w:cstheme="minorBidi"/>
                 <w:noProof/>
-                <w:lang w:eastAsia="cs-CZ"/>
+                <w:lang w:val="en-US"/>
               </w:rPr>
               <w:tab/>
             </w:r>
@@ -5368,7 +5368,7 @@
                 <w:noProof/>
                 <w:webHidden/>
               </w:rPr>
-              <w:instrText xml:space="preserve"> PAGEREF _Toc98188462 \h </w:instrText>
+              <w:instrText xml:space="preserve"> PAGEREF _Toc105743779 \h </w:instrText>
             </w:r>
             <w:r>
               <w:rPr>
@@ -5409,10 +5409,10 @@
             <w:rPr>
               <w:rFonts w:asciiTheme="minorHAnsi" w:eastAsiaTheme="minorEastAsia" w:hAnsiTheme="minorHAnsi" w:cstheme="minorBidi"/>
               <w:noProof/>
-              <w:lang w:eastAsia="cs-CZ"/>
+              <w:lang w:val="en-US"/>
             </w:rPr>
           </w:pPr>
-          <w:hyperlink w:anchor="_Toc98188463" w:history="1">
+          <w:hyperlink w:anchor="_Toc105743780" w:history="1">
             <w:r>
               <w:rPr>
                 <w:rStyle w:val="Hyperlink"/>
@@ -5424,7 +5424,7 @@
               <w:rPr>
                 <w:rFonts w:asciiTheme="minorHAnsi" w:eastAsiaTheme="minorEastAsia" w:hAnsiTheme="minorHAnsi" w:cstheme="minorBidi"/>
                 <w:noProof/>
-                <w:lang w:eastAsia="cs-CZ"/>
+                <w:lang w:val="en-US"/>
               </w:rPr>
               <w:tab/>
             </w:r>
@@ -5454,7 +5454,7 @@
                 <w:noProof/>
                 <w:webHidden/>
               </w:rPr>
-              <w:instrText xml:space="preserve"> PAGEREF _Toc98188463 \h </w:instrText>
+              <w:instrText xml:space="preserve"> PAGEREF _Toc105743780 \h </w:instrText>
             </w:r>
             <w:r>
               <w:rPr>
@@ -5474,7 +5474,7 @@
                 <w:noProof/>
                 <w:webHidden/>
               </w:rPr>
-              <w:t>15</w:t>
+              <w:t>17</w:t>
             </w:r>
             <w:r>
               <w:rPr>
@@ -5494,10 +5494,10 @@
             <w:rPr>
               <w:rFonts w:asciiTheme="minorHAnsi" w:eastAsiaTheme="minorEastAsia" w:hAnsiTheme="minorHAnsi" w:cstheme="minorBidi"/>
               <w:noProof/>
-              <w:lang w:eastAsia="cs-CZ"/>
+              <w:lang w:val="en-US"/>
             </w:rPr>
           </w:pPr>
-          <w:hyperlink w:anchor="_Toc98188464" w:history="1">
+          <w:hyperlink w:anchor="_Toc105743781" w:history="1">
             <w:r>
               <w:rPr>
                 <w:rStyle w:val="Hyperlink"/>
@@ -5524,7 +5524,7 @@
                 <w:noProof/>
                 <w:webHidden/>
               </w:rPr>
-              <w:instrText xml:space="preserve"> PAGEREF _Toc98188464 \h </w:instrText>
+              <w:instrText xml:space="preserve"> PAGEREF _Toc105743781 \h </w:instrText>
             </w:r>
             <w:r>
               <w:rPr>
@@ -5544,7 +5544,7 @@
                 <w:noProof/>
                 <w:webHidden/>
               </w:rPr>
-              <w:t>18</w:t>
+              <w:t>21</w:t>
             </w:r>
             <w:r>
               <w:rPr>
@@ -5564,10 +5564,10 @@
             <w:rPr>
               <w:rFonts w:asciiTheme="minorHAnsi" w:eastAsiaTheme="minorEastAsia" w:hAnsiTheme="minorHAnsi" w:cstheme="minorBidi"/>
               <w:noProof/>
-              <w:lang w:eastAsia="cs-CZ"/>
+              <w:lang w:val="en-US"/>
             </w:rPr>
           </w:pPr>
-          <w:hyperlink w:anchor="_Toc98188465" w:history="1">
+          <w:hyperlink w:anchor="_Toc105743782" w:history="1">
             <w:r>
               <w:rPr>
                 <w:rStyle w:val="Hyperlink"/>
@@ -5594,7 +5594,7 @@
                 <w:noProof/>
                 <w:webHidden/>
               </w:rPr>
-              <w:instrText xml:space="preserve"> PAGEREF _Toc98188465 \h </w:instrText>
+              <w:instrText xml:space="preserve"> PAGEREF _Toc105743782 \h </w:instrText>
             </w:r>
             <w:r>
               <w:rPr>
@@ -5614,7 +5614,7 @@
                 <w:noProof/>
                 <w:webHidden/>
               </w:rPr>
-              <w:t>19</w:t>
+              <w:t>22</w:t>
             </w:r>
             <w:r>
               <w:rPr>
@@ -5634,10 +5634,10 @@
             <w:rPr>
               <w:rFonts w:asciiTheme="minorHAnsi" w:eastAsiaTheme="minorEastAsia" w:hAnsiTheme="minorHAnsi" w:cstheme="minorBidi"/>
               <w:noProof/>
-              <w:lang w:eastAsia="cs-CZ"/>
+              <w:lang w:val="en-US"/>
             </w:rPr>
           </w:pPr>
-          <w:hyperlink w:anchor="_Toc98188466" w:history="1">
+          <w:hyperlink w:anchor="_Toc105743783" w:history="1">
             <w:r>
               <w:rPr>
                 <w:rStyle w:val="Hyperlink"/>
@@ -5664,7 +5664,7 @@
                 <w:noProof/>
                 <w:webHidden/>
               </w:rPr>
-              <w:instrText xml:space="preserve"> PAGEREF _Toc98188466 \h </w:instrText>
+              <w:instrText xml:space="preserve"> PAGEREF _Toc105743783 \h </w:instrText>
             </w:r>
             <w:r>
               <w:rPr>
@@ -5684,7 +5684,7 @@
                 <w:noProof/>
                 <w:webHidden/>
               </w:rPr>
-              <w:t>20</w:t>
+              <w:t>24</w:t>
             </w:r>
             <w:r>
               <w:rPr>
@@ -5704,10 +5704,10 @@
             <w:rPr>
               <w:rFonts w:asciiTheme="minorHAnsi" w:eastAsiaTheme="minorEastAsia" w:hAnsiTheme="minorHAnsi" w:cstheme="minorBidi"/>
               <w:noProof/>
-              <w:lang w:eastAsia="cs-CZ"/>
+              <w:lang w:val="en-US"/>
             </w:rPr>
           </w:pPr>
-          <w:hyperlink w:anchor="_Toc98188467" w:history="1">
+          <w:hyperlink w:anchor="_Toc105743784" w:history="1">
             <w:r>
               <w:rPr>
                 <w:rStyle w:val="Hyperlink"/>
@@ -5734,7 +5734,7 @@
                 <w:noProof/>
                 <w:webHidden/>
               </w:rPr>
-              <w:instrText xml:space="preserve"> PAGEREF _Toc98188467 \h </w:instrText>
+              <w:instrText xml:space="preserve"> PAGEREF _Toc105743784 \h </w:instrText>
             </w:r>
             <w:r>
               <w:rPr>
@@ -5754,7 +5754,7 @@
                 <w:noProof/>
                 <w:webHidden/>
               </w:rPr>
-              <w:t>22</w:t>
+              <w:t>26</w:t>
             </w:r>
             <w:r>
               <w:rPr>
@@ -5774,10 +5774,10 @@
             <w:rPr>
               <w:rFonts w:asciiTheme="minorHAnsi" w:eastAsiaTheme="minorEastAsia" w:hAnsiTheme="minorHAnsi" w:cstheme="minorBidi"/>
               <w:noProof/>
-              <w:lang w:eastAsia="cs-CZ"/>
+              <w:lang w:val="en-US"/>
             </w:rPr>
           </w:pPr>
-          <w:hyperlink w:anchor="_Toc98188468" w:history="1">
+          <w:hyperlink w:anchor="_Toc105743785" w:history="1">
             <w:r>
               <w:rPr>
                 <w:rStyle w:val="Hyperlink"/>
@@ -5804,7 +5804,7 @@
                 <w:noProof/>
                 <w:webHidden/>
               </w:rPr>
-              <w:instrText xml:space="preserve"> PAGEREF _Toc98188468 \h </w:instrText>
+              <w:instrText xml:space="preserve"> PAGEREF _Toc105743785 \h </w:instrText>
             </w:r>
             <w:r>
               <w:rPr>
@@ -5824,7 +5824,7 @@
                 <w:noProof/>
                 <w:webHidden/>
               </w:rPr>
-              <w:t>23</w:t>
+              <w:t>27</w:t>
             </w:r>
             <w:r>
               <w:rPr>
@@ -5844,10 +5844,10 @@
             <w:rPr>
               <w:rFonts w:asciiTheme="minorHAnsi" w:eastAsiaTheme="minorEastAsia" w:hAnsiTheme="minorHAnsi" w:cstheme="minorBidi"/>
               <w:noProof/>
-              <w:lang w:eastAsia="cs-CZ"/>
+              <w:lang w:val="en-US"/>
             </w:rPr>
           </w:pPr>
-          <w:hyperlink w:anchor="_Toc98188469" w:history="1">
+          <w:hyperlink w:anchor="_Toc105743786" w:history="1">
             <w:r>
               <w:rPr>
                 <w:rStyle w:val="Hyperlink"/>
@@ -5874,7 +5874,7 @@
                 <w:noProof/>
                 <w:webHidden/>
               </w:rPr>
-              <w:instrText xml:space="preserve"> PAGEREF _Toc98188469 \h </w:instrText>
+              <w:instrText xml:space="preserve"> PAGEREF _Toc105743786 \h </w:instrText>
             </w:r>
             <w:r>
               <w:rPr>
@@ -5894,7 +5894,7 @@
                 <w:noProof/>
                 <w:webHidden/>
               </w:rPr>
-              <w:t>24</w:t>
+              <w:t>28</w:t>
             </w:r>
             <w:r>
               <w:rPr>
@@ -5914,10 +5914,10 @@
             <w:rPr>
               <w:rFonts w:asciiTheme="minorHAnsi" w:eastAsiaTheme="minorEastAsia" w:hAnsiTheme="minorHAnsi" w:cstheme="minorBidi"/>
               <w:noProof/>
-              <w:lang w:eastAsia="cs-CZ"/>
+              <w:lang w:val="en-US"/>
             </w:rPr>
           </w:pPr>
-          <w:hyperlink w:anchor="_Toc98188470" w:history="1">
+          <w:hyperlink w:anchor="_Toc105743787" w:history="1">
             <w:r>
               <w:rPr>
                 <w:rStyle w:val="Hyperlink"/>
@@ -5944,7 +5944,7 @@
                 <w:noProof/>
                 <w:webHidden/>
               </w:rPr>
-              <w:instrText xml:space="preserve"> PAGEREF _Toc98188470 \h </w:instrText>
+              <w:instrText xml:space="preserve"> PAGEREF _Toc105743787 \h </w:instrText>
             </w:r>
             <w:r>
               <w:rPr>
@@ -5964,7 +5964,7 @@
                 <w:noProof/>
                 <w:webHidden/>
               </w:rPr>
-              <w:t>25</w:t>
+              <w:t>29</w:t>
             </w:r>
             <w:r>
               <w:rPr>
@@ -6102,7 +6102,7 @@
         </w:numPr>
         <w:ind w:left="432"/>
       </w:pPr>
-      <w:bookmarkStart w:id="1" w:name="_Toc98188455"/>
+      <w:bookmarkStart w:id="1" w:name="_Toc105743772"/>
       <w:r>
         <w:t>Úvod</w:t>
       </w:r>
@@ -6510,14 +6510,14 @@
         <w:pStyle w:val="Heading1"/>
       </w:pPr>
       <w:bookmarkStart w:id="2" w:name="1_Teoretická_východiska_(není_název_kapi"/>
-      <w:bookmarkStart w:id="3" w:name="_Toc98188456"/>
-      <w:bookmarkStart w:id="4" w:name="_Toc531008010"/>
-      <w:bookmarkStart w:id="5" w:name="_Toc34565748"/>
+      <w:bookmarkStart w:id="3" w:name="_Toc531008010"/>
+      <w:bookmarkStart w:id="4" w:name="_Toc34565748"/>
+      <w:bookmarkStart w:id="5" w:name="_Toc105743773"/>
       <w:bookmarkEnd w:id="2"/>
       <w:r>
         <w:t>Úvod</w:t>
       </w:r>
-      <w:bookmarkEnd w:id="3"/>
+      <w:bookmarkEnd w:id="5"/>
     </w:p>
     <w:p/>
     <w:p>
@@ -6541,7 +6541,7 @@
       <w:pPr>
         <w:pStyle w:val="Heading2"/>
       </w:pPr>
-      <w:bookmarkStart w:id="6" w:name="_Toc98188457"/>
+      <w:bookmarkStart w:id="6" w:name="_Toc105743774"/>
       <w:r>
         <w:t>Motivace</w:t>
       </w:r>
@@ -6600,7 +6600,7 @@
       <w:pPr>
         <w:pStyle w:val="Heading2"/>
       </w:pPr>
-      <w:bookmarkStart w:id="7" w:name="_Toc98188458"/>
+      <w:bookmarkStart w:id="7" w:name="_Toc105743775"/>
       <w:r>
         <w:t>Struktura</w:t>
       </w:r>
@@ -6654,7 +6654,7 @@
         <w:pStyle w:val="Heading2"/>
       </w:pPr>
       <w:bookmarkStart w:id="8" w:name="_Toc98063347"/>
-      <w:bookmarkStart w:id="9" w:name="_Toc98188459"/>
+      <w:bookmarkStart w:id="9" w:name="_Toc105743776"/>
       <w:r>
         <w:t>Cíl</w:t>
       </w:r>
@@ -6714,14 +6714,14 @@
       <w:r>
         <w:t xml:space="preserve"> bude primárně podporovat prvky od výrobce Huawei a Cisco.</w:t>
       </w:r>
+      <w:bookmarkEnd w:id="3"/>
       <w:bookmarkEnd w:id="4"/>
-      <w:bookmarkEnd w:id="5"/>
     </w:p>
     <w:p>
       <w:pPr>
         <w:pStyle w:val="Heading1"/>
       </w:pPr>
-      <w:bookmarkStart w:id="10" w:name="_Toc98188460"/>
+      <w:bookmarkStart w:id="10" w:name="_Toc105743777"/>
       <w:r>
         <w:lastRenderedPageBreak/>
         <w:t>Rešerše a průzkum trhu</w:t>
@@ -6729,6 +6729,29 @@
       <w:bookmarkEnd w:id="10"/>
     </w:p>
     <w:p>
+      <w:r>
+        <w:t xml:space="preserve">PRIDAT ITAM – </w:t>
+      </w:r>
+      <w:proofErr w:type="spellStart"/>
+      <w:r>
+        <w:t>vysvetleni</w:t>
+      </w:r>
+      <w:proofErr w:type="spellEnd"/>
+      <w:r>
+        <w:t>, odkazy, web, reference</w:t>
+      </w:r>
+    </w:p>
+    <w:p/>
+    <w:p>
+      <w:r>
+        <w:t>Síťová administrace má celosvětově obrovský trh, a to hned z několika důvodů. Každá firma, ať už se jedná o malou či velkou, má několik síťových prvků, na kterých stojí celý její chod. Z pravidla se jedná o switche a routery, ale také firewally. Těchto zařízení může být ve společnosti vysoký počet a jednoduše se tak může stát, že ztratíme přehled o těchto zařízeních. Se stále narůstajícím rizikem kyberútoků je důležité mít svou infrastrukturu pod kontrolou, mít aplikované nejnovější opravy chyb a dělat pravidelné kontroly zabezpečení.</w:t>
+      </w:r>
+      <w:r>
+        <w:t xml:space="preserve"> S tím souvisí i délka podpory zařízení od výrobce, která garantuje vydávání patchů a nových verzí s opravami chyb ať už z hlediska funkčního nebo bezpečnostního. U různých modelů se časový úsek podpory liší a je tak velmi důležité mít přehled a dostatek informací o každém zařízení v síti. </w:t>
+      </w:r>
+    </w:p>
+    <w:p/>
+    <w:p>
       <w:pPr>
         <w:pStyle w:val="BodyText"/>
         <w:spacing w:before="7"/>
@@ -6751,7 +6774,7 @@
         <w:pStyle w:val="Heading2"/>
       </w:pPr>
       <w:bookmarkStart w:id="11" w:name="2.1_Nadpis_úrovně_2"/>
-      <w:bookmarkStart w:id="12" w:name="_Toc98188461"/>
+      <w:bookmarkStart w:id="12" w:name="_Toc105743778"/>
       <w:bookmarkEnd w:id="11"/>
       <w:r>
         <w:t>Existující komerční řešení</w:t>
@@ -6759,74 +6782,6 @@
       <w:bookmarkEnd w:id="12"/>
     </w:p>
     <w:p/>
-    <w:p>
-      <w:r>
-        <w:t xml:space="preserve">Síťová administrace </w:t>
-      </w:r>
-      <w:r>
-        <w:t>má celosvětově</w:t>
-      </w:r>
-      <w:r>
-        <w:t xml:space="preserve"> obrovský </w:t>
-      </w:r>
-      <w:r>
-        <w:t>trh, a to hned z několika důvodů. K</w:t>
-      </w:r>
-      <w:r>
-        <w:t>ažd</w:t>
-      </w:r>
-      <w:r>
-        <w:t>á firma, ať už se jedná o malou či velkou, má několik síťových prvků, na kterých stojí celý její chod. Z pravidla se jedná o switche</w:t>
-      </w:r>
-      <w:r>
-        <w:t xml:space="preserve"> a routery, ale také firewally</w:t>
-      </w:r>
-      <w:r>
-        <w:t xml:space="preserve">. Těchto zařízení může být </w:t>
-      </w:r>
-      <w:r>
-        <w:t xml:space="preserve">ve společnosti </w:t>
-      </w:r>
-      <w:r>
-        <w:t xml:space="preserve">vysoký počet a jednoduše se tak může stát, že </w:t>
-      </w:r>
-      <w:r>
-        <w:t>ztratíme přehled o těchto</w:t>
-      </w:r>
-      <w:r>
-        <w:t xml:space="preserve"> zařízeních. </w:t>
-      </w:r>
-      <w:r>
-        <w:t>Se stále narůstajícím rizikem kyberútoků je důležité mít svou infrastrukturu pod kontrolou, mít aplikované nejnovější opravy chyb a dělat pravidelné kontroly zabezpečení.</w:t>
-      </w:r>
-      <w:r>
-        <w:t xml:space="preserve"> S tím souvisí i </w:t>
-      </w:r>
-      <w:r>
-        <w:t>délka</w:t>
-      </w:r>
-      <w:r>
-        <w:t xml:space="preserve"> </w:t>
-      </w:r>
-      <w:r>
-        <w:t>podpor</w:t>
-      </w:r>
-      <w:r>
-        <w:t>y</w:t>
-      </w:r>
-      <w:r>
-        <w:t xml:space="preserve"> zařízení od výrobce</w:t>
-      </w:r>
-      <w:r>
-        <w:t>, která garantuje vydávání patchů a nových verzí s opravami chyb ať už z hlediska funkčního nebo bezpečnostního. U různých modelů se časový úsek podpory liší a je tak velmi důležité mít přehled a dostatek informací o každém zařízení v síti.</w:t>
-      </w:r>
-      <w:r>
-        <w:t xml:space="preserve"> </w:t>
-      </w:r>
-      <w:r>
-        <w:t xml:space="preserve"> </w:t>
-      </w:r>
-    </w:p>
     <w:p/>
     <w:p>
       <w:r>
@@ -6963,7 +6918,14 @@
           <w:b/>
           <w:bCs/>
         </w:rPr>
-        <w:t xml:space="preserve"> detail zařízení</w:t>
+        <w:t xml:space="preserve"> – detail</w:t>
+      </w:r>
+      <w:r>
+        <w:rPr>
+          <w:b/>
+          <w:bCs/>
+        </w:rPr>
+        <w:t xml:space="preserve"> zařízení</w:t>
       </w:r>
       <w:r>
         <w:rPr>
@@ -7046,7 +7008,6 @@
     <w:p/>
     <w:p>
       <w:r>
-        <w:lastRenderedPageBreak/>
         <w:t xml:space="preserve">Relativně nová firma </w:t>
       </w:r>
       <w:proofErr w:type="spellStart"/>
@@ -7120,6 +7081,14 @@
     </w:p>
     <w:p/>
     <w:p>
+      <w:proofErr w:type="spellStart"/>
+      <w:r>
+        <w:t>Obrazek</w:t>
+      </w:r>
+      <w:proofErr w:type="spellEnd"/>
+    </w:p>
+    <w:p/>
+    <w:p>
       <w:r>
         <w:t xml:space="preserve">Další společností, která </w:t>
       </w:r>
@@ -7203,7 +7172,13 @@
         <w:t>Obecně by se dalo tvrdit, že na trhu existuje již velké množství řešení</w:t>
       </w:r>
       <w:r>
-        <w:t xml:space="preserve">, které jsou schopna spolehlivě, ale hlavně automatizovaně vyřešit problém inventarizace a následného zabezpečení zařízení na síti. Většina firem je ale primárně soustředěna na velké firmy a korporace kde z důvodu obrovského počtu zařízení není možnost udržovat přehled a transparentnost infrastruktury bez použití </w:t>
+        <w:t>, kter</w:t>
+      </w:r>
+      <w:r>
+        <w:t>á</w:t>
+      </w:r>
+      <w:r>
+        <w:t xml:space="preserve"> jsou schopna spolehlivě, ale hlavně automatizovaně vyřešit problém inventarizace a následného zabezpečení zařízení na síti. Většina firem je ale primárně soustředěna na velké firmy a korporace kde z důvodu obrovského počtu zařízení není možnost udržovat přehled a transparentnost infrastruktury bez použití </w:t>
       </w:r>
       <w:r>
         <w:t xml:space="preserve">moderního softwaru. Z důvodu nutnosti minimalizace nákladů se u malých či středních společností se najde spoustu firem, které si jednoduše nemohou dovolit některý s výše uvedených komplexních řešení. V praxi to poté často vypadá tak, že se </w:t>
@@ -7211,11 +7186,9 @@
       <w:r>
         <w:t xml:space="preserve">veškeré úkony spojené se správou zařízení nechávají na zpravidla malém týmu síťových správců, kteří bývají plně </w:t>
       </w:r>
-      <w:proofErr w:type="spellStart"/>
-      <w:r>
-        <w:t>utilizováni</w:t>
-      </w:r>
-      <w:proofErr w:type="spellEnd"/>
+      <w:r>
+        <w:t>utilizovani</w:t>
+      </w:r>
       <w:r>
         <w:t xml:space="preserve">. Absence </w:t>
       </w:r>
@@ -7291,7 +7264,7 @@
       <w:pPr>
         <w:pStyle w:val="Heading2"/>
       </w:pPr>
-      <w:bookmarkStart w:id="13" w:name="_Toc98188462"/>
+      <w:bookmarkStart w:id="13" w:name="_Toc105743779"/>
       <w:r>
         <w:t>Dostupn</w:t>
       </w:r>
@@ -7544,7 +7517,11 @@
         <w:t xml:space="preserve"> programů je že jejich instalace a používaní není zpoplatněno</w:t>
       </w:r>
       <w:r>
-        <w:t>, ale uživatel si sám musí systém nainstalovat a nastavit. Proto je kvalitní dokumentace nedílnou součástí většiny takových to nástrojů.</w:t>
+        <w:t xml:space="preserve">, ale uživatel si sám musí systém nainstalovat a nastavit. Proto je kvalitní </w:t>
+      </w:r>
+      <w:r>
+        <w:lastRenderedPageBreak/>
+        <w:t>dokumentace nedílnou součástí většiny takových to nástrojů.</w:t>
       </w:r>
     </w:p>
     <w:p/>
@@ -7580,17 +7557,22 @@
           <w:b/>
           <w:bCs/>
         </w:rPr>
-        <w:t xml:space="preserve"> Zabbix </w:t>
-      </w:r>
-      <w:proofErr w:type="spellStart"/>
+        <w:t xml:space="preserve"> Zabbix das</w:t>
+      </w:r>
       <w:r>
         <w:rPr>
           <w:b/>
           <w:bCs/>
         </w:rPr>
-        <w:t>dasboard</w:t>
-      </w:r>
-      <w:proofErr w:type="spellEnd"/>
+        <w:t>h</w:t>
+      </w:r>
+      <w:r>
+        <w:rPr>
+          <w:b/>
+          <w:bCs/>
+        </w:rPr>
+        <w:t>board</w:t>
+      </w:r>
       <w:r>
         <w:rPr>
           <w:b/>
@@ -7688,7 +7670,7 @@
       </w:r>
       <w:proofErr w:type="spellStart"/>
       <w:r>
-        <w:t>invenotory</w:t>
+        <w:t>inventory</w:t>
       </w:r>
       <w:proofErr w:type="spellEnd"/>
       <w:r>
@@ -7751,16 +7733,23 @@
       </w:r>
       <w:r>
         <w:t>objevili nepříliš dobré recenze, ať už se jednalo o velké množství chyb nebo dokonce nefunkčnost některých modulů.</w:t>
+      </w:r>
+      <w:r>
+        <w:t xml:space="preserve"> – </w:t>
+      </w:r>
+      <w:r>
+        <w:rPr>
+          <w:highlight w:val="yellow"/>
+        </w:rPr>
+        <w:t>odkaz na recen</w:t>
+      </w:r>
+      <w:r>
+        <w:t>zi</w:t>
       </w:r>
     </w:p>
     <w:p/>
     <w:p/>
     <w:p/>
-    <w:p/>
-    <w:p/>
-    <w:p/>
-    <w:p/>
-    <w:p/>
     <w:p>
       <w:proofErr w:type="spellStart"/>
       <w:r>
@@ -7911,6 +7900,12 @@
       <w:r>
         <w:t xml:space="preserve">. </w:t>
       </w:r>
+      <w:r>
+        <w:rPr>
+          <w:highlight w:val="yellow"/>
+        </w:rPr>
+        <w:t>– zkontrolovat komerce</w:t>
+      </w:r>
     </w:p>
     <w:p>
       <w:pPr>
@@ -7965,23 +7960,21 @@
           <w:b/>
           <w:bCs/>
         </w:rPr>
-        <w:t xml:space="preserve"> </w:t>
-      </w:r>
-      <w:proofErr w:type="spellStart"/>
+        <w:t xml:space="preserve"> Das</w:t>
+      </w:r>
       <w:r>
         <w:rPr>
           <w:b/>
           <w:bCs/>
         </w:rPr>
-        <w:t>Dasboard</w:t>
-      </w:r>
-      <w:proofErr w:type="spellEnd"/>
+        <w:t>h</w:t>
+      </w:r>
       <w:r>
         <w:rPr>
           <w:b/>
           <w:bCs/>
         </w:rPr>
-        <w:t xml:space="preserve"> </w:t>
+        <w:t xml:space="preserve">board </w:t>
       </w:r>
       <w:r>
         <w:rPr>
@@ -8100,7 +8093,7 @@
       <w:pPr>
         <w:pStyle w:val="Heading1"/>
       </w:pPr>
-      <w:bookmarkStart w:id="14" w:name="_Toc98188463"/>
+      <w:bookmarkStart w:id="14" w:name="_Toc105743780"/>
       <w:r>
         <w:lastRenderedPageBreak/>
         <w:t>Analýza</w:t>
@@ -8265,33 +8258,13 @@
         <w:t xml:space="preserve"> abychom minimalizovali rizika napadení. </w:t>
       </w:r>
       <w:r>
-        <w:t>Program, který v rámci této bakalářské práce vznik</w:t>
-      </w:r>
-      <w:r>
-        <w:t>al,</w:t>
-      </w:r>
-      <w:r>
-        <w:t xml:space="preserve"> </w:t>
-      </w:r>
-      <w:r>
-        <w:t>vychází z</w:t>
-      </w:r>
-      <w:r>
-        <w:t> velké části z potřeb automatizace produktu firmy</w:t>
-      </w:r>
-      <w:r>
-        <w:t xml:space="preserve"> </w:t>
-      </w:r>
-      <w:r>
-        <w:t xml:space="preserve">Altepro </w:t>
-      </w:r>
-      <w:proofErr w:type="spellStart"/>
-      <w:r>
-        <w:t>Solutions</w:t>
-      </w:r>
-      <w:proofErr w:type="spellEnd"/>
-      <w:r>
-        <w:t xml:space="preserve"> a.s.</w:t>
+        <w:rPr>
+          <w:highlight w:val="yellow"/>
+        </w:rPr>
+        <w:t>PREPSAT DUVOD BEZ FIRMY</w:t>
+      </w:r>
+      <w:r>
+        <w:t>.</w:t>
       </w:r>
       <w:r>
         <w:t xml:space="preserve"> – </w:t>
@@ -8541,6 +8514,12 @@
       <w:r>
         <w:t xml:space="preserve">. </w:t>
       </w:r>
+      <w:r>
+        <w:rPr>
+          <w:highlight w:val="yellow"/>
+        </w:rPr>
+        <w:t>DOPSAT DALŠÍ jazyky pro automatizaci</w:t>
+      </w:r>
     </w:p>
     <w:p/>
     <w:p>
@@ -8548,7 +8527,47 @@
         <w:t>Vzhledem k požadavkům na jednoduch</w:t>
       </w:r>
       <w:r>
-        <w:t xml:space="preserve">é použití bude mít program konfigurační soubor, vycházející ze standardu pro nástroje používané v příkazové řádce zejména na operačních systémech typu </w:t>
+        <w:t>é použití bude mít program konfigurační soubor</w:t>
+      </w:r>
+      <w:r>
+        <w:t xml:space="preserve"> </w:t>
+      </w:r>
+      <w:r>
+        <w:rPr>
+          <w:highlight w:val="yellow"/>
+        </w:rPr>
+        <w:t xml:space="preserve">DOPSAT PROC, </w:t>
+      </w:r>
+      <w:proofErr w:type="spellStart"/>
+      <w:r>
+        <w:rPr>
+          <w:highlight w:val="yellow"/>
+        </w:rPr>
+        <w:t>vic</w:t>
+      </w:r>
+      <w:proofErr w:type="spellEnd"/>
+      <w:r>
+        <w:rPr>
+          <w:highlight w:val="yellow"/>
+        </w:rPr>
+        <w:t xml:space="preserve"> textu, YAML, JSON. </w:t>
+      </w:r>
+      <w:proofErr w:type="gramStart"/>
+      <w:r>
+        <w:rPr>
+          <w:highlight w:val="yellow"/>
+        </w:rPr>
+        <w:t>INI</w:t>
+      </w:r>
+      <w:r>
+        <w:t xml:space="preserve"> </w:t>
+      </w:r>
+      <w:r>
+        <w:t>,</w:t>
+      </w:r>
+      <w:proofErr w:type="gramEnd"/>
+      <w:r>
+        <w:t xml:space="preserve"> vycházející ze standardu pro nástroje používané v příkazové řádce zejména na operačních systémech typu </w:t>
       </w:r>
       <w:proofErr w:type="spellStart"/>
       <w:r>
@@ -8608,6 +8627,17 @@
       <w:proofErr w:type="spellEnd"/>
       <w:r>
         <w:t>, která je již součástí již zmíněné knihovny Napalm.</w:t>
+      </w:r>
+    </w:p>
+    <w:p/>
+    <w:p/>
+    <w:p/>
+    <w:p>
+      <w:r>
+        <w:rPr>
+          <w:highlight w:val="yellow"/>
+        </w:rPr>
+        <w:t>Srovnat paralelizaci s C# plus/minus</w:t>
       </w:r>
     </w:p>
     <w:p/>
@@ -8623,35 +8653,154 @@
     <w:p/>
     <w:p/>
     <w:p/>
+    <w:p>
+      <w:pPr>
+        <w:rPr>
+          <w:lang w:val="en-US"/>
+        </w:rPr>
+      </w:pPr>
+    </w:p>
+    <w:p>
+      <w:proofErr w:type="spellStart"/>
+      <w:r>
+        <w:t>Navrh</w:t>
+      </w:r>
+      <w:proofErr w:type="spellEnd"/>
+      <w:r>
+        <w:t xml:space="preserve"> </w:t>
+      </w:r>
+      <w:proofErr w:type="spellStart"/>
+      <w:r>
+        <w:t>reseni</w:t>
+      </w:r>
+      <w:proofErr w:type="spellEnd"/>
+      <w:r>
+        <w:t xml:space="preserve"> – popsat diagram</w:t>
+      </w:r>
+    </w:p>
+    <w:p>
+      <w:r>
+        <w:t>+</w:t>
+      </w:r>
+    </w:p>
+    <w:p>
+      <w:proofErr w:type="spellStart"/>
+      <w:r>
+        <w:t>Function</w:t>
+      </w:r>
+      <w:proofErr w:type="spellEnd"/>
+      <w:r>
+        <w:t xml:space="preserve"> diagram</w:t>
+      </w:r>
+    </w:p>
+    <w:p/>
+    <w:p/>
+    <w:p>
+      <w:proofErr w:type="spellStart"/>
+      <w:r>
+        <w:t>Vic</w:t>
+      </w:r>
+      <w:proofErr w:type="spellEnd"/>
+      <w:r>
+        <w:t xml:space="preserve"> citaci</w:t>
+      </w:r>
+    </w:p>
+    <w:p/>
+    <w:p/>
+    <w:p>
+      <w:proofErr w:type="spellStart"/>
+      <w:r>
+        <w:t>Popsani</w:t>
+      </w:r>
+      <w:proofErr w:type="spellEnd"/>
+      <w:r>
+        <w:t xml:space="preserve"> CLI a </w:t>
+      </w:r>
+      <w:proofErr w:type="spellStart"/>
+      <w:r>
+        <w:t>srovnani</w:t>
+      </w:r>
+      <w:proofErr w:type="spellEnd"/>
+      <w:r>
+        <w:t xml:space="preserve"> HUA/CISCO + </w:t>
+      </w:r>
+      <w:proofErr w:type="spellStart"/>
+      <w:r>
+        <w:t>zminit</w:t>
+      </w:r>
+      <w:proofErr w:type="spellEnd"/>
+      <w:r>
+        <w:t xml:space="preserve"> </w:t>
+      </w:r>
+      <w:proofErr w:type="spellStart"/>
+      <w:r>
+        <w:t>arista</w:t>
+      </w:r>
+      <w:proofErr w:type="spellEnd"/>
+      <w:r>
+        <w:t xml:space="preserve"> API (LEGACY vs </w:t>
+      </w:r>
+      <w:proofErr w:type="spellStart"/>
+      <w:r>
+        <w:t>modern</w:t>
+      </w:r>
+      <w:proofErr w:type="spellEnd"/>
+      <w:r>
+        <w:t>)</w:t>
+      </w:r>
+    </w:p>
+    <w:p>
+      <w:proofErr w:type="spellStart"/>
+      <w:proofErr w:type="gramStart"/>
+      <w:r>
+        <w:t>Parsery</w:t>
+      </w:r>
+      <w:proofErr w:type="spellEnd"/>
+      <w:r>
+        <w:t xml:space="preserve"> - </w:t>
+      </w:r>
+      <w:proofErr w:type="spellStart"/>
+      <w:r>
+        <w:t>priklady</w:t>
+      </w:r>
+      <w:proofErr w:type="spellEnd"/>
+      <w:proofErr w:type="gramEnd"/>
+    </w:p>
+    <w:p/>
+    <w:p>
+      <w:r>
+        <w:t xml:space="preserve">Popsat </w:t>
+      </w:r>
+      <w:proofErr w:type="spellStart"/>
+      <w:proofErr w:type="gramStart"/>
+      <w:r>
+        <w:t>problem</w:t>
+      </w:r>
+      <w:proofErr w:type="spellEnd"/>
+      <w:r>
+        <w:t xml:space="preserve"> - </w:t>
+      </w:r>
+      <w:proofErr w:type="spellStart"/>
+      <w:r>
+        <w:t>stackoverflow</w:t>
+      </w:r>
+      <w:proofErr w:type="spellEnd"/>
+      <w:proofErr w:type="gramEnd"/>
+    </w:p>
     <w:p/>
     <w:p/>
     <w:p/>
+    <w:p>
+      <w:proofErr w:type="spellStart"/>
+      <w:r>
+        <w:t>MAin</w:t>
+      </w:r>
+      <w:proofErr w:type="spellEnd"/>
+      <w:r>
+        <w:t xml:space="preserve"> funkce</w:t>
+      </w:r>
+    </w:p>
     <w:p/>
-    <w:p>
-      <w:pPr>
-        <w:rPr>
-          <w:lang w:val="en-US"/>
-        </w:rPr>
-      </w:pPr>
-    </w:p>
-    <w:p>
-      <w:proofErr w:type="spellStart"/>
-      <w:r>
-        <w:t>Navrh</w:t>
-      </w:r>
-      <w:proofErr w:type="spellEnd"/>
-      <w:r>
-        <w:t xml:space="preserve"> </w:t>
-      </w:r>
-      <w:proofErr w:type="spellStart"/>
-      <w:r>
-        <w:t>reseni</w:t>
-      </w:r>
-      <w:proofErr w:type="spellEnd"/>
-      <w:r>
-        <w:t xml:space="preserve"> – popsat diagram</w:t>
-      </w:r>
-    </w:p>
     <w:p/>
     <w:p/>
     <w:p/>
@@ -10096,7 +10245,7 @@
         <w:ind w:left="284"/>
       </w:pPr>
       <w:bookmarkStart w:id="18" w:name="Závěr"/>
-      <w:bookmarkStart w:id="19" w:name="_Toc98188464"/>
+      <w:bookmarkStart w:id="19" w:name="_Toc105743781"/>
       <w:bookmarkEnd w:id="18"/>
       <w:r>
         <w:t>Závěr</w:t>
@@ -10168,7 +10317,7 @@
         <w:ind w:left="284"/>
       </w:pPr>
       <w:bookmarkStart w:id="20" w:name="Seznam_použitých_zdrojů"/>
-      <w:bookmarkStart w:id="21" w:name="_Toc98188465"/>
+      <w:bookmarkStart w:id="21" w:name="_Toc105743782"/>
       <w:bookmarkEnd w:id="20"/>
       <w:r>
         <w:lastRenderedPageBreak/>
@@ -11291,7 +11440,7 @@
         </w:rPr>
       </w:pPr>
       <w:bookmarkStart w:id="22" w:name="Seznam_obrázků_(existují-li)"/>
-      <w:bookmarkStart w:id="23" w:name="_Toc98188466"/>
+      <w:bookmarkStart w:id="23" w:name="_Toc105743783"/>
       <w:bookmarkEnd w:id="22"/>
       <w:r>
         <w:lastRenderedPageBreak/>
@@ -11543,7 +11692,7 @@
         <w:ind w:left="284"/>
       </w:pPr>
       <w:bookmarkStart w:id="24" w:name="Seznam_grafů_(existují-li)"/>
-      <w:bookmarkStart w:id="25" w:name="_Toc98188467"/>
+      <w:bookmarkStart w:id="25" w:name="_Toc105743784"/>
       <w:bookmarkEnd w:id="24"/>
       <w:r>
         <w:rPr>
@@ -11580,7 +11729,7 @@
         </w:rPr>
       </w:pPr>
       <w:bookmarkStart w:id="26" w:name="Seznam_příloh_(existují-li)"/>
-      <w:bookmarkStart w:id="27" w:name="_Toc98188468"/>
+      <w:bookmarkStart w:id="27" w:name="_Toc105743785"/>
       <w:bookmarkEnd w:id="26"/>
       <w:r>
         <w:lastRenderedPageBreak/>
@@ -11634,7 +11783,7 @@
         <w:ind w:left="284"/>
       </w:pPr>
       <w:bookmarkStart w:id="28" w:name="Příloha_A_–_Název_přílohy"/>
-      <w:bookmarkStart w:id="29" w:name="_Toc98188469"/>
+      <w:bookmarkStart w:id="29" w:name="_Toc105743786"/>
       <w:bookmarkEnd w:id="28"/>
       <w:r>
         <w:rPr>
@@ -11667,7 +11816,7 @@
         <w:ind w:left="284"/>
       </w:pPr>
       <w:bookmarkStart w:id="30" w:name="Příloha_B_–_Název_přílohy"/>
-      <w:bookmarkStart w:id="31" w:name="_Toc98188470"/>
+      <w:bookmarkStart w:id="31" w:name="_Toc105743787"/>
       <w:bookmarkEnd w:id="30"/>
       <w:r>
         <w:rPr>
@@ -11694,7 +11843,7 @@
 </file>
 
 <file path=word/endnotes.xml><?xml version="1.0" encoding="utf-8"?>
-<w:endnotes xmlns:wpc="http://schemas.microsoft.com/office/word/2010/wordprocessingCanvas" xmlns:cx="http://schemas.microsoft.com/office/drawing/2014/chartex" xmlns:cx1="http://schemas.microsoft.com/office/drawing/2015/9/8/chartex" xmlns:cx2="http://schemas.microsoft.com/office/drawing/2015/10/21/chartex" xmlns:cx3="http://schemas.microsoft.com/office/drawing/2016/5/9/chartex" xmlns:cx4="http://schemas.microsoft.com/office/drawing/2016/5/10/chartex" xmlns:cx5="http://schemas.microsoft.com/office/drawing/2016/5/11/chartex" xmlns:cx6="http://schemas.microsoft.com/office/drawing/2016/5/12/chartex" xmlns:cx7="http://schemas.microsoft.com/office/drawing/2016/5/13/chartex" xmlns:cx8="http://schemas.microsoft.com/office/drawing/2016/5/14/chartex" xmlns:mc="http://schemas.openxmlformats.org/markup-compatibility/2006" xmlns:aink="http://schemas.microsoft.com/office/drawing/2016/ink" xmlns:am3d="http://schemas.microsoft.com/office/drawing/2017/model3d" xmlns:o="urn:schemas-microsoft-com:office:office" xmlns:r="http://schemas.openxmlformats.org/officeDocument/2006/relationships" xmlns:m="http://schemas.openxmlformats.org/officeDocument/2006/math" xmlns:v="urn:schemas-microsoft-com:vml" xmlns:wp14="http://schemas.microsoft.com/office/word/2010/wordprocessingDrawing" xmlns:wp="http://schemas.openxmlformats.org/drawingml/2006/wordprocessingDrawing" xmlns:w10="urn:schemas-microsoft-com:office:word" xmlns:w="http://schemas.openxmlformats.org/wordprocessingml/2006/main" xmlns:w14="http://schemas.microsoft.com/office/word/2010/wordml" xmlns:w15="http://schemas.microsoft.com/office/word/2012/wordml" xmlns:w16cex="http://schemas.microsoft.com/office/word/2018/wordml/cex" xmlns:w16cid="http://schemas.microsoft.com/office/word/2016/wordml/cid" xmlns:w16="http://schemas.microsoft.com/office/word/2018/wordml" xmlns:w16sdtdh="http://schemas.microsoft.com/office/word/2020/wordml/sdtdatahash" xmlns:w16se="http://schemas.microsoft.com/office/word/2015/wordml/symex" xmlns:wpg="http://schemas.microsoft.com/office/word/2010/wordprocessingGroup" xmlns:wpi="http://schemas.microsoft.com/office/word/2010/wordprocessingInk" xmlns:wne="http://schemas.microsoft.com/office/word/2006/wordml" xmlns:wps="http://schemas.microsoft.com/office/word/2010/wordprocessingShape" mc:Ignorable="w14 w15 w16se w16cid w16 w16cex w16sdtdh wp14">
+<w:endnotes xmlns:wpc="http://schemas.microsoft.com/office/word/2010/wordprocessingCanvas" xmlns:cx="http://schemas.microsoft.com/office/drawing/2014/chartex" xmlns:cx1="http://schemas.microsoft.com/office/drawing/2015/9/8/chartex" xmlns:cx2="http://schemas.microsoft.com/office/drawing/2015/10/21/chartex" xmlns:cx3="http://schemas.microsoft.com/office/drawing/2016/5/9/chartex" xmlns:cx4="http://schemas.microsoft.com/office/drawing/2016/5/10/chartex" xmlns:cx5="http://schemas.microsoft.com/office/drawing/2016/5/11/chartex" xmlns:cx6="http://schemas.microsoft.com/office/drawing/2016/5/12/chartex" xmlns:cx7="http://schemas.microsoft.com/office/drawing/2016/5/13/chartex" xmlns:cx8="http://schemas.microsoft.com/office/drawing/2016/5/14/chartex" xmlns:mc="http://schemas.openxmlformats.org/markup-compatibility/2006" xmlns:aink="http://schemas.microsoft.com/office/drawing/2016/ink" xmlns:am3d="http://schemas.microsoft.com/office/drawing/2017/model3d" xmlns:o="urn:schemas-microsoft-com:office:office" xmlns:oel="http://schemas.microsoft.com/office/2019/extlst" xmlns:r="http://schemas.openxmlformats.org/officeDocument/2006/relationships" xmlns:m="http://schemas.openxmlformats.org/officeDocument/2006/math" xmlns:v="urn:schemas-microsoft-com:vml" xmlns:wp14="http://schemas.microsoft.com/office/word/2010/wordprocessingDrawing" xmlns:wp="http://schemas.openxmlformats.org/drawingml/2006/wordprocessingDrawing" xmlns:w10="urn:schemas-microsoft-com:office:word" xmlns:w="http://schemas.openxmlformats.org/wordprocessingml/2006/main" xmlns:w14="http://schemas.microsoft.com/office/word/2010/wordml" xmlns:w15="http://schemas.microsoft.com/office/word/2012/wordml" xmlns:w16cex="http://schemas.microsoft.com/office/word/2018/wordml/cex" xmlns:w16cid="http://schemas.microsoft.com/office/word/2016/wordml/cid" xmlns:w16="http://schemas.microsoft.com/office/word/2018/wordml" xmlns:w16sdtdh="http://schemas.microsoft.com/office/word/2020/wordml/sdtdatahash" xmlns:w16se="http://schemas.microsoft.com/office/word/2015/wordml/symex" xmlns:wpg="http://schemas.microsoft.com/office/word/2010/wordprocessingGroup" xmlns:wpi="http://schemas.microsoft.com/office/word/2010/wordprocessingInk" xmlns:wne="http://schemas.microsoft.com/office/word/2006/wordml" xmlns:wps="http://schemas.microsoft.com/office/word/2010/wordprocessingShape" mc:Ignorable="w14 w15 w16se w16cid w16 w16cex w16sdtdh wp14">
   <w:endnote w:type="separator" w:id="-1">
     <w:p>
       <w:r>
@@ -11713,7 +11862,7 @@
 </file>
 
 <file path=word/footer1.xml><?xml version="1.0" encoding="utf-8"?>
-<w:ftr xmlns:wpc="http://schemas.microsoft.com/office/word/2010/wordprocessingCanvas" xmlns:cx="http://schemas.microsoft.com/office/drawing/2014/chartex" xmlns:cx1="http://schemas.microsoft.com/office/drawing/2015/9/8/chartex" xmlns:cx2="http://schemas.microsoft.com/office/drawing/2015/10/21/chartex" xmlns:cx3="http://schemas.microsoft.com/office/drawing/2016/5/9/chartex" xmlns:cx4="http://schemas.microsoft.com/office/drawing/2016/5/10/chartex" xmlns:cx5="http://schemas.microsoft.com/office/drawing/2016/5/11/chartex" xmlns:cx6="http://schemas.microsoft.com/office/drawing/2016/5/12/chartex" xmlns:cx7="http://schemas.microsoft.com/office/drawing/2016/5/13/chartex" xmlns:cx8="http://schemas.microsoft.com/office/drawing/2016/5/14/chartex" xmlns:mc="http://schemas.openxmlformats.org/markup-compatibility/2006" xmlns:aink="http://schemas.microsoft.com/office/drawing/2016/ink" xmlns:am3d="http://schemas.microsoft.com/office/drawing/2017/model3d" xmlns:o="urn:schemas-microsoft-com:office:office" xmlns:r="http://schemas.openxmlformats.org/officeDocument/2006/relationships" xmlns:m="http://schemas.openxmlformats.org/officeDocument/2006/math" xmlns:v="urn:schemas-microsoft-com:vml" xmlns:wp14="http://schemas.microsoft.com/office/word/2010/wordprocessingDrawing" xmlns:wp="http://schemas.openxmlformats.org/drawingml/2006/wordprocessingDrawing" xmlns:w10="urn:schemas-microsoft-com:office:word" xmlns:w="http://schemas.openxmlformats.org/wordprocessingml/2006/main" xmlns:w14="http://schemas.microsoft.com/office/word/2010/wordml" xmlns:w15="http://schemas.microsoft.com/office/word/2012/wordml" xmlns:w16cex="http://schemas.microsoft.com/office/word/2018/wordml/cex" xmlns:w16cid="http://schemas.microsoft.com/office/word/2016/wordml/cid" xmlns:w16="http://schemas.microsoft.com/office/word/2018/wordml" xmlns:w16sdtdh="http://schemas.microsoft.com/office/word/2020/wordml/sdtdatahash" xmlns:w16se="http://schemas.microsoft.com/office/word/2015/wordml/symex" xmlns:wpg="http://schemas.microsoft.com/office/word/2010/wordprocessingGroup" xmlns:wpi="http://schemas.microsoft.com/office/word/2010/wordprocessingInk" xmlns:wne="http://schemas.microsoft.com/office/word/2006/wordml" xmlns:wps="http://schemas.microsoft.com/office/word/2010/wordprocessingShape" mc:Ignorable="w14 w15 w16se w16cid w16 w16cex w16sdtdh wp14">
+<w:ftr xmlns:wpc="http://schemas.microsoft.com/office/word/2010/wordprocessingCanvas" xmlns:cx="http://schemas.microsoft.com/office/drawing/2014/chartex" xmlns:cx1="http://schemas.microsoft.com/office/drawing/2015/9/8/chartex" xmlns:cx2="http://schemas.microsoft.com/office/drawing/2015/10/21/chartex" xmlns:cx3="http://schemas.microsoft.com/office/drawing/2016/5/9/chartex" xmlns:cx4="http://schemas.microsoft.com/office/drawing/2016/5/10/chartex" xmlns:cx5="http://schemas.microsoft.com/office/drawing/2016/5/11/chartex" xmlns:cx6="http://schemas.microsoft.com/office/drawing/2016/5/12/chartex" xmlns:cx7="http://schemas.microsoft.com/office/drawing/2016/5/13/chartex" xmlns:cx8="http://schemas.microsoft.com/office/drawing/2016/5/14/chartex" xmlns:mc="http://schemas.openxmlformats.org/markup-compatibility/2006" xmlns:aink="http://schemas.microsoft.com/office/drawing/2016/ink" xmlns:am3d="http://schemas.microsoft.com/office/drawing/2017/model3d" xmlns:o="urn:schemas-microsoft-com:office:office" xmlns:oel="http://schemas.microsoft.com/office/2019/extlst" xmlns:r="http://schemas.openxmlformats.org/officeDocument/2006/relationships" xmlns:m="http://schemas.openxmlformats.org/officeDocument/2006/math" xmlns:v="urn:schemas-microsoft-com:vml" xmlns:wp14="http://schemas.microsoft.com/office/word/2010/wordprocessingDrawing" xmlns:wp="http://schemas.openxmlformats.org/drawingml/2006/wordprocessingDrawing" xmlns:w10="urn:schemas-microsoft-com:office:word" xmlns:w="http://schemas.openxmlformats.org/wordprocessingml/2006/main" xmlns:w14="http://schemas.microsoft.com/office/word/2010/wordml" xmlns:w15="http://schemas.microsoft.com/office/word/2012/wordml" xmlns:w16cex="http://schemas.microsoft.com/office/word/2018/wordml/cex" xmlns:w16cid="http://schemas.microsoft.com/office/word/2016/wordml/cid" xmlns:w16="http://schemas.microsoft.com/office/word/2018/wordml" xmlns:w16sdtdh="http://schemas.microsoft.com/office/word/2020/wordml/sdtdatahash" xmlns:w16se="http://schemas.microsoft.com/office/word/2015/wordml/symex" xmlns:wpg="http://schemas.microsoft.com/office/word/2010/wordprocessingGroup" xmlns:wpi="http://schemas.microsoft.com/office/word/2010/wordprocessingInk" xmlns:wne="http://schemas.microsoft.com/office/word/2006/wordml" xmlns:wps="http://schemas.microsoft.com/office/word/2010/wordprocessingShape" mc:Ignorable="w14 w15 w16se w16cid w16 w16cex w16sdtdh wp14">
   <w:p>
     <w:pPr>
       <w:pStyle w:val="Footer"/>
@@ -11729,7 +11878,7 @@
 </file>
 
 <file path=word/footer2.xml><?xml version="1.0" encoding="utf-8"?>
-<w:ftr xmlns:wpc="http://schemas.microsoft.com/office/word/2010/wordprocessingCanvas" xmlns:cx="http://schemas.microsoft.com/office/drawing/2014/chartex" xmlns:cx1="http://schemas.microsoft.com/office/drawing/2015/9/8/chartex" xmlns:cx2="http://schemas.microsoft.com/office/drawing/2015/10/21/chartex" xmlns:cx3="http://schemas.microsoft.com/office/drawing/2016/5/9/chartex" xmlns:cx4="http://schemas.microsoft.com/office/drawing/2016/5/10/chartex" xmlns:cx5="http://schemas.microsoft.com/office/drawing/2016/5/11/chartex" xmlns:cx6="http://schemas.microsoft.com/office/drawing/2016/5/12/chartex" xmlns:cx7="http://schemas.microsoft.com/office/drawing/2016/5/13/chartex" xmlns:cx8="http://schemas.microsoft.com/office/drawing/2016/5/14/chartex" xmlns:mc="http://schemas.openxmlformats.org/markup-compatibility/2006" xmlns:aink="http://schemas.microsoft.com/office/drawing/2016/ink" xmlns:am3d="http://schemas.microsoft.com/office/drawing/2017/model3d" xmlns:o="urn:schemas-microsoft-com:office:office" xmlns:r="http://schemas.openxmlformats.org/officeDocument/2006/relationships" xmlns:m="http://schemas.openxmlformats.org/officeDocument/2006/math" xmlns:v="urn:schemas-microsoft-com:vml" xmlns:wp14="http://schemas.microsoft.com/office/word/2010/wordprocessingDrawing" xmlns:wp="http://schemas.openxmlformats.org/drawingml/2006/wordprocessingDrawing" xmlns:w10="urn:schemas-microsoft-com:office:word" xmlns:w="http://schemas.openxmlformats.org/wordprocessingml/2006/main" xmlns:w14="http://schemas.microsoft.com/office/word/2010/wordml" xmlns:w15="http://schemas.microsoft.com/office/word/2012/wordml" xmlns:w16cex="http://schemas.microsoft.com/office/word/2018/wordml/cex" xmlns:w16cid="http://schemas.microsoft.com/office/word/2016/wordml/cid" xmlns:w16="http://schemas.microsoft.com/office/word/2018/wordml" xmlns:w16sdtdh="http://schemas.microsoft.com/office/word/2020/wordml/sdtdatahash" xmlns:w16se="http://schemas.microsoft.com/office/word/2015/wordml/symex" xmlns:wpg="http://schemas.microsoft.com/office/word/2010/wordprocessingGroup" xmlns:wpi="http://schemas.microsoft.com/office/word/2010/wordprocessingInk" xmlns:wne="http://schemas.microsoft.com/office/word/2006/wordml" xmlns:wps="http://schemas.microsoft.com/office/word/2010/wordprocessingShape" mc:Ignorable="w14 w15 w16se w16cid w16 w16cex w16sdtdh wp14">
+<w:ftr xmlns:wpc="http://schemas.microsoft.com/office/word/2010/wordprocessingCanvas" xmlns:cx="http://schemas.microsoft.com/office/drawing/2014/chartex" xmlns:cx1="http://schemas.microsoft.com/office/drawing/2015/9/8/chartex" xmlns:cx2="http://schemas.microsoft.com/office/drawing/2015/10/21/chartex" xmlns:cx3="http://schemas.microsoft.com/office/drawing/2016/5/9/chartex" xmlns:cx4="http://schemas.microsoft.com/office/drawing/2016/5/10/chartex" xmlns:cx5="http://schemas.microsoft.com/office/drawing/2016/5/11/chartex" xmlns:cx6="http://schemas.microsoft.com/office/drawing/2016/5/12/chartex" xmlns:cx7="http://schemas.microsoft.com/office/drawing/2016/5/13/chartex" xmlns:cx8="http://schemas.microsoft.com/office/drawing/2016/5/14/chartex" xmlns:mc="http://schemas.openxmlformats.org/markup-compatibility/2006" xmlns:aink="http://schemas.microsoft.com/office/drawing/2016/ink" xmlns:am3d="http://schemas.microsoft.com/office/drawing/2017/model3d" xmlns:o="urn:schemas-microsoft-com:office:office" xmlns:oel="http://schemas.microsoft.com/office/2019/extlst" xmlns:r="http://schemas.openxmlformats.org/officeDocument/2006/relationships" xmlns:m="http://schemas.openxmlformats.org/officeDocument/2006/math" xmlns:v="urn:schemas-microsoft-com:vml" xmlns:wp14="http://schemas.microsoft.com/office/word/2010/wordprocessingDrawing" xmlns:wp="http://schemas.openxmlformats.org/drawingml/2006/wordprocessingDrawing" xmlns:w10="urn:schemas-microsoft-com:office:word" xmlns:w="http://schemas.openxmlformats.org/wordprocessingml/2006/main" xmlns:w14="http://schemas.microsoft.com/office/word/2010/wordml" xmlns:w15="http://schemas.microsoft.com/office/word/2012/wordml" xmlns:w16cex="http://schemas.microsoft.com/office/word/2018/wordml/cex" xmlns:w16cid="http://schemas.microsoft.com/office/word/2016/wordml/cid" xmlns:w16="http://schemas.microsoft.com/office/word/2018/wordml" xmlns:w16sdtdh="http://schemas.microsoft.com/office/word/2020/wordml/sdtdatahash" xmlns:w16se="http://schemas.microsoft.com/office/word/2015/wordml/symex" xmlns:wpg="http://schemas.microsoft.com/office/word/2010/wordprocessingGroup" xmlns:wpi="http://schemas.microsoft.com/office/word/2010/wordprocessingInk" xmlns:wne="http://schemas.microsoft.com/office/word/2006/wordml" xmlns:wps="http://schemas.microsoft.com/office/word/2010/wordprocessingShape" mc:Ignorable="w14 w15 w16se w16cid w16 w16cex w16sdtdh wp14">
   <w:sdt>
     <w:sdtPr>
       <w:id w:val="444579153"/>
@@ -11772,7 +11921,7 @@
 </file>
 
 <file path=word/footnotes.xml><?xml version="1.0" encoding="utf-8"?>
-<w:footnotes xmlns:wpc="http://schemas.microsoft.com/office/word/2010/wordprocessingCanvas" xmlns:cx="http://schemas.microsoft.com/office/drawing/2014/chartex" xmlns:cx1="http://schemas.microsoft.com/office/drawing/2015/9/8/chartex" xmlns:cx2="http://schemas.microsoft.com/office/drawing/2015/10/21/chartex" xmlns:cx3="http://schemas.microsoft.com/office/drawing/2016/5/9/chartex" xmlns:cx4="http://schemas.microsoft.com/office/drawing/2016/5/10/chartex" xmlns:cx5="http://schemas.microsoft.com/office/drawing/2016/5/11/chartex" xmlns:cx6="http://schemas.microsoft.com/office/drawing/2016/5/12/chartex" xmlns:cx7="http://schemas.microsoft.com/office/drawing/2016/5/13/chartex" xmlns:cx8="http://schemas.microsoft.com/office/drawing/2016/5/14/chartex" xmlns:mc="http://schemas.openxmlformats.org/markup-compatibility/2006" xmlns:aink="http://schemas.microsoft.com/office/drawing/2016/ink" xmlns:am3d="http://schemas.microsoft.com/office/drawing/2017/model3d" xmlns:o="urn:schemas-microsoft-com:office:office" xmlns:r="http://schemas.openxmlformats.org/officeDocument/2006/relationships" xmlns:m="http://schemas.openxmlformats.org/officeDocument/2006/math" xmlns:v="urn:schemas-microsoft-com:vml" xmlns:wp14="http://schemas.microsoft.com/office/word/2010/wordprocessingDrawing" xmlns:wp="http://schemas.openxmlformats.org/drawingml/2006/wordprocessingDrawing" xmlns:w10="urn:schemas-microsoft-com:office:word" xmlns:w="http://schemas.openxmlformats.org/wordprocessingml/2006/main" xmlns:w14="http://schemas.microsoft.com/office/word/2010/wordml" xmlns:w15="http://schemas.microsoft.com/office/word/2012/wordml" xmlns:w16cex="http://schemas.microsoft.com/office/word/2018/wordml/cex" xmlns:w16cid="http://schemas.microsoft.com/office/word/2016/wordml/cid" xmlns:w16="http://schemas.microsoft.com/office/word/2018/wordml" xmlns:w16sdtdh="http://schemas.microsoft.com/office/word/2020/wordml/sdtdatahash" xmlns:w16se="http://schemas.microsoft.com/office/word/2015/wordml/symex" xmlns:wpg="http://schemas.microsoft.com/office/word/2010/wordprocessingGroup" xmlns:wpi="http://schemas.microsoft.com/office/word/2010/wordprocessingInk" xmlns:wne="http://schemas.microsoft.com/office/word/2006/wordml" xmlns:wps="http://schemas.microsoft.com/office/word/2010/wordprocessingShape" mc:Ignorable="w14 w15 w16se w16cid w16 w16cex w16sdtdh wp14">
+<w:footnotes xmlns:wpc="http://schemas.microsoft.com/office/word/2010/wordprocessingCanvas" xmlns:cx="http://schemas.microsoft.com/office/drawing/2014/chartex" xmlns:cx1="http://schemas.microsoft.com/office/drawing/2015/9/8/chartex" xmlns:cx2="http://schemas.microsoft.com/office/drawing/2015/10/21/chartex" xmlns:cx3="http://schemas.microsoft.com/office/drawing/2016/5/9/chartex" xmlns:cx4="http://schemas.microsoft.com/office/drawing/2016/5/10/chartex" xmlns:cx5="http://schemas.microsoft.com/office/drawing/2016/5/11/chartex" xmlns:cx6="http://schemas.microsoft.com/office/drawing/2016/5/12/chartex" xmlns:cx7="http://schemas.microsoft.com/office/drawing/2016/5/13/chartex" xmlns:cx8="http://schemas.microsoft.com/office/drawing/2016/5/14/chartex" xmlns:mc="http://schemas.openxmlformats.org/markup-compatibility/2006" xmlns:aink="http://schemas.microsoft.com/office/drawing/2016/ink" xmlns:am3d="http://schemas.microsoft.com/office/drawing/2017/model3d" xmlns:o="urn:schemas-microsoft-com:office:office" xmlns:oel="http://schemas.microsoft.com/office/2019/extlst" xmlns:r="http://schemas.openxmlformats.org/officeDocument/2006/relationships" xmlns:m="http://schemas.openxmlformats.org/officeDocument/2006/math" xmlns:v="urn:schemas-microsoft-com:vml" xmlns:wp14="http://schemas.microsoft.com/office/word/2010/wordprocessingDrawing" xmlns:wp="http://schemas.openxmlformats.org/drawingml/2006/wordprocessingDrawing" xmlns:w10="urn:schemas-microsoft-com:office:word" xmlns:w="http://schemas.openxmlformats.org/wordprocessingml/2006/main" xmlns:w14="http://schemas.microsoft.com/office/word/2010/wordml" xmlns:w15="http://schemas.microsoft.com/office/word/2012/wordml" xmlns:w16cex="http://schemas.microsoft.com/office/word/2018/wordml/cex" xmlns:w16cid="http://schemas.microsoft.com/office/word/2016/wordml/cid" xmlns:w16="http://schemas.microsoft.com/office/word/2018/wordml" xmlns:w16sdtdh="http://schemas.microsoft.com/office/word/2020/wordml/sdtdatahash" xmlns:w16se="http://schemas.microsoft.com/office/word/2015/wordml/symex" xmlns:wpg="http://schemas.microsoft.com/office/word/2010/wordprocessingGroup" xmlns:wpi="http://schemas.microsoft.com/office/word/2010/wordprocessingInk" xmlns:wne="http://schemas.microsoft.com/office/word/2006/wordml" xmlns:wps="http://schemas.microsoft.com/office/word/2010/wordprocessingShape" mc:Ignorable="w14 w15 w16se w16cid w16 w16cex w16sdtdh wp14">
   <w:footnote w:type="separator" w:id="-1">
     <w:p>
       <w:r>
@@ -11791,7 +11940,7 @@
 </file>
 
 <file path=word/header1.xml><?xml version="1.0" encoding="utf-8"?>
-<w:hdr xmlns:wpc="http://schemas.microsoft.com/office/word/2010/wordprocessingCanvas" xmlns:cx="http://schemas.microsoft.com/office/drawing/2014/chartex" xmlns:cx1="http://schemas.microsoft.com/office/drawing/2015/9/8/chartex" xmlns:cx2="http://schemas.microsoft.com/office/drawing/2015/10/21/chartex" xmlns:cx3="http://schemas.microsoft.com/office/drawing/2016/5/9/chartex" xmlns:cx4="http://schemas.microsoft.com/office/drawing/2016/5/10/chartex" xmlns:cx5="http://schemas.microsoft.com/office/drawing/2016/5/11/chartex" xmlns:cx6="http://schemas.microsoft.com/office/drawing/2016/5/12/chartex" xmlns:cx7="http://schemas.microsoft.com/office/drawing/2016/5/13/chartex" xmlns:cx8="http://schemas.microsoft.com/office/drawing/2016/5/14/chartex" xmlns:mc="http://schemas.openxmlformats.org/markup-compatibility/2006" xmlns:aink="http://schemas.microsoft.com/office/drawing/2016/ink" xmlns:am3d="http://schemas.microsoft.com/office/drawing/2017/model3d" xmlns:o="urn:schemas-microsoft-com:office:office" xmlns:r="http://schemas.openxmlformats.org/officeDocument/2006/relationships" xmlns:m="http://schemas.openxmlformats.org/officeDocument/2006/math" xmlns:v="urn:schemas-microsoft-com:vml" xmlns:wp14="http://schemas.microsoft.com/office/word/2010/wordprocessingDrawing" xmlns:wp="http://schemas.openxmlformats.org/drawingml/2006/wordprocessingDrawing" xmlns:w10="urn:schemas-microsoft-com:office:word" xmlns:w="http://schemas.openxmlformats.org/wordprocessingml/2006/main" xmlns:w14="http://schemas.microsoft.com/office/word/2010/wordml" xmlns:w15="http://schemas.microsoft.com/office/word/2012/wordml" xmlns:w16cex="http://schemas.microsoft.com/office/word/2018/wordml/cex" xmlns:w16cid="http://schemas.microsoft.com/office/word/2016/wordml/cid" xmlns:w16="http://schemas.microsoft.com/office/word/2018/wordml" xmlns:w16sdtdh="http://schemas.microsoft.com/office/word/2020/wordml/sdtdatahash" xmlns:w16se="http://schemas.microsoft.com/office/word/2015/wordml/symex" xmlns:wpg="http://schemas.microsoft.com/office/word/2010/wordprocessingGroup" xmlns:wpi="http://schemas.microsoft.com/office/word/2010/wordprocessingInk" xmlns:wne="http://schemas.microsoft.com/office/word/2006/wordml" xmlns:wps="http://schemas.microsoft.com/office/word/2010/wordprocessingShape" mc:Ignorable="w14 w15 w16se w16cid w16 w16cex w16sdtdh wp14">
+<w:hdr xmlns:wpc="http://schemas.microsoft.com/office/word/2010/wordprocessingCanvas" xmlns:cx="http://schemas.microsoft.com/office/drawing/2014/chartex" xmlns:cx1="http://schemas.microsoft.com/office/drawing/2015/9/8/chartex" xmlns:cx2="http://schemas.microsoft.com/office/drawing/2015/10/21/chartex" xmlns:cx3="http://schemas.microsoft.com/office/drawing/2016/5/9/chartex" xmlns:cx4="http://schemas.microsoft.com/office/drawing/2016/5/10/chartex" xmlns:cx5="http://schemas.microsoft.com/office/drawing/2016/5/11/chartex" xmlns:cx6="http://schemas.microsoft.com/office/drawing/2016/5/12/chartex" xmlns:cx7="http://schemas.microsoft.com/office/drawing/2016/5/13/chartex" xmlns:cx8="http://schemas.microsoft.com/office/drawing/2016/5/14/chartex" xmlns:mc="http://schemas.openxmlformats.org/markup-compatibility/2006" xmlns:aink="http://schemas.microsoft.com/office/drawing/2016/ink" xmlns:am3d="http://schemas.microsoft.com/office/drawing/2017/model3d" xmlns:o="urn:schemas-microsoft-com:office:office" xmlns:oel="http://schemas.microsoft.com/office/2019/extlst" xmlns:r="http://schemas.openxmlformats.org/officeDocument/2006/relationships" xmlns:m="http://schemas.openxmlformats.org/officeDocument/2006/math" xmlns:v="urn:schemas-microsoft-com:vml" xmlns:wp14="http://schemas.microsoft.com/office/word/2010/wordprocessingDrawing" xmlns:wp="http://schemas.openxmlformats.org/drawingml/2006/wordprocessingDrawing" xmlns:w10="urn:schemas-microsoft-com:office:word" xmlns:w="http://schemas.openxmlformats.org/wordprocessingml/2006/main" xmlns:w14="http://schemas.microsoft.com/office/word/2010/wordml" xmlns:w15="http://schemas.microsoft.com/office/word/2012/wordml" xmlns:w16cex="http://schemas.microsoft.com/office/word/2018/wordml/cex" xmlns:w16cid="http://schemas.microsoft.com/office/word/2016/wordml/cid" xmlns:w16="http://schemas.microsoft.com/office/word/2018/wordml" xmlns:w16sdtdh="http://schemas.microsoft.com/office/word/2020/wordml/sdtdatahash" xmlns:w16se="http://schemas.microsoft.com/office/word/2015/wordml/symex" xmlns:wpg="http://schemas.microsoft.com/office/word/2010/wordprocessingGroup" xmlns:wpi="http://schemas.microsoft.com/office/word/2010/wordprocessingInk" xmlns:wne="http://schemas.microsoft.com/office/word/2006/wordml" xmlns:wps="http://schemas.microsoft.com/office/word/2010/wordprocessingShape" mc:Ignorable="w14 w15 w16se w16cid w16 w16cex w16sdtdh wp14">
   <w:p>
     <w:pPr>
       <w:pStyle w:val="Header"/>
@@ -11981,7 +12130,7 @@
 </file>
 
 <file path=word/numbering.xml><?xml version="1.0" encoding="utf-8"?>
-<w:numbering xmlns:wpc="http://schemas.microsoft.com/office/word/2010/wordprocessingCanvas" xmlns:cx="http://schemas.microsoft.com/office/drawing/2014/chartex" xmlns:cx1="http://schemas.microsoft.com/office/drawing/2015/9/8/chartex" xmlns:cx2="http://schemas.microsoft.com/office/drawing/2015/10/21/chartex" xmlns:cx3="http://schemas.microsoft.com/office/drawing/2016/5/9/chartex" xmlns:cx4="http://schemas.microsoft.com/office/drawing/2016/5/10/chartex" xmlns:cx5="http://schemas.microsoft.com/office/drawing/2016/5/11/chartex" xmlns:cx6="http://schemas.microsoft.com/office/drawing/2016/5/12/chartex" xmlns:cx7="http://schemas.microsoft.com/office/drawing/2016/5/13/chartex" xmlns:cx8="http://schemas.microsoft.com/office/drawing/2016/5/14/chartex" xmlns:mc="http://schemas.openxmlformats.org/markup-compatibility/2006" xmlns:aink="http://schemas.microsoft.com/office/drawing/2016/ink" xmlns:am3d="http://schemas.microsoft.com/office/drawing/2017/model3d" xmlns:o="urn:schemas-microsoft-com:office:office" xmlns:r="http://schemas.openxmlformats.org/officeDocument/2006/relationships" xmlns:m="http://schemas.openxmlformats.org/officeDocument/2006/math" xmlns:v="urn:schemas-microsoft-com:vml" xmlns:wp14="http://schemas.microsoft.com/office/word/2010/wordprocessingDrawing" xmlns:wp="http://schemas.openxmlformats.org/drawingml/2006/wordprocessingDrawing" xmlns:w10="urn:schemas-microsoft-com:office:word" xmlns:w="http://schemas.openxmlformats.org/wordprocessingml/2006/main" xmlns:w14="http://schemas.microsoft.com/office/word/2010/wordml" xmlns:w15="http://schemas.microsoft.com/office/word/2012/wordml" xmlns:w16cex="http://schemas.microsoft.com/office/word/2018/wordml/cex" xmlns:w16cid="http://schemas.microsoft.com/office/word/2016/wordml/cid" xmlns:w16="http://schemas.microsoft.com/office/word/2018/wordml" xmlns:w16sdtdh="http://schemas.microsoft.com/office/word/2020/wordml/sdtdatahash" xmlns:w16se="http://schemas.microsoft.com/office/word/2015/wordml/symex" xmlns:wpg="http://schemas.microsoft.com/office/word/2010/wordprocessingGroup" xmlns:wpi="http://schemas.microsoft.com/office/word/2010/wordprocessingInk" xmlns:wne="http://schemas.microsoft.com/office/word/2006/wordml" xmlns:wps="http://schemas.microsoft.com/office/word/2010/wordprocessingShape" mc:Ignorable="w14 w15 w16se w16cid w16 w16cex w16sdtdh wp14">
+<w:numbering xmlns:wpc="http://schemas.microsoft.com/office/word/2010/wordprocessingCanvas" xmlns:cx="http://schemas.microsoft.com/office/drawing/2014/chartex" xmlns:cx1="http://schemas.microsoft.com/office/drawing/2015/9/8/chartex" xmlns:cx2="http://schemas.microsoft.com/office/drawing/2015/10/21/chartex" xmlns:cx3="http://schemas.microsoft.com/office/drawing/2016/5/9/chartex" xmlns:cx4="http://schemas.microsoft.com/office/drawing/2016/5/10/chartex" xmlns:cx5="http://schemas.microsoft.com/office/drawing/2016/5/11/chartex" xmlns:cx6="http://schemas.microsoft.com/office/drawing/2016/5/12/chartex" xmlns:cx7="http://schemas.microsoft.com/office/drawing/2016/5/13/chartex" xmlns:cx8="http://schemas.microsoft.com/office/drawing/2016/5/14/chartex" xmlns:mc="http://schemas.openxmlformats.org/markup-compatibility/2006" xmlns:aink="http://schemas.microsoft.com/office/drawing/2016/ink" xmlns:am3d="http://schemas.microsoft.com/office/drawing/2017/model3d" xmlns:o="urn:schemas-microsoft-com:office:office" xmlns:oel="http://schemas.microsoft.com/office/2019/extlst" xmlns:r="http://schemas.openxmlformats.org/officeDocument/2006/relationships" xmlns:m="http://schemas.openxmlformats.org/officeDocument/2006/math" xmlns:v="urn:schemas-microsoft-com:vml" xmlns:wp14="http://schemas.microsoft.com/office/word/2010/wordprocessingDrawing" xmlns:wp="http://schemas.openxmlformats.org/drawingml/2006/wordprocessingDrawing" xmlns:w10="urn:schemas-microsoft-com:office:word" xmlns:w="http://schemas.openxmlformats.org/wordprocessingml/2006/main" xmlns:w14="http://schemas.microsoft.com/office/word/2010/wordml" xmlns:w15="http://schemas.microsoft.com/office/word/2012/wordml" xmlns:w16cex="http://schemas.microsoft.com/office/word/2018/wordml/cex" xmlns:w16cid="http://schemas.microsoft.com/office/word/2016/wordml/cid" xmlns:w16="http://schemas.microsoft.com/office/word/2018/wordml" xmlns:w16sdtdh="http://schemas.microsoft.com/office/word/2020/wordml/sdtdatahash" xmlns:w16se="http://schemas.microsoft.com/office/word/2015/wordml/symex" xmlns:wpg="http://schemas.microsoft.com/office/word/2010/wordprocessingGroup" xmlns:wpi="http://schemas.microsoft.com/office/word/2010/wordprocessingInk" xmlns:wne="http://schemas.microsoft.com/office/word/2006/wordml" xmlns:wps="http://schemas.microsoft.com/office/word/2010/wordprocessingShape" mc:Ignorable="w14 w15 w16se w16cid w16 w16cex w16sdtdh wp14">
   <w:abstractNum w:abstractNumId="0" w15:restartNumberingAfterBreak="0">
     <w:nsid w:val="0E5E4D7F"/>
     <w:multiLevelType w:val="multilevel"/>
@@ -13746,7 +13895,7 @@
   <w:style w:type="paragraph" w:default="1" w:styleId="Normal">
     <w:name w:val="Normal"/>
     <w:qFormat/>
-    <w:rsid w:val="0038575C"/>
+    <w:rsid w:val="0054053D"/>
     <w:rPr>
       <w:rFonts w:ascii="Cambria" w:eastAsia="Caladea" w:hAnsi="Cambria" w:cs="Caladea"/>
       <w:lang w:val="cs-CZ"/>

</xml_diff>

<commit_message>
Update - minor fixes
</commit_message>
<xml_diff>
--- a/text/BP_Profylaxe_sitovych_prvku.docx
+++ b/text/BP_Profylaxe_sitovych_prvku.docx
@@ -1455,7 +1455,21 @@
         <w:rPr>
           <w:color w:val="0070C0"/>
         </w:rPr>
-        <w:t>dne ………..</w:t>
+        <w:t>dne …</w:t>
+      </w:r>
+      <w:proofErr w:type="gramStart"/>
+      <w:r>
+        <w:rPr>
+          <w:color w:val="0070C0"/>
+        </w:rPr>
+        <w:t>…….</w:t>
+      </w:r>
+      <w:proofErr w:type="gramEnd"/>
+      <w:r>
+        <w:rPr>
+          <w:color w:val="0070C0"/>
+        </w:rPr>
+        <w:t>.</w:t>
       </w:r>
       <w:r>
         <w:rPr>
@@ -1985,19 +1999,33 @@
         <w:rPr>
           <w:color w:val="0070C0"/>
         </w:rPr>
-        <w:t xml:space="preserve"> a odbornou pomoc a</w:t>
-      </w:r>
-      <w:r>
-        <w:rPr>
-          <w:color w:val="0070C0"/>
-        </w:rPr>
-        <w:t xml:space="preserve"> </w:t>
-      </w:r>
-      <w:r>
-        <w:rPr>
-          <w:color w:val="0070C0"/>
-        </w:rPr>
-        <w:t xml:space="preserve"> další cenné rady při zpracování mé bakalářské prác</w:t>
+        <w:t xml:space="preserve"> a odbornou pomoc </w:t>
+      </w:r>
+      <w:proofErr w:type="gramStart"/>
+      <w:r>
+        <w:rPr>
+          <w:color w:val="0070C0"/>
+        </w:rPr>
+        <w:t>a</w:t>
+      </w:r>
+      <w:r>
+        <w:rPr>
+          <w:color w:val="0070C0"/>
+        </w:rPr>
+        <w:t xml:space="preserve"> </w:t>
+      </w:r>
+      <w:r>
+        <w:rPr>
+          <w:color w:val="0070C0"/>
+        </w:rPr>
+        <w:t xml:space="preserve"> další</w:t>
+      </w:r>
+      <w:proofErr w:type="gramEnd"/>
+      <w:r>
+        <w:rPr>
+          <w:color w:val="0070C0"/>
+        </w:rPr>
+        <w:t xml:space="preserve"> cenné rady při zpracování mé bakalářské prác</w:t>
       </w:r>
       <w:r>
         <w:rPr>
@@ -2889,7 +2917,55 @@
         <w:rPr>
           <w:color w:val="0070C0"/>
         </w:rPr>
-        <w:t xml:space="preserve">ude rozdělen do dvou částí. První bude mít na starost dokumentaci a vizualizaci síťové topologie. Výsledkem budou tabulky se seznamem prvků – identifikace hardware modelu, nasazená verze operačního systému, používaných IP sítí, aktivních VLAN a IP rozhraní. Součástí bude také seznam všech portů a jejich konfigurace. V další části půjde o kontrolu nastavení zejména v kontextu doporučených bezpečnostních principů dle </w:t>
+        <w:t xml:space="preserve">ude rozdělen do dvou částí. První </w:t>
+      </w:r>
+      <w:r>
+        <w:rPr>
+          <w:color w:val="0070C0"/>
+        </w:rPr>
+        <w:t xml:space="preserve">část programu </w:t>
+      </w:r>
+      <w:r>
+        <w:rPr>
+          <w:color w:val="0070C0"/>
+        </w:rPr>
+        <w:t xml:space="preserve">bude mít na starost dokumentaci a </w:t>
+      </w:r>
+      <w:r>
+        <w:rPr>
+          <w:color w:val="0070C0"/>
+        </w:rPr>
+        <w:t xml:space="preserve">sběr dat ze </w:t>
+      </w:r>
+      <w:r>
+        <w:rPr>
+          <w:color w:val="0070C0"/>
+        </w:rPr>
+        <w:t>síťov</w:t>
+      </w:r>
+      <w:r>
+        <w:rPr>
+          <w:color w:val="0070C0"/>
+        </w:rPr>
+        <w:t>ých</w:t>
+      </w:r>
+      <w:r>
+        <w:rPr>
+          <w:color w:val="0070C0"/>
+        </w:rPr>
+        <w:t xml:space="preserve"> </w:t>
+      </w:r>
+      <w:r>
+        <w:rPr>
+          <w:color w:val="0070C0"/>
+        </w:rPr>
+        <w:t>zařízení</w:t>
+      </w:r>
+      <w:r>
+        <w:rPr>
+          <w:color w:val="0070C0"/>
+        </w:rPr>
+        <w:t xml:space="preserve">. Výsledkem budou tabulky se seznamem prvků – identifikace hardware modelu, nasazená verze operačního systému, používaných IP sítí, aktivních VLAN a IP rozhraní. Součástí bude také seznam všech portů a jejich konfigurace. V další části půjde o kontrolu nastavení zejména v kontextu doporučených bezpečnostních principů dle </w:t>
       </w:r>
       <w:proofErr w:type="spellStart"/>
       <w:r>
@@ -4360,6 +4436,7 @@
         <w:t xml:space="preserve"> </w:t>
       </w:r>
       <w:proofErr w:type="spellStart"/>
+      <w:proofErr w:type="gramStart"/>
       <w:r>
         <w:rPr>
           <w:color w:val="0070C0"/>
@@ -4381,6 +4458,7 @@
         <w:t>identification</w:t>
       </w:r>
       <w:proofErr w:type="spellEnd"/>
+      <w:proofErr w:type="gramEnd"/>
       <w:r>
         <w:rPr>
           <w:color w:val="0070C0"/>
@@ -4926,7 +5004,6 @@
         <w:rPr>
           <w:color w:val="000009"/>
         </w:rPr>
-        <w:lastRenderedPageBreak/>
         <w:t>Keywords</w:t>
       </w:r>
       <w:proofErr w:type="spellEnd"/>
@@ -5139,7 +5216,7 @@
           <w:r>
             <w:fldChar w:fldCharType="separate"/>
           </w:r>
-          <w:hyperlink w:anchor="_Toc107775712" w:history="1">
+          <w:hyperlink w:anchor="_Toc109668243" w:history="1">
             <w:r>
               <w:rPr>
                 <w:rStyle w:val="Hypertextovodkaz"/>
@@ -5166,7 +5243,7 @@
                 <w:noProof/>
                 <w:webHidden/>
               </w:rPr>
-              <w:instrText xml:space="preserve"> PAGEREF _Toc107775712 \h </w:instrText>
+              <w:instrText xml:space="preserve"> PAGEREF _Toc109668243 \h </w:instrText>
             </w:r>
             <w:r>
               <w:rPr>
@@ -5210,7 +5287,7 @@
               <w:lang w:eastAsia="cs-CZ"/>
             </w:rPr>
           </w:pPr>
-          <w:hyperlink w:anchor="_Toc107775713" w:history="1">
+          <w:hyperlink w:anchor="_Toc109668244" w:history="1">
             <w:r>
               <w:rPr>
                 <w:rStyle w:val="Hypertextovodkaz"/>
@@ -5252,7 +5329,7 @@
                 <w:noProof/>
                 <w:webHidden/>
               </w:rPr>
-              <w:instrText xml:space="preserve"> PAGEREF _Toc107775713 \h </w:instrText>
+              <w:instrText xml:space="preserve"> PAGEREF _Toc109668244 \h </w:instrText>
             </w:r>
             <w:r>
               <w:rPr>
@@ -5296,7 +5373,7 @@
               <w:lang w:eastAsia="cs-CZ"/>
             </w:rPr>
           </w:pPr>
-          <w:hyperlink w:anchor="_Toc107775714" w:history="1">
+          <w:hyperlink w:anchor="_Toc109668245" w:history="1">
             <w:r>
               <w:rPr>
                 <w:rStyle w:val="Hypertextovodkaz"/>
@@ -5338,7 +5415,7 @@
                 <w:noProof/>
                 <w:webHidden/>
               </w:rPr>
-              <w:instrText xml:space="preserve"> PAGEREF _Toc107775714 \h </w:instrText>
+              <w:instrText xml:space="preserve"> PAGEREF _Toc109668245 \h </w:instrText>
             </w:r>
             <w:r>
               <w:rPr>
@@ -5382,7 +5459,7 @@
               <w:lang w:eastAsia="cs-CZ"/>
             </w:rPr>
           </w:pPr>
-          <w:hyperlink w:anchor="_Toc107775715" w:history="1">
+          <w:hyperlink w:anchor="_Toc109668246" w:history="1">
             <w:r>
               <w:rPr>
                 <w:rStyle w:val="Hypertextovodkaz"/>
@@ -5424,7 +5501,7 @@
                 <w:noProof/>
                 <w:webHidden/>
               </w:rPr>
-              <w:instrText xml:space="preserve"> PAGEREF _Toc107775715 \h </w:instrText>
+              <w:instrText xml:space="preserve"> PAGEREF _Toc109668246 \h </w:instrText>
             </w:r>
             <w:r>
               <w:rPr>
@@ -5468,7 +5545,7 @@
               <w:lang w:eastAsia="cs-CZ"/>
             </w:rPr>
           </w:pPr>
-          <w:hyperlink w:anchor="_Toc107775716" w:history="1">
+          <w:hyperlink w:anchor="_Toc109668247" w:history="1">
             <w:r>
               <w:rPr>
                 <w:rStyle w:val="Hypertextovodkaz"/>
@@ -5510,7 +5587,7 @@
                 <w:noProof/>
                 <w:webHidden/>
               </w:rPr>
-              <w:instrText xml:space="preserve"> PAGEREF _Toc107775716 \h </w:instrText>
+              <w:instrText xml:space="preserve"> PAGEREF _Toc109668247 \h </w:instrText>
             </w:r>
             <w:r>
               <w:rPr>
@@ -5554,7 +5631,7 @@
               <w:lang w:eastAsia="cs-CZ"/>
             </w:rPr>
           </w:pPr>
-          <w:hyperlink w:anchor="_Toc107775717" w:history="1">
+          <w:hyperlink w:anchor="_Toc109668248" w:history="1">
             <w:r>
               <w:rPr>
                 <w:rStyle w:val="Hypertextovodkaz"/>
@@ -5596,7 +5673,7 @@
                 <w:noProof/>
                 <w:webHidden/>
               </w:rPr>
-              <w:instrText xml:space="preserve"> PAGEREF _Toc107775717 \h </w:instrText>
+              <w:instrText xml:space="preserve"> PAGEREF _Toc109668248 \h </w:instrText>
             </w:r>
             <w:r>
               <w:rPr>
@@ -5640,7 +5717,7 @@
               <w:lang w:eastAsia="cs-CZ"/>
             </w:rPr>
           </w:pPr>
-          <w:hyperlink w:anchor="_Toc107775718" w:history="1">
+          <w:hyperlink w:anchor="_Toc109668249" w:history="1">
             <w:r>
               <w:rPr>
                 <w:rStyle w:val="Hypertextovodkaz"/>
@@ -5682,7 +5759,7 @@
                 <w:noProof/>
                 <w:webHidden/>
               </w:rPr>
-              <w:instrText xml:space="preserve"> PAGEREF _Toc107775718 \h </w:instrText>
+              <w:instrText xml:space="preserve"> PAGEREF _Toc109668249 \h </w:instrText>
             </w:r>
             <w:r>
               <w:rPr>
@@ -5726,7 +5803,7 @@
               <w:lang w:eastAsia="cs-CZ"/>
             </w:rPr>
           </w:pPr>
-          <w:hyperlink w:anchor="_Toc107775719" w:history="1">
+          <w:hyperlink w:anchor="_Toc109668250" w:history="1">
             <w:r>
               <w:rPr>
                 <w:rStyle w:val="Hypertextovodkaz"/>
@@ -5768,7 +5845,7 @@
                 <w:noProof/>
                 <w:webHidden/>
               </w:rPr>
-              <w:instrText xml:space="preserve"> PAGEREF _Toc107775719 \h </w:instrText>
+              <w:instrText xml:space="preserve"> PAGEREF _Toc109668250 \h </w:instrText>
             </w:r>
             <w:r>
               <w:rPr>
@@ -5788,7 +5865,7 @@
                 <w:noProof/>
                 <w:webHidden/>
               </w:rPr>
-              <w:t>14</w:t>
+              <w:t>15</w:t>
             </w:r>
             <w:r>
               <w:rPr>
@@ -5812,7 +5889,7 @@
               <w:lang w:eastAsia="cs-CZ"/>
             </w:rPr>
           </w:pPr>
-          <w:hyperlink w:anchor="_Toc107775720" w:history="1">
+          <w:hyperlink w:anchor="_Toc109668251" w:history="1">
             <w:r>
               <w:rPr>
                 <w:rStyle w:val="Hypertextovodkaz"/>
@@ -5854,7 +5931,7 @@
                 <w:noProof/>
                 <w:webHidden/>
               </w:rPr>
-              <w:instrText xml:space="preserve"> PAGEREF _Toc107775720 \h </w:instrText>
+              <w:instrText xml:space="preserve"> PAGEREF _Toc109668251 \h </w:instrText>
             </w:r>
             <w:r>
               <w:rPr>
@@ -5874,7 +5951,179 @@
                 <w:noProof/>
                 <w:webHidden/>
               </w:rPr>
-              <w:t>17</w:t>
+              <w:t>18</w:t>
+            </w:r>
+            <w:r>
+              <w:rPr>
+                <w:noProof/>
+                <w:webHidden/>
+              </w:rPr>
+              <w:fldChar w:fldCharType="end"/>
+            </w:r>
+          </w:hyperlink>
+        </w:p>
+        <w:p>
+          <w:pPr>
+            <w:pStyle w:val="Obsah1"/>
+            <w:tabs>
+              <w:tab w:val="left" w:pos="981"/>
+              <w:tab w:val="right" w:leader="dot" w:pos="9490"/>
+            </w:tabs>
+            <w:rPr>
+              <w:rFonts w:asciiTheme="minorHAnsi" w:eastAsiaTheme="minorEastAsia" w:hAnsiTheme="minorHAnsi" w:cstheme="minorBidi"/>
+              <w:noProof/>
+              <w:lang w:eastAsia="cs-CZ"/>
+            </w:rPr>
+          </w:pPr>
+          <w:hyperlink w:anchor="_Toc109668252" w:history="1">
+            <w:r>
+              <w:rPr>
+                <w:rStyle w:val="Hypertextovodkaz"/>
+                <w:noProof/>
+              </w:rPr>
+              <w:t>4</w:t>
+            </w:r>
+            <w:r>
+              <w:rPr>
+                <w:rFonts w:asciiTheme="minorHAnsi" w:eastAsiaTheme="minorEastAsia" w:hAnsiTheme="minorHAnsi" w:cstheme="minorBidi"/>
+                <w:noProof/>
+                <w:lang w:eastAsia="cs-CZ"/>
+              </w:rPr>
+              <w:tab/>
+            </w:r>
+            <w:r>
+              <w:rPr>
+                <w:rStyle w:val="Hypertextovodkaz"/>
+                <w:noProof/>
+              </w:rPr>
+              <w:t>Návrh řešení</w:t>
+            </w:r>
+            <w:r>
+              <w:rPr>
+                <w:noProof/>
+                <w:webHidden/>
+              </w:rPr>
+              <w:tab/>
+            </w:r>
+            <w:r>
+              <w:rPr>
+                <w:noProof/>
+                <w:webHidden/>
+              </w:rPr>
+              <w:fldChar w:fldCharType="begin"/>
+            </w:r>
+            <w:r>
+              <w:rPr>
+                <w:noProof/>
+                <w:webHidden/>
+              </w:rPr>
+              <w:instrText xml:space="preserve"> PAGEREF _Toc109668252 \h </w:instrText>
+            </w:r>
+            <w:r>
+              <w:rPr>
+                <w:noProof/>
+                <w:webHidden/>
+              </w:rPr>
+            </w:r>
+            <w:r>
+              <w:rPr>
+                <w:noProof/>
+                <w:webHidden/>
+              </w:rPr>
+              <w:fldChar w:fldCharType="separate"/>
+            </w:r>
+            <w:r>
+              <w:rPr>
+                <w:noProof/>
+                <w:webHidden/>
+              </w:rPr>
+              <w:t>19</w:t>
+            </w:r>
+            <w:r>
+              <w:rPr>
+                <w:noProof/>
+                <w:webHidden/>
+              </w:rPr>
+              <w:fldChar w:fldCharType="end"/>
+            </w:r>
+          </w:hyperlink>
+        </w:p>
+        <w:p>
+          <w:pPr>
+            <w:pStyle w:val="Obsah2"/>
+            <w:tabs>
+              <w:tab w:val="left" w:pos="1368"/>
+              <w:tab w:val="right" w:leader="dot" w:pos="9490"/>
+            </w:tabs>
+            <w:rPr>
+              <w:rFonts w:asciiTheme="minorHAnsi" w:eastAsiaTheme="minorEastAsia" w:hAnsiTheme="minorHAnsi" w:cstheme="minorBidi"/>
+              <w:noProof/>
+              <w:lang w:eastAsia="cs-CZ"/>
+            </w:rPr>
+          </w:pPr>
+          <w:hyperlink w:anchor="_Toc109668253" w:history="1">
+            <w:r>
+              <w:rPr>
+                <w:rStyle w:val="Hypertextovodkaz"/>
+                <w:noProof/>
+              </w:rPr>
+              <w:t>4.1</w:t>
+            </w:r>
+            <w:r>
+              <w:rPr>
+                <w:rFonts w:asciiTheme="minorHAnsi" w:eastAsiaTheme="minorEastAsia" w:hAnsiTheme="minorHAnsi" w:cstheme="minorBidi"/>
+                <w:noProof/>
+                <w:lang w:eastAsia="cs-CZ"/>
+              </w:rPr>
+              <w:tab/>
+            </w:r>
+            <w:r>
+              <w:rPr>
+                <w:rStyle w:val="Hypertextovodkaz"/>
+                <w:noProof/>
+              </w:rPr>
+              <w:t>Workflow</w:t>
+            </w:r>
+            <w:r>
+              <w:rPr>
+                <w:noProof/>
+                <w:webHidden/>
+              </w:rPr>
+              <w:tab/>
+            </w:r>
+            <w:r>
+              <w:rPr>
+                <w:noProof/>
+                <w:webHidden/>
+              </w:rPr>
+              <w:fldChar w:fldCharType="begin"/>
+            </w:r>
+            <w:r>
+              <w:rPr>
+                <w:noProof/>
+                <w:webHidden/>
+              </w:rPr>
+              <w:instrText xml:space="preserve"> PAGEREF _Toc109668253 \h </w:instrText>
+            </w:r>
+            <w:r>
+              <w:rPr>
+                <w:noProof/>
+                <w:webHidden/>
+              </w:rPr>
+            </w:r>
+            <w:r>
+              <w:rPr>
+                <w:noProof/>
+                <w:webHidden/>
+              </w:rPr>
+              <w:fldChar w:fldCharType="separate"/>
+            </w:r>
+            <w:r>
+              <w:rPr>
+                <w:noProof/>
+                <w:webHidden/>
+              </w:rPr>
+              <w:t>19</w:t>
             </w:r>
             <w:r>
               <w:rPr>
@@ -5897,7 +6146,7 @@
               <w:lang w:eastAsia="cs-CZ"/>
             </w:rPr>
           </w:pPr>
-          <w:hyperlink w:anchor="_Toc107775721" w:history="1">
+          <w:hyperlink w:anchor="_Toc109668254" w:history="1">
             <w:r>
               <w:rPr>
                 <w:rStyle w:val="Hypertextovodkaz"/>
@@ -5924,7 +6173,7 @@
                 <w:noProof/>
                 <w:webHidden/>
               </w:rPr>
-              <w:instrText xml:space="preserve"> PAGEREF _Toc107775721 \h </w:instrText>
+              <w:instrText xml:space="preserve"> PAGEREF _Toc109668254 \h </w:instrText>
             </w:r>
             <w:r>
               <w:rPr>
@@ -5944,7 +6193,7 @@
                 <w:noProof/>
                 <w:webHidden/>
               </w:rPr>
-              <w:t>21</w:t>
+              <w:t>22</w:t>
             </w:r>
             <w:r>
               <w:rPr>
@@ -5967,7 +6216,7 @@
               <w:lang w:eastAsia="cs-CZ"/>
             </w:rPr>
           </w:pPr>
-          <w:hyperlink w:anchor="_Toc107775722" w:history="1">
+          <w:hyperlink w:anchor="_Toc109668255" w:history="1">
             <w:r>
               <w:rPr>
                 <w:rStyle w:val="Hypertextovodkaz"/>
@@ -5994,7 +6243,7 @@
                 <w:noProof/>
                 <w:webHidden/>
               </w:rPr>
-              <w:instrText xml:space="preserve"> PAGEREF _Toc107775722 \h </w:instrText>
+              <w:instrText xml:space="preserve"> PAGEREF _Toc109668255 \h </w:instrText>
             </w:r>
             <w:r>
               <w:rPr>
@@ -6014,7 +6263,7 @@
                 <w:noProof/>
                 <w:webHidden/>
               </w:rPr>
-              <w:t>22</w:t>
+              <w:t>23</w:t>
             </w:r>
             <w:r>
               <w:rPr>
@@ -6037,7 +6286,7 @@
               <w:lang w:eastAsia="cs-CZ"/>
             </w:rPr>
           </w:pPr>
-          <w:hyperlink w:anchor="_Toc107775723" w:history="1">
+          <w:hyperlink w:anchor="_Toc109668256" w:history="1">
             <w:r>
               <w:rPr>
                 <w:rStyle w:val="Hypertextovodkaz"/>
@@ -6064,7 +6313,7 @@
                 <w:noProof/>
                 <w:webHidden/>
               </w:rPr>
-              <w:instrText xml:space="preserve"> PAGEREF _Toc107775723 \h </w:instrText>
+              <w:instrText xml:space="preserve"> PAGEREF _Toc109668256 \h </w:instrText>
             </w:r>
             <w:r>
               <w:rPr>
@@ -6084,7 +6333,7 @@
                 <w:noProof/>
                 <w:webHidden/>
               </w:rPr>
-              <w:t>24</w:t>
+              <w:t>25</w:t>
             </w:r>
             <w:r>
               <w:rPr>
@@ -6107,7 +6356,7 @@
               <w:lang w:eastAsia="cs-CZ"/>
             </w:rPr>
           </w:pPr>
-          <w:hyperlink w:anchor="_Toc107775724" w:history="1">
+          <w:hyperlink w:anchor="_Toc109668257" w:history="1">
             <w:r>
               <w:rPr>
                 <w:rStyle w:val="Hypertextovodkaz"/>
@@ -6134,7 +6383,7 @@
                 <w:noProof/>
                 <w:webHidden/>
               </w:rPr>
-              <w:instrText xml:space="preserve"> PAGEREF _Toc107775724 \h </w:instrText>
+              <w:instrText xml:space="preserve"> PAGEREF _Toc109668257 \h </w:instrText>
             </w:r>
             <w:r>
               <w:rPr>
@@ -6154,7 +6403,7 @@
                 <w:noProof/>
                 <w:webHidden/>
               </w:rPr>
-              <w:t>26</w:t>
+              <w:t>27</w:t>
             </w:r>
             <w:r>
               <w:rPr>
@@ -6177,7 +6426,7 @@
               <w:lang w:eastAsia="cs-CZ"/>
             </w:rPr>
           </w:pPr>
-          <w:hyperlink w:anchor="_Toc107775725" w:history="1">
+          <w:hyperlink w:anchor="_Toc109668258" w:history="1">
             <w:r>
               <w:rPr>
                 <w:rStyle w:val="Hypertextovodkaz"/>
@@ -6204,7 +6453,7 @@
                 <w:noProof/>
                 <w:webHidden/>
               </w:rPr>
-              <w:instrText xml:space="preserve"> PAGEREF _Toc107775725 \h </w:instrText>
+              <w:instrText xml:space="preserve"> PAGEREF _Toc109668258 \h </w:instrText>
             </w:r>
             <w:r>
               <w:rPr>
@@ -6224,7 +6473,7 @@
                 <w:noProof/>
                 <w:webHidden/>
               </w:rPr>
-              <w:t>27</w:t>
+              <w:t>28</w:t>
             </w:r>
             <w:r>
               <w:rPr>
@@ -6247,7 +6496,7 @@
               <w:lang w:eastAsia="cs-CZ"/>
             </w:rPr>
           </w:pPr>
-          <w:hyperlink w:anchor="_Toc107775726" w:history="1">
+          <w:hyperlink w:anchor="_Toc109668259" w:history="1">
             <w:r>
               <w:rPr>
                 <w:rStyle w:val="Hypertextovodkaz"/>
@@ -6274,7 +6523,7 @@
                 <w:noProof/>
                 <w:webHidden/>
               </w:rPr>
-              <w:instrText xml:space="preserve"> PAGEREF _Toc107775726 \h </w:instrText>
+              <w:instrText xml:space="preserve"> PAGEREF _Toc109668259 \h </w:instrText>
             </w:r>
             <w:r>
               <w:rPr>
@@ -6294,7 +6543,7 @@
                 <w:noProof/>
                 <w:webHidden/>
               </w:rPr>
-              <w:t>28</w:t>
+              <w:t>29</w:t>
             </w:r>
             <w:r>
               <w:rPr>
@@ -6317,7 +6566,7 @@
               <w:lang w:eastAsia="cs-CZ"/>
             </w:rPr>
           </w:pPr>
-          <w:hyperlink w:anchor="_Toc107775727" w:history="1">
+          <w:hyperlink w:anchor="_Toc109668260" w:history="1">
             <w:r>
               <w:rPr>
                 <w:rStyle w:val="Hypertextovodkaz"/>
@@ -6344,7 +6593,7 @@
                 <w:noProof/>
                 <w:webHidden/>
               </w:rPr>
-              <w:instrText xml:space="preserve"> PAGEREF _Toc107775727 \h </w:instrText>
+              <w:instrText xml:space="preserve"> PAGEREF _Toc109668260 \h </w:instrText>
             </w:r>
             <w:r>
               <w:rPr>
@@ -6364,7 +6613,7 @@
                 <w:noProof/>
                 <w:webHidden/>
               </w:rPr>
-              <w:t>29</w:t>
+              <w:t>30</w:t>
             </w:r>
             <w:r>
               <w:rPr>
@@ -6502,7 +6751,7 @@
         </w:numPr>
         <w:ind w:left="432"/>
       </w:pPr>
-      <w:bookmarkStart w:id="1" w:name="_Toc107775712"/>
+      <w:bookmarkStart w:id="1" w:name="_Toc109668243"/>
       <w:r>
         <w:t>Úvod</w:t>
       </w:r>
@@ -6528,7 +6777,19 @@
         <w:t>.</w:t>
       </w:r>
       <w:r>
-        <w:t xml:space="preserve"> Ačkoli by se mohlo na první pohled zdát, že síťová dokumentace a administrace nejsou tak tíživé a náročné úlohy, ze své vlastní zkušenosti vím, že se jedná o vcelku komplexní problém. Z několika desítek projektů pro střední a velké firmy, na kterých jsem v rámci své pracovní náplně podílel, jsem si mohl udělat obrázek, jak moc je síťová infrastruktura a její dokumentace podceňovaná. Z jednoduchého průzkumu u zákazníků a síťových specialistů jasně vyplívá, proč je administrace a dokumentace ve firmách na nízké úrovni. Jedná se totiž zpravidla o inventární a repetitivní práci. I když jde o neoblíbenou úlohu, která má na první pohled málo využití, tak hraje obrovskou roli v řešení incidentů a výrazně ovlivňuje bezpečnost celé firmy. Se stále se měnicí topologií a inventářem síťových prvků je časově náročné udržovat aktuální stav celého prostředí. K mému velkému překvapení se většina firem o komplexní dokumentaci </w:t>
+        <w:t xml:space="preserve"> Ačkoli by se mohlo na první pohled zdát, že síťová dokumentace a administrace nejsou tak tíživé a náročné úlohy, ze své vlastní zkušenosti vím, že se jedná o vcelku komplexní problém. Z několika desítek projektů pro střední a velké firmy, na kterých jsem</w:t>
+      </w:r>
+      <w:r>
+        <w:t xml:space="preserve"> se</w:t>
+      </w:r>
+      <w:r>
+        <w:t xml:space="preserve"> v rámci své pracovní náplně podílel, jsem si mohl udělat obrázek, jak moc je síťová infrastruktura a její dokumentace podceňovaná. Z jednoduchého průzkumu u zákazníků a síťových specialistů jasně vyplívá, proč je administrace a dokumentace ve firmách na nízké úrovni. Jedná se totiž zpravidla o inventární a repetitivní práci. I když jde o neoblíbenou úlohu, která má na první pohled málo využití, tak hraje obrovskou roli v řešení incidentů a výrazně ovlivňuje bezpečnost celé firmy. Se stále se měnicí topologií a inventářem síťových prvků je časově </w:t>
+      </w:r>
+      <w:r>
+        <w:t xml:space="preserve">velmi </w:t>
+      </w:r>
+      <w:r>
+        <w:t xml:space="preserve">náročné udržovat aktuální stav celého prostředí. K mému velkému překvapení se většina firem o komplexní dokumentaci </w:t>
       </w:r>
       <w:r>
         <w:t xml:space="preserve">a inventarizaci </w:t>
@@ -6547,6 +6808,9 @@
       </w:r>
       <w:r>
         <w:t xml:space="preserve"> – tedy bez použití automatizovaných programů a nástrojů.</w:t>
+      </w:r>
+      <w:r>
+        <w:t xml:space="preserve"> To má za následek větší riziko chyb a vyšší časovou náročnost.  </w:t>
       </w:r>
     </w:p>
     <w:p>
@@ -6906,7 +7170,7 @@
       <w:bookmarkStart w:id="2" w:name="1_Teoretická_východiska_(není_název_kapi"/>
       <w:bookmarkStart w:id="3" w:name="_Toc531008010"/>
       <w:bookmarkStart w:id="4" w:name="_Toc34565748"/>
-      <w:bookmarkStart w:id="5" w:name="_Toc107775713"/>
+      <w:bookmarkStart w:id="5" w:name="_Toc109668244"/>
       <w:bookmarkEnd w:id="2"/>
       <w:r>
         <w:t>Úvod</w:t>
@@ -6935,7 +7199,7 @@
       <w:pPr>
         <w:pStyle w:val="Nadpis2"/>
       </w:pPr>
-      <w:bookmarkStart w:id="6" w:name="_Toc107775714"/>
+      <w:bookmarkStart w:id="6" w:name="_Toc109668245"/>
       <w:r>
         <w:t>Motivace</w:t>
       </w:r>
@@ -6980,7 +7244,13 @@
         <w:t xml:space="preserve"> sběr informací přímo z příkazové řádky nebo tvoření tabulek,</w:t>
       </w:r>
       <w:r>
-        <w:t xml:space="preserve"> rozhodl jsem se celý tento postup zefektivnit jak časově, tak i z pohledu využití lidských zdrojů.</w:t>
+        <w:t xml:space="preserve"> rozhodl jsem se celý tento postup zefektivnit jak časově, tak i z </w:t>
+      </w:r>
+      <w:r>
+        <w:t>hlediska</w:t>
+      </w:r>
+      <w:r>
+        <w:t xml:space="preserve"> využití lidských zdrojů.</w:t>
       </w:r>
       <w:r>
         <w:t xml:space="preserve"> Téma automatizace je mi velmi blízké a v mém oboru působnosti se bez něj nelze obejít.</w:t>
@@ -6994,7 +7264,7 @@
       <w:pPr>
         <w:pStyle w:val="Nadpis2"/>
       </w:pPr>
-      <w:bookmarkStart w:id="7" w:name="_Toc107775715"/>
+      <w:bookmarkStart w:id="7" w:name="_Toc109668246"/>
       <w:r>
         <w:t>Struktura</w:t>
       </w:r>
@@ -7048,7 +7318,7 @@
         <w:pStyle w:val="Nadpis2"/>
       </w:pPr>
       <w:bookmarkStart w:id="8" w:name="_Toc98063347"/>
-      <w:bookmarkStart w:id="9" w:name="_Toc107775716"/>
+      <w:bookmarkStart w:id="9" w:name="_Toc109668247"/>
       <w:r>
         <w:t>Cíl</w:t>
       </w:r>
@@ -7115,7 +7385,7 @@
       <w:pPr>
         <w:pStyle w:val="Nadpis1"/>
       </w:pPr>
-      <w:bookmarkStart w:id="10" w:name="_Toc107775717"/>
+      <w:bookmarkStart w:id="10" w:name="_Toc109668248"/>
       <w:r>
         <w:lastRenderedPageBreak/>
         <w:t>Rešerše a průzkum trhu</w:t>
@@ -7138,7 +7408,28 @@
     <w:p/>
     <w:p>
       <w:r>
-        <w:t>Síťová administrace má celosvětově obrovský trh, a to hned z několika důvodů. Každá firma, ať už se jedná o malou či velkou, má několik síťových prvků, na kterých stojí celý její chod. Z pravidla se jedná o switche a routery, ale také firewally. Těchto zařízení může být ve společnosti vysoký počet a jednoduše se tak může stát, že ztratíme přehled o těchto zařízeních. Se stále narůstajícím rizikem kyberútoků je důležité mít svou infrastrukturu pod kontrolou, mít aplikované nejnovější opravy chyb a dělat pravidelné kontroly zabezpečení.</w:t>
+        <w:t>Síťová administrace má celosvětově obrovský trh, a to hned z několika důvodů. Každá firma, ať už se jedná o malou či velkou, má několik síťových prvků, na kterých stojí celý její chod. Z pravidla se jedná o switche a routery, ale také firewally. Těchto zařízení může být ve společnosti vysoký počet a jednoduše se tak může stát, že ztratíme přehled o těchto zařízeních. Se stále narůstajícím rizikem kyberútoků je důležité mít svou infrastrukturu pod kontrolou, mít aplikované nejnovější opravy chyb</w:t>
+      </w:r>
+      <w:r>
+        <w:t xml:space="preserve"> </w:t>
+      </w:r>
+      <w:r>
+        <w:rPr>
+          <w:lang w:val="en-US"/>
+        </w:rPr>
+        <w:t>(</w:t>
+      </w:r>
+      <w:r>
+        <w:t>patche</w:t>
+      </w:r>
+      <w:r>
+        <w:rPr>
+          <w:lang w:val="en-US"/>
+        </w:rPr>
+        <w:t>)</w:t>
+      </w:r>
+      <w:r>
+        <w:t xml:space="preserve"> a dělat pravidelné kontroly zabezpečení.</w:t>
       </w:r>
       <w:r>
         <w:t xml:space="preserve"> S tím souvisí i délka podpory zařízení od výrobce, která garantuje vydávání patchů a nových verzí s opravami chyb ať už z hlediska funkčního nebo bezpečnostního. U různých modelů se časový úsek podpory liší a je tak velmi důležité mít přehled a dostatek informací o každém zařízení v síti.</w:t>
@@ -7210,6 +7501,34 @@
         <w:rPr>
           <w:lang w:val="en-US"/>
         </w:rPr>
+        <w:t>na</w:t>
+      </w:r>
+      <w:proofErr w:type="spellEnd"/>
+      <w:r>
+        <w:rPr>
+          <w:lang w:val="en-US"/>
+        </w:rPr>
+        <w:t xml:space="preserve"> </w:t>
+      </w:r>
+      <w:proofErr w:type="spellStart"/>
+      <w:r>
+        <w:rPr>
+          <w:lang w:val="en-US"/>
+        </w:rPr>
+        <w:t>začátku</w:t>
+      </w:r>
+      <w:proofErr w:type="spellEnd"/>
+      <w:r>
+        <w:rPr>
+          <w:lang w:val="en-US"/>
+        </w:rPr>
+        <w:t xml:space="preserve"> </w:t>
+      </w:r>
+      <w:proofErr w:type="spellStart"/>
+      <w:r>
+        <w:rPr>
+          <w:lang w:val="en-US"/>
+        </w:rPr>
         <w:t>důležité</w:t>
       </w:r>
       <w:proofErr w:type="spellEnd"/>
@@ -7279,7 +7598,21 @@
         <w:rPr>
           <w:lang w:val="en-US"/>
         </w:rPr>
-        <w:t xml:space="preserve"> “It asset management” je </w:t>
+        <w:t xml:space="preserve"> “</w:t>
+      </w:r>
+      <w:proofErr w:type="gramStart"/>
+      <w:r>
+        <w:rPr>
+          <w:lang w:val="en-US"/>
+        </w:rPr>
+        <w:t>It</w:t>
+      </w:r>
+      <w:proofErr w:type="gramEnd"/>
+      <w:r>
+        <w:rPr>
+          <w:lang w:val="en-US"/>
+        </w:rPr>
+        <w:t xml:space="preserve"> asset management” je </w:t>
       </w:r>
       <w:proofErr w:type="spellStart"/>
       <w:r>
@@ -7503,14 +7836,14 @@
         <w:rPr>
           <w:lang w:val="en-US"/>
         </w:rPr>
-        <w:t xml:space="preserve"> j</w:t>
-      </w:r>
-      <w:proofErr w:type="spellStart"/>
-      <w:r>
-        <w:rPr>
-          <w:lang w:val="en-US"/>
-        </w:rPr>
-        <w:t>iž</w:t>
+        <w:t xml:space="preserve"> </w:t>
+      </w:r>
+      <w:proofErr w:type="spellStart"/>
+      <w:r>
+        <w:rPr>
+          <w:lang w:val="en-US"/>
+        </w:rPr>
+        <w:t>již</w:t>
       </w:r>
       <w:proofErr w:type="spellEnd"/>
       <w:r>
@@ -7723,6 +8056,26 @@
         <w:rPr>
           <w:lang w:val="en-US"/>
         </w:rPr>
+        <w:t>,</w:t>
+      </w:r>
+      <w:r>
+        <w:rPr>
+          <w:lang w:val="en-US"/>
+        </w:rPr>
+        <w:t xml:space="preserve"> </w:t>
+      </w:r>
+      <w:proofErr w:type="spellStart"/>
+      <w:r>
+        <w:rPr>
+          <w:lang w:val="en-US"/>
+        </w:rPr>
+        <w:t>licence</w:t>
+      </w:r>
+      <w:proofErr w:type="spellEnd"/>
+      <w:r>
+        <w:rPr>
+          <w:lang w:val="en-US"/>
+        </w:rPr>
         <w:t xml:space="preserve"> a </w:t>
       </w:r>
       <w:proofErr w:type="spellStart"/>
@@ -7730,7 +8083,7 @@
         <w:rPr>
           <w:lang w:val="en-US"/>
         </w:rPr>
-        <w:t>licence</w:t>
+        <w:t>další</w:t>
       </w:r>
       <w:proofErr w:type="spellEnd"/>
       <w:r>
@@ -7961,63 +8314,265 @@
         <w:rPr>
           <w:lang w:val="en-US"/>
         </w:rPr>
+        <w:t xml:space="preserve">, </w:t>
+      </w:r>
+      <w:proofErr w:type="spellStart"/>
+      <w:r>
+        <w:rPr>
+          <w:lang w:val="en-US"/>
+        </w:rPr>
+        <w:t>které</w:t>
+      </w:r>
+      <w:proofErr w:type="spellEnd"/>
+      <w:r>
+        <w:rPr>
+          <w:lang w:val="en-US"/>
+        </w:rPr>
+        <w:t xml:space="preserve"> </w:t>
+      </w:r>
+      <w:proofErr w:type="spellStart"/>
+      <w:r>
+        <w:rPr>
+          <w:lang w:val="en-US"/>
+        </w:rPr>
+        <w:t>vetšinou</w:t>
+      </w:r>
+      <w:proofErr w:type="spellEnd"/>
+      <w:r>
+        <w:rPr>
+          <w:lang w:val="en-US"/>
+        </w:rPr>
+        <w:t xml:space="preserve"> </w:t>
+      </w:r>
+      <w:proofErr w:type="spellStart"/>
+      <w:r>
+        <w:rPr>
+          <w:lang w:val="en-US"/>
+        </w:rPr>
+        <w:t>přestavájí</w:t>
+      </w:r>
+      <w:proofErr w:type="spellEnd"/>
+      <w:r>
+        <w:rPr>
+          <w:lang w:val="en-US"/>
+        </w:rPr>
+        <w:t xml:space="preserve"> </w:t>
+      </w:r>
+      <w:proofErr w:type="spellStart"/>
+      <w:r>
+        <w:rPr>
+          <w:lang w:val="en-US"/>
+        </w:rPr>
+        <w:t>platit</w:t>
+      </w:r>
+      <w:proofErr w:type="spellEnd"/>
+      <w:r>
+        <w:rPr>
+          <w:lang w:val="en-US"/>
+        </w:rPr>
+        <w:t xml:space="preserve"> po </w:t>
+      </w:r>
+      <w:proofErr w:type="spellStart"/>
+      <w:r>
+        <w:rPr>
+          <w:lang w:val="en-US"/>
+        </w:rPr>
+        <w:t>domluveném</w:t>
+      </w:r>
+      <w:proofErr w:type="spellEnd"/>
+      <w:r>
+        <w:rPr>
+          <w:lang w:val="en-US"/>
+        </w:rPr>
+        <w:t xml:space="preserve"> </w:t>
+      </w:r>
+      <w:proofErr w:type="spellStart"/>
+      <w:r>
+        <w:rPr>
+          <w:lang w:val="en-US"/>
+        </w:rPr>
+        <w:t>čase</w:t>
+      </w:r>
+      <w:proofErr w:type="spellEnd"/>
+      <w:r>
+        <w:rPr>
+          <w:lang w:val="en-US"/>
+        </w:rPr>
         <w:t xml:space="preserve">. </w:t>
       </w:r>
-      <w:proofErr w:type="spellStart"/>
-      <w:r>
-        <w:rPr>
-          <w:lang w:val="en-US"/>
-        </w:rPr>
-        <w:t>Pojem</w:t>
-      </w:r>
-      <w:proofErr w:type="spellEnd"/>
-      <w:r>
-        <w:rPr>
-          <w:lang w:val="en-US"/>
-        </w:rPr>
-        <w:t xml:space="preserve"> </w:t>
-      </w:r>
-      <w:proofErr w:type="spellStart"/>
-      <w:r>
-        <w:rPr>
-          <w:lang w:val="en-US"/>
-        </w:rPr>
-        <w:t>popisuje</w:t>
-      </w:r>
-      <w:proofErr w:type="spellEnd"/>
-      <w:r>
-        <w:rPr>
-          <w:lang w:val="en-US"/>
-        </w:rPr>
-        <w:t xml:space="preserve"> </w:t>
-      </w:r>
-      <w:proofErr w:type="spellStart"/>
-      <w:r>
-        <w:rPr>
-          <w:lang w:val="en-US"/>
-        </w:rPr>
-        <w:t>správu</w:t>
-      </w:r>
-      <w:proofErr w:type="spellEnd"/>
-      <w:r>
-        <w:rPr>
-          <w:lang w:val="en-US"/>
-        </w:rPr>
-        <w:t xml:space="preserve"> </w:t>
-      </w:r>
-      <w:proofErr w:type="spellStart"/>
-      <w:r>
-        <w:rPr>
-          <w:lang w:val="en-US"/>
-        </w:rPr>
-        <w:t>lhůt</w:t>
-      </w:r>
-      <w:proofErr w:type="spellEnd"/>
-      <w:r>
-        <w:rPr>
-          <w:lang w:val="en-US"/>
-        </w:rPr>
-        <w:t xml:space="preserve">  </w:t>
+      <w:r>
+        <w:rPr>
+          <w:lang w:val="en-US"/>
+        </w:rPr>
+        <w:t xml:space="preserve">Je </w:t>
+      </w:r>
+      <w:proofErr w:type="spellStart"/>
+      <w:r>
+        <w:rPr>
+          <w:lang w:val="en-US"/>
+        </w:rPr>
+        <w:t>tedy</w:t>
+      </w:r>
+      <w:proofErr w:type="spellEnd"/>
+      <w:r>
+        <w:rPr>
+          <w:lang w:val="en-US"/>
+        </w:rPr>
+        <w:t xml:space="preserve"> </w:t>
+      </w:r>
+      <w:proofErr w:type="spellStart"/>
+      <w:r>
+        <w:rPr>
+          <w:lang w:val="en-US"/>
+        </w:rPr>
+        <w:t>velmi</w:t>
+      </w:r>
+      <w:proofErr w:type="spellEnd"/>
+      <w:r>
+        <w:rPr>
+          <w:lang w:val="en-US"/>
+        </w:rPr>
+        <w:t xml:space="preserve"> </w:t>
+      </w:r>
+      <w:proofErr w:type="spellStart"/>
+      <w:r>
+        <w:rPr>
+          <w:lang w:val="en-US"/>
+        </w:rPr>
+        <w:t>důležité</w:t>
+      </w:r>
+      <w:proofErr w:type="spellEnd"/>
+      <w:r>
+        <w:rPr>
+          <w:lang w:val="en-US"/>
+        </w:rPr>
+        <w:t xml:space="preserve"> </w:t>
+      </w:r>
+      <w:proofErr w:type="spellStart"/>
+      <w:r>
+        <w:rPr>
+          <w:lang w:val="en-US"/>
+        </w:rPr>
+        <w:t>mít</w:t>
+      </w:r>
+      <w:proofErr w:type="spellEnd"/>
+      <w:r>
+        <w:rPr>
+          <w:lang w:val="en-US"/>
+        </w:rPr>
+        <w:t xml:space="preserve"> o </w:t>
+      </w:r>
+      <w:proofErr w:type="spellStart"/>
+      <w:r>
+        <w:rPr>
+          <w:lang w:val="en-US"/>
+        </w:rPr>
+        <w:t>těchto</w:t>
+      </w:r>
+      <w:proofErr w:type="spellEnd"/>
+      <w:r>
+        <w:rPr>
+          <w:lang w:val="en-US"/>
+        </w:rPr>
+        <w:t xml:space="preserve"> </w:t>
+      </w:r>
+      <w:proofErr w:type="spellStart"/>
+      <w:r>
+        <w:rPr>
+          <w:lang w:val="en-US"/>
+        </w:rPr>
+        <w:t>aktivech</w:t>
+      </w:r>
+      <w:proofErr w:type="spellEnd"/>
+      <w:r>
+        <w:rPr>
+          <w:lang w:val="en-US"/>
+        </w:rPr>
+        <w:t xml:space="preserve"> </w:t>
+      </w:r>
+      <w:proofErr w:type="spellStart"/>
+      <w:r>
+        <w:rPr>
+          <w:lang w:val="en-US"/>
+        </w:rPr>
+        <w:t>přehled</w:t>
+      </w:r>
+      <w:proofErr w:type="spellEnd"/>
+      <w:r>
+        <w:rPr>
+          <w:lang w:val="en-US"/>
+        </w:rPr>
+        <w:t xml:space="preserve">, aby se </w:t>
+      </w:r>
+      <w:proofErr w:type="spellStart"/>
+      <w:r>
+        <w:rPr>
+          <w:lang w:val="en-US"/>
+        </w:rPr>
+        <w:t>předešlo</w:t>
+      </w:r>
+      <w:proofErr w:type="spellEnd"/>
+      <w:r>
+        <w:rPr>
+          <w:lang w:val="en-US"/>
+        </w:rPr>
+        <w:t xml:space="preserve"> </w:t>
+      </w:r>
+      <w:proofErr w:type="spellStart"/>
+      <w:r>
+        <w:rPr>
+          <w:lang w:val="en-US"/>
+        </w:rPr>
+        <w:t>zbytečným</w:t>
+      </w:r>
+      <w:proofErr w:type="spellEnd"/>
+      <w:r>
+        <w:rPr>
+          <w:lang w:val="en-US"/>
+        </w:rPr>
+        <w:t xml:space="preserve"> </w:t>
+      </w:r>
+      <w:proofErr w:type="spellStart"/>
+      <w:r>
+        <w:rPr>
+          <w:lang w:val="en-US"/>
+        </w:rPr>
+        <w:t>ztrátám</w:t>
+      </w:r>
+      <w:proofErr w:type="spellEnd"/>
+      <w:r>
+        <w:rPr>
+          <w:lang w:val="en-US"/>
+        </w:rPr>
+        <w:t xml:space="preserve"> </w:t>
+      </w:r>
+      <w:proofErr w:type="spellStart"/>
+      <w:r>
+        <w:rPr>
+          <w:lang w:val="en-US"/>
+        </w:rPr>
+        <w:t>firemních</w:t>
+      </w:r>
+      <w:proofErr w:type="spellEnd"/>
+      <w:r>
+        <w:rPr>
+          <w:lang w:val="en-US"/>
+        </w:rPr>
+        <w:t xml:space="preserve"> </w:t>
+      </w:r>
+      <w:proofErr w:type="spellStart"/>
+      <w:r>
+        <w:rPr>
+          <w:lang w:val="en-US"/>
+        </w:rPr>
+        <w:t>prostředků</w:t>
+      </w:r>
+      <w:proofErr w:type="spellEnd"/>
+      <w:r>
+        <w:rPr>
+          <w:lang w:val="en-US"/>
+        </w:rPr>
+        <w:t>.</w:t>
       </w:r>
     </w:p>
     <w:p/>
@@ -8041,13 +8596,13 @@
         </w:numPr>
       </w:pPr>
       <w:bookmarkStart w:id="11" w:name="2.1_Nadpis_úrovně_2"/>
-      <w:bookmarkStart w:id="12" w:name="_Toc107775718"/>
       <w:bookmarkEnd w:id="11"/>
     </w:p>
     <w:p>
       <w:pPr>
         <w:pStyle w:val="Nadpis2"/>
       </w:pPr>
+      <w:bookmarkStart w:id="12" w:name="_Toc109668249"/>
       <w:r>
         <w:t>Existující komerční řešení</w:t>
       </w:r>
@@ -8118,7 +8673,25 @@
         <w:t>síti</w:t>
       </w:r>
       <w:r>
-        <w:t xml:space="preserve"> nebo automatickou konfiguraci zařízení. Tento nástroj je velice robustní, avšak relativně drahý, a proto je převážně určen velkým firmám s vysokým počtem vlastních zařízení. Pro menší či střední společnosti s menším počtem síťových zařízení se nástroj nehodí, ať už jde o pokročilé </w:t>
+        <w:t xml:space="preserve"> nebo automatickou konfiguraci zařízení. Tento nástroj je velice robustní</w:t>
+      </w:r>
+      <w:r>
+        <w:t xml:space="preserve"> a vcelku spolehlivý</w:t>
+      </w:r>
+      <w:r>
+        <w:t>, avšak</w:t>
+      </w:r>
+      <w:r>
+        <w:t xml:space="preserve"> je</w:t>
+      </w:r>
+      <w:r>
+        <w:t xml:space="preserve"> relativně drahý, a proto je převážně určen velkým firmám s vysokým počtem vlastních zařízení. Pro menší či střední společnosti s </w:t>
+      </w:r>
+      <w:r>
+        <w:t>nižším</w:t>
+      </w:r>
+      <w:r>
+        <w:t xml:space="preserve"> počtem síťových zařízení se nástroj nehodí, ať už jde o pokročilé </w:t>
       </w:r>
       <w:r>
         <w:t>funkce,</w:t>
@@ -8281,7 +8854,10 @@
     <w:p/>
     <w:p>
       <w:r>
-        <w:t xml:space="preserve">Relativně nová firma </w:t>
+        <w:t>F</w:t>
+      </w:r>
+      <w:r>
+        <w:t xml:space="preserve">irma </w:t>
       </w:r>
       <w:proofErr w:type="spellStart"/>
       <w:r>
@@ -8295,7 +8871,10 @@
         <w:t xml:space="preserve">počítačových sítí. Softwarová platforma je nasazována v cloudu, do kterého se skrz </w:t>
       </w:r>
       <w:r>
-        <w:t xml:space="preserve">centrálního </w:t>
+        <w:t>nainstalovaného</w:t>
+      </w:r>
+      <w:r>
+        <w:t xml:space="preserve"> </w:t>
       </w:r>
       <w:r>
         <w:t xml:space="preserve">agenta </w:t>
@@ -8351,97 +8930,92 @@
       <w:r>
         <w:t>“ pro ochranu zařízení bez nutnosti instalace softwaru přímo na daném zařízení.</w:t>
       </w:r>
+      <w:r>
+        <w:t xml:space="preserve"> Firma se primárně zaměřuje na bezpečnost sítě, ale systém má i několik funkcí ke konfiguraci zařízení.</w:t>
+      </w:r>
     </w:p>
     <w:p/>
     <w:p>
-      <w:proofErr w:type="spellStart"/>
-      <w:r>
-        <w:t>Obrazek</w:t>
-      </w:r>
-      <w:proofErr w:type="spellEnd"/>
+      <w:r>
+        <w:t xml:space="preserve">Další společností, která </w:t>
+      </w:r>
+      <w:r>
+        <w:t xml:space="preserve">se specializuje na automatizaci síťové administrace je firma </w:t>
+      </w:r>
+      <w:proofErr w:type="spellStart"/>
+      <w:r>
+        <w:t>Auvik</w:t>
+      </w:r>
+      <w:proofErr w:type="spellEnd"/>
+      <w:r>
+        <w:t xml:space="preserve">. Software této </w:t>
+      </w:r>
+      <w:r>
+        <w:t>firmy,</w:t>
+      </w:r>
+      <w:r>
+        <w:t xml:space="preserve"> který je designován </w:t>
+      </w:r>
+      <w:r>
+        <w:t xml:space="preserve">tak, </w:t>
+      </w:r>
+      <w:r>
+        <w:t>aby běžel přímo v</w:t>
+      </w:r>
+      <w:r>
+        <w:t> </w:t>
+      </w:r>
+      <w:r>
+        <w:t>cloudu</w:t>
+      </w:r>
+      <w:r>
+        <w:t xml:space="preserve">, nabízí propracované funkce a širokou podporu </w:t>
+      </w:r>
+      <w:r>
+        <w:t xml:space="preserve">zařízení od mnoha výrobců. </w:t>
+      </w:r>
+      <w:proofErr w:type="spellStart"/>
+      <w:r>
+        <w:t>Auvik</w:t>
+      </w:r>
+      <w:proofErr w:type="spellEnd"/>
+      <w:r>
+        <w:t xml:space="preserve"> klade velký důraz na automatizaci a jednoduchost používaní</w:t>
+      </w:r>
+      <w:r>
+        <w:t xml:space="preserve"> a nabízí také mnoho integrací do nástrojů třetích stran jako je například komunikační nástroj </w:t>
+      </w:r>
+      <w:proofErr w:type="spellStart"/>
+      <w:r>
+        <w:t>Slack</w:t>
+      </w:r>
+      <w:proofErr w:type="spellEnd"/>
+      <w:r>
+        <w:t xml:space="preserve"> nebo </w:t>
+      </w:r>
+      <w:proofErr w:type="spellStart"/>
+      <w:r>
+        <w:t>ticketovací</w:t>
+      </w:r>
+      <w:proofErr w:type="spellEnd"/>
+      <w:r>
+        <w:t xml:space="preserve"> systém </w:t>
+      </w:r>
+      <w:proofErr w:type="spellStart"/>
+      <w:r>
+        <w:t>F</w:t>
+      </w:r>
+      <w:r>
+        <w:t>reshdesk</w:t>
+      </w:r>
+      <w:proofErr w:type="spellEnd"/>
+      <w:r>
+        <w:t>.</w:t>
+      </w:r>
     </w:p>
     <w:p/>
     <w:p>
       <w:r>
-        <w:t xml:space="preserve">Další společností, která </w:t>
-      </w:r>
-      <w:r>
-        <w:t xml:space="preserve">se specializuje na automatizaci síťové administrace je firma </w:t>
-      </w:r>
-      <w:proofErr w:type="spellStart"/>
-      <w:r>
-        <w:t>Auvik</w:t>
-      </w:r>
-      <w:proofErr w:type="spellEnd"/>
-      <w:r>
-        <w:t xml:space="preserve">. Software této </w:t>
-      </w:r>
-      <w:r>
-        <w:t>firmy,</w:t>
-      </w:r>
-      <w:r>
-        <w:t xml:space="preserve"> který je designován </w:t>
-      </w:r>
-      <w:r>
-        <w:t xml:space="preserve">tak, </w:t>
-      </w:r>
-      <w:r>
-        <w:t>aby běžel přímo v</w:t>
-      </w:r>
-      <w:r>
-        <w:t> </w:t>
-      </w:r>
-      <w:r>
-        <w:t>cloudu</w:t>
-      </w:r>
-      <w:r>
-        <w:t xml:space="preserve">, nabízí propracované funkce a širokou podporu </w:t>
-      </w:r>
-      <w:r>
-        <w:t xml:space="preserve">zařízení od mnoha výrobců. </w:t>
-      </w:r>
-      <w:proofErr w:type="spellStart"/>
-      <w:r>
-        <w:t>Auvik</w:t>
-      </w:r>
-      <w:proofErr w:type="spellEnd"/>
-      <w:r>
-        <w:t xml:space="preserve"> klade velký důraz na automatizaci a jednoduchost používaní</w:t>
-      </w:r>
-      <w:r>
-        <w:t xml:space="preserve"> a nabízí také mnoho integrací do nástrojů třetích stran jako je například komunikační nástroj </w:t>
-      </w:r>
-      <w:proofErr w:type="spellStart"/>
-      <w:r>
-        <w:t>Slack</w:t>
-      </w:r>
-      <w:proofErr w:type="spellEnd"/>
-      <w:r>
-        <w:t xml:space="preserve"> nebo </w:t>
-      </w:r>
-      <w:proofErr w:type="spellStart"/>
-      <w:r>
-        <w:t>ticketovací</w:t>
-      </w:r>
-      <w:proofErr w:type="spellEnd"/>
-      <w:r>
-        <w:t xml:space="preserve"> systém </w:t>
-      </w:r>
-      <w:proofErr w:type="spellStart"/>
-      <w:r>
-        <w:t>F</w:t>
-      </w:r>
-      <w:r>
-        <w:t>reshdesk</w:t>
-      </w:r>
-      <w:proofErr w:type="spellEnd"/>
-      <w:r>
-        <w:t>.</w:t>
-      </w:r>
-    </w:p>
-    <w:p/>
-    <w:p>
-      <w:r>
         <w:t>Obecně by se dalo tvrdit, že na trhu existuje již velké množství řešení</w:t>
       </w:r>
       <w:r>
@@ -8454,7 +9028,19 @@
         <w:t xml:space="preserve"> jsou schopna spolehlivě, ale hlavně automatizovaně vyřešit problém inventarizace a následného zabezpečení zařízení na síti. Většina firem je ale primárně soustředěna na velké firmy a korporace kde z důvodu obrovského počtu zařízení není možnost udržovat přehled a transparentnost infrastruktury bez použití </w:t>
       </w:r>
       <w:r>
-        <w:t xml:space="preserve">moderního softwaru. Z důvodu nutnosti minimalizace nákladů se u malých či středních společností se najde spoustu firem, které si jednoduše nemohou dovolit některý s výše uvedených komplexních řešení. V praxi to poté často vypadá tak, že se </w:t>
+        <w:t xml:space="preserve">moderního softwaru. Z důvodu nutnosti minimalizace nákladů se u malých či středních </w:t>
+      </w:r>
+      <w:r>
+        <w:t>podniků najde</w:t>
+      </w:r>
+      <w:r>
+        <w:t xml:space="preserve"> spoustu </w:t>
+      </w:r>
+      <w:r>
+        <w:t>společností</w:t>
+      </w:r>
+      <w:r>
+        <w:t xml:space="preserve">, které si jednoduše nemohou dovolit některý s výše uvedených komplexních řešení. V praxi to poté často vypadá tak, že se </w:t>
       </w:r>
       <w:r>
         <w:t xml:space="preserve">veškeré úkony spojené se správou zařízení nechávají na zpravidla malém týmu síťových správců, kteří bývají plně </w:t>
@@ -8490,19 +9076,13 @@
         <w:t xml:space="preserve"> či neexistující</w:t>
       </w:r>
       <w:r>
-        <w:t xml:space="preserve">m řešení správy prvků, ze </w:t>
-      </w:r>
-      <w:r>
-        <w:t>?</w:t>
-      </w:r>
-      <w:r>
-        <w:t>které</w:t>
-      </w:r>
-      <w:r>
-        <w:t>ho?</w:t>
-      </w:r>
-      <w:r>
-        <w:t xml:space="preserve"> mohou vznikat provozní a bezpečnostní rizika.</w:t>
+        <w:t xml:space="preserve">m řešení správy prvků, </w:t>
+      </w:r>
+      <w:r>
+        <w:t xml:space="preserve">čímž </w:t>
+      </w:r>
+      <w:r>
+        <w:t>mohou vznikat provozní a bezpečnostní rizika.</w:t>
       </w:r>
       <w:r>
         <w:t xml:space="preserve"> </w:t>
@@ -8520,7 +9100,6 @@
     <w:p/>
     <w:p>
       <w:r>
-        <w:lastRenderedPageBreak/>
         <w:t xml:space="preserve">   </w:t>
       </w:r>
     </w:p>
@@ -8530,7 +9109,7 @@
       <w:pPr>
         <w:pStyle w:val="Nadpis2"/>
       </w:pPr>
-      <w:bookmarkStart w:id="13" w:name="_Toc107775719"/>
+      <w:bookmarkStart w:id="13" w:name="_Toc109668250"/>
       <w:r>
         <w:t>Dostupn</w:t>
       </w:r>
@@ -8699,7 +9278,13 @@
         <w:t>kódy</w:t>
       </w:r>
       <w:r>
-        <w:t>, nicméně chybí zde jakákoli komunikace s přístroji a jejich kontrola v reálném čase</w:t>
+        <w:t xml:space="preserve">, nicméně chybí zde jakákoli </w:t>
+      </w:r>
+      <w:r>
+        <w:t xml:space="preserve">přímá </w:t>
+      </w:r>
+      <w:r>
+        <w:t>komunikace s přístroji a jejich kontrola v reálném čase</w:t>
       </w:r>
       <w:r>
         <w:t xml:space="preserve"> </w:t>
@@ -8733,6 +9318,35 @@
       </w:r>
       <w:r>
         <w:t>.</w:t>
+      </w:r>
+      <w:r>
+        <w:t xml:space="preserve"> Nejblíže k </w:t>
+      </w:r>
+      <w:proofErr w:type="spellStart"/>
+      <w:r>
+        <w:t>implemtaci</w:t>
+      </w:r>
+      <w:proofErr w:type="spellEnd"/>
+      <w:r>
+        <w:t xml:space="preserve"> všech </w:t>
+      </w:r>
+      <w:proofErr w:type="spellStart"/>
+      <w:r>
+        <w:t>tětcho</w:t>
+      </w:r>
+      <w:proofErr w:type="spellEnd"/>
+      <w:r>
+        <w:t xml:space="preserve"> funkcí je program </w:t>
+      </w:r>
+      <w:proofErr w:type="spellStart"/>
+      <w:proofErr w:type="gramStart"/>
+      <w:r>
+        <w:t>Nautobot</w:t>
+      </w:r>
+      <w:proofErr w:type="spellEnd"/>
+      <w:proofErr w:type="gramEnd"/>
+      <w:r>
+        <w:t xml:space="preserve"> který je představen níže.</w:t>
       </w:r>
     </w:p>
     <w:p/>
@@ -9003,19 +9617,13 @@
         <w:t xml:space="preserve"> několikrát </w:t>
       </w:r>
       <w:r>
-        <w:t>objevili nepříliš dobré recenze, ať už se jednalo o velké množství chyb nebo dokonce nefunkčnost některých modulů.</w:t>
-      </w:r>
-      <w:r>
-        <w:t xml:space="preserve"> – </w:t>
-      </w:r>
-      <w:r>
-        <w:rPr>
-          <w:highlight w:val="yellow"/>
-        </w:rPr>
-        <w:t>odkaz na recen</w:t>
-      </w:r>
-      <w:r>
-        <w:t>zi</w:t>
+        <w:t>objevil</w:t>
+      </w:r>
+      <w:r>
+        <w:t>y</w:t>
+      </w:r>
+      <w:r>
+        <w:t xml:space="preserve"> nepříliš dobré recenze, ať už se jednalo o velké množství chyb nebo dokonce nefunkčnost některých modulů.</w:t>
       </w:r>
     </w:p>
     <w:p/>
@@ -9028,7 +9636,25 @@
       </w:r>
       <w:proofErr w:type="spellEnd"/>
       <w:r>
-        <w:t xml:space="preserve"> je komplexní systém pro síťovou transparentnost. Poskytuje takzvaný „IPAM“ (IP </w:t>
+        <w:t xml:space="preserve"> je komplexní systém pro síťovou transparentnost</w:t>
+      </w:r>
+      <w:r>
+        <w:t xml:space="preserve"> a SPOT </w:t>
+      </w:r>
+      <w:r>
+        <w:rPr>
+          <w:lang w:val="en-US"/>
+        </w:rPr>
+        <w:t>(Single point of truth)</w:t>
+      </w:r>
+      <w:r>
+        <w:t xml:space="preserve">. Poskytuje </w:t>
+      </w:r>
+      <w:r>
+        <w:t xml:space="preserve">i </w:t>
+      </w:r>
+      <w:r>
+        <w:t xml:space="preserve">takzvaný „IPAM“ (IP </w:t>
       </w:r>
       <w:proofErr w:type="spellStart"/>
       <w:r>
@@ -9139,14 +9765,14 @@
         <w:t xml:space="preserve"> automatická konfigurace</w:t>
       </w:r>
       <w:r>
-        <w:t xml:space="preserve"> a dokumentace</w:t>
-      </w:r>
-      <w:r>
-        <w:t xml:space="preserve">, </w:t>
+        <w:t xml:space="preserve"> a </w:t>
       </w:r>
       <w:r>
         <w:lastRenderedPageBreak/>
-        <w:t xml:space="preserve">softwarové aktualizace, validace konfigurací a mnoho dalších. Nástroj </w:t>
+        <w:t>dokumentace</w:t>
+      </w:r>
+      <w:r>
+        <w:t xml:space="preserve">, softwarové aktualizace, validace konfigurací a mnoho dalších. Nástroj </w:t>
       </w:r>
       <w:r>
         <w:t>nese název „</w:t>
@@ -9157,28 +9783,41 @@
       </w:r>
       <w:proofErr w:type="spellEnd"/>
       <w:r>
-        <w:t xml:space="preserve">“, </w:t>
-      </w:r>
-      <w:r>
-        <w:t xml:space="preserve">ale </w:t>
-      </w:r>
-      <w:r>
-        <w:t xml:space="preserve">už se jedná o plně </w:t>
-      </w:r>
-      <w:r>
-        <w:t>komerční</w:t>
-      </w:r>
-      <w:r>
-        <w:t xml:space="preserve"> software</w:t>
-      </w:r>
-      <w:r>
-        <w:t xml:space="preserve">. </w:t>
-      </w:r>
-      <w:r>
-        <w:rPr>
-          <w:highlight w:val="yellow"/>
-        </w:rPr>
-        <w:t>– zkontrolovat komerce</w:t>
+        <w:t>“</w:t>
+      </w:r>
+      <w:r>
+        <w:t xml:space="preserve"> a integruje spolu mnoho modulů a knihoven, příkladem může být</w:t>
+      </w:r>
+      <w:r>
+        <w:t xml:space="preserve"> knihovna Napalm, která</w:t>
+      </w:r>
+      <w:r>
+        <w:rPr>
+          <w:lang w:val="en-US"/>
+        </w:rPr>
+        <w:t xml:space="preserve"> </w:t>
+      </w:r>
+      <w:proofErr w:type="spellStart"/>
+      <w:r>
+        <w:rPr>
+          <w:lang w:val="en-US"/>
+        </w:rPr>
+        <w:t>bude</w:t>
+      </w:r>
+      <w:proofErr w:type="spellEnd"/>
+      <w:r>
+        <w:rPr>
+          <w:lang w:val="en-US"/>
+        </w:rPr>
+        <w:t xml:space="preserve"> v m</w:t>
+      </w:r>
+      <w:proofErr w:type="spellStart"/>
+      <w:r>
+        <w:t>ém</w:t>
+      </w:r>
+      <w:proofErr w:type="spellEnd"/>
+      <w:r>
+        <w:t xml:space="preserve"> programu také použita.</w:t>
       </w:r>
     </w:p>
     <w:p>
@@ -9360,6 +9999,9 @@
     </w:p>
     <w:p>
       <w:r>
+        <w:t>Na trhu</w:t>
+      </w:r>
+      <w:r>
         <w:br w:type="page"/>
       </w:r>
     </w:p>
@@ -9367,7 +10009,7 @@
       <w:pPr>
         <w:pStyle w:val="Nadpis1"/>
       </w:pPr>
-      <w:bookmarkStart w:id="14" w:name="_Toc107775720"/>
+      <w:bookmarkStart w:id="14" w:name="_Toc109668251"/>
       <w:r>
         <w:lastRenderedPageBreak/>
         <w:t>Analýza</w:t>
@@ -9454,12 +10096,17 @@
         <w:t xml:space="preserve"> </w:t>
       </w:r>
       <w:proofErr w:type="spellStart"/>
+      <w:proofErr w:type="gramStart"/>
       <w:r>
         <w:t>featureset</w:t>
       </w:r>
       <w:proofErr w:type="spellEnd"/>
       <w:r>
-        <w:t xml:space="preserve">....a pak i navrhnout jak to </w:t>
+        <w:t>....</w:t>
+      </w:r>
+      <w:proofErr w:type="gramEnd"/>
+      <w:r>
+        <w:t xml:space="preserve">a pak i navrhnout jak to </w:t>
       </w:r>
       <w:proofErr w:type="spellStart"/>
       <w:r>
@@ -9532,180 +10179,383 @@
         <w:t xml:space="preserve"> všech zařízení na síti</w:t>
       </w:r>
       <w:r>
-        <w:t xml:space="preserve"> abychom minimalizovali rizika napadení. </w:t>
-      </w:r>
-      <w:r>
-        <w:rPr>
-          <w:highlight w:val="yellow"/>
-        </w:rPr>
-        <w:t>PREPSAT DUVOD BEZ FIRMY</w:t>
+        <w:t xml:space="preserve"> abychom minimalizovali rizika napadení</w:t>
+      </w:r>
+      <w:r>
+        <w:t>. Svůj program budu psát převážně za účelem úspory času</w:t>
+      </w:r>
+      <w:r>
+        <w:t xml:space="preserve"> síťových administrátorů.</w:t>
+      </w:r>
+      <w:r>
+        <w:t xml:space="preserve"> </w:t>
+      </w:r>
+    </w:p>
+    <w:p/>
+    <w:p>
+      <w:r>
+        <w:t>Po</w:t>
+      </w:r>
+      <w:r>
+        <w:t xml:space="preserve">žadované funkce můžeme shrnout rozdělením na dvě </w:t>
+      </w:r>
+      <w:r>
+        <w:t>části</w:t>
+      </w:r>
+      <w:r>
+        <w:t>. V První části se jedná primárně o sběr co nejvíce relevantních informací, které budou</w:t>
+      </w:r>
+      <w:r>
+        <w:t xml:space="preserve"> následně</w:t>
+      </w:r>
+      <w:r>
+        <w:t xml:space="preserve"> potřeba v druhé části programu. Ta bude mít za úkol všechna získaná data zanalyzovat a následně reprezentovat několika dokumenty včetně tabulek a výstupů z několika nástrojů jako je například aplikace „NMAP“, která se primárně využívá </w:t>
+      </w:r>
+      <w:r>
+        <w:t>na prohledávání sítí a odhalovaní otevřených síťových portů zařízení.</w:t>
+      </w:r>
+      <w:r>
+        <w:t xml:space="preserve"> Výstupem bude také seznam prvků s doporučeními jako je například aktualizace zastaralého softwaru nebo změna výchozích přihlašovacích údajů</w:t>
       </w:r>
       <w:r>
         <w:t>.</w:t>
       </w:r>
-      <w:r>
-        <w:t xml:space="preserve"> – </w:t>
-      </w:r>
-      <w:r>
-        <w:t>„</w:t>
-      </w:r>
-      <w:r>
-        <w:t>Profylaxe síťových zařízení</w:t>
-      </w:r>
-      <w:r>
-        <w:t>“.</w:t>
-      </w:r>
-      <w:r>
-        <w:t xml:space="preserve"> </w:t>
-      </w:r>
-      <w:r>
-        <w:t xml:space="preserve">Program bude </w:t>
-      </w:r>
-      <w:r>
-        <w:t xml:space="preserve">zároveň dbát na kvalitní dokumentaci </w:t>
+    </w:p>
+    <w:p/>
+    <w:p>
+      <w:r>
+        <w:t>Vzhledem k</w:t>
+      </w:r>
+      <w:r>
+        <w:t> </w:t>
+      </w:r>
+      <w:r>
+        <w:t>tomu</w:t>
+      </w:r>
+      <w:r>
+        <w:t>,</w:t>
+      </w:r>
+      <w:r>
+        <w:t xml:space="preserve"> že pro některé funkčnosti bude nezbytně nutné přímé navázaní spojení se zařízeními</w:t>
+      </w:r>
+      <w:r>
+        <w:t xml:space="preserve">, </w:t>
+      </w:r>
+      <w:r>
+        <w:t xml:space="preserve">rozhodl </w:t>
+      </w:r>
+      <w:r>
+        <w:t>jsem se</w:t>
+      </w:r>
+      <w:r>
+        <w:t xml:space="preserve"> program </w:t>
+      </w:r>
+      <w:r>
+        <w:t>napsat</w:t>
+      </w:r>
+      <w:r>
+        <w:t xml:space="preserve"> v programovacím jazyce Python</w:t>
+      </w:r>
+      <w:r>
+        <w:t xml:space="preserve"> verze tři</w:t>
+      </w:r>
+      <w:r>
+        <w:t>. Python</w:t>
+      </w:r>
+      <w:r>
+        <w:t>,</w:t>
+      </w:r>
+      <w:r>
+        <w:t xml:space="preserve"> jako jeden z nejpoužívanějších jazyků na </w:t>
+      </w:r>
+      <w:r>
+        <w:t xml:space="preserve">síťovou </w:t>
+      </w:r>
+      <w:r>
+        <w:t>automatizaci</w:t>
+      </w:r>
+      <w:r>
+        <w:t xml:space="preserve">, konfiguraci </w:t>
+      </w:r>
+      <w:r>
+        <w:t xml:space="preserve">a práci </w:t>
+      </w:r>
+      <w:r>
+        <w:t>s</w:t>
+      </w:r>
+      <w:r>
+        <w:t xml:space="preserve"> daty </w:t>
+      </w:r>
+      <w:r>
+        <w:t xml:space="preserve">má s využitím několika knihoven již připravené funkce pro zabezpečené spojení s prvky využitím protokolu SSH. </w:t>
+      </w:r>
+      <w:r>
+        <w:t xml:space="preserve">Příkladem </w:t>
+      </w:r>
+      <w:r>
+        <w:t xml:space="preserve">a odůvodněním </w:t>
+      </w:r>
+      <w:r>
+        <w:t xml:space="preserve">může být americká firma </w:t>
+      </w:r>
+      <w:proofErr w:type="spellStart"/>
+      <w:r>
+        <w:t>Arista</w:t>
+      </w:r>
+      <w:proofErr w:type="spellEnd"/>
+      <w:r>
+        <w:t>, kter</w:t>
+      </w:r>
+      <w:r>
+        <w:t xml:space="preserve">á </w:t>
+      </w:r>
+      <w:r>
+        <w:t xml:space="preserve">vyvíjí </w:t>
+      </w:r>
+      <w:r>
+        <w:t xml:space="preserve">špičková </w:t>
+      </w:r>
+      <w:r>
+        <w:t>síťová zařízení s důrazem na automatizaci právě</w:t>
+      </w:r>
+      <w:r>
+        <w:t xml:space="preserve"> za</w:t>
+      </w:r>
+      <w:r>
+        <w:t xml:space="preserve"> pomoc</w:t>
+      </w:r>
+      <w:r>
+        <w:t>i</w:t>
+      </w:r>
+      <w:r>
+        <w:t xml:space="preserve"> programovacího jazyku python. </w:t>
+      </w:r>
+      <w:r>
+        <w:t>Další výhodou</w:t>
+      </w:r>
+      <w:r>
+        <w:t xml:space="preserve"> je rozš</w:t>
+      </w:r>
+      <w:r>
+        <w:t>i</w:t>
+      </w:r>
+      <w:r>
+        <w:t>ř</w:t>
+      </w:r>
+      <w:r>
+        <w:t>it</w:t>
+      </w:r>
+      <w:r>
+        <w:t>e</w:t>
+      </w:r>
+      <w:r>
+        <w:t>l</w:t>
+      </w:r>
+      <w:r>
+        <w:t xml:space="preserve">nost </w:t>
+      </w:r>
+      <w:r>
+        <w:t xml:space="preserve">tohoto </w:t>
+      </w:r>
+      <w:r>
+        <w:t xml:space="preserve">jazyka, které se projevuje ve </w:t>
+      </w:r>
+      <w:r>
+        <w:t xml:space="preserve">velké </w:t>
+      </w:r>
+      <w:r>
+        <w:t xml:space="preserve">komunitě </w:t>
+      </w:r>
+      <w:r>
+        <w:t xml:space="preserve">aktivních </w:t>
+      </w:r>
+      <w:r>
+        <w:t>programátorů</w:t>
+      </w:r>
+      <w:r>
+        <w:t xml:space="preserve"> na </w:t>
+      </w:r>
+      <w:proofErr w:type="spellStart"/>
+      <w:r>
+        <w:t>forech</w:t>
+      </w:r>
+      <w:proofErr w:type="spellEnd"/>
+      <w:r>
+        <w:t xml:space="preserve"> zabývající se problematikou jazyka python a </w:t>
+      </w:r>
+      <w:r>
+        <w:t xml:space="preserve">jeho </w:t>
+      </w:r>
+      <w:r>
+        <w:t>problémů</w:t>
+      </w:r>
+      <w:r>
+        <w:t xml:space="preserve">. </w:t>
+      </w:r>
+      <w:r>
+        <w:t xml:space="preserve">Dalším programovacím jazykem ke zvážení je </w:t>
+      </w:r>
+      <w:proofErr w:type="spellStart"/>
+      <w:r>
+        <w:t>bash</w:t>
+      </w:r>
+      <w:proofErr w:type="spellEnd"/>
+      <w:r>
+        <w:t>, který typicky najdeme na UNIX operačních systémech</w:t>
+      </w:r>
+      <w:r>
+        <w:t xml:space="preserve">, které jsou velmi rozšířené u různých techniků a administrátorů. </w:t>
+      </w:r>
+    </w:p>
+    <w:p/>
+    <w:p>
+      <w:r>
+        <w:t>Vzhledem k požadavkům na jednoduch</w:t>
+      </w:r>
+      <w:r>
+        <w:t>é použití bude mít program konfigurační soubor</w:t>
+      </w:r>
+      <w:r>
+        <w:t xml:space="preserve"> </w:t>
+      </w:r>
+      <w:r>
+        <w:t>ve formě „INI“ což je v zásadě formát</w:t>
+      </w:r>
+      <w:r>
+        <w:t xml:space="preserve"> pro konfigurační soubory pocházející z Windows prostředí.</w:t>
+      </w:r>
+      <w:r>
+        <w:t xml:space="preserve"> </w:t>
+      </w:r>
+      <w:r>
+        <w:t>V</w:t>
+      </w:r>
+      <w:r>
+        <w:t> rámci pythonu</w:t>
+      </w:r>
+      <w:r>
+        <w:t xml:space="preserve"> je</w:t>
+      </w:r>
+      <w:r>
+        <w:t xml:space="preserve"> podporován a má již předpřipravené knihovny pro čtení a </w:t>
+      </w:r>
+      <w:proofErr w:type="spellStart"/>
+      <w:r>
+        <w:t>parsování</w:t>
+      </w:r>
+      <w:proofErr w:type="spellEnd"/>
+      <w:r>
+        <w:t xml:space="preserve">. Program podporuje i </w:t>
+      </w:r>
+      <w:r>
+        <w:t xml:space="preserve">dodatečný konfigurační </w:t>
+      </w:r>
+      <w:r>
+        <w:t>soubor JSON</w:t>
+      </w:r>
+      <w:r>
+        <w:t xml:space="preserve">, který obsahuje nastavení pro připojení k zařízením. Spouštění programu bude skrz příkazovou řádku, kde bude možnost pomocí argumentů </w:t>
+      </w:r>
+      <w:r>
+        <w:t>pustit script s dalšími funkcemi</w:t>
+      </w:r>
+      <w:r>
+        <w:t>.</w:t>
+      </w:r>
+      <w:r>
+        <w:t xml:space="preserve"> </w:t>
+      </w:r>
+      <w:r>
+        <w:t xml:space="preserve">Dokumentace bude psána v jazyce </w:t>
+      </w:r>
+      <w:proofErr w:type="spellStart"/>
+      <w:r>
+        <w:t>Markdown</w:t>
+      </w:r>
+      <w:proofErr w:type="spellEnd"/>
+      <w:r>
+        <w:t>, který umožňuje jednoduché formátovaní a psaní takzvaného „</w:t>
+      </w:r>
+      <w:proofErr w:type="spellStart"/>
+      <w:r>
+        <w:t>rich</w:t>
+      </w:r>
+      <w:proofErr w:type="spellEnd"/>
+      <w:r>
+        <w:t>“ textu přehledným způsobem</w:t>
+      </w:r>
+      <w:r>
+        <w:t>. U</w:t>
+      </w:r>
+      <w:r>
+        <w:t xml:space="preserve"> psaní dokumentace menších programů je</w:t>
+      </w:r>
+      <w:r>
+        <w:t xml:space="preserve"> jazyk </w:t>
+      </w:r>
+      <w:proofErr w:type="spellStart"/>
+      <w:r>
+        <w:t>Markdown</w:t>
+      </w:r>
+      <w:proofErr w:type="spellEnd"/>
+      <w:r>
+        <w:t xml:space="preserve"> velice rozšířený.</w:t>
+      </w:r>
+      <w:r>
+        <w:t xml:space="preserve"> Důvodem je také jednoduché nahrání celého scriptu do nástroje „GitHub“, kde je </w:t>
+      </w:r>
+      <w:proofErr w:type="spellStart"/>
+      <w:r>
+        <w:t>markdown</w:t>
+      </w:r>
+      <w:proofErr w:type="spellEnd"/>
+      <w:r>
+        <w:t xml:space="preserve"> dokument automaticky vykreslen.</w:t>
+      </w:r>
+    </w:p>
+    <w:p/>
+    <w:p>
+      <w:r>
+        <w:t xml:space="preserve">Program bude využívat hned několik </w:t>
+      </w:r>
+      <w:r>
+        <w:t xml:space="preserve">externích </w:t>
+      </w:r>
+      <w:r>
+        <w:t>knihoven. Pro připojení a následný sběr dat bude script využívat knihovnu Napalm, která je přímo určená k </w:t>
+      </w:r>
+      <w:r>
+        <w:t>použití</w:t>
+      </w:r>
+      <w:r>
+        <w:t xml:space="preserve"> zabezpečeného spojení se zařízením a </w:t>
+      </w:r>
+      <w:r>
+        <w:t>následný</w:t>
+      </w:r>
+      <w:r>
+        <w:t xml:space="preserve"> sběr dat. Pro dynamické určení zařízení se bude používat knihovn</w:t>
       </w:r>
       <w:r>
         <w:t>a</w:t>
       </w:r>
       <w:r>
-        <w:t xml:space="preserve"> postupy „</w:t>
-      </w:r>
-      <w:proofErr w:type="spellStart"/>
-      <w:r>
-        <w:t>best</w:t>
-      </w:r>
-      <w:proofErr w:type="spellEnd"/>
-      <w:r>
-        <w:t xml:space="preserve"> </w:t>
-      </w:r>
-      <w:proofErr w:type="spellStart"/>
-      <w:r>
-        <w:t>practise</w:t>
-      </w:r>
-      <w:proofErr w:type="spellEnd"/>
-      <w:r>
-        <w:t xml:space="preserve">“ v oboru počítačových </w:t>
-      </w:r>
-      <w:r>
-        <w:t>sítí</w:t>
-      </w:r>
-      <w:r>
-        <w:t xml:space="preserve"> a jejich bezpečnosti. </w:t>
-      </w:r>
-    </w:p>
-    <w:p/>
-    <w:p>
-      <w:r>
-        <w:t>Po</w:t>
-      </w:r>
-      <w:r>
-        <w:t xml:space="preserve">žadované funkce můžeme shrnout rozdělením na dvě </w:t>
-      </w:r>
-      <w:r>
-        <w:t>části</w:t>
-      </w:r>
-      <w:r>
-        <w:t>. V První části se jedná primárně o sběr co nejvíce relevantních informací, které budou</w:t>
-      </w:r>
-      <w:r>
-        <w:t xml:space="preserve"> následně</w:t>
-      </w:r>
-      <w:r>
-        <w:t xml:space="preserve"> potřeba v druhé části programu. Ta bude mít za úkol všechna získaná data zanalyzovat a následně reprezentovat několika dokumenty včetně tabulek a výstupů z několika nástrojů jako je například aplikace „NMAP“, která se primárně využívá </w:t>
-      </w:r>
-      <w:r>
-        <w:t>na prohledávání sítí a odhalovaní otevřených síťových portů zařízení.</w:t>
-      </w:r>
-      <w:r>
-        <w:t xml:space="preserve"> Výstupem bude také seznam prvků s doporučeními jako je například aktualizace zastaralého softwaru nebo změna výchozích přihlašovacích údajů</w:t>
-      </w:r>
-      <w:r>
-        <w:t>.</w:t>
-      </w:r>
-    </w:p>
-    <w:p/>
-    <w:p>
-      <w:r>
-        <w:t xml:space="preserve"> </w:t>
-      </w:r>
-    </w:p>
-    <w:p/>
-    <w:p/>
-    <w:p>
-      <w:r>
-        <w:t>IMPLEMENTACE</w:t>
-      </w:r>
-    </w:p>
-    <w:p>
-      <w:r>
-        <w:t>Vzhledem k</w:t>
-      </w:r>
-      <w:r>
-        <w:t> </w:t>
-      </w:r>
-      <w:r>
-        <w:t>tomu</w:t>
-      </w:r>
-      <w:r>
-        <w:t>,</w:t>
-      </w:r>
-      <w:r>
-        <w:t xml:space="preserve"> že pro některé funkčnosti bude nezbytně nutné přímé navázaní spojení se zařízeními</w:t>
-      </w:r>
-      <w:r>
-        <w:t xml:space="preserve">, </w:t>
-      </w:r>
-      <w:r>
-        <w:t>jsem se</w:t>
-      </w:r>
-      <w:r>
-        <w:t xml:space="preserve"> program </w:t>
-      </w:r>
-      <w:r>
-        <w:t>rozhodl napsat</w:t>
-      </w:r>
-      <w:r>
-        <w:t xml:space="preserve"> v programovacím jazyce Python</w:t>
-      </w:r>
-      <w:r>
-        <w:t xml:space="preserve"> verze tři</w:t>
-      </w:r>
-      <w:r>
-        <w:t>. Python</w:t>
-      </w:r>
-      <w:r>
-        <w:t>,</w:t>
-      </w:r>
-      <w:r>
-        <w:t xml:space="preserve"> jako jeden z nejpoužívanějších jazyků na </w:t>
-      </w:r>
-      <w:r>
-        <w:t xml:space="preserve">síťovou </w:t>
-      </w:r>
-      <w:r>
-        <w:t>automatizaci</w:t>
-      </w:r>
-      <w:r>
-        <w:t xml:space="preserve">, konfiguraci </w:t>
-      </w:r>
-      <w:r>
-        <w:t xml:space="preserve">a práci </w:t>
-      </w:r>
-      <w:r>
-        <w:t>s</w:t>
-      </w:r>
-      <w:r>
-        <w:t xml:space="preserve"> daty </w:t>
-      </w:r>
-      <w:r>
-        <w:t xml:space="preserve">má s využitím několika knihoven již připravené funkce pro zabezpečené spojení s prvky využitím protokolu SSH. </w:t>
-      </w:r>
-      <w:r>
-        <w:t xml:space="preserve">Příkladem může být americká firma </w:t>
-      </w:r>
-      <w:proofErr w:type="spellStart"/>
-      <w:r>
-        <w:t>Arista</w:t>
+        <w:t xml:space="preserve"> </w:t>
+      </w:r>
+      <w:proofErr w:type="spellStart"/>
+      <w:r>
+        <w:t>Netmiko</w:t>
+      </w:r>
+      <w:proofErr w:type="spellEnd"/>
+      <w:r>
+        <w:t>, která je již součástí již zmíněné knihovny Napalm.</w:t>
+      </w:r>
+      <w:r>
+        <w:t xml:space="preserve"> Dalším příkladem je knihovna </w:t>
+      </w:r>
+      <w:proofErr w:type="spellStart"/>
+      <w:r>
+        <w:t>openpyxl</w:t>
       </w:r>
       <w:proofErr w:type="spellEnd"/>
       <w:r>
@@ -9715,189 +10565,87 @@
         <w:t xml:space="preserve">á </w:t>
       </w:r>
       <w:r>
-        <w:t>vyvíjí síťová zařízení s důrazem na automatizaci právě</w:t>
-      </w:r>
-      <w:r>
-        <w:t xml:space="preserve"> za</w:t>
-      </w:r>
-      <w:r>
-        <w:t xml:space="preserve"> pomoc</w:t>
-      </w:r>
-      <w:r>
-        <w:t>i</w:t>
-      </w:r>
-      <w:r>
-        <w:t xml:space="preserve"> programovacího jazyku python. </w:t>
-      </w:r>
-      <w:r>
-        <w:t>Další výhodou</w:t>
-      </w:r>
-      <w:r>
-        <w:t xml:space="preserve"> je rozš</w:t>
-      </w:r>
-      <w:r>
-        <w:t>i</w:t>
-      </w:r>
-      <w:r>
-        <w:t>ř</w:t>
-      </w:r>
-      <w:r>
-        <w:t>it</w:t>
-      </w:r>
-      <w:r>
-        <w:t>e</w:t>
-      </w:r>
-      <w:r>
-        <w:t>l</w:t>
-      </w:r>
-      <w:r>
-        <w:t xml:space="preserve">nost </w:t>
-      </w:r>
-      <w:r>
-        <w:t xml:space="preserve">tohoto </w:t>
-      </w:r>
-      <w:r>
-        <w:t xml:space="preserve">jazyka, které se projevuje ve </w:t>
-      </w:r>
-      <w:r>
-        <w:t xml:space="preserve">velké </w:t>
-      </w:r>
-      <w:r>
-        <w:t xml:space="preserve">komunitě </w:t>
-      </w:r>
-      <w:r>
-        <w:t xml:space="preserve">aktivních </w:t>
-      </w:r>
-      <w:r>
-        <w:t>programátorů</w:t>
-      </w:r>
-      <w:r>
-        <w:t xml:space="preserve"> na </w:t>
-      </w:r>
-      <w:proofErr w:type="spellStart"/>
-      <w:r>
-        <w:t>forech</w:t>
-      </w:r>
-      <w:proofErr w:type="spellEnd"/>
-      <w:r>
-        <w:t xml:space="preserve"> zabývající se problematikou jazyka python a </w:t>
-      </w:r>
-      <w:r>
-        <w:t xml:space="preserve">jeho </w:t>
-      </w:r>
-      <w:r>
-        <w:t>problémů</w:t>
-      </w:r>
-      <w:r>
-        <w:t xml:space="preserve">. </w:t>
-      </w:r>
-      <w:r>
-        <w:rPr>
-          <w:highlight w:val="yellow"/>
-        </w:rPr>
-        <w:t>DOPSAT DALŠÍ jazyky pro automatizaci</w:t>
-      </w:r>
-    </w:p>
-    <w:p/>
-    <w:p>
-      <w:r>
-        <w:t>Vzhledem k požadavkům na jednoduch</w:t>
-      </w:r>
-      <w:r>
-        <w:t>é použití bude mít program konfigurační soubor</w:t>
-      </w:r>
-      <w:r>
-        <w:t xml:space="preserve"> </w:t>
-      </w:r>
-      <w:r>
-        <w:rPr>
-          <w:highlight w:val="yellow"/>
-        </w:rPr>
-        <w:t xml:space="preserve">DOPSAT PROC, </w:t>
-      </w:r>
-      <w:proofErr w:type="spellStart"/>
-      <w:r>
-        <w:rPr>
-          <w:highlight w:val="yellow"/>
-        </w:rPr>
-        <w:t>vic</w:t>
-      </w:r>
-      <w:proofErr w:type="spellEnd"/>
-      <w:r>
-        <w:rPr>
-          <w:highlight w:val="yellow"/>
-        </w:rPr>
-        <w:t xml:space="preserve"> textu, YAML, JSON. INI</w:t>
-      </w:r>
-      <w:r>
-        <w:t xml:space="preserve"> </w:t>
-      </w:r>
-      <w:r>
-        <w:t xml:space="preserve">, vycházející ze standardu pro nástroje používané v příkazové řádce zejména na operačních systémech typu </w:t>
-      </w:r>
-      <w:proofErr w:type="spellStart"/>
-      <w:r>
-        <w:t>u</w:t>
-      </w:r>
-      <w:r>
-        <w:t>nix</w:t>
-      </w:r>
-      <w:proofErr w:type="spellEnd"/>
-      <w:r>
-        <w:t>.</w:t>
-      </w:r>
-      <w:r>
-        <w:t xml:space="preserve"> </w:t>
-      </w:r>
-      <w:r>
-        <w:t xml:space="preserve">Dokumentace bude psána v jazyce </w:t>
-      </w:r>
-      <w:proofErr w:type="spellStart"/>
-      <w:r>
-        <w:t>Markdown</w:t>
-      </w:r>
-      <w:proofErr w:type="spellEnd"/>
-      <w:r>
-        <w:t>, který umožňuje jednoduché formátovaní a psaní takzvaného „</w:t>
-      </w:r>
-      <w:proofErr w:type="spellStart"/>
-      <w:r>
-        <w:t>rich</w:t>
-      </w:r>
-      <w:proofErr w:type="spellEnd"/>
-      <w:r>
-        <w:t xml:space="preserve">“ textu přehledným způsobem a u psaní dokumentace menších programů je velice rozšířený. </w:t>
-      </w:r>
-    </w:p>
-    <w:p/>
-    <w:p>
-      <w:r>
-        <w:t>Program bude využívat hned několik knihoven. Pro připojení a následný sběr dat bude script využívat knihovnu Napalm, která je přímo určená k </w:t>
-      </w:r>
-      <w:r>
-        <w:t>použití</w:t>
-      </w:r>
-      <w:r>
-        <w:t xml:space="preserve"> zabezpečeného spojení se zařízením a </w:t>
-      </w:r>
-      <w:r>
-        <w:t>následný</w:t>
-      </w:r>
-      <w:r>
-        <w:t xml:space="preserve"> sběr dat. Pro dynamické určení zařízení se bude používat knihovnu </w:t>
-      </w:r>
-      <w:proofErr w:type="spellStart"/>
-      <w:r>
-        <w:t>Netmiko</w:t>
-      </w:r>
-      <w:proofErr w:type="spellEnd"/>
-      <w:r>
-        <w:t>, která je již součástí již zmíněné knihovny Napalm.</w:t>
+        <w:t>obsahuje metody a objekty, skrz které lze z Pythonu přímo ukládat data do tabulek z Excelu. V programu bude použita i nativní knihovna</w:t>
+      </w:r>
+      <w:r>
+        <w:t xml:space="preserve"> „</w:t>
+      </w:r>
+      <w:proofErr w:type="spellStart"/>
+      <w:proofErr w:type="gramStart"/>
+      <w:r>
+        <w:t>concurrent.futures</w:t>
+      </w:r>
+      <w:proofErr w:type="spellEnd"/>
+      <w:proofErr w:type="gramEnd"/>
+      <w:r>
+        <w:t>“, která nám umožnuje spouštět metody asynchronně.</w:t>
       </w:r>
     </w:p>
     <w:p/>
     <w:p/>
     <w:p/>
+    <w:p/>
+    <w:p/>
+    <w:p>
+      <w:pPr>
+        <w:pStyle w:val="Nadpis1"/>
+      </w:pPr>
+      <w:bookmarkStart w:id="15" w:name="_Toc109668252"/>
+      <w:r>
+        <w:lastRenderedPageBreak/>
+        <w:t>Návrh řešení</w:t>
+      </w:r>
+      <w:bookmarkEnd w:id="15"/>
+    </w:p>
+    <w:p/>
+    <w:p>
+      <w:pPr>
+        <w:pStyle w:val="Nadpis2"/>
+      </w:pPr>
+      <w:bookmarkStart w:id="16" w:name="_Toc109668253"/>
+      <w:proofErr w:type="spellStart"/>
+      <w:r>
+        <w:t>Workflow</w:t>
+      </w:r>
+      <w:bookmarkEnd w:id="16"/>
+      <w:proofErr w:type="spellEnd"/>
+    </w:p>
+    <w:p/>
+    <w:p>
+      <w:r>
+        <w:t xml:space="preserve">Program začne přečtením konfiguračního </w:t>
+      </w:r>
+      <w:proofErr w:type="gramStart"/>
+      <w:r>
+        <w:t>souboru</w:t>
+      </w:r>
+      <w:proofErr w:type="gramEnd"/>
+      <w:r>
+        <w:t xml:space="preserve"> po kterém nastaví proměnné pro svůj další běh</w:t>
+      </w:r>
+      <w:r>
+        <w:t>. V další části script začne získávat data prostřednictvím přímého připojení</w:t>
+      </w:r>
+    </w:p>
+    <w:p/>
+    <w:p/>
+    <w:p/>
+    <w:p/>
+    <w:p/>
+    <w:p>
+      <w:pPr>
+        <w:rPr>
+          <w:highlight w:val="yellow"/>
+        </w:rPr>
+      </w:pPr>
+    </w:p>
+    <w:p>
+      <w:pPr>
+        <w:rPr>
+          <w:highlight w:val="yellow"/>
+        </w:rPr>
+      </w:pPr>
+    </w:p>
     <w:p>
       <w:r>
         <w:rPr>
@@ -10017,6 +10765,7 @@
     </w:p>
     <w:p>
       <w:proofErr w:type="spellStart"/>
+      <w:proofErr w:type="gramStart"/>
       <w:r>
         <w:t>Parsery</w:t>
       </w:r>
@@ -10029,6 +10778,7 @@
         <w:t>priklady</w:t>
       </w:r>
       <w:proofErr w:type="spellEnd"/>
+      <w:proofErr w:type="gramEnd"/>
     </w:p>
     <w:p/>
     <w:p>
@@ -10036,6 +10786,7 @@
         <w:t xml:space="preserve">Popsat </w:t>
       </w:r>
       <w:proofErr w:type="spellStart"/>
+      <w:proofErr w:type="gramStart"/>
       <w:r>
         <w:t>problem</w:t>
       </w:r>
@@ -10048,6 +10799,7 @@
         <w:t>stackoverflow</w:t>
       </w:r>
       <w:proofErr w:type="spellEnd"/>
+      <w:proofErr w:type="gramEnd"/>
     </w:p>
     <w:p/>
     <w:p/>
@@ -10105,8 +10857,8 @@
           <w:color w:val="0070C0"/>
         </w:rPr>
       </w:pPr>
-      <w:bookmarkStart w:id="15" w:name="2.1.1_Ukázka_označení_obrázků_a_tabulek_"/>
-      <w:bookmarkEnd w:id="15"/>
+      <w:bookmarkStart w:id="17" w:name="2.1.1_Ukázka_označení_obrázků_a_tabulek_"/>
+      <w:bookmarkEnd w:id="17"/>
       <w:r>
         <w:rPr>
           <w:i/>
@@ -10276,7 +11028,6 @@
         <w:rPr>
           <w:noProof/>
         </w:rPr>
-        <w:lastRenderedPageBreak/>
         <w:drawing>
           <wp:inline distT="0" distB="0" distL="0" distR="0" wp14:anchorId="4E2AF442" wp14:editId="1FA59AA4">
             <wp:extent cx="2997200" cy="3572297"/>
@@ -10590,8 +11341,8 @@
           <w:i/>
         </w:rPr>
       </w:pPr>
-      <w:bookmarkStart w:id="16" w:name="_bookmark9"/>
-      <w:bookmarkEnd w:id="16"/>
+      <w:bookmarkStart w:id="18" w:name="_bookmark9"/>
+      <w:bookmarkEnd w:id="18"/>
       <w:r>
         <w:rPr>
           <w:b/>
@@ -11247,8 +11998,8 @@
           <w:bCs/>
         </w:rPr>
       </w:pPr>
-      <w:bookmarkStart w:id="17" w:name="2.1.2_Matematické_rovnice,_vzorce"/>
-      <w:bookmarkEnd w:id="17"/>
+      <w:bookmarkStart w:id="19" w:name="2.1.2_Matematické_rovnice,_vzorce"/>
+      <w:bookmarkEnd w:id="19"/>
       <w:r>
         <w:rPr>
           <w:b/>
@@ -11366,7 +12117,7 @@
         <w:tblLook w:val="04A0" w:firstRow="1" w:lastRow="0" w:firstColumn="1" w:lastColumn="0" w:noHBand="0" w:noVBand="1"/>
       </w:tblPr>
       <w:tblGrid>
-        <w:gridCol w:w="8994"/>
+        <w:gridCol w:w="9180"/>
         <w:gridCol w:w="506"/>
       </w:tblGrid>
       <w:tr>
@@ -11464,8 +12215,18 @@
           <w:iCs/>
           <w:color w:val="0070C0"/>
         </w:rPr>
-        <w:t>kde S je obsah kruhu o poloměru r .</w:t>
-      </w:r>
+        <w:t xml:space="preserve">kde S je obsah kruhu o poloměru </w:t>
+      </w:r>
+      <w:proofErr w:type="gramStart"/>
+      <w:r>
+        <w:rPr>
+          <w:i/>
+          <w:iCs/>
+          <w:color w:val="0070C0"/>
+        </w:rPr>
+        <w:t>r .</w:t>
+      </w:r>
+      <w:proofErr w:type="gramEnd"/>
     </w:p>
     <w:p>
       <w:pPr>
@@ -11496,13 +12257,13 @@
         </w:numPr>
         <w:ind w:left="284"/>
       </w:pPr>
-      <w:bookmarkStart w:id="18" w:name="Závěr"/>
-      <w:bookmarkStart w:id="19" w:name="_Toc107775721"/>
-      <w:bookmarkEnd w:id="18"/>
+      <w:bookmarkStart w:id="20" w:name="Závěr"/>
+      <w:bookmarkStart w:id="21" w:name="_Toc109668254"/>
+      <w:bookmarkEnd w:id="20"/>
       <w:r>
         <w:t>Závěr</w:t>
       </w:r>
-      <w:bookmarkEnd w:id="19"/>
+      <w:bookmarkEnd w:id="21"/>
     </w:p>
     <w:p>
       <w:pPr>
@@ -11568,14 +12329,14 @@
         </w:numPr>
         <w:ind w:left="284"/>
       </w:pPr>
-      <w:bookmarkStart w:id="20" w:name="Seznam_použitých_zdrojů"/>
-      <w:bookmarkStart w:id="21" w:name="_Toc107775722"/>
-      <w:bookmarkEnd w:id="20"/>
+      <w:bookmarkStart w:id="22" w:name="Seznam_použitých_zdrojů"/>
+      <w:bookmarkStart w:id="23" w:name="_Toc109668255"/>
+      <w:bookmarkEnd w:id="22"/>
       <w:r>
         <w:lastRenderedPageBreak/>
         <w:t>Seznam použitých zdrojů</w:t>
       </w:r>
-      <w:bookmarkEnd w:id="21"/>
+      <w:bookmarkEnd w:id="23"/>
     </w:p>
     <w:p>
       <w:pPr>
@@ -11947,21 +12708,7 @@
         <w:rPr>
           <w:color w:val="0070C0"/>
         </w:rPr>
-        <w:t xml:space="preserve">. [online]. Copyright © </w:t>
-      </w:r>
-      <w:proofErr w:type="spellStart"/>
-      <w:r>
-        <w:rPr>
-          <w:color w:val="0070C0"/>
-        </w:rPr>
-        <w:t>Copyright</w:t>
-      </w:r>
-      <w:proofErr w:type="spellEnd"/>
-      <w:r>
-        <w:rPr>
-          <w:color w:val="0070C0"/>
-        </w:rPr>
-        <w:t xml:space="preserve"> 2021, David </w:t>
+        <w:t xml:space="preserve">. [online]. Copyright © Copyright 2021, David </w:t>
       </w:r>
       <w:proofErr w:type="spellStart"/>
       <w:r>
@@ -12370,6 +13117,7 @@
         <w:t xml:space="preserve">, &amp; </w:t>
       </w:r>
       <w:proofErr w:type="spellStart"/>
+      <w:proofErr w:type="gramStart"/>
       <w:r>
         <w:rPr>
           <w:color w:val="0070C0"/>
@@ -12391,6 +13139,7 @@
         <w:t>DNSstuff</w:t>
       </w:r>
       <w:proofErr w:type="spellEnd"/>
+      <w:proofErr w:type="gramEnd"/>
       <w:r>
         <w:rPr>
           <w:color w:val="0070C0"/>
@@ -12426,6 +13175,7 @@
         <w:t xml:space="preserve">, and </w:t>
       </w:r>
       <w:proofErr w:type="spellStart"/>
+      <w:proofErr w:type="gramStart"/>
       <w:r>
         <w:rPr>
           <w:color w:val="0070C0"/>
@@ -12447,6 +13197,7 @@
         <w:t>DNSstuff</w:t>
       </w:r>
       <w:proofErr w:type="spellEnd"/>
+      <w:proofErr w:type="gramEnd"/>
       <w:r>
         <w:rPr>
           <w:color w:val="0070C0"/>
@@ -12742,9 +13493,9 @@
           <w:color w:val="0070C0"/>
         </w:rPr>
       </w:pPr>
-      <w:bookmarkStart w:id="22" w:name="Seznam_obrázků_(existují-li)"/>
-      <w:bookmarkStart w:id="23" w:name="_Toc107775723"/>
-      <w:bookmarkEnd w:id="22"/>
+      <w:bookmarkStart w:id="24" w:name="Seznam_obrázků_(existují-li)"/>
+      <w:bookmarkStart w:id="25" w:name="_Toc109668256"/>
+      <w:bookmarkEnd w:id="24"/>
       <w:r>
         <w:lastRenderedPageBreak/>
         <w:t xml:space="preserve">Seznam obrázků </w:t>
@@ -12755,7 +13506,7 @@
         </w:rPr>
         <w:t>(existují-li)</w:t>
       </w:r>
-      <w:bookmarkEnd w:id="23"/>
+      <w:bookmarkEnd w:id="25"/>
     </w:p>
     <w:p>
       <w:pPr>
@@ -12994,9 +13745,9 @@
         </w:numPr>
         <w:ind w:left="284"/>
       </w:pPr>
-      <w:bookmarkStart w:id="24" w:name="Seznam_grafů_(existují-li)"/>
-      <w:bookmarkStart w:id="25" w:name="_Toc107775724"/>
-      <w:bookmarkEnd w:id="24"/>
+      <w:bookmarkStart w:id="26" w:name="Seznam_grafů_(existují-li)"/>
+      <w:bookmarkStart w:id="27" w:name="_Toc109668257"/>
+      <w:bookmarkEnd w:id="26"/>
       <w:r>
         <w:rPr>
           <w:color w:val="000009"/>
@@ -13007,7 +13758,7 @@
       <w:r>
         <w:t>(existují-li)</w:t>
       </w:r>
-      <w:bookmarkEnd w:id="25"/>
+      <w:bookmarkEnd w:id="27"/>
     </w:p>
     <w:p/>
     <w:p>
@@ -13031,9 +13782,9 @@
           <w:color w:val="0070C0"/>
         </w:rPr>
       </w:pPr>
-      <w:bookmarkStart w:id="26" w:name="Seznam_příloh_(existují-li)"/>
-      <w:bookmarkStart w:id="27" w:name="_Toc107775725"/>
-      <w:bookmarkEnd w:id="26"/>
+      <w:bookmarkStart w:id="28" w:name="Seznam_příloh_(existují-li)"/>
+      <w:bookmarkStart w:id="29" w:name="_Toc109668258"/>
+      <w:bookmarkEnd w:id="28"/>
       <w:r>
         <w:lastRenderedPageBreak/>
         <w:t xml:space="preserve">Seznam příloh </w:t>
@@ -13044,7 +13795,7 @@
         </w:rPr>
         <w:t>(existují-li)</w:t>
       </w:r>
-      <w:bookmarkEnd w:id="27"/>
+      <w:bookmarkEnd w:id="29"/>
     </w:p>
     <w:p>
       <w:pPr>
@@ -13085,9 +13836,9 @@
         </w:numPr>
         <w:ind w:left="284"/>
       </w:pPr>
-      <w:bookmarkStart w:id="28" w:name="Příloha_A_–_Název_přílohy"/>
-      <w:bookmarkStart w:id="29" w:name="_Toc107775726"/>
-      <w:bookmarkEnd w:id="28"/>
+      <w:bookmarkStart w:id="30" w:name="Příloha_A_–_Název_přílohy"/>
+      <w:bookmarkStart w:id="31" w:name="_Toc109668259"/>
+      <w:bookmarkEnd w:id="30"/>
       <w:r>
         <w:rPr>
           <w:color w:val="000009"/>
@@ -13098,7 +13849,7 @@
       <w:r>
         <w:t>Název přílohy</w:t>
       </w:r>
-      <w:bookmarkEnd w:id="29"/>
+      <w:bookmarkEnd w:id="31"/>
     </w:p>
     <w:p>
       <w:pPr>
@@ -13118,9 +13869,9 @@
         </w:numPr>
         <w:ind w:left="284"/>
       </w:pPr>
-      <w:bookmarkStart w:id="30" w:name="Příloha_B_–_Název_přílohy"/>
-      <w:bookmarkStart w:id="31" w:name="_Toc107775727"/>
-      <w:bookmarkEnd w:id="30"/>
+      <w:bookmarkStart w:id="32" w:name="Příloha_B_–_Název_přílohy"/>
+      <w:bookmarkStart w:id="33" w:name="_Toc109668260"/>
+      <w:bookmarkEnd w:id="32"/>
       <w:r>
         <w:rPr>
           <w:color w:val="000009"/>
@@ -13134,7 +13885,7 @@
       <w:r>
         <w:t>ohy</w:t>
       </w:r>
-      <w:bookmarkEnd w:id="31"/>
+      <w:bookmarkEnd w:id="33"/>
     </w:p>
     <w:sectPr>
       <w:pgSz w:w="11900" w:h="16840"/>
@@ -13190,7 +13941,6 @@
         <w:docPartUnique/>
       </w:docPartObj>
     </w:sdtPr>
-    <w:sdtEndPr/>
     <w:sdtContent>
       <w:p>
         <w:pPr>

</xml_diff>